<commit_message>
Scalars changed, writeup additions
Scalars are changed to be represented by 100 length binary strings. Actions changed to flip a random index in a chosen dimension.
</commit_message>
<xml_diff>
--- a/Writeup.docx
+++ b/Writeup.docx
@@ -2167,7 +2167,55 @@
     </w:p>
     <w:p>
       <w:r>
-        <w:t>Donec felis odio, ultricies maximus sem at, fringilla mollis ipsum.</w:t>
+        <w:t xml:space="preserve">Donec </w:t>
+      </w:r>
+      <w:proofErr w:type="spellStart"/>
+      <w:r>
+        <w:t>felis</w:t>
+      </w:r>
+      <w:proofErr w:type="spellEnd"/>
+      <w:r>
+        <w:t xml:space="preserve"> </w:t>
+      </w:r>
+      <w:proofErr w:type="spellStart"/>
+      <w:r>
+        <w:t>odio</w:t>
+      </w:r>
+      <w:proofErr w:type="spellEnd"/>
+      <w:r>
+        <w:t xml:space="preserve">, </w:t>
+      </w:r>
+      <w:proofErr w:type="spellStart"/>
+      <w:r>
+        <w:t>ultricies</w:t>
+      </w:r>
+      <w:proofErr w:type="spellEnd"/>
+      <w:r>
+        <w:t xml:space="preserve"> maximus </w:t>
+      </w:r>
+      <w:proofErr w:type="spellStart"/>
+      <w:r>
+        <w:t>sem</w:t>
+      </w:r>
+      <w:proofErr w:type="spellEnd"/>
+      <w:r>
+        <w:t xml:space="preserve"> at, </w:t>
+      </w:r>
+      <w:proofErr w:type="spellStart"/>
+      <w:r>
+        <w:t>fringilla</w:t>
+      </w:r>
+      <w:proofErr w:type="spellEnd"/>
+      <w:r>
+        <w:t xml:space="preserve"> </w:t>
+      </w:r>
+      <w:proofErr w:type="spellStart"/>
+      <w:r>
+        <w:t>mollis</w:t>
+      </w:r>
+      <w:proofErr w:type="spellEnd"/>
+      <w:r>
+        <w:t xml:space="preserve"> ipsum.</w:t>
       </w:r>
     </w:p>
     <w:p/>
@@ -2352,7 +2400,103 @@
           </w:tcPr>
           <w:p>
             <w:r>
-              <w:t>Lorem ipsum dolor sit amet, consectetur adipiscing elit. Pellentesque quis quam at nisi iaculis aliquet vel et quam.</w:t>
+              <w:t xml:space="preserve">Lorem ipsum </w:t>
+            </w:r>
+            <w:proofErr w:type="spellStart"/>
+            <w:r>
+              <w:t>dolor</w:t>
+            </w:r>
+            <w:proofErr w:type="spellEnd"/>
+            <w:r>
+              <w:t xml:space="preserve"> sit </w:t>
+            </w:r>
+            <w:proofErr w:type="spellStart"/>
+            <w:r>
+              <w:t>amet</w:t>
+            </w:r>
+            <w:proofErr w:type="spellEnd"/>
+            <w:r>
+              <w:t xml:space="preserve">, </w:t>
+            </w:r>
+            <w:proofErr w:type="spellStart"/>
+            <w:r>
+              <w:t>consectetur</w:t>
+            </w:r>
+            <w:proofErr w:type="spellEnd"/>
+            <w:r>
+              <w:t xml:space="preserve"> </w:t>
+            </w:r>
+            <w:proofErr w:type="spellStart"/>
+            <w:r>
+              <w:t>adipiscing</w:t>
+            </w:r>
+            <w:proofErr w:type="spellEnd"/>
+            <w:r>
+              <w:t xml:space="preserve"> </w:t>
+            </w:r>
+            <w:proofErr w:type="spellStart"/>
+            <w:r>
+              <w:t>elit</w:t>
+            </w:r>
+            <w:proofErr w:type="spellEnd"/>
+            <w:r>
+              <w:t xml:space="preserve">. </w:t>
+            </w:r>
+            <w:proofErr w:type="spellStart"/>
+            <w:r>
+              <w:t>Pellentesque</w:t>
+            </w:r>
+            <w:proofErr w:type="spellEnd"/>
+            <w:r>
+              <w:t xml:space="preserve"> </w:t>
+            </w:r>
+            <w:proofErr w:type="spellStart"/>
+            <w:r>
+              <w:t>quis</w:t>
+            </w:r>
+            <w:proofErr w:type="spellEnd"/>
+            <w:r>
+              <w:t xml:space="preserve"> </w:t>
+            </w:r>
+            <w:proofErr w:type="spellStart"/>
+            <w:r>
+              <w:t>quam</w:t>
+            </w:r>
+            <w:proofErr w:type="spellEnd"/>
+            <w:r>
+              <w:t xml:space="preserve"> at nisi </w:t>
+            </w:r>
+            <w:proofErr w:type="spellStart"/>
+            <w:r>
+              <w:t>iaculis</w:t>
+            </w:r>
+            <w:proofErr w:type="spellEnd"/>
+            <w:r>
+              <w:t xml:space="preserve"> </w:t>
+            </w:r>
+            <w:proofErr w:type="spellStart"/>
+            <w:r>
+              <w:t>aliquet</w:t>
+            </w:r>
+            <w:proofErr w:type="spellEnd"/>
+            <w:r>
+              <w:t xml:space="preserve"> </w:t>
+            </w:r>
+            <w:proofErr w:type="spellStart"/>
+            <w:r>
+              <w:t>vel</w:t>
+            </w:r>
+            <w:proofErr w:type="spellEnd"/>
+            <w:r>
+              <w:t xml:space="preserve"> et </w:t>
+            </w:r>
+            <w:proofErr w:type="spellStart"/>
+            <w:r>
+              <w:t>quam</w:t>
+            </w:r>
+            <w:proofErr w:type="spellEnd"/>
+            <w:r>
+              <w:t>.</w:t>
             </w:r>
           </w:p>
         </w:tc>
@@ -2373,8 +2517,189 @@
             <w:tcW w:w="4876" w:type="dxa"/>
           </w:tcPr>
           <w:p>
-            <w:r>
-              <w:t>Aliquam erat volutpat. Nam at velit a risus faucibus aliquet. Aenean egestas vehicula mi, quis rhoncus sem facilisis in. Interdum et malesuada fames ac ante ipsum primis in faucibus. Sed lobortis lacus quis mauris rutrum auctor.</w:t>
+            <w:proofErr w:type="spellStart"/>
+            <w:r>
+              <w:t>Aliquam</w:t>
+            </w:r>
+            <w:proofErr w:type="spellEnd"/>
+            <w:r>
+              <w:t xml:space="preserve"> </w:t>
+            </w:r>
+            <w:proofErr w:type="spellStart"/>
+            <w:r>
+              <w:t>erat</w:t>
+            </w:r>
+            <w:proofErr w:type="spellEnd"/>
+            <w:r>
+              <w:t xml:space="preserve"> </w:t>
+            </w:r>
+            <w:proofErr w:type="spellStart"/>
+            <w:r>
+              <w:t>volutpat</w:t>
+            </w:r>
+            <w:proofErr w:type="spellEnd"/>
+            <w:r>
+              <w:t xml:space="preserve">. Nam at </w:t>
+            </w:r>
+            <w:proofErr w:type="spellStart"/>
+            <w:r>
+              <w:t>velit</w:t>
+            </w:r>
+            <w:proofErr w:type="spellEnd"/>
+            <w:r>
+              <w:t xml:space="preserve"> a </w:t>
+            </w:r>
+            <w:proofErr w:type="spellStart"/>
+            <w:r>
+              <w:t>risus</w:t>
+            </w:r>
+            <w:proofErr w:type="spellEnd"/>
+            <w:r>
+              <w:t xml:space="preserve"> </w:t>
+            </w:r>
+            <w:proofErr w:type="spellStart"/>
+            <w:r>
+              <w:t>faucibus</w:t>
+            </w:r>
+            <w:proofErr w:type="spellEnd"/>
+            <w:r>
+              <w:t xml:space="preserve"> </w:t>
+            </w:r>
+            <w:proofErr w:type="spellStart"/>
+            <w:r>
+              <w:t>aliquet</w:t>
+            </w:r>
+            <w:proofErr w:type="spellEnd"/>
+            <w:r>
+              <w:t xml:space="preserve">. Aenean </w:t>
+            </w:r>
+            <w:proofErr w:type="spellStart"/>
+            <w:r>
+              <w:t>egestas</w:t>
+            </w:r>
+            <w:proofErr w:type="spellEnd"/>
+            <w:r>
+              <w:t xml:space="preserve"> </w:t>
+            </w:r>
+            <w:proofErr w:type="spellStart"/>
+            <w:r>
+              <w:t>vehicula</w:t>
+            </w:r>
+            <w:proofErr w:type="spellEnd"/>
+            <w:r>
+              <w:t xml:space="preserve"> mi, </w:t>
+            </w:r>
+            <w:proofErr w:type="spellStart"/>
+            <w:r>
+              <w:t>quis</w:t>
+            </w:r>
+            <w:proofErr w:type="spellEnd"/>
+            <w:r>
+              <w:t xml:space="preserve"> </w:t>
+            </w:r>
+            <w:proofErr w:type="spellStart"/>
+            <w:r>
+              <w:t>rhoncus</w:t>
+            </w:r>
+            <w:proofErr w:type="spellEnd"/>
+            <w:r>
+              <w:t xml:space="preserve"> </w:t>
+            </w:r>
+            <w:proofErr w:type="spellStart"/>
+            <w:r>
+              <w:t>sem</w:t>
+            </w:r>
+            <w:proofErr w:type="spellEnd"/>
+            <w:r>
+              <w:t xml:space="preserve"> </w:t>
+            </w:r>
+            <w:proofErr w:type="spellStart"/>
+            <w:r>
+              <w:t>facilisis</w:t>
+            </w:r>
+            <w:proofErr w:type="spellEnd"/>
+            <w:r>
+              <w:t xml:space="preserve"> in. </w:t>
+            </w:r>
+            <w:proofErr w:type="spellStart"/>
+            <w:r>
+              <w:t>Interdum</w:t>
+            </w:r>
+            <w:proofErr w:type="spellEnd"/>
+            <w:r>
+              <w:t xml:space="preserve"> et </w:t>
+            </w:r>
+            <w:proofErr w:type="spellStart"/>
+            <w:r>
+              <w:t>malesuada</w:t>
+            </w:r>
+            <w:proofErr w:type="spellEnd"/>
+            <w:r>
+              <w:t xml:space="preserve"> fames ac ante ipsum </w:t>
+            </w:r>
+            <w:proofErr w:type="spellStart"/>
+            <w:r>
+              <w:t>primis</w:t>
+            </w:r>
+            <w:proofErr w:type="spellEnd"/>
+            <w:r>
+              <w:t xml:space="preserve"> in </w:t>
+            </w:r>
+            <w:proofErr w:type="spellStart"/>
+            <w:r>
+              <w:t>faucibus</w:t>
+            </w:r>
+            <w:proofErr w:type="spellEnd"/>
+            <w:r>
+              <w:t xml:space="preserve">. </w:t>
+            </w:r>
+            <w:proofErr w:type="spellStart"/>
+            <w:r>
+              <w:t>Sed</w:t>
+            </w:r>
+            <w:proofErr w:type="spellEnd"/>
+            <w:r>
+              <w:t xml:space="preserve"> </w:t>
+            </w:r>
+            <w:proofErr w:type="spellStart"/>
+            <w:r>
+              <w:t>lobortis</w:t>
+            </w:r>
+            <w:proofErr w:type="spellEnd"/>
+            <w:r>
+              <w:t xml:space="preserve"> </w:t>
+            </w:r>
+            <w:proofErr w:type="spellStart"/>
+            <w:r>
+              <w:t>lacus</w:t>
+            </w:r>
+            <w:proofErr w:type="spellEnd"/>
+            <w:r>
+              <w:t xml:space="preserve"> </w:t>
+            </w:r>
+            <w:proofErr w:type="spellStart"/>
+            <w:r>
+              <w:t>quis</w:t>
+            </w:r>
+            <w:proofErr w:type="spellEnd"/>
+            <w:r>
+              <w:t xml:space="preserve"> </w:t>
+            </w:r>
+            <w:proofErr w:type="spellStart"/>
+            <w:r>
+              <w:t>mauris</w:t>
+            </w:r>
+            <w:proofErr w:type="spellEnd"/>
+            <w:r>
+              <w:t xml:space="preserve"> </w:t>
+            </w:r>
+            <w:proofErr w:type="spellStart"/>
+            <w:r>
+              <w:t>rutrum</w:t>
+            </w:r>
+            <w:proofErr w:type="spellEnd"/>
+            <w:r>
+              <w:t xml:space="preserve"> auctor.</w:t>
             </w:r>
           </w:p>
         </w:tc>
@@ -2383,7 +2708,63 @@
     <w:p/>
     <w:p>
       <w:r>
-        <w:t xml:space="preserve">Nunc lectus sapien, malesuada a ullamcorper eu, rutrum in tortor. Nam </w:t>
+        <w:t xml:space="preserve">Nunc </w:t>
+      </w:r>
+      <w:proofErr w:type="spellStart"/>
+      <w:r>
+        <w:t>lectus</w:t>
+      </w:r>
+      <w:proofErr w:type="spellEnd"/>
+      <w:r>
+        <w:t xml:space="preserve"> </w:t>
+      </w:r>
+      <w:proofErr w:type="spellStart"/>
+      <w:r>
+        <w:t>sapien</w:t>
+      </w:r>
+      <w:proofErr w:type="spellEnd"/>
+      <w:r>
+        <w:t xml:space="preserve">, </w:t>
+      </w:r>
+      <w:proofErr w:type="spellStart"/>
+      <w:r>
+        <w:t>malesuada</w:t>
+      </w:r>
+      <w:proofErr w:type="spellEnd"/>
+      <w:r>
+        <w:t xml:space="preserve"> a </w:t>
+      </w:r>
+      <w:proofErr w:type="spellStart"/>
+      <w:r>
+        <w:t>ullamcorper</w:t>
+      </w:r>
+      <w:proofErr w:type="spellEnd"/>
+      <w:r>
+        <w:t xml:space="preserve"> </w:t>
+      </w:r>
+      <w:proofErr w:type="spellStart"/>
+      <w:r>
+        <w:t>eu</w:t>
+      </w:r>
+      <w:proofErr w:type="spellEnd"/>
+      <w:r>
+        <w:t xml:space="preserve">, </w:t>
+      </w:r>
+      <w:proofErr w:type="spellStart"/>
+      <w:r>
+        <w:t>rutrum</w:t>
+      </w:r>
+      <w:proofErr w:type="spellEnd"/>
+      <w:r>
+        <w:t xml:space="preserve"> in </w:t>
+      </w:r>
+      <w:proofErr w:type="spellStart"/>
+      <w:r>
+        <w:t>tortor</w:t>
+      </w:r>
+      <w:proofErr w:type="spellEnd"/>
+      <w:r>
+        <w:t xml:space="preserve">. Nam </w:t>
       </w:r>
     </w:p>
     <w:p>
@@ -2655,7 +3036,15 @@
         <w:fldChar w:fldCharType="end"/>
       </w:r>
       <w:r>
-        <w:t xml:space="preserve"> The paper used Atari games as a benchmark for their Coevolutionary Algorithms and compared them against a Deep-Q Network (DQN) variant which learns with RL. Their results showed that the Coevolutionary algorithms can be superior to the DQN on several of the games, and hypothesised that the multi-agent aspect of the problems introduced non-stationarity, which as mentioned above is no issue for Evolutionary Strategies but can cause problems for MDP based solutions like DQNs.</w:t>
+        <w:t xml:space="preserve"> The paper used Atari games as a benchmark for their Coevolutionary Algorithms and compared them against a Deep-Q Network (DQN) variant which learns with RL. Their results showed that the Coevolutionary algorithms can be superior to the DQN on several of the </w:t>
+      </w:r>
+      <w:proofErr w:type="gramStart"/>
+      <w:r>
+        <w:t>games, and</w:t>
+      </w:r>
+      <w:proofErr w:type="gramEnd"/>
+      <w:r>
+        <w:t xml:space="preserve"> hypothesised that the multi-agent aspect of the problems introduced non-stationarity, which as mentioned above is no issue for Evolutionary Strategies but can cause problems for MDP based solutions like DQNs.</w:t>
       </w:r>
     </w:p>
     <w:p>
@@ -3241,7 +3630,21 @@
         <w:rPr>
           <w:rFonts w:eastAsiaTheme="minorEastAsia"/>
         </w:rPr>
-        <w:t xml:space="preserve"> reduce both agents to a single dimension and compare them, e.g. </w:t>
+        <w:t xml:space="preserve"> reduce both agents to a single dimension and compare them, </w:t>
+      </w:r>
+      <w:proofErr w:type="gramStart"/>
+      <w:r>
+        <w:rPr>
+          <w:rFonts w:eastAsiaTheme="minorEastAsia"/>
+        </w:rPr>
+        <w:t>e.g.</w:t>
+      </w:r>
+      <w:proofErr w:type="gramEnd"/>
+      <w:r>
+        <w:rPr>
+          <w:rFonts w:eastAsiaTheme="minorEastAsia"/>
+        </w:rPr>
+        <w:t xml:space="preserve"> </w:t>
       </w:r>
       <m:oMath>
         <m:r>
@@ -3482,6 +3885,7 @@
           <w:rFonts w:eastAsiaTheme="minorEastAsia"/>
         </w:rPr>
       </w:pPr>
+      <w:proofErr w:type="gramStart"/>
       <w:r>
         <w:rPr>
           <w:rFonts w:eastAsiaTheme="minorEastAsia"/>
@@ -3494,6 +3898,7 @@
         </w:rPr>
         <w:t>here</w:t>
       </w:r>
+      <w:proofErr w:type="gramEnd"/>
     </w:p>
     <w:p>
       <w:pPr>
@@ -4352,12 +4757,14 @@
           <w:rFonts w:eastAsiaTheme="minorEastAsia"/>
         </w:rPr>
       </w:pPr>
+      <w:proofErr w:type="gramStart"/>
       <w:r>
         <w:rPr>
           <w:rFonts w:eastAsiaTheme="minorEastAsia"/>
         </w:rPr>
         <w:t>where</w:t>
       </w:r>
+      <w:proofErr w:type="gramEnd"/>
     </w:p>
     <w:p>
       <w:pPr>
@@ -5069,11 +5476,19 @@
         </w:rPr>
         <w:t xml:space="preserve">. </w:t>
       </w:r>
-      <w:r>
-        <w:rPr>
-          <w:rFonts w:eastAsiaTheme="minorEastAsia"/>
-        </w:rPr>
-        <w:t xml:space="preserve">Overall however, </w:t>
+      <w:proofErr w:type="gramStart"/>
+      <w:r>
+        <w:rPr>
+          <w:rFonts w:eastAsiaTheme="minorEastAsia"/>
+        </w:rPr>
+        <w:t>Overall</w:t>
+      </w:r>
+      <w:proofErr w:type="gramEnd"/>
+      <w:r>
+        <w:rPr>
+          <w:rFonts w:eastAsiaTheme="minorEastAsia"/>
+        </w:rPr>
+        <w:t xml:space="preserve"> however, </w:t>
       </w:r>
       <w:r>
         <w:rPr>
@@ -5120,13 +5535,39 @@
     </w:p>
     <w:p>
       <w:r>
+        <w:t xml:space="preserve">In the original minimal substrate paper, the scalar in each dimension was represented as a “fixed length binary string and the value they represent is given by the </w:t>
+      </w:r>
+      <w:proofErr w:type="spellStart"/>
+      <w:r>
+        <w:t>unitation</w:t>
+      </w:r>
+      <w:proofErr w:type="spellEnd"/>
+      <w:r>
+        <w:t xml:space="preserve"> of the string” where the string length was 100. This choice was so that there was a biased mutation, </w:t>
+      </w:r>
+      <w:proofErr w:type="gramStart"/>
+      <w:r>
+        <w:t>i.e.</w:t>
+      </w:r>
+      <w:proofErr w:type="gramEnd"/>
+      <w:r>
+        <w:t xml:space="preserve"> instead of simply using an integer representation, where mutation may only increase or decrease by a set amount, with no bias either way, whereas by using a binary string representation gives a mutation bias; a string with half 0’s or more is more likely to increase, and a string with half 1’s or more is more likely to decrease. This mutation bias is important in real applications of more complex </w:t>
+      </w:r>
+      <w:proofErr w:type="gramStart"/>
+      <w:r>
+        <w:t>problems,</w:t>
+      </w:r>
+      <w:proofErr w:type="gramEnd"/>
+      <w:r>
+        <w:t xml:space="preserve"> therefore I shall be using this representation as well.</w:t>
+      </w:r>
+    </w:p>
+    <w:p>
+      <w:r>
         <w:t>I will be representing</w:t>
       </w:r>
       <w:r>
-        <w:t xml:space="preserve"> the </w:t>
-      </w:r>
-      <w:r>
-        <w:t>Environment</w:t>
+        <w:t xml:space="preserve"> the Environment</w:t>
       </w:r>
       <w:r>
         <w:t xml:space="preserve"> </w:t>
@@ -5165,19 +5606,35 @@
         <w:t>custom-built</w:t>
       </w:r>
       <w:r>
-        <w:t xml:space="preserve"> class. The agents have 2 attributes to store their dimensions, agent.first and agent.second.</w:t>
+        <w:t xml:space="preserve"> class. The agents have 2 attributes to store their dimensions,</w:t>
       </w:r>
       <w:r>
         <w:t xml:space="preserve"> </w:t>
       </w:r>
       <w:r>
-        <w:t xml:space="preserve">When the Environment class has its reset method called, it initialises the N length array of agents, and </w:t>
-      </w:r>
-      <w:r>
-        <w:t>initialise</w:t>
-      </w:r>
-      <w:r>
-        <w:t xml:space="preserve">s </w:t>
+        <w:t>first and</w:t>
+      </w:r>
+      <w:r>
+        <w:t xml:space="preserve"> </w:t>
+      </w:r>
+      <w:r>
+        <w:t>second</w:t>
+      </w:r>
+      <w:r>
+        <w:t>, which store the fixed binary length strings that represent the scalars</w:t>
+      </w:r>
+      <w:r>
+        <w:t>.</w:t>
+      </w:r>
+      <w:r>
+        <w:t xml:space="preserve"> </w:t>
+      </w:r>
+      <w:r>
+        <w:t xml:space="preserve">When the Environment class has its </w:t>
+      </w:r>
+      <w:r>
+        <w:lastRenderedPageBreak/>
+        <w:t xml:space="preserve">reset method called, it initialises the N length array of agents, and initialises </w:t>
       </w:r>
       <w:r>
         <w:t>their dimensions as random integers between 0 and 10</w:t>
@@ -5247,222 +5704,670 @@
     </w:p>
     <w:p>
       <w:r>
-        <w:t xml:space="preserve">The Environment class also makes use of OpenAI’s gym module’s Discrete </w:t>
-      </w:r>
-      <w:r>
-        <w:t xml:space="preserve">class for representing the observation space and action </w:t>
+        <w:t xml:space="preserve">The Environment class also makes use of </w:t>
+      </w:r>
+      <w:proofErr w:type="spellStart"/>
+      <w:r>
+        <w:t>OpenAI’s</w:t>
+      </w:r>
+      <w:proofErr w:type="spellEnd"/>
+      <w:r>
+        <w:t xml:space="preserve"> gym module’s Discrete </w:t>
+      </w:r>
+      <w:r>
+        <w:t>class for representing the observation space and action space.</w:t>
+      </w:r>
+      <w:r>
+        <w:t xml:space="preserve"> </w:t>
+      </w:r>
+      <w:r>
+        <w:t>I’ve chosen to represent the</w:t>
+      </w:r>
+      <w:r>
+        <w:t xml:space="preserve"> observation space</w:t>
+      </w:r>
+      <w:r>
+        <w:t xml:space="preserve">,  the number of states an agent can be in, as </w:t>
+      </w:r>
+      <w:r>
+        <w:t xml:space="preserve">a set of 6 </w:t>
+      </w:r>
+      <w:r>
+        <w:t>possible states.</w:t>
+      </w:r>
+      <w:r>
+        <w:t xml:space="preserve"> </w:t>
+      </w:r>
+      <w:r>
+        <w:t xml:space="preserve">First, the Environment class calculates how many </w:t>
+      </w:r>
+      <w:r>
+        <w:t>other agents are</w:t>
+      </w:r>
+      <w:r>
+        <w:t xml:space="preserve"> greater than the evaluated agent in dimension X, how many are equal in dimension X, less than in dimension X, greater than in dimension Y, equal to in dimension Y and less than in dimension Y.</w:t>
+      </w:r>
+      <w:r>
+        <w:t xml:space="preserve"> The state is then the index of whichever one of these numbers is greatest</w:t>
+      </w:r>
+      <w:r>
+        <w:t xml:space="preserve">: </w:t>
+      </w:r>
+      <w:proofErr w:type="gramStart"/>
+      <w:r>
+        <w:t>e.g.</w:t>
+      </w:r>
+      <w:proofErr w:type="gramEnd"/>
+      <w:r>
+        <w:t xml:space="preserve"> </w:t>
+      </w:r>
+      <w:r>
+        <w:t>if most less than the agent in dimension Y, the state will be 2.</w:t>
+      </w:r>
+      <w:r>
+        <w:t xml:space="preserve"> The action space has </w:t>
+      </w:r>
+      <w:r>
+        <w:t>3</w:t>
+      </w:r>
+      <w:r>
+        <w:t xml:space="preserve"> possible actions:</w:t>
+      </w:r>
+      <w:r>
+        <w:t xml:space="preserve"> flip a bit at a random index in dimension X, </w:t>
+      </w:r>
+      <w:r>
+        <w:t xml:space="preserve">flip a bit at a random index in dimension </w:t>
+      </w:r>
+      <w:r>
+        <w:t>Y or take no action.</w:t>
+      </w:r>
+    </w:p>
+    <w:p>
+      <w:r>
+        <w:t>The Environment contains a step method</w:t>
+      </w:r>
+      <w:r>
+        <w:t>, that is given a list of</w:t>
+      </w:r>
+      <w:r>
+        <w:t xml:space="preserve"> N</w:t>
+      </w:r>
+      <w:r>
+        <w:t xml:space="preserve"> actions in the form of a list of integers</w:t>
+      </w:r>
+      <w:r>
+        <w:t xml:space="preserve">, with the </w:t>
+      </w:r>
+      <w:proofErr w:type="spellStart"/>
+      <w:r>
+        <w:t>ith</w:t>
+      </w:r>
+      <w:proofErr w:type="spellEnd"/>
+      <w:r>
+        <w:t xml:space="preserve"> action being intended for the </w:t>
+      </w:r>
+      <w:proofErr w:type="spellStart"/>
+      <w:r>
+        <w:t>ith</w:t>
+      </w:r>
+      <w:proofErr w:type="spellEnd"/>
+      <w:r>
+        <w:t xml:space="preserve"> agent</w:t>
+      </w:r>
+      <w:r>
+        <w:t>.</w:t>
+      </w:r>
+      <w:r>
+        <w:t xml:space="preserve"> </w:t>
+      </w:r>
+      <w:r>
+        <w:t xml:space="preserve">The Environment </w:t>
+      </w:r>
+      <w:r>
+        <w:t>applies each action to the intended agent</w:t>
+      </w:r>
+      <w:r>
+        <w:t xml:space="preserve">, then calculates the rewards with the chosen </w:t>
+      </w:r>
+      <w:r>
+        <w:t>e</w:t>
+      </w:r>
+      <w:r>
+        <w:t>quation</w:t>
+      </w:r>
+      <w:r>
+        <w:t>, which is stored in an N length list</w:t>
+      </w:r>
+      <w:r>
+        <w:t xml:space="preserve">, so that the reward for the </w:t>
+      </w:r>
+      <w:proofErr w:type="spellStart"/>
+      <w:r>
+        <w:t>ith</w:t>
+      </w:r>
+      <w:proofErr w:type="spellEnd"/>
+      <w:r>
+        <w:t xml:space="preserve"> agent is the </w:t>
+      </w:r>
+      <w:proofErr w:type="spellStart"/>
+      <w:r>
+        <w:t>ith</w:t>
+      </w:r>
+      <w:proofErr w:type="spellEnd"/>
+      <w:r>
+        <w:t xml:space="preserve"> item in the rewards list.</w:t>
+      </w:r>
+      <w:r>
+        <w:t xml:space="preserve"> The same is done for the observations for each agent</w:t>
+      </w:r>
+      <w:r>
+        <w:t>; they are calculated and stored in an N length list.</w:t>
+      </w:r>
+      <w:r>
+        <w:t xml:space="preserve"> The Environment then increments </w:t>
+      </w:r>
+      <w:r>
+        <w:t>a</w:t>
+      </w:r>
+      <w:r>
+        <w:t xml:space="preserve"> current generation counter</w:t>
+      </w:r>
+      <w:r>
+        <w:t xml:space="preserve">, </w:t>
+      </w:r>
+      <w:r>
+        <w:t>which keeps track of how many times step has been called since the Environment was last reset</w:t>
+      </w:r>
+      <w:r>
+        <w:t xml:space="preserve">. If the current generation counter equals the max generation variable, </w:t>
+      </w:r>
+      <w:r>
+        <w:t>which I have set to 100, then th</w:t>
+      </w:r>
+      <w:r>
+        <w:t>e Environment sets its done flag to True</w:t>
+      </w:r>
+      <w:r>
+        <w:t xml:space="preserve">. </w:t>
+      </w:r>
+      <w:r>
+        <w:t xml:space="preserve">After the step method is complete, it will return the list of </w:t>
+      </w:r>
+      <w:r>
+        <w:t xml:space="preserve">observations, rewards and the done flag. </w:t>
+      </w:r>
+      <w:r>
+        <w:t xml:space="preserve">When the reset method is called, it will calculate and return an observation list as well; this is the </w:t>
+      </w:r>
+      <w:r>
+        <w:t xml:space="preserve">list of </w:t>
+      </w:r>
+      <w:r>
+        <w:t>initial state</w:t>
+      </w:r>
+      <w:r>
+        <w:t xml:space="preserve">s for each Agent </w:t>
+      </w:r>
+      <w:r>
+        <w:t>before any actions have been taken</w:t>
+      </w:r>
+      <w:r>
+        <w:t>.</w:t>
+      </w:r>
+    </w:p>
+    <w:p>
+      <w:r>
+        <w:t xml:space="preserve">I decided upon a decentralised Q-table approach </w:t>
+      </w:r>
+      <w:r>
+        <w:t xml:space="preserve">for </w:t>
+      </w:r>
+      <w:r>
+        <w:t>the RL</w:t>
+      </w:r>
+      <w:r>
+        <w:t xml:space="preserve"> part of the program</w:t>
+      </w:r>
+      <w:r>
+        <w:t>, decentralised meaning that each agent has a separate Q-table</w:t>
+      </w:r>
+      <w:r>
+        <w:t>.</w:t>
+      </w:r>
+      <w:r>
+        <w:t xml:space="preserve"> </w:t>
+      </w:r>
+      <w:r>
+        <w:t xml:space="preserve">To implement this, </w:t>
+      </w:r>
+      <w:r>
+        <w:t xml:space="preserve">I created a list of length N, which contains N Q-tables, where the </w:t>
+      </w:r>
+      <w:proofErr w:type="spellStart"/>
+      <w:r>
+        <w:t>ith</w:t>
+      </w:r>
+      <w:proofErr w:type="spellEnd"/>
+      <w:r>
+        <w:t xml:space="preserve"> Q-table belongs to the </w:t>
+      </w:r>
+      <w:proofErr w:type="spellStart"/>
+      <w:r>
+        <w:t>ith</w:t>
+      </w:r>
+      <w:proofErr w:type="spellEnd"/>
+      <w:r>
+        <w:t xml:space="preserve"> agent.</w:t>
+      </w:r>
+      <w:r>
+        <w:t xml:space="preserve"> Each Q-table is initialised as a 2d array full of 0’s, with a shape of (6, </w:t>
+      </w:r>
+      <w:r>
+        <w:t>3</w:t>
+      </w:r>
+      <w:r>
+        <w:t xml:space="preserve">), 6 being the observation space, and </w:t>
+      </w:r>
+      <w:r>
+        <w:t>3</w:t>
+      </w:r>
+      <w:r>
+        <w:t xml:space="preserve"> being the action space.</w:t>
+      </w:r>
+      <w:r>
+        <w:t xml:space="preserve"> </w:t>
+      </w:r>
+      <w:r>
+        <w:t xml:space="preserve">For the </w:t>
+      </w:r>
+      <w:proofErr w:type="spellStart"/>
+      <w:r>
+        <w:t>ith</w:t>
+      </w:r>
+      <w:proofErr w:type="spellEnd"/>
+      <w:r>
+        <w:t xml:space="preserve"> agent, the Q-value for action A whilst in state S will be at index [</w:t>
+      </w:r>
+      <w:proofErr w:type="spellStart"/>
+      <w:r>
+        <w:t>i</w:t>
+      </w:r>
+      <w:proofErr w:type="spellEnd"/>
+      <w:r>
+        <w:t>][S][A].</w:t>
+      </w:r>
+      <w:r>
+        <w:t xml:space="preserve"> </w:t>
+      </w:r>
+      <w:r>
+        <w:t xml:space="preserve">This is all </w:t>
       </w:r>
       <w:r>
         <w:lastRenderedPageBreak/>
-        <w:t>space.</w:t>
+        <w:t>contained within a Q</w:t>
       </w:r>
       <w:r>
         <w:t xml:space="preserve"> </w:t>
       </w:r>
       <w:r>
-        <w:t>I’ve chosen to represent the</w:t>
-      </w:r>
-      <w:r>
-        <w:t xml:space="preserve"> observation space</w:t>
-      </w:r>
-      <w:r>
-        <w:t xml:space="preserve">, i.e. the number of states an agent can be in, as </w:t>
-      </w:r>
-      <w:r>
-        <w:t xml:space="preserve">a set of 6 </w:t>
-      </w:r>
-      <w:r>
-        <w:t>possible states.</w:t>
-      </w:r>
-      <w:r>
+        <w:t>Network class I created</w:t>
+      </w:r>
+      <w:r>
+        <w:t xml:space="preserve"> and done at initialisation.</w:t>
+      </w:r>
+      <w:r>
+        <w:t xml:space="preserve"> I also chose hyperparameters </w:t>
+      </w:r>
+      <w:proofErr w:type="gramStart"/>
+      <w:r>
+        <w:t>of:</w:t>
+      </w:r>
+      <w:proofErr w:type="gramEnd"/>
+      <w:r>
+        <w:t xml:space="preserve"> 0.1 for the learning rate </w:t>
+      </w:r>
+      <w:r>
+        <w:rPr>
+          <w:rFonts w:cs="Helvetica"/>
+        </w:rPr>
+        <w:t>α</w:t>
+      </w:r>
+      <w:r>
+        <w:t xml:space="preserve">, 0.6 for the discount rate </w:t>
+      </w:r>
+      <w:r>
+        <w:rPr>
+          <w:rFonts w:cs="Helvetica"/>
+        </w:rPr>
+        <w:t>γ</w:t>
+      </w:r>
+      <w:r>
+        <w:t xml:space="preserve"> and 0.2 for the greed value </w:t>
+      </w:r>
+      <w:r>
+        <w:rPr>
+          <w:rFonts w:cs="Helvetica"/>
+        </w:rPr>
+        <w:t>ε.</w:t>
+      </w:r>
+    </w:p>
+    <w:p>
+      <w:pPr>
+        <w:rPr>
+          <w:rFonts w:cs="Helvetica"/>
+        </w:rPr>
+      </w:pPr>
+      <w:r>
+        <w:t>The Q Network then runs</w:t>
+      </w:r>
+      <w:r>
+        <w:t xml:space="preserve"> for M iterations</w:t>
+      </w:r>
+      <w:r>
+        <w:t xml:space="preserve">. At the start of each </w:t>
+      </w:r>
+      <w:proofErr w:type="gramStart"/>
+      <w:r>
+        <w:t>iteration</w:t>
+      </w:r>
+      <w:proofErr w:type="gramEnd"/>
+      <w:r>
+        <w:t xml:space="preserve"> it resets the environment and sets the current state to the returned observation. The environment then loops through until the max generation is reached. At each cycle </w:t>
+      </w:r>
+      <w:r>
+        <w:t>of the loop,</w:t>
+      </w:r>
+      <w:r>
+        <w:t xml:space="preserve"> a set of N actions is decided for each agent.</w:t>
+      </w:r>
+      <w:r>
+        <w:t xml:space="preserve"> There is a random </w:t>
+      </w:r>
+      <w:r>
+        <w:rPr>
+          <w:rFonts w:cs="Helvetica"/>
+        </w:rPr>
+        <w:t>ε chance that a random action is chosen</w:t>
+      </w:r>
+      <w:r>
+        <w:rPr>
+          <w:rFonts w:cs="Helvetica"/>
+        </w:rPr>
+        <w:t>, otherwise, so long as the Q values are not all 0 at index [</w:t>
+      </w:r>
+      <w:proofErr w:type="spellStart"/>
+      <w:r>
+        <w:rPr>
+          <w:rFonts w:cs="Helvetica"/>
+        </w:rPr>
+        <w:t>i</w:t>
+      </w:r>
+      <w:proofErr w:type="spellEnd"/>
+      <w:r>
+        <w:rPr>
+          <w:rFonts w:cs="Helvetica"/>
+        </w:rPr>
+        <w:t>][S]</w:t>
+      </w:r>
+      <w:r>
+        <w:rPr>
+          <w:rFonts w:cs="Helvetica"/>
+        </w:rPr>
+        <w:t xml:space="preserve"> it will select the index with the highest Q value, with that index corresponding to the chosen action, A.</w:t>
+      </w:r>
+      <w:r>
+        <w:rPr>
+          <w:rFonts w:cs="Helvetica"/>
+        </w:rPr>
+        <w:t xml:space="preserve"> If the Q values are all 0 it picks a random action. This prevents the network having a very strong natural bias to whatever action corresponds to index 0, as a quirk of </w:t>
+      </w:r>
+      <w:r>
+        <w:rPr>
+          <w:rFonts w:cs="Helvetica"/>
+        </w:rPr>
+        <w:t>choosing the maximum Q</w:t>
+      </w:r>
+      <w:r>
+        <w:rPr>
+          <w:rFonts w:cs="Helvetica"/>
+        </w:rPr>
         <w:t xml:space="preserve"> </w:t>
       </w:r>
       <w:r>
-        <w:t xml:space="preserve">First, the Environment class calculates how many </w:t>
-      </w:r>
-      <w:r>
-        <w:t>other agents are</w:t>
-      </w:r>
-      <w:r>
-        <w:t xml:space="preserve"> greater than the evaluated agent in dimension X, how many are equal in dimension X, less than in dimension X, greater than in dimension Y, equal to in dimension Y and less than in dimension Y.</w:t>
-      </w:r>
-      <w:r>
-        <w:t xml:space="preserve"> The state is then the index of whichever one of these numbers is greatest</w:t>
-      </w:r>
-      <w:r>
-        <w:t xml:space="preserve">: e.g. </w:t>
-      </w:r>
-      <w:r>
-        <w:t>if most less than the agent in dimension Y, the state will be 2.</w:t>
-      </w:r>
-      <w:r>
-        <w:t xml:space="preserve"> The action space has 5 possible actions: increment dimension X by 1, decrease dimension X by 1, increment dimension Y by 1, decrease dimension Y by 1 or take no action.</w:t>
-      </w:r>
-    </w:p>
-    <w:p>
-      <w:r>
-        <w:t>The Environment contains a step method</w:t>
-      </w:r>
-      <w:r>
-        <w:t>, that is given a list of</w:t>
-      </w:r>
-      <w:r>
-        <w:t xml:space="preserve"> N</w:t>
-      </w:r>
-      <w:r>
-        <w:t xml:space="preserve"> actions in the form of a list of integers</w:t>
-      </w:r>
-      <w:r>
-        <w:t>, with the ith action being intended for the ith agent</w:t>
-      </w:r>
-      <w:r>
+        <w:rPr>
+          <w:rFonts w:cs="Helvetica"/>
+        </w:rPr>
+        <w:t>value is that it default</w:t>
+      </w:r>
+      <w:r>
+        <w:rPr>
+          <w:rFonts w:cs="Helvetica"/>
+        </w:rPr>
+        <w:t>s</w:t>
+      </w:r>
+      <w:r>
+        <w:rPr>
+          <w:rFonts w:cs="Helvetica"/>
+        </w:rPr>
+        <w:t xml:space="preserve"> to index 0 if all</w:t>
+      </w:r>
+      <w:r>
+        <w:rPr>
+          <w:rFonts w:cs="Helvetica"/>
+        </w:rPr>
+        <w:t xml:space="preserve"> Q</w:t>
+      </w:r>
+      <w:r>
+        <w:rPr>
+          <w:rFonts w:cs="Helvetica"/>
+        </w:rPr>
+        <w:t xml:space="preserve"> values are equal.</w:t>
+      </w:r>
+    </w:p>
+    <w:p>
+      <w:pPr>
+        <w:rPr>
+          <w:rFonts w:cs="Helvetica"/>
+        </w:rPr>
+      </w:pPr>
+      <w:r>
+        <w:rPr>
+          <w:rFonts w:cs="Helvetica"/>
+        </w:rPr>
+        <w:t>The actions are then passed to the Environment’s step method</w:t>
+      </w:r>
+      <w:r>
+        <w:rPr>
+          <w:rFonts w:cs="Helvetica"/>
+        </w:rPr>
+        <w:t>, which returns the observations and rewards, as well as the done flag.</w:t>
+      </w:r>
+      <w:r>
+        <w:rPr>
+          <w:rFonts w:cs="Helvetica"/>
+        </w:rPr>
+        <w:t xml:space="preserve"> The Q values for each agent is then updated using the formula</w:t>
+      </w:r>
+    </w:p>
+    <w:p>
+      <w:pPr>
+        <w:rPr>
+          <w:rFonts w:eastAsiaTheme="minorEastAsia"/>
+        </w:rPr>
+      </w:pPr>
+      <m:oMathPara>
+        <m:oMath>
+          <m:r>
+            <w:rPr>
+              <w:rFonts w:ascii="Cambria Math" w:hAnsi="Cambria Math"/>
+            </w:rPr>
+            <m:t>newQ=oldQ+ α*(reward+ γ*nextMax</m:t>
+          </m:r>
+          <m:r>
+            <w:rPr>
+              <w:rFonts w:ascii="Cambria Math" w:eastAsiaTheme="minorEastAsia" w:hAnsi="Cambria Math"/>
+            </w:rPr>
+            <m:t>-oldQ)</m:t>
+          </m:r>
+        </m:oMath>
+      </m:oMathPara>
+    </w:p>
+    <w:p>
+      <w:pPr>
+        <w:rPr>
+          <w:rFonts w:eastAsiaTheme="minorEastAsia"/>
+        </w:rPr>
+      </w:pPr>
+      <w:proofErr w:type="gramStart"/>
+      <w:r>
+        <w:rPr>
+          <w:rFonts w:eastAsiaTheme="minorEastAsia"/>
+        </w:rPr>
+        <w:t>Where</w:t>
+      </w:r>
+      <w:proofErr w:type="gramEnd"/>
+    </w:p>
+    <w:p>
+      <w:pPr>
+        <w:rPr>
+          <w:rFonts w:eastAsiaTheme="minorEastAsia"/>
+        </w:rPr>
+      </w:pPr>
+      <m:oMathPara>
+        <m:oMath>
+          <m:r>
+            <w:rPr>
+              <w:rFonts w:ascii="Cambria Math" w:hAnsi="Cambria Math"/>
+            </w:rPr>
+            <m:t>nextMax=</m:t>
+          </m:r>
+          <m:r>
+            <m:rPr>
+              <m:sty m:val="p"/>
+            </m:rPr>
+            <w:rPr>
+              <w:rFonts w:ascii="Cambria Math" w:hAnsi="Cambria Math"/>
+            </w:rPr>
+            <m:t>max⁡</m:t>
+          </m:r>
+          <m:r>
+            <w:rPr>
+              <w:rFonts w:ascii="Cambria Math" w:hAnsi="Cambria Math"/>
+            </w:rPr>
+            <m:t>(qTable</m:t>
+          </m:r>
+          <m:d>
+            <m:dPr>
+              <m:begChr m:val="["/>
+              <m:endChr m:val="]"/>
+              <m:ctrlPr>
+                <w:rPr>
+                  <w:rFonts w:ascii="Cambria Math" w:hAnsi="Cambria Math"/>
+                  <w:i/>
+                </w:rPr>
+              </m:ctrlPr>
+            </m:dPr>
+            <m:e>
+              <m:r>
+                <w:rPr>
+                  <w:rFonts w:ascii="Cambria Math" w:hAnsi="Cambria Math"/>
+                </w:rPr>
+                <m:t>observation</m:t>
+              </m:r>
+            </m:e>
+          </m:d>
+          <m:r>
+            <w:rPr>
+              <w:rFonts w:ascii="Cambria Math" w:hAnsi="Cambria Math"/>
+            </w:rPr>
+            <m:t>)</m:t>
+          </m:r>
+        </m:oMath>
+      </m:oMathPara>
+    </w:p>
+    <w:p>
+      <w:r>
+        <w:rPr>
+          <w:rFonts w:eastAsiaTheme="minorEastAsia"/>
+        </w:rPr>
+        <w:t xml:space="preserve">And returns the index of the maximum Q value </w:t>
+      </w:r>
+      <w:r>
+        <w:rPr>
+          <w:rFonts w:eastAsiaTheme="minorEastAsia"/>
+        </w:rPr>
+        <w:t>of</w:t>
+      </w:r>
+      <w:r>
+        <w:rPr>
+          <w:rFonts w:eastAsiaTheme="minorEastAsia"/>
+        </w:rPr>
+        <w:t xml:space="preserve"> the</w:t>
+      </w:r>
+      <w:r>
+        <w:rPr>
+          <w:rFonts w:eastAsiaTheme="minorEastAsia"/>
+        </w:rPr>
+        <w:t xml:space="preserve"> list of Q values at index</w:t>
+      </w:r>
+      <w:r>
+        <w:rPr>
+          <w:rFonts w:eastAsiaTheme="minorEastAsia"/>
+        </w:rPr>
+        <w:t xml:space="preserve"> [</w:t>
+      </w:r>
+      <w:proofErr w:type="spellStart"/>
+      <w:r>
+        <w:rPr>
+          <w:rFonts w:eastAsiaTheme="minorEastAsia"/>
+        </w:rPr>
+        <w:t>i</w:t>
+      </w:r>
+      <w:proofErr w:type="spellEnd"/>
+      <w:r>
+        <w:rPr>
+          <w:rFonts w:eastAsiaTheme="minorEastAsia"/>
+        </w:rPr>
+        <w:t>]</w:t>
+      </w:r>
+      <w:r>
+        <w:rPr>
+          <w:rFonts w:eastAsiaTheme="minorEastAsia"/>
+        </w:rPr>
+        <w:t>[observation] in the Q table</w:t>
+      </w:r>
+      <w:r>
+        <w:rPr>
+          <w:rFonts w:eastAsiaTheme="minorEastAsia"/>
+        </w:rPr>
+        <w:t xml:space="preserve">, for the </w:t>
+      </w:r>
+      <w:proofErr w:type="spellStart"/>
+      <w:r>
+        <w:rPr>
+          <w:rFonts w:eastAsiaTheme="minorEastAsia"/>
+        </w:rPr>
+        <w:t>ith</w:t>
+      </w:r>
+      <w:proofErr w:type="spellEnd"/>
+      <w:r>
+        <w:rPr>
+          <w:rFonts w:eastAsiaTheme="minorEastAsia"/>
+        </w:rPr>
+        <w:t xml:space="preserve"> agent</w:t>
+      </w:r>
+      <w:r>
+        <w:rPr>
+          <w:rFonts w:eastAsiaTheme="minorEastAsia"/>
+        </w:rPr>
         <w:t>.</w:t>
       </w:r>
       <w:r>
-        <w:t xml:space="preserve"> </w:t>
-      </w:r>
-      <w:r>
-        <w:t xml:space="preserve">The Environment </w:t>
-      </w:r>
-      <w:r>
-        <w:t>applies each action to the intended agent</w:t>
-      </w:r>
-      <w:r>
-        <w:t xml:space="preserve">, then calculates the rewards with the chosen </w:t>
-      </w:r>
-      <w:r>
-        <w:t>e</w:t>
-      </w:r>
-      <w:r>
-        <w:t>quation</w:t>
-      </w:r>
-      <w:r>
-        <w:t>, which is stored in an N length list</w:t>
-      </w:r>
-      <w:r>
-        <w:t>, so that the reward for the ith agent is the ith item in the rewards list.</w:t>
-      </w:r>
-      <w:r>
-        <w:t xml:space="preserve"> The same is done for the observations for each agent</w:t>
-      </w:r>
-      <w:r>
-        <w:t>; they are calculated and stored in an N length list.</w:t>
-      </w:r>
-      <w:r>
-        <w:t xml:space="preserve"> The Environment then increments </w:t>
-      </w:r>
-      <w:r>
-        <w:t>a</w:t>
-      </w:r>
-      <w:r>
-        <w:t xml:space="preserve"> current generation counter</w:t>
-      </w:r>
-      <w:r>
-        <w:t xml:space="preserve">, </w:t>
-      </w:r>
-      <w:r>
-        <w:t>which keeps track of how many times step has been called since the Environment was last reset</w:t>
-      </w:r>
-      <w:r>
-        <w:t xml:space="preserve">. If the current generation counter equals the max generation variable, </w:t>
-      </w:r>
-      <w:r>
-        <w:t>which I have set to 100, then th</w:t>
-      </w:r>
-      <w:r>
-        <w:t>e Environment sets its done flag to True</w:t>
-      </w:r>
-      <w:r>
-        <w:t xml:space="preserve">. </w:t>
-      </w:r>
-      <w:r>
-        <w:t xml:space="preserve">After the step method is complete, it will return the list of </w:t>
-      </w:r>
-      <w:r>
-        <w:t xml:space="preserve">observations, rewards and the done flag. </w:t>
-      </w:r>
-      <w:r>
-        <w:t xml:space="preserve">When the reset method is called, it will calculate and return an observation list as well; this is the </w:t>
-      </w:r>
-      <w:r>
-        <w:t xml:space="preserve">list of </w:t>
-      </w:r>
-      <w:r>
-        <w:t>initial state</w:t>
-      </w:r>
-      <w:r>
-        <w:t xml:space="preserve">s for each Agent </w:t>
-      </w:r>
-      <w:r>
-        <w:t>before any actions have been taken</w:t>
-      </w:r>
-    </w:p>
-    <w:p>
-      <w:r>
-        <w:t xml:space="preserve">In the original minimal substrate paper, </w:t>
-      </w:r>
-      <w:r>
-        <w:t>the scalar in each dimension was represented as a</w:t>
-      </w:r>
-      <w:r>
-        <w:t xml:space="preserve"> </w:t>
-      </w:r>
-      <w:r>
-        <w:t xml:space="preserve">“fixed length binary string and the value they represent is given by the unitation of the string” where the </w:t>
-      </w:r>
-      <w:r>
-        <w:t>string length was 100</w:t>
-      </w:r>
-      <w:r>
-        <w:t>.</w:t>
-      </w:r>
-      <w:r>
-        <w:t xml:space="preserve"> </w:t>
-      </w:r>
-      <w:r>
-        <w:t xml:space="preserve">This choice was </w:t>
-      </w:r>
-      <w:r>
-        <w:t>so that there was a biased mutation,</w:t>
-      </w:r>
-      <w:r>
-        <w:t xml:space="preserve"> i.e. instead of simply using an integer representation, where mutation may only increase or decrease by a set amount</w:t>
-      </w:r>
-      <w:r>
-        <w:t>, with no bias either way</w:t>
-      </w:r>
-      <w:r>
-        <w:t xml:space="preserve">, </w:t>
-      </w:r>
-      <w:r>
-        <w:t xml:space="preserve">whereas by </w:t>
-      </w:r>
-      <w:r>
-        <w:t xml:space="preserve">using a binary string representation </w:t>
-      </w:r>
-      <w:r>
-        <w:t>gives a mutation bias; a string with half 0’s</w:t>
-      </w:r>
-      <w:r>
-        <w:t xml:space="preserve"> or more</w:t>
-      </w:r>
-      <w:r>
-        <w:t xml:space="preserve"> is more likely to increase</w:t>
-      </w:r>
-      <w:r>
-        <w:t>, and a string with half 1’s or more is more likely to decrease.</w:t>
-      </w:r>
-      <w:r>
-        <w:t xml:space="preserve"> This mutation bias is important in </w:t>
-      </w:r>
-      <w:r>
-        <w:t>real applications of more complex problems, therefore</w:t>
-      </w:r>
-      <w:r>
-        <w:t xml:space="preserve"> I shall be using this representation as well</w:t>
-      </w:r>
-      <w:r>
-        <w:t>.</w:t>
+        <w:rPr>
+          <w:rFonts w:eastAsiaTheme="minorEastAsia"/>
+        </w:rPr>
+        <w:t xml:space="preserve"> The state is then set to the observation, which will carry over for the next cycle.</w:t>
       </w:r>
     </w:p>
     <w:p/>
@@ -5479,10 +6384,55 @@
     </w:p>
     <w:p>
       <w:r>
-        <w:t xml:space="preserve">Lorem ipsum dolor sit amet, consectetur adipiscing elit. </w:t>
-      </w:r>
-      <w:r>
-        <w:t xml:space="preserve">Pellentesque </w:t>
+        <w:t xml:space="preserve">Lorem ipsum </w:t>
+      </w:r>
+      <w:proofErr w:type="spellStart"/>
+      <w:r>
+        <w:t>dolor</w:t>
+      </w:r>
+      <w:proofErr w:type="spellEnd"/>
+      <w:r>
+        <w:t xml:space="preserve"> sit </w:t>
+      </w:r>
+      <w:proofErr w:type="spellStart"/>
+      <w:r>
+        <w:t>amet</w:t>
+      </w:r>
+      <w:proofErr w:type="spellEnd"/>
+      <w:r>
+        <w:t xml:space="preserve">, </w:t>
+      </w:r>
+      <w:proofErr w:type="spellStart"/>
+      <w:r>
+        <w:t>consectetur</w:t>
+      </w:r>
+      <w:proofErr w:type="spellEnd"/>
+      <w:r>
+        <w:t xml:space="preserve"> </w:t>
+      </w:r>
+      <w:proofErr w:type="spellStart"/>
+      <w:r>
+        <w:t>adipiscing</w:t>
+      </w:r>
+      <w:proofErr w:type="spellEnd"/>
+      <w:r>
+        <w:t xml:space="preserve"> </w:t>
+      </w:r>
+      <w:proofErr w:type="spellStart"/>
+      <w:r>
+        <w:t>elit</w:t>
+      </w:r>
+      <w:proofErr w:type="spellEnd"/>
+      <w:r>
+        <w:t xml:space="preserve">. </w:t>
+      </w:r>
+      <w:proofErr w:type="spellStart"/>
+      <w:r>
+        <w:t>Pellentesque</w:t>
+      </w:r>
+      <w:proofErr w:type="spellEnd"/>
+      <w:r>
+        <w:t xml:space="preserve"> </w:t>
       </w:r>
     </w:p>
     <w:p>
@@ -5515,8 +6465,389 @@
       </w:r>
     </w:p>
     <w:p>
-      <w:r>
-        <w:t>Fusce congue mauris leo, nec sagittis justo convallis quis. Maecenas varius tellus vel nulla facilisis accumsan. Nunc in facilisis nulla. Suspendisse ac molestie ante. Duis vulputate sit amet tellus eget efficitur. Cras ut dolor at dolor molestie dignissim. Proin eu massa dapibus, feugiat quam auctor, porttitor urna. Integer porttitor, libero a egestas lacinia, neque leo luctus elit, id iaculis leo quam porta est. Integer ut porttitor tortor.</w:t>
+      <w:proofErr w:type="spellStart"/>
+      <w:r>
+        <w:t>Fusce</w:t>
+      </w:r>
+      <w:proofErr w:type="spellEnd"/>
+      <w:r>
+        <w:t xml:space="preserve"> </w:t>
+      </w:r>
+      <w:proofErr w:type="spellStart"/>
+      <w:r>
+        <w:t>congue</w:t>
+      </w:r>
+      <w:proofErr w:type="spellEnd"/>
+      <w:r>
+        <w:t xml:space="preserve"> </w:t>
+      </w:r>
+      <w:proofErr w:type="spellStart"/>
+      <w:r>
+        <w:t>mauris</w:t>
+      </w:r>
+      <w:proofErr w:type="spellEnd"/>
+      <w:r>
+        <w:t xml:space="preserve"> </w:t>
+      </w:r>
+      <w:proofErr w:type="spellStart"/>
+      <w:r>
+        <w:t>leo</w:t>
+      </w:r>
+      <w:proofErr w:type="spellEnd"/>
+      <w:r>
+        <w:t xml:space="preserve">, </w:t>
+      </w:r>
+      <w:proofErr w:type="spellStart"/>
+      <w:r>
+        <w:t>nec</w:t>
+      </w:r>
+      <w:proofErr w:type="spellEnd"/>
+      <w:r>
+        <w:t xml:space="preserve"> </w:t>
+      </w:r>
+      <w:proofErr w:type="spellStart"/>
+      <w:r>
+        <w:t>sagittis</w:t>
+      </w:r>
+      <w:proofErr w:type="spellEnd"/>
+      <w:r>
+        <w:t xml:space="preserve"> </w:t>
+      </w:r>
+      <w:proofErr w:type="spellStart"/>
+      <w:r>
+        <w:t>justo</w:t>
+      </w:r>
+      <w:proofErr w:type="spellEnd"/>
+      <w:r>
+        <w:t xml:space="preserve"> convallis </w:t>
+      </w:r>
+      <w:proofErr w:type="spellStart"/>
+      <w:r>
+        <w:t>quis</w:t>
+      </w:r>
+      <w:proofErr w:type="spellEnd"/>
+      <w:r>
+        <w:t xml:space="preserve">. Maecenas </w:t>
+      </w:r>
+      <w:proofErr w:type="spellStart"/>
+      <w:r>
+        <w:t>varius</w:t>
+      </w:r>
+      <w:proofErr w:type="spellEnd"/>
+      <w:r>
+        <w:t xml:space="preserve"> </w:t>
+      </w:r>
+      <w:proofErr w:type="spellStart"/>
+      <w:r>
+        <w:t>tellus</w:t>
+      </w:r>
+      <w:proofErr w:type="spellEnd"/>
+      <w:r>
+        <w:t xml:space="preserve"> </w:t>
+      </w:r>
+      <w:proofErr w:type="spellStart"/>
+      <w:r>
+        <w:t>vel</w:t>
+      </w:r>
+      <w:proofErr w:type="spellEnd"/>
+      <w:r>
+        <w:t xml:space="preserve"> </w:t>
+      </w:r>
+      <w:proofErr w:type="spellStart"/>
+      <w:r>
+        <w:t>nulla</w:t>
+      </w:r>
+      <w:proofErr w:type="spellEnd"/>
+      <w:r>
+        <w:t xml:space="preserve"> </w:t>
+      </w:r>
+      <w:proofErr w:type="spellStart"/>
+      <w:r>
+        <w:t>facilisis</w:t>
+      </w:r>
+      <w:proofErr w:type="spellEnd"/>
+      <w:r>
+        <w:t xml:space="preserve"> </w:t>
+      </w:r>
+      <w:proofErr w:type="spellStart"/>
+      <w:r>
+        <w:t>accumsan</w:t>
+      </w:r>
+      <w:proofErr w:type="spellEnd"/>
+      <w:r>
+        <w:t xml:space="preserve">. Nunc in </w:t>
+      </w:r>
+      <w:proofErr w:type="spellStart"/>
+      <w:r>
+        <w:t>facilisis</w:t>
+      </w:r>
+      <w:proofErr w:type="spellEnd"/>
+      <w:r>
+        <w:t xml:space="preserve"> </w:t>
+      </w:r>
+      <w:proofErr w:type="spellStart"/>
+      <w:r>
+        <w:t>nulla</w:t>
+      </w:r>
+      <w:proofErr w:type="spellEnd"/>
+      <w:r>
+        <w:t xml:space="preserve">. </w:t>
+      </w:r>
+      <w:proofErr w:type="spellStart"/>
+      <w:r>
+        <w:t>Suspendisse</w:t>
+      </w:r>
+      <w:proofErr w:type="spellEnd"/>
+      <w:r>
+        <w:t xml:space="preserve"> ac </w:t>
+      </w:r>
+      <w:proofErr w:type="spellStart"/>
+      <w:r>
+        <w:t>molestie</w:t>
+      </w:r>
+      <w:proofErr w:type="spellEnd"/>
+      <w:r>
+        <w:t xml:space="preserve"> ante. Duis </w:t>
+      </w:r>
+      <w:proofErr w:type="spellStart"/>
+      <w:r>
+        <w:t>vulputate</w:t>
+      </w:r>
+      <w:proofErr w:type="spellEnd"/>
+      <w:r>
+        <w:t xml:space="preserve"> sit </w:t>
+      </w:r>
+      <w:proofErr w:type="spellStart"/>
+      <w:r>
+        <w:t>amet</w:t>
+      </w:r>
+      <w:proofErr w:type="spellEnd"/>
+      <w:r>
+        <w:t xml:space="preserve"> </w:t>
+      </w:r>
+      <w:proofErr w:type="spellStart"/>
+      <w:r>
+        <w:t>tellus</w:t>
+      </w:r>
+      <w:proofErr w:type="spellEnd"/>
+      <w:r>
+        <w:t xml:space="preserve"> </w:t>
+      </w:r>
+      <w:proofErr w:type="spellStart"/>
+      <w:r>
+        <w:t>eget</w:t>
+      </w:r>
+      <w:proofErr w:type="spellEnd"/>
+      <w:r>
+        <w:t xml:space="preserve"> </w:t>
+      </w:r>
+      <w:proofErr w:type="spellStart"/>
+      <w:r>
+        <w:t>efficitur</w:t>
+      </w:r>
+      <w:proofErr w:type="spellEnd"/>
+      <w:r>
+        <w:t xml:space="preserve">. Cras </w:t>
+      </w:r>
+      <w:proofErr w:type="spellStart"/>
+      <w:r>
+        <w:t>ut</w:t>
+      </w:r>
+      <w:proofErr w:type="spellEnd"/>
+      <w:r>
+        <w:t xml:space="preserve"> </w:t>
+      </w:r>
+      <w:proofErr w:type="spellStart"/>
+      <w:r>
+        <w:t>dolor</w:t>
+      </w:r>
+      <w:proofErr w:type="spellEnd"/>
+      <w:r>
+        <w:t xml:space="preserve"> at </w:t>
+      </w:r>
+      <w:proofErr w:type="spellStart"/>
+      <w:r>
+        <w:t>dolor</w:t>
+      </w:r>
+      <w:proofErr w:type="spellEnd"/>
+      <w:r>
+        <w:t xml:space="preserve"> </w:t>
+      </w:r>
+      <w:proofErr w:type="spellStart"/>
+      <w:r>
+        <w:t>molestie</w:t>
+      </w:r>
+      <w:proofErr w:type="spellEnd"/>
+      <w:r>
+        <w:t xml:space="preserve"> </w:t>
+      </w:r>
+      <w:proofErr w:type="spellStart"/>
+      <w:r>
+        <w:t>dignissim</w:t>
+      </w:r>
+      <w:proofErr w:type="spellEnd"/>
+      <w:r>
+        <w:t xml:space="preserve">. Proin </w:t>
+      </w:r>
+      <w:proofErr w:type="spellStart"/>
+      <w:r>
+        <w:t>eu</w:t>
+      </w:r>
+      <w:proofErr w:type="spellEnd"/>
+      <w:r>
+        <w:t xml:space="preserve"> </w:t>
+      </w:r>
+      <w:proofErr w:type="spellStart"/>
+      <w:r>
+        <w:t>massa</w:t>
+      </w:r>
+      <w:proofErr w:type="spellEnd"/>
+      <w:r>
+        <w:t xml:space="preserve"> </w:t>
+      </w:r>
+      <w:proofErr w:type="spellStart"/>
+      <w:r>
+        <w:t>dapibus</w:t>
+      </w:r>
+      <w:proofErr w:type="spellEnd"/>
+      <w:r>
+        <w:t xml:space="preserve">, </w:t>
+      </w:r>
+      <w:proofErr w:type="spellStart"/>
+      <w:r>
+        <w:t>feugiat</w:t>
+      </w:r>
+      <w:proofErr w:type="spellEnd"/>
+      <w:r>
+        <w:t xml:space="preserve"> </w:t>
+      </w:r>
+      <w:proofErr w:type="spellStart"/>
+      <w:r>
+        <w:t>quam</w:t>
+      </w:r>
+      <w:proofErr w:type="spellEnd"/>
+      <w:r>
+        <w:t xml:space="preserve"> auctor, </w:t>
+      </w:r>
+      <w:proofErr w:type="spellStart"/>
+      <w:r>
+        <w:t>porttitor</w:t>
+      </w:r>
+      <w:proofErr w:type="spellEnd"/>
+      <w:r>
+        <w:t xml:space="preserve"> </w:t>
+      </w:r>
+      <w:proofErr w:type="spellStart"/>
+      <w:r>
+        <w:t>urna</w:t>
+      </w:r>
+      <w:proofErr w:type="spellEnd"/>
+      <w:r>
+        <w:t xml:space="preserve">. Integer </w:t>
+      </w:r>
+      <w:proofErr w:type="spellStart"/>
+      <w:r>
+        <w:t>porttitor</w:t>
+      </w:r>
+      <w:proofErr w:type="spellEnd"/>
+      <w:r>
+        <w:t xml:space="preserve">, libero </w:t>
+      </w:r>
+      <w:proofErr w:type="gramStart"/>
+      <w:r>
+        <w:t>a</w:t>
+      </w:r>
+      <w:proofErr w:type="gramEnd"/>
+      <w:r>
+        <w:t xml:space="preserve"> </w:t>
+      </w:r>
+      <w:proofErr w:type="spellStart"/>
+      <w:r>
+        <w:t>egestas</w:t>
+      </w:r>
+      <w:proofErr w:type="spellEnd"/>
+      <w:r>
+        <w:t xml:space="preserve"> lacinia, </w:t>
+      </w:r>
+      <w:proofErr w:type="spellStart"/>
+      <w:r>
+        <w:t>neque</w:t>
+      </w:r>
+      <w:proofErr w:type="spellEnd"/>
+      <w:r>
+        <w:t xml:space="preserve"> </w:t>
+      </w:r>
+      <w:proofErr w:type="spellStart"/>
+      <w:r>
+        <w:t>leo</w:t>
+      </w:r>
+      <w:proofErr w:type="spellEnd"/>
+      <w:r>
+        <w:t xml:space="preserve"> </w:t>
+      </w:r>
+      <w:proofErr w:type="spellStart"/>
+      <w:r>
+        <w:t>luctus</w:t>
+      </w:r>
+      <w:proofErr w:type="spellEnd"/>
+      <w:r>
+        <w:t xml:space="preserve"> </w:t>
+      </w:r>
+      <w:proofErr w:type="spellStart"/>
+      <w:r>
+        <w:t>elit</w:t>
+      </w:r>
+      <w:proofErr w:type="spellEnd"/>
+      <w:r>
+        <w:t xml:space="preserve">, id </w:t>
+      </w:r>
+      <w:proofErr w:type="spellStart"/>
+      <w:r>
+        <w:t>iaculis</w:t>
+      </w:r>
+      <w:proofErr w:type="spellEnd"/>
+      <w:r>
+        <w:t xml:space="preserve"> </w:t>
+      </w:r>
+      <w:proofErr w:type="spellStart"/>
+      <w:r>
+        <w:t>leo</w:t>
+      </w:r>
+      <w:proofErr w:type="spellEnd"/>
+      <w:r>
+        <w:t xml:space="preserve"> </w:t>
+      </w:r>
+      <w:proofErr w:type="spellStart"/>
+      <w:r>
+        <w:t>quam</w:t>
+      </w:r>
+      <w:proofErr w:type="spellEnd"/>
+      <w:r>
+        <w:t xml:space="preserve"> porta est. Integer </w:t>
+      </w:r>
+      <w:proofErr w:type="spellStart"/>
+      <w:r>
+        <w:t>ut</w:t>
+      </w:r>
+      <w:proofErr w:type="spellEnd"/>
+      <w:r>
+        <w:t xml:space="preserve"> </w:t>
+      </w:r>
+      <w:proofErr w:type="spellStart"/>
+      <w:r>
+        <w:t>porttitor</w:t>
+      </w:r>
+      <w:proofErr w:type="spellEnd"/>
+      <w:r>
+        <w:t xml:space="preserve"> </w:t>
+      </w:r>
+      <w:proofErr w:type="spellStart"/>
+      <w:r>
+        <w:t>tortor</w:t>
+      </w:r>
+      <w:proofErr w:type="spellEnd"/>
+      <w:r>
+        <w:t>.</w:t>
       </w:r>
     </w:p>
     <w:p>
@@ -5536,7 +6867,351 @@
     </w:p>
     <w:p>
       <w:r>
-        <w:t>Donec felis sem, consectetur eu cursus ac, auctor sollicitudin velit. Sed hendrerit, metus et gravida vulputate, urna lacus facilisis neque, sed accumsan tellus nibh vel metus. Ut tempus felis neque, vitae rutrum ligula tristique sit amet. Morbi nec dui lectus. Ut fringilla orci in faucibus sodales. Integer dolor arcu, pellentesque a blandit non, volutpat vitae sem. Curabitur sit amet nunc tincidunt, mollis purus in, luctus eros.</w:t>
+        <w:t xml:space="preserve">Donec </w:t>
+      </w:r>
+      <w:proofErr w:type="spellStart"/>
+      <w:r>
+        <w:t>felis</w:t>
+      </w:r>
+      <w:proofErr w:type="spellEnd"/>
+      <w:r>
+        <w:t xml:space="preserve"> </w:t>
+      </w:r>
+      <w:proofErr w:type="spellStart"/>
+      <w:r>
+        <w:t>sem</w:t>
+      </w:r>
+      <w:proofErr w:type="spellEnd"/>
+      <w:r>
+        <w:t xml:space="preserve">, </w:t>
+      </w:r>
+      <w:proofErr w:type="spellStart"/>
+      <w:r>
+        <w:t>consectetur</w:t>
+      </w:r>
+      <w:proofErr w:type="spellEnd"/>
+      <w:r>
+        <w:t xml:space="preserve"> </w:t>
+      </w:r>
+      <w:proofErr w:type="spellStart"/>
+      <w:r>
+        <w:t>eu</w:t>
+      </w:r>
+      <w:proofErr w:type="spellEnd"/>
+      <w:r>
+        <w:t xml:space="preserve"> cursus ac, auctor </w:t>
+      </w:r>
+      <w:proofErr w:type="spellStart"/>
+      <w:r>
+        <w:t>sollicitudin</w:t>
+      </w:r>
+      <w:proofErr w:type="spellEnd"/>
+      <w:r>
+        <w:t xml:space="preserve"> </w:t>
+      </w:r>
+      <w:proofErr w:type="spellStart"/>
+      <w:r>
+        <w:t>velit</w:t>
+      </w:r>
+      <w:proofErr w:type="spellEnd"/>
+      <w:r>
+        <w:t xml:space="preserve">. </w:t>
+      </w:r>
+      <w:proofErr w:type="spellStart"/>
+      <w:r>
+        <w:t>Sed</w:t>
+      </w:r>
+      <w:proofErr w:type="spellEnd"/>
+      <w:r>
+        <w:t xml:space="preserve"> </w:t>
+      </w:r>
+      <w:proofErr w:type="spellStart"/>
+      <w:r>
+        <w:t>hendrerit</w:t>
+      </w:r>
+      <w:proofErr w:type="spellEnd"/>
+      <w:r>
+        <w:t xml:space="preserve">, </w:t>
+      </w:r>
+      <w:proofErr w:type="spellStart"/>
+      <w:r>
+        <w:t>metus</w:t>
+      </w:r>
+      <w:proofErr w:type="spellEnd"/>
+      <w:r>
+        <w:t xml:space="preserve"> et gravida </w:t>
+      </w:r>
+      <w:proofErr w:type="spellStart"/>
+      <w:r>
+        <w:t>vulputate</w:t>
+      </w:r>
+      <w:proofErr w:type="spellEnd"/>
+      <w:r>
+        <w:t xml:space="preserve">, </w:t>
+      </w:r>
+      <w:proofErr w:type="spellStart"/>
+      <w:r>
+        <w:t>urna</w:t>
+      </w:r>
+      <w:proofErr w:type="spellEnd"/>
+      <w:r>
+        <w:t xml:space="preserve"> </w:t>
+      </w:r>
+      <w:proofErr w:type="spellStart"/>
+      <w:r>
+        <w:t>lacus</w:t>
+      </w:r>
+      <w:proofErr w:type="spellEnd"/>
+      <w:r>
+        <w:t xml:space="preserve"> </w:t>
+      </w:r>
+      <w:proofErr w:type="spellStart"/>
+      <w:r>
+        <w:t>facilisis</w:t>
+      </w:r>
+      <w:proofErr w:type="spellEnd"/>
+      <w:r>
+        <w:t xml:space="preserve"> </w:t>
+      </w:r>
+      <w:proofErr w:type="spellStart"/>
+      <w:r>
+        <w:t>neque</w:t>
+      </w:r>
+      <w:proofErr w:type="spellEnd"/>
+      <w:r>
+        <w:t xml:space="preserve">, </w:t>
+      </w:r>
+      <w:proofErr w:type="spellStart"/>
+      <w:r>
+        <w:t>sed</w:t>
+      </w:r>
+      <w:proofErr w:type="spellEnd"/>
+      <w:r>
+        <w:t xml:space="preserve"> </w:t>
+      </w:r>
+      <w:proofErr w:type="spellStart"/>
+      <w:r>
+        <w:t>accumsan</w:t>
+      </w:r>
+      <w:proofErr w:type="spellEnd"/>
+      <w:r>
+        <w:t xml:space="preserve"> </w:t>
+      </w:r>
+      <w:proofErr w:type="spellStart"/>
+      <w:r>
+        <w:t>tellus</w:t>
+      </w:r>
+      <w:proofErr w:type="spellEnd"/>
+      <w:r>
+        <w:t xml:space="preserve"> </w:t>
+      </w:r>
+      <w:proofErr w:type="spellStart"/>
+      <w:r>
+        <w:t>nibh</w:t>
+      </w:r>
+      <w:proofErr w:type="spellEnd"/>
+      <w:r>
+        <w:t xml:space="preserve"> </w:t>
+      </w:r>
+      <w:proofErr w:type="spellStart"/>
+      <w:r>
+        <w:t>vel</w:t>
+      </w:r>
+      <w:proofErr w:type="spellEnd"/>
+      <w:r>
+        <w:t xml:space="preserve"> </w:t>
+      </w:r>
+      <w:proofErr w:type="spellStart"/>
+      <w:r>
+        <w:t>metus</w:t>
+      </w:r>
+      <w:proofErr w:type="spellEnd"/>
+      <w:r>
+        <w:t xml:space="preserve">. Ut tempus </w:t>
+      </w:r>
+      <w:proofErr w:type="spellStart"/>
+      <w:r>
+        <w:t>felis</w:t>
+      </w:r>
+      <w:proofErr w:type="spellEnd"/>
+      <w:r>
+        <w:t xml:space="preserve"> </w:t>
+      </w:r>
+      <w:proofErr w:type="spellStart"/>
+      <w:r>
+        <w:t>neque</w:t>
+      </w:r>
+      <w:proofErr w:type="spellEnd"/>
+      <w:r>
+        <w:t xml:space="preserve">, vitae </w:t>
+      </w:r>
+      <w:proofErr w:type="spellStart"/>
+      <w:r>
+        <w:t>rutrum</w:t>
+      </w:r>
+      <w:proofErr w:type="spellEnd"/>
+      <w:r>
+        <w:t xml:space="preserve"> ligula </w:t>
+      </w:r>
+      <w:proofErr w:type="spellStart"/>
+      <w:r>
+        <w:t>tristique</w:t>
+      </w:r>
+      <w:proofErr w:type="spellEnd"/>
+      <w:r>
+        <w:t xml:space="preserve"> sit </w:t>
+      </w:r>
+      <w:proofErr w:type="spellStart"/>
+      <w:r>
+        <w:t>amet</w:t>
+      </w:r>
+      <w:proofErr w:type="spellEnd"/>
+      <w:r>
+        <w:t xml:space="preserve">. Morbi </w:t>
+      </w:r>
+      <w:proofErr w:type="spellStart"/>
+      <w:r>
+        <w:t>nec</w:t>
+      </w:r>
+      <w:proofErr w:type="spellEnd"/>
+      <w:r>
+        <w:t xml:space="preserve"> dui </w:t>
+      </w:r>
+      <w:proofErr w:type="spellStart"/>
+      <w:r>
+        <w:t>lectus</w:t>
+      </w:r>
+      <w:proofErr w:type="spellEnd"/>
+      <w:r>
+        <w:t xml:space="preserve">. Ut </w:t>
+      </w:r>
+      <w:proofErr w:type="spellStart"/>
+      <w:r>
+        <w:t>fringilla</w:t>
+      </w:r>
+      <w:proofErr w:type="spellEnd"/>
+      <w:r>
+        <w:t xml:space="preserve"> </w:t>
+      </w:r>
+      <w:proofErr w:type="spellStart"/>
+      <w:r>
+        <w:t>orci</w:t>
+      </w:r>
+      <w:proofErr w:type="spellEnd"/>
+      <w:r>
+        <w:t xml:space="preserve"> in </w:t>
+      </w:r>
+      <w:proofErr w:type="spellStart"/>
+      <w:r>
+        <w:t>faucibus</w:t>
+      </w:r>
+      <w:proofErr w:type="spellEnd"/>
+      <w:r>
+        <w:t xml:space="preserve"> </w:t>
+      </w:r>
+      <w:proofErr w:type="spellStart"/>
+      <w:r>
+        <w:t>sodales</w:t>
+      </w:r>
+      <w:proofErr w:type="spellEnd"/>
+      <w:r>
+        <w:t xml:space="preserve">. Integer </w:t>
+      </w:r>
+      <w:proofErr w:type="spellStart"/>
+      <w:r>
+        <w:t>dolor</w:t>
+      </w:r>
+      <w:proofErr w:type="spellEnd"/>
+      <w:r>
+        <w:t xml:space="preserve"> </w:t>
+      </w:r>
+      <w:proofErr w:type="spellStart"/>
+      <w:r>
+        <w:t>arcu</w:t>
+      </w:r>
+      <w:proofErr w:type="spellEnd"/>
+      <w:r>
+        <w:t xml:space="preserve">, </w:t>
+      </w:r>
+      <w:proofErr w:type="spellStart"/>
+      <w:r>
+        <w:t>pellentesque</w:t>
+      </w:r>
+      <w:proofErr w:type="spellEnd"/>
+      <w:r>
+        <w:t xml:space="preserve"> a </w:t>
+      </w:r>
+      <w:proofErr w:type="spellStart"/>
+      <w:r>
+        <w:t>blandit</w:t>
+      </w:r>
+      <w:proofErr w:type="spellEnd"/>
+      <w:r>
+        <w:t xml:space="preserve"> non, </w:t>
+      </w:r>
+      <w:proofErr w:type="spellStart"/>
+      <w:r>
+        <w:t>volutpat</w:t>
+      </w:r>
+      <w:proofErr w:type="spellEnd"/>
+      <w:r>
+        <w:t xml:space="preserve"> vitae sem. </w:t>
+      </w:r>
+      <w:proofErr w:type="spellStart"/>
+      <w:r>
+        <w:t>Curabitur</w:t>
+      </w:r>
+      <w:proofErr w:type="spellEnd"/>
+      <w:r>
+        <w:t xml:space="preserve"> sit </w:t>
+      </w:r>
+      <w:proofErr w:type="spellStart"/>
+      <w:r>
+        <w:t>amet</w:t>
+      </w:r>
+      <w:proofErr w:type="spellEnd"/>
+      <w:r>
+        <w:t xml:space="preserve"> </w:t>
+      </w:r>
+      <w:proofErr w:type="spellStart"/>
+      <w:r>
+        <w:t>nunc</w:t>
+      </w:r>
+      <w:proofErr w:type="spellEnd"/>
+      <w:r>
+        <w:t xml:space="preserve"> </w:t>
+      </w:r>
+      <w:proofErr w:type="spellStart"/>
+      <w:r>
+        <w:t>tincidunt</w:t>
+      </w:r>
+      <w:proofErr w:type="spellEnd"/>
+      <w:r>
+        <w:t xml:space="preserve">, </w:t>
+      </w:r>
+      <w:proofErr w:type="spellStart"/>
+      <w:r>
+        <w:t>mollis</w:t>
+      </w:r>
+      <w:proofErr w:type="spellEnd"/>
+      <w:r>
+        <w:t xml:space="preserve"> </w:t>
+      </w:r>
+      <w:proofErr w:type="spellStart"/>
+      <w:r>
+        <w:t>purus</w:t>
+      </w:r>
+      <w:proofErr w:type="spellEnd"/>
+      <w:r>
+        <w:t xml:space="preserve"> in, </w:t>
+      </w:r>
+      <w:proofErr w:type="spellStart"/>
+      <w:r>
+        <w:t>luctus</w:t>
+      </w:r>
+      <w:proofErr w:type="spellEnd"/>
+      <w:r>
+        <w:t xml:space="preserve"> eros.</w:t>
       </w:r>
     </w:p>
     <w:bookmarkStart w:id="11" w:name="_Toc97054761" w:displacedByCustomXml="next"/>
@@ -8227,6 +9902,7 @@
     <w:rsid w:val="000226FB"/>
     <w:rsid w:val="00131809"/>
     <w:rsid w:val="00190401"/>
+    <w:rsid w:val="001A35C8"/>
     <w:rsid w:val="002F55B9"/>
     <w:rsid w:val="003052F5"/>
     <w:rsid w:val="0032550D"/>
@@ -8244,6 +9920,7 @@
     <w:rsid w:val="00652A28"/>
     <w:rsid w:val="00653245"/>
     <w:rsid w:val="00676EF1"/>
+    <w:rsid w:val="00687691"/>
     <w:rsid w:val="00774EF3"/>
     <w:rsid w:val="007848DB"/>
     <w:rsid w:val="007F4DFC"/>
@@ -8266,6 +9943,7 @@
     <w:rsid w:val="00DB3E47"/>
     <w:rsid w:val="00DD2C05"/>
     <w:rsid w:val="00DD68FD"/>
+    <w:rsid w:val="00E20F16"/>
     <w:rsid w:val="00EF4E21"/>
     <w:rsid w:val="00F644F3"/>
   </w:rsids>
@@ -8721,7 +10399,7 @@
     <w:basedOn w:val="DefaultParagraphFont"/>
     <w:uiPriority w:val="99"/>
     <w:semiHidden/>
-    <w:rsid w:val="00C37A54"/>
+    <w:rsid w:val="00E20F16"/>
     <w:rPr>
       <w:color w:val="808080"/>
     </w:rPr>

</xml_diff>

<commit_message>
Design A + B, Writeup
Separation into designs A and B, using binary scalar representation and integer representation respectively.
</commit_message>
<xml_diff>
--- a/Writeup.docx
+++ b/Writeup.docx
@@ -1502,86 +1502,73 @@
           <w:tab w:val="right" w:leader="dot" w:pos="7360"/>
         </w:tabs>
       </w:pPr>
-      <w:r>
-        <w:fldChar w:fldCharType="begin"/>
-      </w:r>
-      <w:r>
-        <w:instrText xml:space="preserve"> TOC \h \z \c "Table" </w:instrText>
-      </w:r>
-      <w:r>
-        <w:fldChar w:fldCharType="separate"/>
-      </w:r>
-      <w:hyperlink w:anchor="_Toc525300873" w:history="1">
-        <w:r>
-          <w:rPr>
-            <w:rStyle w:val="Hyperlink"/>
-            <w:b/>
-            <w:noProof/>
-          </w:rPr>
-          <w:t>Table 1.1</w:t>
-        </w:r>
-        <w:r>
-          <w:rPr>
-            <w:rStyle w:val="Hyperlink"/>
-            <w:noProof/>
-          </w:rPr>
-          <w:t>: A table with its caption.</w:t>
-        </w:r>
-        <w:r>
-          <w:rPr>
-            <w:noProof/>
-            <w:webHidden/>
-          </w:rPr>
-          <w:tab/>
-        </w:r>
-        <w:r>
-          <w:rPr>
-            <w:noProof/>
-            <w:webHidden/>
-          </w:rPr>
-          <w:fldChar w:fldCharType="begin"/>
-        </w:r>
-        <w:r>
-          <w:rPr>
-            <w:noProof/>
-            <w:webHidden/>
-          </w:rPr>
-          <w:instrText xml:space="preserve"> PAGEREF _Toc525300873 \h </w:instrText>
-        </w:r>
-        <w:r>
-          <w:rPr>
-            <w:noProof/>
-            <w:webHidden/>
-          </w:rPr>
-        </w:r>
-        <w:r>
-          <w:rPr>
-            <w:noProof/>
-            <w:webHidden/>
-          </w:rPr>
-          <w:fldChar w:fldCharType="separate"/>
-        </w:r>
-        <w:r>
-          <w:rPr>
-            <w:noProof/>
-            <w:webHidden/>
-          </w:rPr>
-          <w:t>2</w:t>
-        </w:r>
-        <w:r>
-          <w:rPr>
-            <w:noProof/>
-            <w:webHidden/>
-          </w:rPr>
-          <w:fldChar w:fldCharType="end"/>
-        </w:r>
-      </w:hyperlink>
-      <w:r>
-        <w:rPr>
-          <w:noProof/>
-        </w:rPr>
-        <w:fldChar w:fldCharType="end"/>
-      </w:r>
+      <w:fldSimple w:instr=" TOC \h \z \c &quot;Table&quot; ">
+        <w:hyperlink w:anchor="_Toc525300873" w:history="1">
+          <w:r>
+            <w:rPr>
+              <w:rStyle w:val="Hyperlink"/>
+              <w:b/>
+              <w:noProof/>
+            </w:rPr>
+            <w:t>Table 1.1</w:t>
+          </w:r>
+          <w:r>
+            <w:rPr>
+              <w:rStyle w:val="Hyperlink"/>
+              <w:noProof/>
+            </w:rPr>
+            <w:t>: A table with its caption.</w:t>
+          </w:r>
+          <w:r>
+            <w:rPr>
+              <w:noProof/>
+              <w:webHidden/>
+            </w:rPr>
+            <w:tab/>
+          </w:r>
+          <w:r>
+            <w:rPr>
+              <w:noProof/>
+              <w:webHidden/>
+            </w:rPr>
+            <w:fldChar w:fldCharType="begin"/>
+          </w:r>
+          <w:r>
+            <w:rPr>
+              <w:noProof/>
+              <w:webHidden/>
+            </w:rPr>
+            <w:instrText xml:space="preserve"> PAGEREF _Toc525300873 \h </w:instrText>
+          </w:r>
+          <w:r>
+            <w:rPr>
+              <w:noProof/>
+              <w:webHidden/>
+            </w:rPr>
+          </w:r>
+          <w:r>
+            <w:rPr>
+              <w:noProof/>
+              <w:webHidden/>
+            </w:rPr>
+            <w:fldChar w:fldCharType="separate"/>
+          </w:r>
+          <w:r>
+            <w:rPr>
+              <w:noProof/>
+              <w:webHidden/>
+            </w:rPr>
+            <w:t>2</w:t>
+          </w:r>
+          <w:r>
+            <w:rPr>
+              <w:noProof/>
+              <w:webHidden/>
+            </w:rPr>
+            <w:fldChar w:fldCharType="end"/>
+          </w:r>
+        </w:hyperlink>
+      </w:fldSimple>
     </w:p>
     <w:p>
       <w:pPr>
@@ -2167,55 +2154,7 @@
     </w:p>
     <w:p>
       <w:r>
-        <w:t xml:space="preserve">Donec </w:t>
-      </w:r>
-      <w:proofErr w:type="spellStart"/>
-      <w:r>
-        <w:t>felis</w:t>
-      </w:r>
-      <w:proofErr w:type="spellEnd"/>
-      <w:r>
-        <w:t xml:space="preserve"> </w:t>
-      </w:r>
-      <w:proofErr w:type="spellStart"/>
-      <w:r>
-        <w:t>odio</w:t>
-      </w:r>
-      <w:proofErr w:type="spellEnd"/>
-      <w:r>
-        <w:t xml:space="preserve">, </w:t>
-      </w:r>
-      <w:proofErr w:type="spellStart"/>
-      <w:r>
-        <w:t>ultricies</w:t>
-      </w:r>
-      <w:proofErr w:type="spellEnd"/>
-      <w:r>
-        <w:t xml:space="preserve"> maximus </w:t>
-      </w:r>
-      <w:proofErr w:type="spellStart"/>
-      <w:r>
-        <w:t>sem</w:t>
-      </w:r>
-      <w:proofErr w:type="spellEnd"/>
-      <w:r>
-        <w:t xml:space="preserve"> at, </w:t>
-      </w:r>
-      <w:proofErr w:type="spellStart"/>
-      <w:r>
-        <w:t>fringilla</w:t>
-      </w:r>
-      <w:proofErr w:type="spellEnd"/>
-      <w:r>
-        <w:t xml:space="preserve"> </w:t>
-      </w:r>
-      <w:proofErr w:type="spellStart"/>
-      <w:r>
-        <w:t>mollis</w:t>
-      </w:r>
-      <w:proofErr w:type="spellEnd"/>
-      <w:r>
-        <w:t xml:space="preserve"> ipsum.</w:t>
+        <w:t>Donec felis odio, ultricies maximus sem at, fringilla mollis ipsum.</w:t>
       </w:r>
     </w:p>
     <w:p/>
@@ -2400,103 +2339,7 @@
           </w:tcPr>
           <w:p>
             <w:r>
-              <w:t xml:space="preserve">Lorem ipsum </w:t>
-            </w:r>
-            <w:proofErr w:type="spellStart"/>
-            <w:r>
-              <w:t>dolor</w:t>
-            </w:r>
-            <w:proofErr w:type="spellEnd"/>
-            <w:r>
-              <w:t xml:space="preserve"> sit </w:t>
-            </w:r>
-            <w:proofErr w:type="spellStart"/>
-            <w:r>
-              <w:t>amet</w:t>
-            </w:r>
-            <w:proofErr w:type="spellEnd"/>
-            <w:r>
-              <w:t xml:space="preserve">, </w:t>
-            </w:r>
-            <w:proofErr w:type="spellStart"/>
-            <w:r>
-              <w:t>consectetur</w:t>
-            </w:r>
-            <w:proofErr w:type="spellEnd"/>
-            <w:r>
-              <w:t xml:space="preserve"> </w:t>
-            </w:r>
-            <w:proofErr w:type="spellStart"/>
-            <w:r>
-              <w:t>adipiscing</w:t>
-            </w:r>
-            <w:proofErr w:type="spellEnd"/>
-            <w:r>
-              <w:t xml:space="preserve"> </w:t>
-            </w:r>
-            <w:proofErr w:type="spellStart"/>
-            <w:r>
-              <w:t>elit</w:t>
-            </w:r>
-            <w:proofErr w:type="spellEnd"/>
-            <w:r>
-              <w:t xml:space="preserve">. </w:t>
-            </w:r>
-            <w:proofErr w:type="spellStart"/>
-            <w:r>
-              <w:t>Pellentesque</w:t>
-            </w:r>
-            <w:proofErr w:type="spellEnd"/>
-            <w:r>
-              <w:t xml:space="preserve"> </w:t>
-            </w:r>
-            <w:proofErr w:type="spellStart"/>
-            <w:r>
-              <w:t>quis</w:t>
-            </w:r>
-            <w:proofErr w:type="spellEnd"/>
-            <w:r>
-              <w:t xml:space="preserve"> </w:t>
-            </w:r>
-            <w:proofErr w:type="spellStart"/>
-            <w:r>
-              <w:t>quam</w:t>
-            </w:r>
-            <w:proofErr w:type="spellEnd"/>
-            <w:r>
-              <w:t xml:space="preserve"> at nisi </w:t>
-            </w:r>
-            <w:proofErr w:type="spellStart"/>
-            <w:r>
-              <w:t>iaculis</w:t>
-            </w:r>
-            <w:proofErr w:type="spellEnd"/>
-            <w:r>
-              <w:t xml:space="preserve"> </w:t>
-            </w:r>
-            <w:proofErr w:type="spellStart"/>
-            <w:r>
-              <w:t>aliquet</w:t>
-            </w:r>
-            <w:proofErr w:type="spellEnd"/>
-            <w:r>
-              <w:t xml:space="preserve"> </w:t>
-            </w:r>
-            <w:proofErr w:type="spellStart"/>
-            <w:r>
-              <w:t>vel</w:t>
-            </w:r>
-            <w:proofErr w:type="spellEnd"/>
-            <w:r>
-              <w:t xml:space="preserve"> et </w:t>
-            </w:r>
-            <w:proofErr w:type="spellStart"/>
-            <w:r>
-              <w:t>quam</w:t>
-            </w:r>
-            <w:proofErr w:type="spellEnd"/>
-            <w:r>
-              <w:t>.</w:t>
+              <w:t>Lorem ipsum dolor sit amet, consectetur adipiscing elit. Pellentesque quis quam at nisi iaculis aliquet vel et quam.</w:t>
             </w:r>
           </w:p>
         </w:tc>
@@ -2517,189 +2360,8 @@
             <w:tcW w:w="4876" w:type="dxa"/>
           </w:tcPr>
           <w:p>
-            <w:proofErr w:type="spellStart"/>
-            <w:r>
-              <w:t>Aliquam</w:t>
-            </w:r>
-            <w:proofErr w:type="spellEnd"/>
-            <w:r>
-              <w:t xml:space="preserve"> </w:t>
-            </w:r>
-            <w:proofErr w:type="spellStart"/>
-            <w:r>
-              <w:t>erat</w:t>
-            </w:r>
-            <w:proofErr w:type="spellEnd"/>
-            <w:r>
-              <w:t xml:space="preserve"> </w:t>
-            </w:r>
-            <w:proofErr w:type="spellStart"/>
-            <w:r>
-              <w:t>volutpat</w:t>
-            </w:r>
-            <w:proofErr w:type="spellEnd"/>
-            <w:r>
-              <w:t xml:space="preserve">. Nam at </w:t>
-            </w:r>
-            <w:proofErr w:type="spellStart"/>
-            <w:r>
-              <w:t>velit</w:t>
-            </w:r>
-            <w:proofErr w:type="spellEnd"/>
-            <w:r>
-              <w:t xml:space="preserve"> a </w:t>
-            </w:r>
-            <w:proofErr w:type="spellStart"/>
-            <w:r>
-              <w:t>risus</w:t>
-            </w:r>
-            <w:proofErr w:type="spellEnd"/>
-            <w:r>
-              <w:t xml:space="preserve"> </w:t>
-            </w:r>
-            <w:proofErr w:type="spellStart"/>
-            <w:r>
-              <w:t>faucibus</w:t>
-            </w:r>
-            <w:proofErr w:type="spellEnd"/>
-            <w:r>
-              <w:t xml:space="preserve"> </w:t>
-            </w:r>
-            <w:proofErr w:type="spellStart"/>
-            <w:r>
-              <w:t>aliquet</w:t>
-            </w:r>
-            <w:proofErr w:type="spellEnd"/>
-            <w:r>
-              <w:t xml:space="preserve">. Aenean </w:t>
-            </w:r>
-            <w:proofErr w:type="spellStart"/>
-            <w:r>
-              <w:t>egestas</w:t>
-            </w:r>
-            <w:proofErr w:type="spellEnd"/>
-            <w:r>
-              <w:t xml:space="preserve"> </w:t>
-            </w:r>
-            <w:proofErr w:type="spellStart"/>
-            <w:r>
-              <w:t>vehicula</w:t>
-            </w:r>
-            <w:proofErr w:type="spellEnd"/>
-            <w:r>
-              <w:t xml:space="preserve"> mi, </w:t>
-            </w:r>
-            <w:proofErr w:type="spellStart"/>
-            <w:r>
-              <w:t>quis</w:t>
-            </w:r>
-            <w:proofErr w:type="spellEnd"/>
-            <w:r>
-              <w:t xml:space="preserve"> </w:t>
-            </w:r>
-            <w:proofErr w:type="spellStart"/>
-            <w:r>
-              <w:t>rhoncus</w:t>
-            </w:r>
-            <w:proofErr w:type="spellEnd"/>
-            <w:r>
-              <w:t xml:space="preserve"> </w:t>
-            </w:r>
-            <w:proofErr w:type="spellStart"/>
-            <w:r>
-              <w:t>sem</w:t>
-            </w:r>
-            <w:proofErr w:type="spellEnd"/>
-            <w:r>
-              <w:t xml:space="preserve"> </w:t>
-            </w:r>
-            <w:proofErr w:type="spellStart"/>
-            <w:r>
-              <w:t>facilisis</w:t>
-            </w:r>
-            <w:proofErr w:type="spellEnd"/>
-            <w:r>
-              <w:t xml:space="preserve"> in. </w:t>
-            </w:r>
-            <w:proofErr w:type="spellStart"/>
-            <w:r>
-              <w:t>Interdum</w:t>
-            </w:r>
-            <w:proofErr w:type="spellEnd"/>
-            <w:r>
-              <w:t xml:space="preserve"> et </w:t>
-            </w:r>
-            <w:proofErr w:type="spellStart"/>
-            <w:r>
-              <w:t>malesuada</w:t>
-            </w:r>
-            <w:proofErr w:type="spellEnd"/>
-            <w:r>
-              <w:t xml:space="preserve"> fames ac ante ipsum </w:t>
-            </w:r>
-            <w:proofErr w:type="spellStart"/>
-            <w:r>
-              <w:t>primis</w:t>
-            </w:r>
-            <w:proofErr w:type="spellEnd"/>
-            <w:r>
-              <w:t xml:space="preserve"> in </w:t>
-            </w:r>
-            <w:proofErr w:type="spellStart"/>
-            <w:r>
-              <w:t>faucibus</w:t>
-            </w:r>
-            <w:proofErr w:type="spellEnd"/>
-            <w:r>
-              <w:t xml:space="preserve">. </w:t>
-            </w:r>
-            <w:proofErr w:type="spellStart"/>
-            <w:r>
-              <w:t>Sed</w:t>
-            </w:r>
-            <w:proofErr w:type="spellEnd"/>
-            <w:r>
-              <w:t xml:space="preserve"> </w:t>
-            </w:r>
-            <w:proofErr w:type="spellStart"/>
-            <w:r>
-              <w:t>lobortis</w:t>
-            </w:r>
-            <w:proofErr w:type="spellEnd"/>
-            <w:r>
-              <w:t xml:space="preserve"> </w:t>
-            </w:r>
-            <w:proofErr w:type="spellStart"/>
-            <w:r>
-              <w:t>lacus</w:t>
-            </w:r>
-            <w:proofErr w:type="spellEnd"/>
-            <w:r>
-              <w:t xml:space="preserve"> </w:t>
-            </w:r>
-            <w:proofErr w:type="spellStart"/>
-            <w:r>
-              <w:t>quis</w:t>
-            </w:r>
-            <w:proofErr w:type="spellEnd"/>
-            <w:r>
-              <w:t xml:space="preserve"> </w:t>
-            </w:r>
-            <w:proofErr w:type="spellStart"/>
-            <w:r>
-              <w:t>mauris</w:t>
-            </w:r>
-            <w:proofErr w:type="spellEnd"/>
-            <w:r>
-              <w:t xml:space="preserve"> </w:t>
-            </w:r>
-            <w:proofErr w:type="spellStart"/>
-            <w:r>
-              <w:t>rutrum</w:t>
-            </w:r>
-            <w:proofErr w:type="spellEnd"/>
-            <w:r>
-              <w:t xml:space="preserve"> auctor.</w:t>
+            <w:r>
+              <w:t>Aliquam erat volutpat. Nam at velit a risus faucibus aliquet. Aenean egestas vehicula mi, quis rhoncus sem facilisis in. Interdum et malesuada fames ac ante ipsum primis in faucibus. Sed lobortis lacus quis mauris rutrum auctor.</w:t>
             </w:r>
           </w:p>
         </w:tc>
@@ -2708,63 +2370,7 @@
     <w:p/>
     <w:p>
       <w:r>
-        <w:t xml:space="preserve">Nunc </w:t>
-      </w:r>
-      <w:proofErr w:type="spellStart"/>
-      <w:r>
-        <w:t>lectus</w:t>
-      </w:r>
-      <w:proofErr w:type="spellEnd"/>
-      <w:r>
-        <w:t xml:space="preserve"> </w:t>
-      </w:r>
-      <w:proofErr w:type="spellStart"/>
-      <w:r>
-        <w:t>sapien</w:t>
-      </w:r>
-      <w:proofErr w:type="spellEnd"/>
-      <w:r>
-        <w:t xml:space="preserve">, </w:t>
-      </w:r>
-      <w:proofErr w:type="spellStart"/>
-      <w:r>
-        <w:t>malesuada</w:t>
-      </w:r>
-      <w:proofErr w:type="spellEnd"/>
-      <w:r>
-        <w:t xml:space="preserve"> a </w:t>
-      </w:r>
-      <w:proofErr w:type="spellStart"/>
-      <w:r>
-        <w:t>ullamcorper</w:t>
-      </w:r>
-      <w:proofErr w:type="spellEnd"/>
-      <w:r>
-        <w:t xml:space="preserve"> </w:t>
-      </w:r>
-      <w:proofErr w:type="spellStart"/>
-      <w:r>
-        <w:t>eu</w:t>
-      </w:r>
-      <w:proofErr w:type="spellEnd"/>
-      <w:r>
-        <w:t xml:space="preserve">, </w:t>
-      </w:r>
-      <w:proofErr w:type="spellStart"/>
-      <w:r>
-        <w:t>rutrum</w:t>
-      </w:r>
-      <w:proofErr w:type="spellEnd"/>
-      <w:r>
-        <w:t xml:space="preserve"> in </w:t>
-      </w:r>
-      <w:proofErr w:type="spellStart"/>
-      <w:r>
-        <w:t>tortor</w:t>
-      </w:r>
-      <w:proofErr w:type="spellEnd"/>
-      <w:r>
-        <w:t xml:space="preserve">. Nam </w:t>
+        <w:t xml:space="preserve">Nunc lectus sapien, malesuada a ullamcorper eu, rutrum in tortor. Nam </w:t>
       </w:r>
     </w:p>
     <w:p>
@@ -3036,15 +2642,7 @@
         <w:fldChar w:fldCharType="end"/>
       </w:r>
       <w:r>
-        <w:t xml:space="preserve"> The paper used Atari games as a benchmark for their Coevolutionary Algorithms and compared them against a Deep-Q Network (DQN) variant which learns with RL. Their results showed that the Coevolutionary algorithms can be superior to the DQN on several of the </w:t>
-      </w:r>
-      <w:proofErr w:type="gramStart"/>
-      <w:r>
-        <w:t>games, and</w:t>
-      </w:r>
-      <w:proofErr w:type="gramEnd"/>
-      <w:r>
-        <w:t xml:space="preserve"> hypothesised that the multi-agent aspect of the problems introduced non-stationarity, which as mentioned above is no issue for Evolutionary Strategies but can cause problems for MDP based solutions like DQNs.</w:t>
+        <w:t xml:space="preserve"> The paper used Atari games as a benchmark for their Coevolutionary Algorithms and compared them against a Deep-Q Network (DQN) variant which learns with RL. Their results showed that the Coevolutionary algorithms can be superior to the DQN on several of the games, and hypothesised that the multi-agent aspect of the problems introduced non-stationarity, which as mentioned above is no issue for Evolutionary Strategies but can cause problems for MDP based solutions like DQNs.</w:t>
       </w:r>
     </w:p>
     <w:p>
@@ -3630,21 +3228,7 @@
         <w:rPr>
           <w:rFonts w:eastAsiaTheme="minorEastAsia"/>
         </w:rPr>
-        <w:t xml:space="preserve"> reduce both agents to a single dimension and compare them, </w:t>
-      </w:r>
-      <w:proofErr w:type="gramStart"/>
-      <w:r>
-        <w:rPr>
-          <w:rFonts w:eastAsiaTheme="minorEastAsia"/>
-        </w:rPr>
-        <w:t>e.g.</w:t>
-      </w:r>
-      <w:proofErr w:type="gramEnd"/>
-      <w:r>
-        <w:rPr>
-          <w:rFonts w:eastAsiaTheme="minorEastAsia"/>
-        </w:rPr>
-        <w:t xml:space="preserve"> </w:t>
+        <w:t xml:space="preserve"> reduce both agents to a single dimension and compare them, e.g. </w:t>
       </w:r>
       <m:oMath>
         <m:r>
@@ -3885,7 +3469,6 @@
           <w:rFonts w:eastAsiaTheme="minorEastAsia"/>
         </w:rPr>
       </w:pPr>
-      <w:proofErr w:type="gramStart"/>
       <w:r>
         <w:rPr>
           <w:rFonts w:eastAsiaTheme="minorEastAsia"/>
@@ -3898,7 +3481,6 @@
         </w:rPr>
         <w:t>here</w:t>
       </w:r>
-      <w:proofErr w:type="gramEnd"/>
     </w:p>
     <w:p>
       <w:pPr>
@@ -4757,14 +4339,12 @@
           <w:rFonts w:eastAsiaTheme="minorEastAsia"/>
         </w:rPr>
       </w:pPr>
-      <w:proofErr w:type="gramStart"/>
       <w:r>
         <w:rPr>
           <w:rFonts w:eastAsiaTheme="minorEastAsia"/>
         </w:rPr>
         <w:t>where</w:t>
       </w:r>
-      <w:proofErr w:type="gramEnd"/>
     </w:p>
     <w:p>
       <w:pPr>
@@ -5476,19 +5056,11 @@
         </w:rPr>
         <w:t xml:space="preserve">. </w:t>
       </w:r>
-      <w:proofErr w:type="gramStart"/>
-      <w:r>
-        <w:rPr>
-          <w:rFonts w:eastAsiaTheme="minorEastAsia"/>
-        </w:rPr>
-        <w:t>Overall</w:t>
-      </w:r>
-      <w:proofErr w:type="gramEnd"/>
-      <w:r>
-        <w:rPr>
-          <w:rFonts w:eastAsiaTheme="minorEastAsia"/>
-        </w:rPr>
-        <w:t xml:space="preserve"> however, </w:t>
+      <w:r>
+        <w:rPr>
+          <w:rFonts w:eastAsiaTheme="minorEastAsia"/>
+        </w:rPr>
+        <w:t xml:space="preserve">Overall however, </w:t>
       </w:r>
       <w:r>
         <w:rPr>
@@ -5535,35 +5107,6 @@
     </w:p>
     <w:p>
       <w:r>
-        <w:t xml:space="preserve">In the original minimal substrate paper, the scalar in each dimension was represented as a “fixed length binary string and the value they represent is given by the </w:t>
-      </w:r>
-      <w:proofErr w:type="spellStart"/>
-      <w:r>
-        <w:t>unitation</w:t>
-      </w:r>
-      <w:proofErr w:type="spellEnd"/>
-      <w:r>
-        <w:t xml:space="preserve"> of the string” where the string length was 100. This choice was so that there was a biased mutation, </w:t>
-      </w:r>
-      <w:proofErr w:type="gramStart"/>
-      <w:r>
-        <w:t>i.e.</w:t>
-      </w:r>
-      <w:proofErr w:type="gramEnd"/>
-      <w:r>
-        <w:t xml:space="preserve"> instead of simply using an integer representation, where mutation may only increase or decrease by a set amount, with no bias either way, whereas by using a binary string representation gives a mutation bias; a string with half 0’s or more is more likely to increase, and a string with half 1’s or more is more likely to decrease. This mutation bias is important in real applications of more complex </w:t>
-      </w:r>
-      <w:proofErr w:type="gramStart"/>
-      <w:r>
-        <w:t>problems,</w:t>
-      </w:r>
-      <w:proofErr w:type="gramEnd"/>
-      <w:r>
-        <w:t xml:space="preserve"> therefore I shall be using this representation as well.</w:t>
-      </w:r>
-    </w:p>
-    <w:p>
-      <w:r>
         <w:t>I will be representing</w:t>
       </w:r>
       <w:r>
@@ -5621,560 +5164,675 @@
         <w:t>second</w:t>
       </w:r>
       <w:r>
-        <w:t>, which store the fixed binary length strings that represent the scalars</w:t>
+        <w:t xml:space="preserve">, which store </w:t>
+      </w:r>
+      <w:r>
+        <w:t>scalars.</w:t>
+      </w:r>
+      <w:r>
+        <w:t xml:space="preserve"> </w:t>
+      </w:r>
+      <w:r>
+        <w:t xml:space="preserve">When the Environment class has its reset method called, it initialises the N length array of agents, and initialises </w:t>
+      </w:r>
+      <w:r>
+        <w:t>their dimensions as random integers between 0 and 10</w:t>
       </w:r>
       <w:r>
         <w:t>.</w:t>
       </w:r>
+    </w:p>
+    <w:p>
+      <w:r>
+        <w:t>The Environment class contains methods to evaluate</w:t>
+      </w:r>
+      <w:r>
+        <w:t xml:space="preserve"> the agents</w:t>
+      </w:r>
+      <w:r>
+        <w:t xml:space="preserve"> using either </w:t>
+      </w:r>
+      <w:r>
+        <w:t>Equation</w:t>
+      </w:r>
+      <w:r>
+        <w:t xml:space="preserve"> 2 or 3</w:t>
+      </w:r>
       <w:r>
         <w:t xml:space="preserve"> </w:t>
       </w:r>
       <w:r>
-        <w:t xml:space="preserve">When the Environment class has its </w:t>
+        <w:t>and calculate the</w:t>
+      </w:r>
+      <w:r>
+        <w:t>ir</w:t>
+      </w:r>
+      <w:r>
+        <w:t xml:space="preserve"> reward</w:t>
+      </w:r>
+      <w:r>
+        <w:t>.</w:t>
+      </w:r>
+      <w:r>
+        <w:t xml:space="preserve"> When evaluating agents, if</w:t>
+      </w:r>
+      <w:r>
+        <w:t xml:space="preserve"> the dimensions between two agents are equidistant, I will default to comparing dimension y.</w:t>
+      </w:r>
+      <w:r>
+        <w:t xml:space="preserve"> If </w:t>
+      </w:r>
+      <w:r>
+        <w:t>two agents compare a dimension, and find it is equal,</w:t>
+      </w:r>
+      <w:r>
+        <w:t xml:space="preserve"> </w:t>
+      </w:r>
+      <w:r>
+        <w:t>neither will get a bonus</w:t>
+      </w:r>
+      <w:r>
+        <w:t xml:space="preserve"> to their overall reward.</w:t>
+      </w:r>
+      <w:r>
+        <w:t xml:space="preserve"> This is to eliminate any possibility of emergent cooperative behaviour.</w:t>
+      </w:r>
+      <w:r>
+        <w:t xml:space="preserve"> </w:t>
+      </w:r>
+    </w:p>
+    <w:p>
+      <w:r>
+        <w:t xml:space="preserve">The Environment class also makes use of OpenAI’s gym module’s Discrete </w:t>
+      </w:r>
+      <w:r>
+        <w:t xml:space="preserve">class for representing the observation space and action </w:t>
       </w:r>
       <w:r>
         <w:lastRenderedPageBreak/>
-        <w:t xml:space="preserve">reset method called, it initialises the N length array of agents, and initialises </w:t>
-      </w:r>
-      <w:r>
-        <w:t>their dimensions as random integers between 0 and 10</w:t>
+        <w:t>space.</w:t>
+      </w:r>
+      <w:r>
+        <w:t xml:space="preserve"> </w:t>
+      </w:r>
+      <w:r>
+        <w:t>I’ve chosen to represent the</w:t>
+      </w:r>
+      <w:r>
+        <w:t xml:space="preserve"> observation space</w:t>
+      </w:r>
+      <w:r>
+        <w:t xml:space="preserve">,  the number of states an agent can be in, as </w:t>
+      </w:r>
+      <w:r>
+        <w:t xml:space="preserve">a set of 6 </w:t>
+      </w:r>
+      <w:r>
+        <w:t>possible states.</w:t>
+      </w:r>
+      <w:r>
+        <w:t xml:space="preserve"> </w:t>
+      </w:r>
+      <w:r>
+        <w:t xml:space="preserve">First, the Environment class calculates how many </w:t>
+      </w:r>
+      <w:r>
+        <w:t>other agents are</w:t>
+      </w:r>
+      <w:r>
+        <w:t xml:space="preserve"> greater than the evaluated agent in dimension X, how many are equal in dimension X, less than in dimension X, greater than in dimension Y, equal to in dimension Y and less than in dimension Y.</w:t>
+      </w:r>
+      <w:r>
+        <w:t xml:space="preserve"> The state is then the index of whichever one of these numbers is greatest</w:t>
+      </w:r>
+      <w:r>
+        <w:t xml:space="preserve">: e.g. </w:t>
+      </w:r>
+      <w:r>
+        <w:t>if most less than the agent in dimension Y, the state will be 2.</w:t>
+      </w:r>
+      <w:r>
+        <w:t xml:space="preserve"> </w:t>
+      </w:r>
+    </w:p>
+    <w:p>
+      <w:r>
+        <w:t xml:space="preserve">There are two possible directions to take the </w:t>
+      </w:r>
+      <w:r>
+        <w:t>action space</w:t>
+      </w:r>
+      <w:r>
+        <w:t>, the set of actions available to agents.</w:t>
+      </w:r>
+      <w:r>
+        <w:t xml:space="preserve"> </w:t>
+      </w:r>
+      <w:r>
+        <w:t>D</w:t>
+      </w:r>
+      <w:r>
+        <w:t>esign</w:t>
+      </w:r>
+      <w:r>
+        <w:t xml:space="preserve"> A</w:t>
+      </w:r>
+      <w:r>
+        <w:t xml:space="preserve"> </w:t>
+      </w:r>
+      <w:r>
+        <w:t>uses the</w:t>
+      </w:r>
+      <w:r>
+        <w:t xml:space="preserve"> original minimal substrate paper</w:t>
+      </w:r>
+      <w:r>
+        <w:t>’s scalar representation;</w:t>
+      </w:r>
+      <w:r>
+        <w:t xml:space="preserve"> the scalar in each dimension was represented as a “fixed length binary string and the value they represent is given by the unitation of the string” where the string length was 100. This choice was so that there was a biased mutation, i.e. instead of simply using an integer representation, where mutation may only increase or decrease by a set amount, with no bias either way, whereas by using a binary string representation gives a mutation bias; a string with half 0’s or more is more likely to increase, and a string with half 1’s or more is more likely to decrease. This mutation bias is important in real applications of more complex problems</w:t>
+      </w:r>
+      <w:r>
+        <w:t xml:space="preserve"> and shall be used for this design.</w:t>
+      </w:r>
+      <w:r>
+        <w:t xml:space="preserve"> </w:t>
+      </w:r>
+      <w:r>
+        <w:t xml:space="preserve">Design A also </w:t>
+      </w:r>
+      <w:r>
+        <w:t xml:space="preserve">has </w:t>
+      </w:r>
+      <w:r>
+        <w:t>3</w:t>
+      </w:r>
+      <w:r>
+        <w:t xml:space="preserve"> possible actions:</w:t>
+      </w:r>
+      <w:r>
+        <w:t xml:space="preserve"> flip a bit at a random index in dimension X, flip a bit at a random index in dimension Y or take no action</w:t>
+      </w:r>
+      <w:r>
+        <w:t xml:space="preserve">. This design is very similar to the </w:t>
+      </w:r>
+      <w:r>
+        <w:t>coevolution</w:t>
+      </w:r>
+      <w:r>
+        <w:t xml:space="preserve">ary representation in the </w:t>
+      </w:r>
+      <w:r>
+        <w:t>original Minimal Substrate model</w:t>
+      </w:r>
+      <w:r>
+        <w:t xml:space="preserve"> and represents individuals mutating randomly</w:t>
+      </w:r>
+      <w:r>
+        <w:t xml:space="preserve"> </w:t>
+      </w:r>
+      <w:r>
+        <w:t>but</w:t>
+      </w:r>
+      <w:r>
+        <w:t xml:space="preserve"> doesn’t </w:t>
+      </w:r>
+      <w:r>
+        <w:t>consider</w:t>
+      </w:r>
+      <w:r>
+        <w:t xml:space="preserve"> the nuances of RL</w:t>
       </w:r>
       <w:r>
         <w:t>.</w:t>
       </w:r>
-    </w:p>
-    <w:p>
-      <w:r>
-        <w:t>The Environment class contains methods to evaluate</w:t>
-      </w:r>
-      <w:r>
-        <w:t xml:space="preserve"> the agents</w:t>
-      </w:r>
-      <w:r>
-        <w:t xml:space="preserve"> using either </w:t>
-      </w:r>
-      <w:r>
-        <w:t>Equation</w:t>
-      </w:r>
-      <w:r>
-        <w:t xml:space="preserve"> 2 or 3</w:t>
-      </w:r>
       <w:r>
         <w:t xml:space="preserve"> </w:t>
       </w:r>
-      <w:r>
-        <w:t>and calculate the</w:t>
-      </w:r>
-      <w:r>
-        <w:t>ir</w:t>
-      </w:r>
-      <w:r>
-        <w:t xml:space="preserve"> reward</w:t>
+    </w:p>
+    <w:p>
+      <w:r>
+        <w:t>Design</w:t>
+      </w:r>
+      <w:r>
+        <w:t xml:space="preserve"> B uses regular integer scalars</w:t>
+      </w:r>
+      <w:r>
+        <w:t>, with a maximum value of 100 and minimum of 0, and</w:t>
+      </w:r>
+      <w:r>
+        <w:t xml:space="preserve"> has </w:t>
+      </w:r>
+      <w:r>
+        <w:t>4</w:t>
+      </w:r>
+      <w:r>
+        <w:t xml:space="preserve"> possible actions: </w:t>
+      </w:r>
+      <w:r>
+        <w:t xml:space="preserve">increase X </w:t>
+      </w:r>
+      <w:r>
+        <w:t>by a scalar Z</w:t>
+      </w:r>
+      <w:r>
+        <w:t xml:space="preserve">, decrease X </w:t>
+      </w:r>
+      <w:r>
+        <w:t xml:space="preserve">by Z, </w:t>
+      </w:r>
+      <w:r>
+        <w:t xml:space="preserve">increase Y by </w:t>
+      </w:r>
+      <w:r>
+        <w:t>Z</w:t>
+      </w:r>
+      <w:r>
+        <w:t xml:space="preserve">, decrease Y by </w:t>
+      </w:r>
+      <w:r>
+        <w:t>Z</w:t>
+      </w:r>
+      <w:r>
+        <w:t xml:space="preserve">. </w:t>
+      </w:r>
+      <w:r>
+        <w:t>Z is a random integer between 1 and Z max, which I have set to 3</w:t>
+      </w:r>
+      <w:r>
+        <w:t>, and attempting to increase X or Y over 100, or below 0 just sets it to</w:t>
+      </w:r>
+      <w:r>
+        <w:t xml:space="preserve"> 100 or 0 respectively</w:t>
+      </w:r>
+      <w:r>
+        <w:t>, and counts as “skipping” an action</w:t>
+      </w:r>
+      <w:r>
+        <w:t xml:space="preserve">. This design better accommodates RL’s </w:t>
+      </w:r>
+      <w:r>
+        <w:t>policy-based</w:t>
+      </w:r>
+      <w:r>
+        <w:t xml:space="preserve"> strategy rather than selecting </w:t>
+      </w:r>
+      <w:r>
+        <w:t>based off of random mutations</w:t>
       </w:r>
       <w:r>
         <w:t>.</w:t>
       </w:r>
       <w:r>
-        <w:t xml:space="preserve"> When evaluating agents, if</w:t>
-      </w:r>
-      <w:r>
-        <w:t xml:space="preserve"> the dimensions between two agents are equidistant, I will default to comparing dimension y.</w:t>
-      </w:r>
-      <w:r>
-        <w:t xml:space="preserve"> If </w:t>
-      </w:r>
-      <w:r>
-        <w:t>two agents compare a dimension, and find it is equal,</w:t>
-      </w:r>
-      <w:r>
         <w:t xml:space="preserve"> </w:t>
       </w:r>
-      <w:r>
-        <w:t>neither will get a bonus</w:t>
-      </w:r>
-      <w:r>
-        <w:t xml:space="preserve"> to their overall reward.</w:t>
-      </w:r>
-      <w:r>
-        <w:t xml:space="preserve"> This is to eliminate any possibility of emergent cooperative behaviour.</w:t>
+    </w:p>
+    <w:p>
+      <w:r>
+        <w:t xml:space="preserve">Both these designs use a discrete action space with a pre-defined set of actions, instead of a continuous action space </w:t>
+      </w:r>
+      <w:r>
+        <w:t>where actions are real valued vectors</w:t>
+      </w:r>
+      <w:r>
+        <w:t>.</w:t>
       </w:r>
       <w:r>
         <w:t xml:space="preserve"> </w:t>
       </w:r>
-    </w:p>
-    <w:p>
-      <w:r>
-        <w:t xml:space="preserve">The Environment class also makes use of </w:t>
-      </w:r>
-      <w:proofErr w:type="spellStart"/>
-      <w:r>
-        <w:t>OpenAI’s</w:t>
-      </w:r>
-      <w:proofErr w:type="spellEnd"/>
-      <w:r>
-        <w:t xml:space="preserve"> gym module’s Discrete </w:t>
-      </w:r>
-      <w:r>
-        <w:t>class for representing the observation space and action space.</w:t>
+      <w:r>
+        <w:t xml:space="preserve">A continuous action space implementation would possibly be </w:t>
+      </w:r>
+      <w:r>
+        <w:t xml:space="preserve">an even better </w:t>
+      </w:r>
+      <w:r>
+        <w:t>representation and</w:t>
+      </w:r>
+      <w:r>
+        <w:t xml:space="preserve"> allow X and Y to change by uncapped amounts,</w:t>
+      </w:r>
+      <w:r>
+        <w:t xml:space="preserve"> but I have chosen not to take this approach as it will add extra complexity </w:t>
+      </w:r>
+      <w:r>
+        <w:t xml:space="preserve">to the whole experiment without </w:t>
+      </w:r>
+      <w:r>
+        <w:t>providing any extra exploratory value to the experiment</w:t>
+      </w:r>
+      <w:r>
+        <w:t>, and it would possibly add an extra computational burden</w:t>
+      </w:r>
+      <w:r>
+        <w:t xml:space="preserve"> that I cannot afford.</w:t>
+      </w:r>
+      <w:r>
+        <w:t xml:space="preserve"> In conclusion </w:t>
+      </w:r>
+      <w:r>
+        <w:t xml:space="preserve">I will implement both designs, and </w:t>
+      </w:r>
+      <w:r>
+        <w:t>I will be using a mixture of Design A and B.</w:t>
+      </w:r>
+    </w:p>
+    <w:p/>
+    <w:p>
+      <w:r>
+        <w:t>The Environment contains a step method</w:t>
+      </w:r>
+      <w:r>
+        <w:t>, that is given a list of</w:t>
+      </w:r>
+      <w:r>
+        <w:t xml:space="preserve"> N</w:t>
+      </w:r>
+      <w:r>
+        <w:t xml:space="preserve"> actions in the form of a list of integers</w:t>
+      </w:r>
+      <w:r>
+        <w:t>, with the ith action being intended for the ith agent</w:t>
+      </w:r>
+      <w:r>
+        <w:t>.</w:t>
       </w:r>
       <w:r>
         <w:t xml:space="preserve"> </w:t>
       </w:r>
       <w:r>
-        <w:t>I’ve chosen to represent the</w:t>
-      </w:r>
-      <w:r>
-        <w:t xml:space="preserve"> observation space</w:t>
-      </w:r>
-      <w:r>
-        <w:t xml:space="preserve">,  the number of states an agent can be in, as </w:t>
-      </w:r>
-      <w:r>
-        <w:t xml:space="preserve">a set of 6 </w:t>
-      </w:r>
-      <w:r>
-        <w:t>possible states.</w:t>
+        <w:t xml:space="preserve">The Environment </w:t>
+      </w:r>
+      <w:r>
+        <w:t>applies each action to the intended agent</w:t>
+      </w:r>
+      <w:r>
+        <w:t xml:space="preserve">, then calculates the rewards with the chosen </w:t>
+      </w:r>
+      <w:r>
+        <w:t>e</w:t>
+      </w:r>
+      <w:r>
+        <w:t>quation</w:t>
+      </w:r>
+      <w:r>
+        <w:t>, which is stored in an N length list</w:t>
+      </w:r>
+      <w:r>
+        <w:t>, so that the reward for the ith agent is the ith item in the rewards list.</w:t>
+      </w:r>
+      <w:r>
+        <w:t xml:space="preserve"> The same is done for the observations for each agent</w:t>
+      </w:r>
+      <w:r>
+        <w:t>; they are calculated and stored in an N length list.</w:t>
+      </w:r>
+      <w:r>
+        <w:t xml:space="preserve"> The Environment then increments </w:t>
+      </w:r>
+      <w:r>
+        <w:t>a</w:t>
+      </w:r>
+      <w:r>
+        <w:t xml:space="preserve"> current generation counter</w:t>
+      </w:r>
+      <w:r>
+        <w:t xml:space="preserve">, </w:t>
+      </w:r>
+      <w:r>
+        <w:t>which keeps track of how many times step has been called since the Environment was last reset</w:t>
+      </w:r>
+      <w:r>
+        <w:t xml:space="preserve">. If the current generation counter equals the max generation variable, </w:t>
+      </w:r>
+      <w:r>
+        <w:t>which I have set to 100, then th</w:t>
+      </w:r>
+      <w:r>
+        <w:t>e Environment sets its done flag to True</w:t>
+      </w:r>
+      <w:r>
+        <w:t xml:space="preserve">. </w:t>
+      </w:r>
+      <w:r>
+        <w:t xml:space="preserve">After the step method is complete, it will return the list of </w:t>
+      </w:r>
+      <w:r>
+        <w:t xml:space="preserve">observations, rewards and the done flag. </w:t>
+      </w:r>
+      <w:r>
+        <w:t xml:space="preserve">When the reset method is called, it will calculate and return an observation list as well; this is the </w:t>
+      </w:r>
+      <w:r>
+        <w:t xml:space="preserve">list of </w:t>
+      </w:r>
+      <w:r>
+        <w:t>initial state</w:t>
+      </w:r>
+      <w:r>
+        <w:t xml:space="preserve">s for each Agent </w:t>
+      </w:r>
+      <w:r>
+        <w:t>before any actions have been taken</w:t>
+      </w:r>
+      <w:r>
+        <w:t>.</w:t>
+      </w:r>
+    </w:p>
+    <w:p>
+      <w:r>
+        <w:t xml:space="preserve">I decided upon a decentralised Q-table approach </w:t>
+      </w:r>
+      <w:r>
+        <w:t xml:space="preserve">for </w:t>
+      </w:r>
+      <w:r>
+        <w:t>the RL</w:t>
+      </w:r>
+      <w:r>
+        <w:t xml:space="preserve"> part of the program</w:t>
+      </w:r>
+      <w:r>
+        <w:t>, decentralised meaning that each agent has a separate Q-table</w:t>
+      </w:r>
+      <w:r>
+        <w:t>.</w:t>
       </w:r>
       <w:r>
         <w:t xml:space="preserve"> </w:t>
       </w:r>
       <w:r>
-        <w:t xml:space="preserve">First, the Environment class calculates how many </w:t>
-      </w:r>
-      <w:r>
-        <w:t>other agents are</w:t>
-      </w:r>
-      <w:r>
-        <w:t xml:space="preserve"> greater than the evaluated agent in dimension X, how many are equal in dimension X, less than in dimension X, greater than in dimension Y, equal to in dimension Y and less than in dimension Y.</w:t>
-      </w:r>
-      <w:r>
-        <w:t xml:space="preserve"> The state is then the index of whichever one of these numbers is greatest</w:t>
-      </w:r>
-      <w:r>
-        <w:t xml:space="preserve">: </w:t>
-      </w:r>
-      <w:proofErr w:type="gramStart"/>
-      <w:r>
-        <w:t>e.g.</w:t>
-      </w:r>
-      <w:proofErr w:type="gramEnd"/>
+        <w:t>The Q-table calculates and keeps track of the expected rewards for actions at each state, so that the overall policy, the strategy, is improved over time.</w:t>
+      </w:r>
+    </w:p>
+    <w:p>
+      <w:r>
+        <w:t xml:space="preserve">To implement this, </w:t>
+      </w:r>
+      <w:r>
+        <w:t>I created a list of length N, which contains N Q-tables, where the ith Q-table belongs to the ith agent.</w:t>
+      </w:r>
+      <w:r>
+        <w:t xml:space="preserve"> Each Q-table is initialised as a 2d array full of 0’s, with a shape of (6, </w:t>
+      </w:r>
+      <w:r>
+        <w:t>3</w:t>
+      </w:r>
+      <w:r>
+        <w:t>)</w:t>
+      </w:r>
+      <w:r>
+        <w:t xml:space="preserve"> for Design A and (6, 4) for Design B</w:t>
+      </w:r>
+      <w:r>
+        <w:t xml:space="preserve">, 6 being the observation space, and </w:t>
+      </w:r>
+      <w:r>
+        <w:t>3</w:t>
+      </w:r>
+      <w:r>
+        <w:t>/4</w:t>
+      </w:r>
+      <w:r>
+        <w:t xml:space="preserve"> being the action space</w:t>
+      </w:r>
+      <w:r>
+        <w:t xml:space="preserve"> for Designs A and B respectively</w:t>
+      </w:r>
+      <w:r>
+        <w:t>.</w:t>
+      </w:r>
       <w:r>
         <w:t xml:space="preserve"> </w:t>
       </w:r>
       <w:r>
-        <w:t>if most less than the agent in dimension Y, the state will be 2.</w:t>
-      </w:r>
-      <w:r>
-        <w:t xml:space="preserve"> The action space has </w:t>
-      </w:r>
-      <w:r>
-        <w:t>3</w:t>
-      </w:r>
-      <w:r>
-        <w:t xml:space="preserve"> possible actions:</w:t>
-      </w:r>
-      <w:r>
-        <w:t xml:space="preserve"> flip a bit at a random index in dimension X, </w:t>
-      </w:r>
-      <w:r>
-        <w:t xml:space="preserve">flip a bit at a random index in dimension </w:t>
-      </w:r>
-      <w:r>
-        <w:t>Y or take no action.</w:t>
-      </w:r>
-    </w:p>
-    <w:p>
-      <w:r>
-        <w:t>The Environment contains a step method</w:t>
-      </w:r>
-      <w:r>
-        <w:t>, that is given a list of</w:t>
-      </w:r>
-      <w:r>
-        <w:t xml:space="preserve"> N</w:t>
-      </w:r>
-      <w:r>
-        <w:t xml:space="preserve"> actions in the form of a list of integers</w:t>
-      </w:r>
-      <w:r>
-        <w:t xml:space="preserve">, with the </w:t>
-      </w:r>
-      <w:proofErr w:type="spellStart"/>
-      <w:r>
-        <w:t>ith</w:t>
-      </w:r>
-      <w:proofErr w:type="spellEnd"/>
-      <w:r>
-        <w:t xml:space="preserve"> action being intended for the </w:t>
-      </w:r>
-      <w:proofErr w:type="spellStart"/>
-      <w:r>
-        <w:t>ith</w:t>
-      </w:r>
-      <w:proofErr w:type="spellEnd"/>
-      <w:r>
-        <w:t xml:space="preserve"> agent</w:t>
-      </w:r>
-      <w:r>
-        <w:t>.</w:t>
+        <w:t>For the ith agent, the Q-value for action A whilst in state S will be at index [i][S][A].</w:t>
       </w:r>
       <w:r>
         <w:t xml:space="preserve"> </w:t>
       </w:r>
       <w:r>
-        <w:t xml:space="preserve">The Environment </w:t>
-      </w:r>
-      <w:r>
-        <w:t>applies each action to the intended agent</w:t>
-      </w:r>
-      <w:r>
-        <w:t xml:space="preserve">, then calculates the rewards with the chosen </w:t>
-      </w:r>
-      <w:r>
-        <w:t>e</w:t>
-      </w:r>
-      <w:r>
-        <w:t>quation</w:t>
-      </w:r>
-      <w:r>
-        <w:t>, which is stored in an N length list</w:t>
-      </w:r>
-      <w:r>
-        <w:t xml:space="preserve">, so that the reward for the </w:t>
-      </w:r>
-      <w:proofErr w:type="spellStart"/>
-      <w:r>
-        <w:t>ith</w:t>
-      </w:r>
-      <w:proofErr w:type="spellEnd"/>
-      <w:r>
-        <w:t xml:space="preserve"> agent is the </w:t>
-      </w:r>
-      <w:proofErr w:type="spellStart"/>
-      <w:r>
-        <w:t>ith</w:t>
-      </w:r>
-      <w:proofErr w:type="spellEnd"/>
-      <w:r>
-        <w:t xml:space="preserve"> item in the rewards list.</w:t>
-      </w:r>
-      <w:r>
-        <w:t xml:space="preserve"> The same is done for the observations for each agent</w:t>
-      </w:r>
-      <w:r>
-        <w:t>; they are calculated and stored in an N length list.</w:t>
-      </w:r>
-      <w:r>
-        <w:t xml:space="preserve"> The Environment then increments </w:t>
-      </w:r>
-      <w:r>
-        <w:t>a</w:t>
-      </w:r>
-      <w:r>
-        <w:t xml:space="preserve"> current generation counter</w:t>
-      </w:r>
-      <w:r>
-        <w:t xml:space="preserve">, </w:t>
-      </w:r>
-      <w:r>
-        <w:t>which keeps track of how many times step has been called since the Environment was last reset</w:t>
-      </w:r>
-      <w:r>
-        <w:t xml:space="preserve">. If the current generation counter equals the max generation variable, </w:t>
-      </w:r>
-      <w:r>
-        <w:t>which I have set to 100, then th</w:t>
-      </w:r>
-      <w:r>
-        <w:t>e Environment sets its done flag to True</w:t>
-      </w:r>
-      <w:r>
-        <w:t xml:space="preserve">. </w:t>
-      </w:r>
-      <w:r>
-        <w:t xml:space="preserve">After the step method is complete, it will return the list of </w:t>
-      </w:r>
-      <w:r>
-        <w:t xml:space="preserve">observations, rewards and the done flag. </w:t>
-      </w:r>
-      <w:r>
-        <w:t xml:space="preserve">When the reset method is called, it will calculate and return an observation list as well; this is the </w:t>
-      </w:r>
-      <w:r>
-        <w:t xml:space="preserve">list of </w:t>
-      </w:r>
-      <w:r>
-        <w:t>initial state</w:t>
-      </w:r>
-      <w:r>
-        <w:t xml:space="preserve">s for each Agent </w:t>
-      </w:r>
-      <w:r>
-        <w:t>before any actions have been taken</w:t>
-      </w:r>
-      <w:r>
-        <w:t>.</w:t>
-      </w:r>
-    </w:p>
-    <w:p>
-      <w:r>
-        <w:t xml:space="preserve">I decided upon a decentralised Q-table approach </w:t>
-      </w:r>
-      <w:r>
-        <w:t xml:space="preserve">for </w:t>
-      </w:r>
-      <w:r>
-        <w:t>the RL</w:t>
-      </w:r>
-      <w:r>
-        <w:t xml:space="preserve"> part of the program</w:t>
-      </w:r>
-      <w:r>
-        <w:t>, decentralised meaning that each agent has a separate Q-table</w:t>
-      </w:r>
-      <w:r>
-        <w:t>.</w:t>
+        <w:t>This is all contained within a Q</w:t>
       </w:r>
       <w:r>
         <w:t xml:space="preserve"> </w:t>
       </w:r>
       <w:r>
-        <w:t xml:space="preserve">To implement this, </w:t>
-      </w:r>
-      <w:r>
-        <w:t xml:space="preserve">I created a list of length N, which contains N Q-tables, where the </w:t>
-      </w:r>
-      <w:proofErr w:type="spellStart"/>
-      <w:r>
-        <w:t>ith</w:t>
-      </w:r>
-      <w:proofErr w:type="spellEnd"/>
-      <w:r>
-        <w:t xml:space="preserve"> Q-table belongs to the </w:t>
-      </w:r>
-      <w:proofErr w:type="spellStart"/>
-      <w:r>
-        <w:t>ith</w:t>
-      </w:r>
-      <w:proofErr w:type="spellEnd"/>
-      <w:r>
-        <w:t xml:space="preserve"> agent.</w:t>
-      </w:r>
-      <w:r>
-        <w:t xml:space="preserve"> Each Q-table is initialised as a 2d array full of 0’s, with a shape of (6, </w:t>
-      </w:r>
-      <w:r>
-        <w:t>3</w:t>
-      </w:r>
-      <w:r>
-        <w:t xml:space="preserve">), 6 being the observation space, and </w:t>
-      </w:r>
-      <w:r>
-        <w:t>3</w:t>
-      </w:r>
-      <w:r>
-        <w:t xml:space="preserve"> being the action space.</w:t>
-      </w:r>
-      <w:r>
+        <w:t>Network class I created</w:t>
+      </w:r>
+      <w:r>
+        <w:t xml:space="preserve"> and done at initialisation.</w:t>
+      </w:r>
+      <w:r>
+        <w:t xml:space="preserve"> I also chose hyperparameters of: 0.1 for the learning rate </w:t>
+      </w:r>
+      <w:r>
+        <w:rPr>
+          <w:rFonts w:cs="Helvetica"/>
+        </w:rPr>
+        <w:t>α</w:t>
+      </w:r>
+      <w:r>
+        <w:t xml:space="preserve">, 0.6 for the discount rate </w:t>
+      </w:r>
+      <w:r>
+        <w:rPr>
+          <w:rFonts w:cs="Helvetica"/>
+        </w:rPr>
+        <w:t>γ</w:t>
+      </w:r>
+      <w:r>
+        <w:t xml:space="preserve"> and 0.2 for the greed value </w:t>
+      </w:r>
+      <w:r>
+        <w:rPr>
+          <w:rFonts w:cs="Helvetica"/>
+        </w:rPr>
+        <w:t>ε.</w:t>
+      </w:r>
+    </w:p>
+    <w:p>
+      <w:pPr>
+        <w:rPr>
+          <w:rFonts w:cs="Helvetica"/>
+        </w:rPr>
+      </w:pPr>
+      <w:r>
+        <w:t>The Q Network then runs</w:t>
+      </w:r>
+      <w:r>
+        <w:t xml:space="preserve"> for M iterations</w:t>
+      </w:r>
+      <w:r>
+        <w:t xml:space="preserve">. At the start of each iteration it resets the environment and sets the current state to the returned observation. The environment then loops through until the max generation is reached. At each cycle </w:t>
+      </w:r>
+      <w:r>
+        <w:t>of the loop,</w:t>
+      </w:r>
+      <w:r>
+        <w:t xml:space="preserve"> a set of N actions is decided for each agent.</w:t>
+      </w:r>
+      <w:r>
+        <w:t xml:space="preserve"> There is a random </w:t>
+      </w:r>
+      <w:r>
+        <w:rPr>
+          <w:rFonts w:cs="Helvetica"/>
+        </w:rPr>
+        <w:t>ε chance that a random action is chosen</w:t>
+      </w:r>
+      <w:r>
+        <w:rPr>
+          <w:rFonts w:cs="Helvetica"/>
+        </w:rPr>
+        <w:t>, otherwise, so long as the Q values are not all 0 at index [i][S]</w:t>
+      </w:r>
+      <w:r>
+        <w:rPr>
+          <w:rFonts w:cs="Helvetica"/>
+        </w:rPr>
+        <w:t xml:space="preserve"> it will select the index with the highest Q value, with that index corresponding to the chosen action, A.</w:t>
+      </w:r>
+      <w:r>
+        <w:rPr>
+          <w:rFonts w:cs="Helvetica"/>
+        </w:rPr>
+        <w:t xml:space="preserve"> If the Q values are all 0 it picks a random action. This prevents the network having a very strong natural bias to whatever action corresponds to index 0, as a quirk of </w:t>
+      </w:r>
+      <w:r>
+        <w:rPr>
+          <w:rFonts w:cs="Helvetica"/>
+        </w:rPr>
+        <w:t>choosing the maximum Q</w:t>
+      </w:r>
+      <w:r>
+        <w:rPr>
+          <w:rFonts w:cs="Helvetica"/>
+        </w:rPr>
         <w:t xml:space="preserve"> </w:t>
       </w:r>
       <w:r>
-        <w:t xml:space="preserve">For the </w:t>
-      </w:r>
-      <w:proofErr w:type="spellStart"/>
-      <w:r>
-        <w:t>ith</w:t>
-      </w:r>
-      <w:proofErr w:type="spellEnd"/>
-      <w:r>
-        <w:t xml:space="preserve"> agent, the Q-value for action A whilst in state S will be at index [</w:t>
-      </w:r>
-      <w:proofErr w:type="spellStart"/>
-      <w:r>
-        <w:t>i</w:t>
-      </w:r>
-      <w:proofErr w:type="spellEnd"/>
-      <w:r>
-        <w:t>][S][A].</w:t>
-      </w:r>
-      <w:r>
-        <w:t xml:space="preserve"> </w:t>
-      </w:r>
-      <w:r>
-        <w:t xml:space="preserve">This is all </w:t>
-      </w:r>
-      <w:r>
+        <w:rPr>
+          <w:rFonts w:cs="Helvetica"/>
+        </w:rPr>
+        <w:t>value is that it default</w:t>
+      </w:r>
+      <w:r>
+        <w:rPr>
+          <w:rFonts w:cs="Helvetica"/>
+        </w:rPr>
+        <w:t>s</w:t>
+      </w:r>
+      <w:r>
+        <w:rPr>
+          <w:rFonts w:cs="Helvetica"/>
+        </w:rPr>
+        <w:t xml:space="preserve"> to index 0 if all</w:t>
+      </w:r>
+      <w:r>
+        <w:rPr>
+          <w:rFonts w:cs="Helvetica"/>
+        </w:rPr>
+        <w:t xml:space="preserve"> Q</w:t>
+      </w:r>
+      <w:r>
+        <w:rPr>
+          <w:rFonts w:cs="Helvetica"/>
+        </w:rPr>
+        <w:t xml:space="preserve"> values are equal.</w:t>
+      </w:r>
+    </w:p>
+    <w:p>
+      <w:pPr>
+        <w:rPr>
+          <w:rFonts w:cs="Helvetica"/>
+        </w:rPr>
+      </w:pPr>
+      <w:r>
+        <w:rPr>
+          <w:rFonts w:cs="Helvetica"/>
+        </w:rPr>
         <w:lastRenderedPageBreak/>
-        <w:t>contained within a Q</w:t>
-      </w:r>
-      <w:r>
-        <w:t xml:space="preserve"> </w:t>
-      </w:r>
-      <w:r>
-        <w:t>Network class I created</w:t>
-      </w:r>
-      <w:r>
-        <w:t xml:space="preserve"> and done at initialisation.</w:t>
-      </w:r>
-      <w:r>
-        <w:t xml:space="preserve"> I also chose hyperparameters </w:t>
-      </w:r>
-      <w:proofErr w:type="gramStart"/>
-      <w:r>
-        <w:t>of:</w:t>
-      </w:r>
-      <w:proofErr w:type="gramEnd"/>
-      <w:r>
-        <w:t xml:space="preserve"> 0.1 for the learning rate </w:t>
-      </w:r>
-      <w:r>
-        <w:rPr>
-          <w:rFonts w:cs="Helvetica"/>
-        </w:rPr>
-        <w:t>α</w:t>
-      </w:r>
-      <w:r>
-        <w:t xml:space="preserve">, 0.6 for the discount rate </w:t>
-      </w:r>
-      <w:r>
-        <w:rPr>
-          <w:rFonts w:cs="Helvetica"/>
-        </w:rPr>
-        <w:t>γ</w:t>
-      </w:r>
-      <w:r>
-        <w:t xml:space="preserve"> and 0.2 for the greed value </w:t>
-      </w:r>
-      <w:r>
-        <w:rPr>
-          <w:rFonts w:cs="Helvetica"/>
-        </w:rPr>
-        <w:t>ε.</w:t>
-      </w:r>
-    </w:p>
-    <w:p>
-      <w:pPr>
-        <w:rPr>
-          <w:rFonts w:cs="Helvetica"/>
-        </w:rPr>
-      </w:pPr>
-      <w:r>
-        <w:t>The Q Network then runs</w:t>
-      </w:r>
-      <w:r>
-        <w:t xml:space="preserve"> for M iterations</w:t>
-      </w:r>
-      <w:r>
-        <w:t xml:space="preserve">. At the start of each </w:t>
-      </w:r>
-      <w:proofErr w:type="gramStart"/>
-      <w:r>
-        <w:t>iteration</w:t>
-      </w:r>
-      <w:proofErr w:type="gramEnd"/>
-      <w:r>
-        <w:t xml:space="preserve"> it resets the environment and sets the current state to the returned observation. The environment then loops through until the max generation is reached. At each cycle </w:t>
-      </w:r>
-      <w:r>
-        <w:t>of the loop,</w:t>
-      </w:r>
-      <w:r>
-        <w:t xml:space="preserve"> a set of N actions is decided for each agent.</w:t>
-      </w:r>
-      <w:r>
-        <w:t xml:space="preserve"> There is a random </w:t>
-      </w:r>
-      <w:r>
-        <w:rPr>
-          <w:rFonts w:cs="Helvetica"/>
-        </w:rPr>
-        <w:t>ε chance that a random action is chosen</w:t>
-      </w:r>
-      <w:r>
-        <w:rPr>
-          <w:rFonts w:cs="Helvetica"/>
-        </w:rPr>
-        <w:t>, otherwise, so long as the Q values are not all 0 at index [</w:t>
-      </w:r>
-      <w:proofErr w:type="spellStart"/>
-      <w:r>
-        <w:rPr>
-          <w:rFonts w:cs="Helvetica"/>
-        </w:rPr>
-        <w:t>i</w:t>
-      </w:r>
-      <w:proofErr w:type="spellEnd"/>
-      <w:r>
-        <w:rPr>
-          <w:rFonts w:cs="Helvetica"/>
-        </w:rPr>
-        <w:t>][S]</w:t>
-      </w:r>
-      <w:r>
-        <w:rPr>
-          <w:rFonts w:cs="Helvetica"/>
-        </w:rPr>
-        <w:t xml:space="preserve"> it will select the index with the highest Q value, with that index corresponding to the chosen action, A.</w:t>
-      </w:r>
-      <w:r>
-        <w:rPr>
-          <w:rFonts w:cs="Helvetica"/>
-        </w:rPr>
-        <w:t xml:space="preserve"> If the Q values are all 0 it picks a random action. This prevents the network having a very strong natural bias to whatever action corresponds to index 0, as a quirk of </w:t>
-      </w:r>
-      <w:r>
-        <w:rPr>
-          <w:rFonts w:cs="Helvetica"/>
-        </w:rPr>
-        <w:t>choosing the maximum Q</w:t>
-      </w:r>
-      <w:r>
-        <w:rPr>
-          <w:rFonts w:cs="Helvetica"/>
-        </w:rPr>
-        <w:t xml:space="preserve"> </w:t>
-      </w:r>
-      <w:r>
-        <w:rPr>
-          <w:rFonts w:cs="Helvetica"/>
-        </w:rPr>
-        <w:t>value is that it default</w:t>
-      </w:r>
-      <w:r>
-        <w:rPr>
-          <w:rFonts w:cs="Helvetica"/>
-        </w:rPr>
-        <w:t>s</w:t>
-      </w:r>
-      <w:r>
-        <w:rPr>
-          <w:rFonts w:cs="Helvetica"/>
-        </w:rPr>
-        <w:t xml:space="preserve"> to index 0 if all</w:t>
-      </w:r>
-      <w:r>
-        <w:rPr>
-          <w:rFonts w:cs="Helvetica"/>
-        </w:rPr>
-        <w:t xml:space="preserve"> Q</w:t>
-      </w:r>
-      <w:r>
-        <w:rPr>
-          <w:rFonts w:cs="Helvetica"/>
-        </w:rPr>
-        <w:t xml:space="preserve"> values are equal.</w:t>
-      </w:r>
-    </w:p>
-    <w:p>
-      <w:pPr>
-        <w:rPr>
-          <w:rFonts w:cs="Helvetica"/>
-        </w:rPr>
-      </w:pPr>
-      <w:r>
-        <w:rPr>
-          <w:rFonts w:cs="Helvetica"/>
-        </w:rPr>
         <w:t>The actions are then passed to the Environment’s step method</w:t>
       </w:r>
       <w:r>
@@ -6219,14 +5877,12 @@
           <w:rFonts w:eastAsiaTheme="minorEastAsia"/>
         </w:rPr>
       </w:pPr>
-      <w:proofErr w:type="gramStart"/>
       <w:r>
         <w:rPr>
           <w:rFonts w:eastAsiaTheme="minorEastAsia"/>
         </w:rPr>
         <w:t>Where</w:t>
       </w:r>
-      <w:proofErr w:type="gramEnd"/>
     </w:p>
     <w:p>
       <w:pPr>
@@ -6315,21 +5971,7 @@
         <w:rPr>
           <w:rFonts w:eastAsiaTheme="minorEastAsia"/>
         </w:rPr>
-        <w:t xml:space="preserve"> [</w:t>
-      </w:r>
-      <w:proofErr w:type="spellStart"/>
-      <w:r>
-        <w:rPr>
-          <w:rFonts w:eastAsiaTheme="minorEastAsia"/>
-        </w:rPr>
-        <w:t>i</w:t>
-      </w:r>
-      <w:proofErr w:type="spellEnd"/>
-      <w:r>
-        <w:rPr>
-          <w:rFonts w:eastAsiaTheme="minorEastAsia"/>
-        </w:rPr>
-        <w:t>]</w:t>
+        <w:t xml:space="preserve"> [i]</w:t>
       </w:r>
       <w:r>
         <w:rPr>
@@ -6341,21 +5983,7 @@
         <w:rPr>
           <w:rFonts w:eastAsiaTheme="minorEastAsia"/>
         </w:rPr>
-        <w:t xml:space="preserve">, for the </w:t>
-      </w:r>
-      <w:proofErr w:type="spellStart"/>
-      <w:r>
-        <w:rPr>
-          <w:rFonts w:eastAsiaTheme="minorEastAsia"/>
-        </w:rPr>
-        <w:t>ith</w:t>
-      </w:r>
-      <w:proofErr w:type="spellEnd"/>
-      <w:r>
-        <w:rPr>
-          <w:rFonts w:eastAsiaTheme="minorEastAsia"/>
-        </w:rPr>
-        <w:t xml:space="preserve"> agent</w:t>
+        <w:t>, for the ith agent</w:t>
       </w:r>
       <w:r>
         <w:rPr>
@@ -6384,55 +6012,10 @@
     </w:p>
     <w:p>
       <w:r>
-        <w:t xml:space="preserve">Lorem ipsum </w:t>
-      </w:r>
-      <w:proofErr w:type="spellStart"/>
-      <w:r>
-        <w:t>dolor</w:t>
-      </w:r>
-      <w:proofErr w:type="spellEnd"/>
-      <w:r>
-        <w:t xml:space="preserve"> sit </w:t>
-      </w:r>
-      <w:proofErr w:type="spellStart"/>
-      <w:r>
-        <w:t>amet</w:t>
-      </w:r>
-      <w:proofErr w:type="spellEnd"/>
-      <w:r>
-        <w:t xml:space="preserve">, </w:t>
-      </w:r>
-      <w:proofErr w:type="spellStart"/>
-      <w:r>
-        <w:t>consectetur</w:t>
-      </w:r>
-      <w:proofErr w:type="spellEnd"/>
-      <w:r>
-        <w:t xml:space="preserve"> </w:t>
-      </w:r>
-      <w:proofErr w:type="spellStart"/>
-      <w:r>
-        <w:t>adipiscing</w:t>
-      </w:r>
-      <w:proofErr w:type="spellEnd"/>
-      <w:r>
-        <w:t xml:space="preserve"> </w:t>
-      </w:r>
-      <w:proofErr w:type="spellStart"/>
-      <w:r>
-        <w:t>elit</w:t>
-      </w:r>
-      <w:proofErr w:type="spellEnd"/>
-      <w:r>
-        <w:t xml:space="preserve">. </w:t>
-      </w:r>
-      <w:proofErr w:type="spellStart"/>
-      <w:r>
-        <w:t>Pellentesque</w:t>
-      </w:r>
-      <w:proofErr w:type="spellEnd"/>
-      <w:r>
-        <w:t xml:space="preserve"> </w:t>
+        <w:t xml:space="preserve">Lorem ipsum dolor sit amet, consectetur adipiscing elit. </w:t>
+      </w:r>
+      <w:r>
+        <w:t xml:space="preserve">Pellentesque </w:t>
       </w:r>
     </w:p>
     <w:p>
@@ -6465,389 +6048,8 @@
       </w:r>
     </w:p>
     <w:p>
-      <w:proofErr w:type="spellStart"/>
-      <w:r>
-        <w:t>Fusce</w:t>
-      </w:r>
-      <w:proofErr w:type="spellEnd"/>
-      <w:r>
-        <w:t xml:space="preserve"> </w:t>
-      </w:r>
-      <w:proofErr w:type="spellStart"/>
-      <w:r>
-        <w:t>congue</w:t>
-      </w:r>
-      <w:proofErr w:type="spellEnd"/>
-      <w:r>
-        <w:t xml:space="preserve"> </w:t>
-      </w:r>
-      <w:proofErr w:type="spellStart"/>
-      <w:r>
-        <w:t>mauris</w:t>
-      </w:r>
-      <w:proofErr w:type="spellEnd"/>
-      <w:r>
-        <w:t xml:space="preserve"> </w:t>
-      </w:r>
-      <w:proofErr w:type="spellStart"/>
-      <w:r>
-        <w:t>leo</w:t>
-      </w:r>
-      <w:proofErr w:type="spellEnd"/>
-      <w:r>
-        <w:t xml:space="preserve">, </w:t>
-      </w:r>
-      <w:proofErr w:type="spellStart"/>
-      <w:r>
-        <w:t>nec</w:t>
-      </w:r>
-      <w:proofErr w:type="spellEnd"/>
-      <w:r>
-        <w:t xml:space="preserve"> </w:t>
-      </w:r>
-      <w:proofErr w:type="spellStart"/>
-      <w:r>
-        <w:t>sagittis</w:t>
-      </w:r>
-      <w:proofErr w:type="spellEnd"/>
-      <w:r>
-        <w:t xml:space="preserve"> </w:t>
-      </w:r>
-      <w:proofErr w:type="spellStart"/>
-      <w:r>
-        <w:t>justo</w:t>
-      </w:r>
-      <w:proofErr w:type="spellEnd"/>
-      <w:r>
-        <w:t xml:space="preserve"> convallis </w:t>
-      </w:r>
-      <w:proofErr w:type="spellStart"/>
-      <w:r>
-        <w:t>quis</w:t>
-      </w:r>
-      <w:proofErr w:type="spellEnd"/>
-      <w:r>
-        <w:t xml:space="preserve">. Maecenas </w:t>
-      </w:r>
-      <w:proofErr w:type="spellStart"/>
-      <w:r>
-        <w:t>varius</w:t>
-      </w:r>
-      <w:proofErr w:type="spellEnd"/>
-      <w:r>
-        <w:t xml:space="preserve"> </w:t>
-      </w:r>
-      <w:proofErr w:type="spellStart"/>
-      <w:r>
-        <w:t>tellus</w:t>
-      </w:r>
-      <w:proofErr w:type="spellEnd"/>
-      <w:r>
-        <w:t xml:space="preserve"> </w:t>
-      </w:r>
-      <w:proofErr w:type="spellStart"/>
-      <w:r>
-        <w:t>vel</w:t>
-      </w:r>
-      <w:proofErr w:type="spellEnd"/>
-      <w:r>
-        <w:t xml:space="preserve"> </w:t>
-      </w:r>
-      <w:proofErr w:type="spellStart"/>
-      <w:r>
-        <w:t>nulla</w:t>
-      </w:r>
-      <w:proofErr w:type="spellEnd"/>
-      <w:r>
-        <w:t xml:space="preserve"> </w:t>
-      </w:r>
-      <w:proofErr w:type="spellStart"/>
-      <w:r>
-        <w:t>facilisis</w:t>
-      </w:r>
-      <w:proofErr w:type="spellEnd"/>
-      <w:r>
-        <w:t xml:space="preserve"> </w:t>
-      </w:r>
-      <w:proofErr w:type="spellStart"/>
-      <w:r>
-        <w:t>accumsan</w:t>
-      </w:r>
-      <w:proofErr w:type="spellEnd"/>
-      <w:r>
-        <w:t xml:space="preserve">. Nunc in </w:t>
-      </w:r>
-      <w:proofErr w:type="spellStart"/>
-      <w:r>
-        <w:t>facilisis</w:t>
-      </w:r>
-      <w:proofErr w:type="spellEnd"/>
-      <w:r>
-        <w:t xml:space="preserve"> </w:t>
-      </w:r>
-      <w:proofErr w:type="spellStart"/>
-      <w:r>
-        <w:t>nulla</w:t>
-      </w:r>
-      <w:proofErr w:type="spellEnd"/>
-      <w:r>
-        <w:t xml:space="preserve">. </w:t>
-      </w:r>
-      <w:proofErr w:type="spellStart"/>
-      <w:r>
-        <w:t>Suspendisse</w:t>
-      </w:r>
-      <w:proofErr w:type="spellEnd"/>
-      <w:r>
-        <w:t xml:space="preserve"> ac </w:t>
-      </w:r>
-      <w:proofErr w:type="spellStart"/>
-      <w:r>
-        <w:t>molestie</w:t>
-      </w:r>
-      <w:proofErr w:type="spellEnd"/>
-      <w:r>
-        <w:t xml:space="preserve"> ante. Duis </w:t>
-      </w:r>
-      <w:proofErr w:type="spellStart"/>
-      <w:r>
-        <w:t>vulputate</w:t>
-      </w:r>
-      <w:proofErr w:type="spellEnd"/>
-      <w:r>
-        <w:t xml:space="preserve"> sit </w:t>
-      </w:r>
-      <w:proofErr w:type="spellStart"/>
-      <w:r>
-        <w:t>amet</w:t>
-      </w:r>
-      <w:proofErr w:type="spellEnd"/>
-      <w:r>
-        <w:t xml:space="preserve"> </w:t>
-      </w:r>
-      <w:proofErr w:type="spellStart"/>
-      <w:r>
-        <w:t>tellus</w:t>
-      </w:r>
-      <w:proofErr w:type="spellEnd"/>
-      <w:r>
-        <w:t xml:space="preserve"> </w:t>
-      </w:r>
-      <w:proofErr w:type="spellStart"/>
-      <w:r>
-        <w:t>eget</w:t>
-      </w:r>
-      <w:proofErr w:type="spellEnd"/>
-      <w:r>
-        <w:t xml:space="preserve"> </w:t>
-      </w:r>
-      <w:proofErr w:type="spellStart"/>
-      <w:r>
-        <w:t>efficitur</w:t>
-      </w:r>
-      <w:proofErr w:type="spellEnd"/>
-      <w:r>
-        <w:t xml:space="preserve">. Cras </w:t>
-      </w:r>
-      <w:proofErr w:type="spellStart"/>
-      <w:r>
-        <w:t>ut</w:t>
-      </w:r>
-      <w:proofErr w:type="spellEnd"/>
-      <w:r>
-        <w:t xml:space="preserve"> </w:t>
-      </w:r>
-      <w:proofErr w:type="spellStart"/>
-      <w:r>
-        <w:t>dolor</w:t>
-      </w:r>
-      <w:proofErr w:type="spellEnd"/>
-      <w:r>
-        <w:t xml:space="preserve"> at </w:t>
-      </w:r>
-      <w:proofErr w:type="spellStart"/>
-      <w:r>
-        <w:t>dolor</w:t>
-      </w:r>
-      <w:proofErr w:type="spellEnd"/>
-      <w:r>
-        <w:t xml:space="preserve"> </w:t>
-      </w:r>
-      <w:proofErr w:type="spellStart"/>
-      <w:r>
-        <w:t>molestie</w:t>
-      </w:r>
-      <w:proofErr w:type="spellEnd"/>
-      <w:r>
-        <w:t xml:space="preserve"> </w:t>
-      </w:r>
-      <w:proofErr w:type="spellStart"/>
-      <w:r>
-        <w:t>dignissim</w:t>
-      </w:r>
-      <w:proofErr w:type="spellEnd"/>
-      <w:r>
-        <w:t xml:space="preserve">. Proin </w:t>
-      </w:r>
-      <w:proofErr w:type="spellStart"/>
-      <w:r>
-        <w:t>eu</w:t>
-      </w:r>
-      <w:proofErr w:type="spellEnd"/>
-      <w:r>
-        <w:t xml:space="preserve"> </w:t>
-      </w:r>
-      <w:proofErr w:type="spellStart"/>
-      <w:r>
-        <w:t>massa</w:t>
-      </w:r>
-      <w:proofErr w:type="spellEnd"/>
-      <w:r>
-        <w:t xml:space="preserve"> </w:t>
-      </w:r>
-      <w:proofErr w:type="spellStart"/>
-      <w:r>
-        <w:t>dapibus</w:t>
-      </w:r>
-      <w:proofErr w:type="spellEnd"/>
-      <w:r>
-        <w:t xml:space="preserve">, </w:t>
-      </w:r>
-      <w:proofErr w:type="spellStart"/>
-      <w:r>
-        <w:t>feugiat</w:t>
-      </w:r>
-      <w:proofErr w:type="spellEnd"/>
-      <w:r>
-        <w:t xml:space="preserve"> </w:t>
-      </w:r>
-      <w:proofErr w:type="spellStart"/>
-      <w:r>
-        <w:t>quam</w:t>
-      </w:r>
-      <w:proofErr w:type="spellEnd"/>
-      <w:r>
-        <w:t xml:space="preserve"> auctor, </w:t>
-      </w:r>
-      <w:proofErr w:type="spellStart"/>
-      <w:r>
-        <w:t>porttitor</w:t>
-      </w:r>
-      <w:proofErr w:type="spellEnd"/>
-      <w:r>
-        <w:t xml:space="preserve"> </w:t>
-      </w:r>
-      <w:proofErr w:type="spellStart"/>
-      <w:r>
-        <w:t>urna</w:t>
-      </w:r>
-      <w:proofErr w:type="spellEnd"/>
-      <w:r>
-        <w:t xml:space="preserve">. Integer </w:t>
-      </w:r>
-      <w:proofErr w:type="spellStart"/>
-      <w:r>
-        <w:t>porttitor</w:t>
-      </w:r>
-      <w:proofErr w:type="spellEnd"/>
-      <w:r>
-        <w:t xml:space="preserve">, libero </w:t>
-      </w:r>
-      <w:proofErr w:type="gramStart"/>
-      <w:r>
-        <w:t>a</w:t>
-      </w:r>
-      <w:proofErr w:type="gramEnd"/>
-      <w:r>
-        <w:t xml:space="preserve"> </w:t>
-      </w:r>
-      <w:proofErr w:type="spellStart"/>
-      <w:r>
-        <w:t>egestas</w:t>
-      </w:r>
-      <w:proofErr w:type="spellEnd"/>
-      <w:r>
-        <w:t xml:space="preserve"> lacinia, </w:t>
-      </w:r>
-      <w:proofErr w:type="spellStart"/>
-      <w:r>
-        <w:t>neque</w:t>
-      </w:r>
-      <w:proofErr w:type="spellEnd"/>
-      <w:r>
-        <w:t xml:space="preserve"> </w:t>
-      </w:r>
-      <w:proofErr w:type="spellStart"/>
-      <w:r>
-        <w:t>leo</w:t>
-      </w:r>
-      <w:proofErr w:type="spellEnd"/>
-      <w:r>
-        <w:t xml:space="preserve"> </w:t>
-      </w:r>
-      <w:proofErr w:type="spellStart"/>
-      <w:r>
-        <w:t>luctus</w:t>
-      </w:r>
-      <w:proofErr w:type="spellEnd"/>
-      <w:r>
-        <w:t xml:space="preserve"> </w:t>
-      </w:r>
-      <w:proofErr w:type="spellStart"/>
-      <w:r>
-        <w:t>elit</w:t>
-      </w:r>
-      <w:proofErr w:type="spellEnd"/>
-      <w:r>
-        <w:t xml:space="preserve">, id </w:t>
-      </w:r>
-      <w:proofErr w:type="spellStart"/>
-      <w:r>
-        <w:t>iaculis</w:t>
-      </w:r>
-      <w:proofErr w:type="spellEnd"/>
-      <w:r>
-        <w:t xml:space="preserve"> </w:t>
-      </w:r>
-      <w:proofErr w:type="spellStart"/>
-      <w:r>
-        <w:t>leo</w:t>
-      </w:r>
-      <w:proofErr w:type="spellEnd"/>
-      <w:r>
-        <w:t xml:space="preserve"> </w:t>
-      </w:r>
-      <w:proofErr w:type="spellStart"/>
-      <w:r>
-        <w:t>quam</w:t>
-      </w:r>
-      <w:proofErr w:type="spellEnd"/>
-      <w:r>
-        <w:t xml:space="preserve"> porta est. Integer </w:t>
-      </w:r>
-      <w:proofErr w:type="spellStart"/>
-      <w:r>
-        <w:t>ut</w:t>
-      </w:r>
-      <w:proofErr w:type="spellEnd"/>
-      <w:r>
-        <w:t xml:space="preserve"> </w:t>
-      </w:r>
-      <w:proofErr w:type="spellStart"/>
-      <w:r>
-        <w:t>porttitor</w:t>
-      </w:r>
-      <w:proofErr w:type="spellEnd"/>
-      <w:r>
-        <w:t xml:space="preserve"> </w:t>
-      </w:r>
-      <w:proofErr w:type="spellStart"/>
-      <w:r>
-        <w:t>tortor</w:t>
-      </w:r>
-      <w:proofErr w:type="spellEnd"/>
-      <w:r>
-        <w:t>.</w:t>
+      <w:r>
+        <w:t>Fusce congue mauris leo, nec sagittis justo convallis quis. Maecenas varius tellus vel nulla facilisis accumsan. Nunc in facilisis nulla. Suspendisse ac molestie ante. Duis vulputate sit amet tellus eget efficitur. Cras ut dolor at dolor molestie dignissim. Proin eu massa dapibus, feugiat quam auctor, porttitor urna. Integer porttitor, libero a egestas lacinia, neque leo luctus elit, id iaculis leo quam porta est. Integer ut porttitor tortor.</w:t>
       </w:r>
     </w:p>
     <w:p>
@@ -6867,351 +6069,7 @@
     </w:p>
     <w:p>
       <w:r>
-        <w:t xml:space="preserve">Donec </w:t>
-      </w:r>
-      <w:proofErr w:type="spellStart"/>
-      <w:r>
-        <w:t>felis</w:t>
-      </w:r>
-      <w:proofErr w:type="spellEnd"/>
-      <w:r>
-        <w:t xml:space="preserve"> </w:t>
-      </w:r>
-      <w:proofErr w:type="spellStart"/>
-      <w:r>
-        <w:t>sem</w:t>
-      </w:r>
-      <w:proofErr w:type="spellEnd"/>
-      <w:r>
-        <w:t xml:space="preserve">, </w:t>
-      </w:r>
-      <w:proofErr w:type="spellStart"/>
-      <w:r>
-        <w:t>consectetur</w:t>
-      </w:r>
-      <w:proofErr w:type="spellEnd"/>
-      <w:r>
-        <w:t xml:space="preserve"> </w:t>
-      </w:r>
-      <w:proofErr w:type="spellStart"/>
-      <w:r>
-        <w:t>eu</w:t>
-      </w:r>
-      <w:proofErr w:type="spellEnd"/>
-      <w:r>
-        <w:t xml:space="preserve"> cursus ac, auctor </w:t>
-      </w:r>
-      <w:proofErr w:type="spellStart"/>
-      <w:r>
-        <w:t>sollicitudin</w:t>
-      </w:r>
-      <w:proofErr w:type="spellEnd"/>
-      <w:r>
-        <w:t xml:space="preserve"> </w:t>
-      </w:r>
-      <w:proofErr w:type="spellStart"/>
-      <w:r>
-        <w:t>velit</w:t>
-      </w:r>
-      <w:proofErr w:type="spellEnd"/>
-      <w:r>
-        <w:t xml:space="preserve">. </w:t>
-      </w:r>
-      <w:proofErr w:type="spellStart"/>
-      <w:r>
-        <w:t>Sed</w:t>
-      </w:r>
-      <w:proofErr w:type="spellEnd"/>
-      <w:r>
-        <w:t xml:space="preserve"> </w:t>
-      </w:r>
-      <w:proofErr w:type="spellStart"/>
-      <w:r>
-        <w:t>hendrerit</w:t>
-      </w:r>
-      <w:proofErr w:type="spellEnd"/>
-      <w:r>
-        <w:t xml:space="preserve">, </w:t>
-      </w:r>
-      <w:proofErr w:type="spellStart"/>
-      <w:r>
-        <w:t>metus</w:t>
-      </w:r>
-      <w:proofErr w:type="spellEnd"/>
-      <w:r>
-        <w:t xml:space="preserve"> et gravida </w:t>
-      </w:r>
-      <w:proofErr w:type="spellStart"/>
-      <w:r>
-        <w:t>vulputate</w:t>
-      </w:r>
-      <w:proofErr w:type="spellEnd"/>
-      <w:r>
-        <w:t xml:space="preserve">, </w:t>
-      </w:r>
-      <w:proofErr w:type="spellStart"/>
-      <w:r>
-        <w:t>urna</w:t>
-      </w:r>
-      <w:proofErr w:type="spellEnd"/>
-      <w:r>
-        <w:t xml:space="preserve"> </w:t>
-      </w:r>
-      <w:proofErr w:type="spellStart"/>
-      <w:r>
-        <w:t>lacus</w:t>
-      </w:r>
-      <w:proofErr w:type="spellEnd"/>
-      <w:r>
-        <w:t xml:space="preserve"> </w:t>
-      </w:r>
-      <w:proofErr w:type="spellStart"/>
-      <w:r>
-        <w:t>facilisis</w:t>
-      </w:r>
-      <w:proofErr w:type="spellEnd"/>
-      <w:r>
-        <w:t xml:space="preserve"> </w:t>
-      </w:r>
-      <w:proofErr w:type="spellStart"/>
-      <w:r>
-        <w:t>neque</w:t>
-      </w:r>
-      <w:proofErr w:type="spellEnd"/>
-      <w:r>
-        <w:t xml:space="preserve">, </w:t>
-      </w:r>
-      <w:proofErr w:type="spellStart"/>
-      <w:r>
-        <w:t>sed</w:t>
-      </w:r>
-      <w:proofErr w:type="spellEnd"/>
-      <w:r>
-        <w:t xml:space="preserve"> </w:t>
-      </w:r>
-      <w:proofErr w:type="spellStart"/>
-      <w:r>
-        <w:t>accumsan</w:t>
-      </w:r>
-      <w:proofErr w:type="spellEnd"/>
-      <w:r>
-        <w:t xml:space="preserve"> </w:t>
-      </w:r>
-      <w:proofErr w:type="spellStart"/>
-      <w:r>
-        <w:t>tellus</w:t>
-      </w:r>
-      <w:proofErr w:type="spellEnd"/>
-      <w:r>
-        <w:t xml:space="preserve"> </w:t>
-      </w:r>
-      <w:proofErr w:type="spellStart"/>
-      <w:r>
-        <w:t>nibh</w:t>
-      </w:r>
-      <w:proofErr w:type="spellEnd"/>
-      <w:r>
-        <w:t xml:space="preserve"> </w:t>
-      </w:r>
-      <w:proofErr w:type="spellStart"/>
-      <w:r>
-        <w:t>vel</w:t>
-      </w:r>
-      <w:proofErr w:type="spellEnd"/>
-      <w:r>
-        <w:t xml:space="preserve"> </w:t>
-      </w:r>
-      <w:proofErr w:type="spellStart"/>
-      <w:r>
-        <w:t>metus</w:t>
-      </w:r>
-      <w:proofErr w:type="spellEnd"/>
-      <w:r>
-        <w:t xml:space="preserve">. Ut tempus </w:t>
-      </w:r>
-      <w:proofErr w:type="spellStart"/>
-      <w:r>
-        <w:t>felis</w:t>
-      </w:r>
-      <w:proofErr w:type="spellEnd"/>
-      <w:r>
-        <w:t xml:space="preserve"> </w:t>
-      </w:r>
-      <w:proofErr w:type="spellStart"/>
-      <w:r>
-        <w:t>neque</w:t>
-      </w:r>
-      <w:proofErr w:type="spellEnd"/>
-      <w:r>
-        <w:t xml:space="preserve">, vitae </w:t>
-      </w:r>
-      <w:proofErr w:type="spellStart"/>
-      <w:r>
-        <w:t>rutrum</w:t>
-      </w:r>
-      <w:proofErr w:type="spellEnd"/>
-      <w:r>
-        <w:t xml:space="preserve"> ligula </w:t>
-      </w:r>
-      <w:proofErr w:type="spellStart"/>
-      <w:r>
-        <w:t>tristique</w:t>
-      </w:r>
-      <w:proofErr w:type="spellEnd"/>
-      <w:r>
-        <w:t xml:space="preserve"> sit </w:t>
-      </w:r>
-      <w:proofErr w:type="spellStart"/>
-      <w:r>
-        <w:t>amet</w:t>
-      </w:r>
-      <w:proofErr w:type="spellEnd"/>
-      <w:r>
-        <w:t xml:space="preserve">. Morbi </w:t>
-      </w:r>
-      <w:proofErr w:type="spellStart"/>
-      <w:r>
-        <w:t>nec</w:t>
-      </w:r>
-      <w:proofErr w:type="spellEnd"/>
-      <w:r>
-        <w:t xml:space="preserve"> dui </w:t>
-      </w:r>
-      <w:proofErr w:type="spellStart"/>
-      <w:r>
-        <w:t>lectus</w:t>
-      </w:r>
-      <w:proofErr w:type="spellEnd"/>
-      <w:r>
-        <w:t xml:space="preserve">. Ut </w:t>
-      </w:r>
-      <w:proofErr w:type="spellStart"/>
-      <w:r>
-        <w:t>fringilla</w:t>
-      </w:r>
-      <w:proofErr w:type="spellEnd"/>
-      <w:r>
-        <w:t xml:space="preserve"> </w:t>
-      </w:r>
-      <w:proofErr w:type="spellStart"/>
-      <w:r>
-        <w:t>orci</w:t>
-      </w:r>
-      <w:proofErr w:type="spellEnd"/>
-      <w:r>
-        <w:t xml:space="preserve"> in </w:t>
-      </w:r>
-      <w:proofErr w:type="spellStart"/>
-      <w:r>
-        <w:t>faucibus</w:t>
-      </w:r>
-      <w:proofErr w:type="spellEnd"/>
-      <w:r>
-        <w:t xml:space="preserve"> </w:t>
-      </w:r>
-      <w:proofErr w:type="spellStart"/>
-      <w:r>
-        <w:t>sodales</w:t>
-      </w:r>
-      <w:proofErr w:type="spellEnd"/>
-      <w:r>
-        <w:t xml:space="preserve">. Integer </w:t>
-      </w:r>
-      <w:proofErr w:type="spellStart"/>
-      <w:r>
-        <w:t>dolor</w:t>
-      </w:r>
-      <w:proofErr w:type="spellEnd"/>
-      <w:r>
-        <w:t xml:space="preserve"> </w:t>
-      </w:r>
-      <w:proofErr w:type="spellStart"/>
-      <w:r>
-        <w:t>arcu</w:t>
-      </w:r>
-      <w:proofErr w:type="spellEnd"/>
-      <w:r>
-        <w:t xml:space="preserve">, </w:t>
-      </w:r>
-      <w:proofErr w:type="spellStart"/>
-      <w:r>
-        <w:t>pellentesque</w:t>
-      </w:r>
-      <w:proofErr w:type="spellEnd"/>
-      <w:r>
-        <w:t xml:space="preserve"> a </w:t>
-      </w:r>
-      <w:proofErr w:type="spellStart"/>
-      <w:r>
-        <w:t>blandit</w:t>
-      </w:r>
-      <w:proofErr w:type="spellEnd"/>
-      <w:r>
-        <w:t xml:space="preserve"> non, </w:t>
-      </w:r>
-      <w:proofErr w:type="spellStart"/>
-      <w:r>
-        <w:t>volutpat</w:t>
-      </w:r>
-      <w:proofErr w:type="spellEnd"/>
-      <w:r>
-        <w:t xml:space="preserve"> vitae sem. </w:t>
-      </w:r>
-      <w:proofErr w:type="spellStart"/>
-      <w:r>
-        <w:t>Curabitur</w:t>
-      </w:r>
-      <w:proofErr w:type="spellEnd"/>
-      <w:r>
-        <w:t xml:space="preserve"> sit </w:t>
-      </w:r>
-      <w:proofErr w:type="spellStart"/>
-      <w:r>
-        <w:t>amet</w:t>
-      </w:r>
-      <w:proofErr w:type="spellEnd"/>
-      <w:r>
-        <w:t xml:space="preserve"> </w:t>
-      </w:r>
-      <w:proofErr w:type="spellStart"/>
-      <w:r>
-        <w:t>nunc</w:t>
-      </w:r>
-      <w:proofErr w:type="spellEnd"/>
-      <w:r>
-        <w:t xml:space="preserve"> </w:t>
-      </w:r>
-      <w:proofErr w:type="spellStart"/>
-      <w:r>
-        <w:t>tincidunt</w:t>
-      </w:r>
-      <w:proofErr w:type="spellEnd"/>
-      <w:r>
-        <w:t xml:space="preserve">, </w:t>
-      </w:r>
-      <w:proofErr w:type="spellStart"/>
-      <w:r>
-        <w:t>mollis</w:t>
-      </w:r>
-      <w:proofErr w:type="spellEnd"/>
-      <w:r>
-        <w:t xml:space="preserve"> </w:t>
-      </w:r>
-      <w:proofErr w:type="spellStart"/>
-      <w:r>
-        <w:t>purus</w:t>
-      </w:r>
-      <w:proofErr w:type="spellEnd"/>
-      <w:r>
-        <w:t xml:space="preserve"> in, </w:t>
-      </w:r>
-      <w:proofErr w:type="spellStart"/>
-      <w:r>
-        <w:t>luctus</w:t>
-      </w:r>
-      <w:proofErr w:type="spellEnd"/>
-      <w:r>
-        <w:t xml:space="preserve"> eros.</w:t>
+        <w:t>Donec felis sem, consectetur eu cursus ac, auctor sollicitudin velit. Sed hendrerit, metus et gravida vulputate, urna lacus facilisis neque, sed accumsan tellus nibh vel metus. Ut tempus felis neque, vitae rutrum ligula tristique sit amet. Morbi nec dui lectus. Ut fringilla orci in faucibus sodales. Integer dolor arcu, pellentesque a blandit non, volutpat vitae sem. Curabitur sit amet nunc tincidunt, mollis purus in, luctus eros.</w:t>
       </w:r>
     </w:p>
     <w:bookmarkStart w:id="11" w:name="_Toc97054761" w:displacedByCustomXml="next"/>
@@ -7984,27 +6842,14 @@
       <w:pStyle w:val="Header"/>
       <w:jc w:val="center"/>
     </w:pPr>
-    <w:r>
-      <w:fldChar w:fldCharType="begin"/>
-    </w:r>
-    <w:r>
-      <w:instrText xml:space="preserve"> STYLEREF  "Heading 1"  \* MERGEFORMAT </w:instrText>
-    </w:r>
-    <w:r>
-      <w:fldChar w:fldCharType="separate"/>
-    </w:r>
-    <w:r>
-      <w:rPr>
-        <w:noProof/>
-      </w:rPr>
-      <w:t>Methodology</w:t>
-    </w:r>
-    <w:r>
-      <w:rPr>
-        <w:noProof/>
-      </w:rPr>
-      <w:fldChar w:fldCharType="end"/>
-    </w:r>
+    <w:fldSimple w:instr=" STYLEREF  &quot;Heading 1&quot;  \* MERGEFORMAT ">
+      <w:r>
+        <w:rPr>
+          <w:noProof/>
+        </w:rPr>
+        <w:t>Bibliography</w:t>
+      </w:r>
+    </w:fldSimple>
   </w:p>
   <w:p/>
 </w:hdr>
@@ -9932,6 +8777,7 @@
     <w:rsid w:val="009B1E43"/>
     <w:rsid w:val="00A1145E"/>
     <w:rsid w:val="00A143A9"/>
+    <w:rsid w:val="00A3633F"/>
     <w:rsid w:val="00A909B8"/>
     <w:rsid w:val="00AE044C"/>
     <w:rsid w:val="00B8476D"/>
@@ -9946,6 +8792,7 @@
     <w:rsid w:val="00E20F16"/>
     <w:rsid w:val="00EF4E21"/>
     <w:rsid w:val="00F644F3"/>
+    <w:rsid w:val="00F907C5"/>
   </w:rsids>
   <m:mathPr>
     <m:mathFont m:val="Cambria Math"/>

</xml_diff>

<commit_message>
Re-ran experiment 1's 2 inds experiment
</commit_message>
<xml_diff>
--- a/Writeup.docx
+++ b/Writeup.docx
@@ -1518,73 +1518,86 @@
           <w:tab w:val="right" w:leader="dot" w:pos="7360"/>
         </w:tabs>
       </w:pPr>
-      <w:fldSimple w:instr=" TOC \h \z \c &quot;Table&quot; ">
-        <w:hyperlink w:anchor="_Toc525300873" w:history="1">
-          <w:r>
-            <w:rPr>
-              <w:rStyle w:val="Hyperlink"/>
-              <w:b/>
-              <w:noProof/>
-            </w:rPr>
-            <w:t>Table 1.1</w:t>
-          </w:r>
-          <w:r>
-            <w:rPr>
-              <w:rStyle w:val="Hyperlink"/>
-              <w:noProof/>
-            </w:rPr>
-            <w:t>: A table with its caption.</w:t>
-          </w:r>
-          <w:r>
-            <w:rPr>
-              <w:noProof/>
-              <w:webHidden/>
-            </w:rPr>
-            <w:tab/>
-          </w:r>
-          <w:r>
-            <w:rPr>
-              <w:noProof/>
-              <w:webHidden/>
-            </w:rPr>
-            <w:fldChar w:fldCharType="begin"/>
-          </w:r>
-          <w:r>
-            <w:rPr>
-              <w:noProof/>
-              <w:webHidden/>
-            </w:rPr>
-            <w:instrText xml:space="preserve"> PAGEREF _Toc525300873 \h </w:instrText>
-          </w:r>
-          <w:r>
-            <w:rPr>
-              <w:noProof/>
-              <w:webHidden/>
-            </w:rPr>
-          </w:r>
-          <w:r>
-            <w:rPr>
-              <w:noProof/>
-              <w:webHidden/>
-            </w:rPr>
-            <w:fldChar w:fldCharType="separate"/>
-          </w:r>
-          <w:r>
-            <w:rPr>
-              <w:noProof/>
-              <w:webHidden/>
-            </w:rPr>
-            <w:t>2</w:t>
-          </w:r>
-          <w:r>
-            <w:rPr>
-              <w:noProof/>
-              <w:webHidden/>
-            </w:rPr>
-            <w:fldChar w:fldCharType="end"/>
-          </w:r>
-        </w:hyperlink>
-      </w:fldSimple>
+      <w:r>
+        <w:fldChar w:fldCharType="begin"/>
+      </w:r>
+      <w:r>
+        <w:instrText xml:space="preserve"> TOC \h \z \c "Table" </w:instrText>
+      </w:r>
+      <w:r>
+        <w:fldChar w:fldCharType="separate"/>
+      </w:r>
+      <w:hyperlink w:anchor="_Toc525300873" w:history="1">
+        <w:r>
+          <w:rPr>
+            <w:rStyle w:val="Hyperlink"/>
+            <w:b/>
+            <w:noProof/>
+          </w:rPr>
+          <w:t>Table 1.1</w:t>
+        </w:r>
+        <w:r>
+          <w:rPr>
+            <w:rStyle w:val="Hyperlink"/>
+            <w:noProof/>
+          </w:rPr>
+          <w:t>: A table with its caption.</w:t>
+        </w:r>
+        <w:r>
+          <w:rPr>
+            <w:noProof/>
+            <w:webHidden/>
+          </w:rPr>
+          <w:tab/>
+        </w:r>
+        <w:r>
+          <w:rPr>
+            <w:noProof/>
+            <w:webHidden/>
+          </w:rPr>
+          <w:fldChar w:fldCharType="begin"/>
+        </w:r>
+        <w:r>
+          <w:rPr>
+            <w:noProof/>
+            <w:webHidden/>
+          </w:rPr>
+          <w:instrText xml:space="preserve"> PAGEREF _Toc525300873 \h </w:instrText>
+        </w:r>
+        <w:r>
+          <w:rPr>
+            <w:noProof/>
+            <w:webHidden/>
+          </w:rPr>
+        </w:r>
+        <w:r>
+          <w:rPr>
+            <w:noProof/>
+            <w:webHidden/>
+          </w:rPr>
+          <w:fldChar w:fldCharType="separate"/>
+        </w:r>
+        <w:r>
+          <w:rPr>
+            <w:noProof/>
+            <w:webHidden/>
+          </w:rPr>
+          <w:t>2</w:t>
+        </w:r>
+        <w:r>
+          <w:rPr>
+            <w:noProof/>
+            <w:webHidden/>
+          </w:rPr>
+          <w:fldChar w:fldCharType="end"/>
+        </w:r>
+      </w:hyperlink>
+      <w:r>
+        <w:rPr>
+          <w:noProof/>
+        </w:rPr>
+        <w:fldChar w:fldCharType="end"/>
+      </w:r>
     </w:p>
     <w:p>
       <w:pPr>
@@ -2188,7 +2201,55 @@
     </w:p>
     <w:p>
       <w:r>
-        <w:t>Donec felis odio, ultricies maximus sem at, fringilla mollis ipsum.</w:t>
+        <w:t xml:space="preserve">Donec </w:t>
+      </w:r>
+      <w:proofErr w:type="spellStart"/>
+      <w:r>
+        <w:t>felis</w:t>
+      </w:r>
+      <w:proofErr w:type="spellEnd"/>
+      <w:r>
+        <w:t xml:space="preserve"> </w:t>
+      </w:r>
+      <w:proofErr w:type="spellStart"/>
+      <w:r>
+        <w:t>odio</w:t>
+      </w:r>
+      <w:proofErr w:type="spellEnd"/>
+      <w:r>
+        <w:t xml:space="preserve">, </w:t>
+      </w:r>
+      <w:proofErr w:type="spellStart"/>
+      <w:r>
+        <w:t>ultricies</w:t>
+      </w:r>
+      <w:proofErr w:type="spellEnd"/>
+      <w:r>
+        <w:t xml:space="preserve"> maximus </w:t>
+      </w:r>
+      <w:proofErr w:type="spellStart"/>
+      <w:r>
+        <w:t>sem</w:t>
+      </w:r>
+      <w:proofErr w:type="spellEnd"/>
+      <w:r>
+        <w:t xml:space="preserve"> at, </w:t>
+      </w:r>
+      <w:proofErr w:type="spellStart"/>
+      <w:r>
+        <w:t>fringilla</w:t>
+      </w:r>
+      <w:proofErr w:type="spellEnd"/>
+      <w:r>
+        <w:t xml:space="preserve"> </w:t>
+      </w:r>
+      <w:proofErr w:type="spellStart"/>
+      <w:r>
+        <w:t>mollis</w:t>
+      </w:r>
+      <w:proofErr w:type="spellEnd"/>
+      <w:r>
+        <w:t xml:space="preserve"> ipsum.</w:t>
       </w:r>
     </w:p>
     <w:p/>
@@ -2373,7 +2434,103 @@
           </w:tcPr>
           <w:p>
             <w:r>
-              <w:t>Lorem ipsum dolor sit amet, consectetur adipiscing elit. Pellentesque quis quam at nisi iaculis aliquet vel et quam.</w:t>
+              <w:t xml:space="preserve">Lorem ipsum </w:t>
+            </w:r>
+            <w:proofErr w:type="spellStart"/>
+            <w:r>
+              <w:t>dolor</w:t>
+            </w:r>
+            <w:proofErr w:type="spellEnd"/>
+            <w:r>
+              <w:t xml:space="preserve"> sit </w:t>
+            </w:r>
+            <w:proofErr w:type="spellStart"/>
+            <w:r>
+              <w:t>amet</w:t>
+            </w:r>
+            <w:proofErr w:type="spellEnd"/>
+            <w:r>
+              <w:t xml:space="preserve">, </w:t>
+            </w:r>
+            <w:proofErr w:type="spellStart"/>
+            <w:r>
+              <w:t>consectetur</w:t>
+            </w:r>
+            <w:proofErr w:type="spellEnd"/>
+            <w:r>
+              <w:t xml:space="preserve"> </w:t>
+            </w:r>
+            <w:proofErr w:type="spellStart"/>
+            <w:r>
+              <w:t>adipiscing</w:t>
+            </w:r>
+            <w:proofErr w:type="spellEnd"/>
+            <w:r>
+              <w:t xml:space="preserve"> </w:t>
+            </w:r>
+            <w:proofErr w:type="spellStart"/>
+            <w:r>
+              <w:t>elit</w:t>
+            </w:r>
+            <w:proofErr w:type="spellEnd"/>
+            <w:r>
+              <w:t xml:space="preserve">. </w:t>
+            </w:r>
+            <w:proofErr w:type="spellStart"/>
+            <w:r>
+              <w:t>Pellentesque</w:t>
+            </w:r>
+            <w:proofErr w:type="spellEnd"/>
+            <w:r>
+              <w:t xml:space="preserve"> </w:t>
+            </w:r>
+            <w:proofErr w:type="spellStart"/>
+            <w:r>
+              <w:t>quis</w:t>
+            </w:r>
+            <w:proofErr w:type="spellEnd"/>
+            <w:r>
+              <w:t xml:space="preserve"> </w:t>
+            </w:r>
+            <w:proofErr w:type="spellStart"/>
+            <w:r>
+              <w:t>quam</w:t>
+            </w:r>
+            <w:proofErr w:type="spellEnd"/>
+            <w:r>
+              <w:t xml:space="preserve"> at nisi </w:t>
+            </w:r>
+            <w:proofErr w:type="spellStart"/>
+            <w:r>
+              <w:t>iaculis</w:t>
+            </w:r>
+            <w:proofErr w:type="spellEnd"/>
+            <w:r>
+              <w:t xml:space="preserve"> </w:t>
+            </w:r>
+            <w:proofErr w:type="spellStart"/>
+            <w:r>
+              <w:t>aliquet</w:t>
+            </w:r>
+            <w:proofErr w:type="spellEnd"/>
+            <w:r>
+              <w:t xml:space="preserve"> </w:t>
+            </w:r>
+            <w:proofErr w:type="spellStart"/>
+            <w:r>
+              <w:t>vel</w:t>
+            </w:r>
+            <w:proofErr w:type="spellEnd"/>
+            <w:r>
+              <w:t xml:space="preserve"> et </w:t>
+            </w:r>
+            <w:proofErr w:type="spellStart"/>
+            <w:r>
+              <w:t>quam</w:t>
+            </w:r>
+            <w:proofErr w:type="spellEnd"/>
+            <w:r>
+              <w:t>.</w:t>
             </w:r>
           </w:p>
         </w:tc>
@@ -2394,8 +2551,189 @@
             <w:tcW w:w="4876" w:type="dxa"/>
           </w:tcPr>
           <w:p>
-            <w:r>
-              <w:t>Aliquam erat volutpat. Nam at velit a risus faucibus aliquet. Aenean egestas vehicula mi, quis rhoncus sem facilisis in. Interdum et malesuada fames ac ante ipsum primis in faucibus. Sed lobortis lacus quis mauris rutrum auctor.</w:t>
+            <w:proofErr w:type="spellStart"/>
+            <w:r>
+              <w:t>Aliquam</w:t>
+            </w:r>
+            <w:proofErr w:type="spellEnd"/>
+            <w:r>
+              <w:t xml:space="preserve"> </w:t>
+            </w:r>
+            <w:proofErr w:type="spellStart"/>
+            <w:r>
+              <w:t>erat</w:t>
+            </w:r>
+            <w:proofErr w:type="spellEnd"/>
+            <w:r>
+              <w:t xml:space="preserve"> </w:t>
+            </w:r>
+            <w:proofErr w:type="spellStart"/>
+            <w:r>
+              <w:t>volutpat</w:t>
+            </w:r>
+            <w:proofErr w:type="spellEnd"/>
+            <w:r>
+              <w:t xml:space="preserve">. Nam at </w:t>
+            </w:r>
+            <w:proofErr w:type="spellStart"/>
+            <w:r>
+              <w:t>velit</w:t>
+            </w:r>
+            <w:proofErr w:type="spellEnd"/>
+            <w:r>
+              <w:t xml:space="preserve"> a </w:t>
+            </w:r>
+            <w:proofErr w:type="spellStart"/>
+            <w:r>
+              <w:t>risus</w:t>
+            </w:r>
+            <w:proofErr w:type="spellEnd"/>
+            <w:r>
+              <w:t xml:space="preserve"> </w:t>
+            </w:r>
+            <w:proofErr w:type="spellStart"/>
+            <w:r>
+              <w:t>faucibus</w:t>
+            </w:r>
+            <w:proofErr w:type="spellEnd"/>
+            <w:r>
+              <w:t xml:space="preserve"> </w:t>
+            </w:r>
+            <w:proofErr w:type="spellStart"/>
+            <w:r>
+              <w:t>aliquet</w:t>
+            </w:r>
+            <w:proofErr w:type="spellEnd"/>
+            <w:r>
+              <w:t xml:space="preserve">. Aenean </w:t>
+            </w:r>
+            <w:proofErr w:type="spellStart"/>
+            <w:r>
+              <w:t>egestas</w:t>
+            </w:r>
+            <w:proofErr w:type="spellEnd"/>
+            <w:r>
+              <w:t xml:space="preserve"> </w:t>
+            </w:r>
+            <w:proofErr w:type="spellStart"/>
+            <w:r>
+              <w:t>vehicula</w:t>
+            </w:r>
+            <w:proofErr w:type="spellEnd"/>
+            <w:r>
+              <w:t xml:space="preserve"> mi, </w:t>
+            </w:r>
+            <w:proofErr w:type="spellStart"/>
+            <w:r>
+              <w:t>quis</w:t>
+            </w:r>
+            <w:proofErr w:type="spellEnd"/>
+            <w:r>
+              <w:t xml:space="preserve"> </w:t>
+            </w:r>
+            <w:proofErr w:type="spellStart"/>
+            <w:r>
+              <w:t>rhoncus</w:t>
+            </w:r>
+            <w:proofErr w:type="spellEnd"/>
+            <w:r>
+              <w:t xml:space="preserve"> </w:t>
+            </w:r>
+            <w:proofErr w:type="spellStart"/>
+            <w:r>
+              <w:t>sem</w:t>
+            </w:r>
+            <w:proofErr w:type="spellEnd"/>
+            <w:r>
+              <w:t xml:space="preserve"> </w:t>
+            </w:r>
+            <w:proofErr w:type="spellStart"/>
+            <w:r>
+              <w:t>facilisis</w:t>
+            </w:r>
+            <w:proofErr w:type="spellEnd"/>
+            <w:r>
+              <w:t xml:space="preserve"> in. </w:t>
+            </w:r>
+            <w:proofErr w:type="spellStart"/>
+            <w:r>
+              <w:t>Interdum</w:t>
+            </w:r>
+            <w:proofErr w:type="spellEnd"/>
+            <w:r>
+              <w:t xml:space="preserve"> et </w:t>
+            </w:r>
+            <w:proofErr w:type="spellStart"/>
+            <w:r>
+              <w:t>malesuada</w:t>
+            </w:r>
+            <w:proofErr w:type="spellEnd"/>
+            <w:r>
+              <w:t xml:space="preserve"> fames ac ante ipsum </w:t>
+            </w:r>
+            <w:proofErr w:type="spellStart"/>
+            <w:r>
+              <w:t>primis</w:t>
+            </w:r>
+            <w:proofErr w:type="spellEnd"/>
+            <w:r>
+              <w:t xml:space="preserve"> in </w:t>
+            </w:r>
+            <w:proofErr w:type="spellStart"/>
+            <w:r>
+              <w:t>faucibus</w:t>
+            </w:r>
+            <w:proofErr w:type="spellEnd"/>
+            <w:r>
+              <w:t xml:space="preserve">. </w:t>
+            </w:r>
+            <w:proofErr w:type="spellStart"/>
+            <w:r>
+              <w:t>Sed</w:t>
+            </w:r>
+            <w:proofErr w:type="spellEnd"/>
+            <w:r>
+              <w:t xml:space="preserve"> </w:t>
+            </w:r>
+            <w:proofErr w:type="spellStart"/>
+            <w:r>
+              <w:t>lobortis</w:t>
+            </w:r>
+            <w:proofErr w:type="spellEnd"/>
+            <w:r>
+              <w:t xml:space="preserve"> </w:t>
+            </w:r>
+            <w:proofErr w:type="spellStart"/>
+            <w:r>
+              <w:t>lacus</w:t>
+            </w:r>
+            <w:proofErr w:type="spellEnd"/>
+            <w:r>
+              <w:t xml:space="preserve"> </w:t>
+            </w:r>
+            <w:proofErr w:type="spellStart"/>
+            <w:r>
+              <w:t>quis</w:t>
+            </w:r>
+            <w:proofErr w:type="spellEnd"/>
+            <w:r>
+              <w:t xml:space="preserve"> </w:t>
+            </w:r>
+            <w:proofErr w:type="spellStart"/>
+            <w:r>
+              <w:t>mauris</w:t>
+            </w:r>
+            <w:proofErr w:type="spellEnd"/>
+            <w:r>
+              <w:t xml:space="preserve"> </w:t>
+            </w:r>
+            <w:proofErr w:type="spellStart"/>
+            <w:r>
+              <w:t>rutrum</w:t>
+            </w:r>
+            <w:proofErr w:type="spellEnd"/>
+            <w:r>
+              <w:t xml:space="preserve"> auctor.</w:t>
             </w:r>
           </w:p>
         </w:tc>
@@ -2404,7 +2742,63 @@
     <w:p/>
     <w:p>
       <w:r>
-        <w:t xml:space="preserve">Nunc lectus sapien, malesuada a ullamcorper eu, rutrum in tortor. Nam </w:t>
+        <w:t xml:space="preserve">Nunc </w:t>
+      </w:r>
+      <w:proofErr w:type="spellStart"/>
+      <w:r>
+        <w:t>lectus</w:t>
+      </w:r>
+      <w:proofErr w:type="spellEnd"/>
+      <w:r>
+        <w:t xml:space="preserve"> </w:t>
+      </w:r>
+      <w:proofErr w:type="spellStart"/>
+      <w:r>
+        <w:t>sapien</w:t>
+      </w:r>
+      <w:proofErr w:type="spellEnd"/>
+      <w:r>
+        <w:t xml:space="preserve">, </w:t>
+      </w:r>
+      <w:proofErr w:type="spellStart"/>
+      <w:r>
+        <w:t>malesuada</w:t>
+      </w:r>
+      <w:proofErr w:type="spellEnd"/>
+      <w:r>
+        <w:t xml:space="preserve"> a </w:t>
+      </w:r>
+      <w:proofErr w:type="spellStart"/>
+      <w:r>
+        <w:t>ullamcorper</w:t>
+      </w:r>
+      <w:proofErr w:type="spellEnd"/>
+      <w:r>
+        <w:t xml:space="preserve"> </w:t>
+      </w:r>
+      <w:proofErr w:type="spellStart"/>
+      <w:r>
+        <w:t>eu</w:t>
+      </w:r>
+      <w:proofErr w:type="spellEnd"/>
+      <w:r>
+        <w:t xml:space="preserve">, </w:t>
+      </w:r>
+      <w:proofErr w:type="spellStart"/>
+      <w:r>
+        <w:t>rutrum</w:t>
+      </w:r>
+      <w:proofErr w:type="spellEnd"/>
+      <w:r>
+        <w:t xml:space="preserve"> in </w:t>
+      </w:r>
+      <w:proofErr w:type="spellStart"/>
+      <w:r>
+        <w:t>tortor</w:t>
+      </w:r>
+      <w:proofErr w:type="spellEnd"/>
+      <w:r>
+        <w:t xml:space="preserve">. Nam </w:t>
       </w:r>
     </w:p>
     <w:p>
@@ -2676,7 +3070,15 @@
         <w:fldChar w:fldCharType="end"/>
       </w:r>
       <w:r>
-        <w:t xml:space="preserve"> The paper used Atari games as a benchmark for their Coevolutionary Algorithms and compared them against a Deep-Q Network (DQN) variant which learns with RL. Their results showed that the Coevolutionary algorithms can be superior to the DQN on several of the games, and hypothesised that the multi-agent aspect of the problems introduced non-stationarity, which as mentioned above is no issue for Evolutionary Strategies but can cause problems for MDP based solutions like DQNs.</w:t>
+        <w:t xml:space="preserve"> The paper used Atari games as a benchmark for their Coevolutionary Algorithms and compared them against a Deep-Q Network (DQN) variant which learns with RL. Their results showed that the Coevolutionary algorithms can be superior to the DQN on several of the </w:t>
+      </w:r>
+      <w:proofErr w:type="gramStart"/>
+      <w:r>
+        <w:t>games, and</w:t>
+      </w:r>
+      <w:proofErr w:type="gramEnd"/>
+      <w:r>
+        <w:t xml:space="preserve"> hypothesised that the multi-agent aspect of the problems introduced non-stationarity, which as mentioned above is no issue for Evolutionary Strategies but can cause problems for MDP based solutions like DQNs.</w:t>
       </w:r>
     </w:p>
     <w:p>
@@ -3262,7 +3664,21 @@
         <w:rPr>
           <w:rFonts w:eastAsiaTheme="minorEastAsia"/>
         </w:rPr>
-        <w:t xml:space="preserve"> reduce both agents to a single dimension and compare them, e.g. </w:t>
+        <w:t xml:space="preserve"> reduce both agents to a single dimension and compare them, </w:t>
+      </w:r>
+      <w:proofErr w:type="gramStart"/>
+      <w:r>
+        <w:rPr>
+          <w:rFonts w:eastAsiaTheme="minorEastAsia"/>
+        </w:rPr>
+        <w:t>e.g.</w:t>
+      </w:r>
+      <w:proofErr w:type="gramEnd"/>
+      <w:r>
+        <w:rPr>
+          <w:rFonts w:eastAsiaTheme="minorEastAsia"/>
+        </w:rPr>
+        <w:t xml:space="preserve"> </w:t>
       </w:r>
       <m:oMath>
         <m:r>
@@ -3503,6 +3919,7 @@
           <w:rFonts w:eastAsiaTheme="minorEastAsia"/>
         </w:rPr>
       </w:pPr>
+      <w:proofErr w:type="gramStart"/>
       <w:r>
         <w:rPr>
           <w:rFonts w:eastAsiaTheme="minorEastAsia"/>
@@ -3515,6 +3932,7 @@
         </w:rPr>
         <w:t>here</w:t>
       </w:r>
+      <w:proofErr w:type="gramEnd"/>
     </w:p>
     <w:p>
       <w:pPr>
@@ -4373,12 +4791,14 @@
           <w:rFonts w:eastAsiaTheme="minorEastAsia"/>
         </w:rPr>
       </w:pPr>
+      <w:proofErr w:type="gramStart"/>
       <w:r>
         <w:rPr>
           <w:rFonts w:eastAsiaTheme="minorEastAsia"/>
         </w:rPr>
         <w:t>where</w:t>
       </w:r>
+      <w:proofErr w:type="gramEnd"/>
     </w:p>
     <w:p>
       <w:pPr>
@@ -5090,11 +5510,19 @@
         </w:rPr>
         <w:t xml:space="preserve">. </w:t>
       </w:r>
-      <w:r>
-        <w:rPr>
-          <w:rFonts w:eastAsiaTheme="minorEastAsia"/>
-        </w:rPr>
-        <w:t xml:space="preserve">Overall however, </w:t>
+      <w:proofErr w:type="gramStart"/>
+      <w:r>
+        <w:rPr>
+          <w:rFonts w:eastAsiaTheme="minorEastAsia"/>
+        </w:rPr>
+        <w:t>Overall</w:t>
+      </w:r>
+      <w:proofErr w:type="gramEnd"/>
+      <w:r>
+        <w:rPr>
+          <w:rFonts w:eastAsiaTheme="minorEastAsia"/>
+        </w:rPr>
+        <w:t xml:space="preserve"> however, </w:t>
       </w:r>
       <w:r>
         <w:rPr>
@@ -5283,7 +5711,15 @@
     </w:p>
     <w:p>
       <w:r>
-        <w:t xml:space="preserve">The Environment class also makes use of OpenAI’s gym module’s Discrete </w:t>
+        <w:t xml:space="preserve">The Environment class also makes use of </w:t>
+      </w:r>
+      <w:proofErr w:type="spellStart"/>
+      <w:r>
+        <w:t>OpenAI’s</w:t>
+      </w:r>
+      <w:proofErr w:type="spellEnd"/>
+      <w:r>
+        <w:t xml:space="preserve"> gym module’s Discrete </w:t>
       </w:r>
       <w:r>
         <w:t xml:space="preserve">class for representing the observation space and action </w:t>
@@ -5326,7 +5762,15 @@
         <w:t xml:space="preserve"> The state is then the index of whichever one of these numbers is greatest</w:t>
       </w:r>
       <w:r>
-        <w:t xml:space="preserve">: e.g. </w:t>
+        <w:t xml:space="preserve">: </w:t>
+      </w:r>
+      <w:proofErr w:type="gramStart"/>
+      <w:r>
+        <w:t>e.g.</w:t>
+      </w:r>
+      <w:proofErr w:type="gramEnd"/>
+      <w:r>
+        <w:t xml:space="preserve"> </w:t>
       </w:r>
       <w:r>
         <w:t>if most less than the agent in dimension Y, the state will be 2.</w:t>
@@ -5361,7 +5805,23 @@
         <w:t xml:space="preserve"> </w:t>
       </w:r>
       <w:r>
-        <w:t>uses the original minimal substrate paper’s scalar representation; the scalar in each dimension was represented as a “fixed length binary string and the value they represent is given by the unitation of the string” where the string length was 100. This choice was so that there was a biased mutation, i.e. instead of simply using an integer representation, where mutation may only increase or decrease by a set amount, with no bias either way, whereas by using a binary string representation gives a mutation bias; a string with half 0’s or more is more likely to increase, and a string with half 1’s or more is more likely to decrease. This mutation bias is important in real applications of more complex problems and shall be used for this design.</w:t>
+        <w:t xml:space="preserve">uses the original minimal substrate paper’s scalar representation; the scalar in each dimension was represented as a “fixed length binary string and the value they represent is given by the </w:t>
+      </w:r>
+      <w:proofErr w:type="spellStart"/>
+      <w:r>
+        <w:t>unitation</w:t>
+      </w:r>
+      <w:proofErr w:type="spellEnd"/>
+      <w:r>
+        <w:t xml:space="preserve"> of the string” where the string length was 100. This choice was so that there was a biased mutation, </w:t>
+      </w:r>
+      <w:proofErr w:type="gramStart"/>
+      <w:r>
+        <w:t>i.e.</w:t>
+      </w:r>
+      <w:proofErr w:type="gramEnd"/>
+      <w:r>
+        <w:t xml:space="preserve"> instead of simply using an integer representation, where mutation may only increase or decrease by a set amount, with no bias either way, whereas by using a binary string representation gives a mutation bias; a string with half 0’s or more is more likely to increase, and a string with half 1’s or more is more likely to decrease. This mutation bias is important in real applications of more complex problems and shall be used for this design.</w:t>
       </w:r>
       <w:r>
         <w:t xml:space="preserve"> </w:t>
@@ -5638,7 +6098,23 @@
         <w:t xml:space="preserve"> actions in the form of a list of integers</w:t>
       </w:r>
       <w:r>
-        <w:t>, with the ith action being intended for the ith agent</w:t>
+        <w:t xml:space="preserve">, with the </w:t>
+      </w:r>
+      <w:proofErr w:type="spellStart"/>
+      <w:r>
+        <w:t>ith</w:t>
+      </w:r>
+      <w:proofErr w:type="spellEnd"/>
+      <w:r>
+        <w:t xml:space="preserve"> action being intended for the </w:t>
+      </w:r>
+      <w:proofErr w:type="spellStart"/>
+      <w:r>
+        <w:t>ith</w:t>
+      </w:r>
+      <w:proofErr w:type="spellEnd"/>
+      <w:r>
+        <w:t xml:space="preserve"> agent</w:t>
       </w:r>
       <w:r>
         <w:t>.</w:t>
@@ -5665,7 +6141,23 @@
         <w:t>, which is stored in an N length list</w:t>
       </w:r>
       <w:r>
-        <w:t>, so that the reward for the ith agent is the ith item in the rewards list.</w:t>
+        <w:t xml:space="preserve">, so that the reward for the </w:t>
+      </w:r>
+      <w:proofErr w:type="spellStart"/>
+      <w:r>
+        <w:t>ith</w:t>
+      </w:r>
+      <w:proofErr w:type="spellEnd"/>
+      <w:r>
+        <w:t xml:space="preserve"> agent is the </w:t>
+      </w:r>
+      <w:proofErr w:type="spellStart"/>
+      <w:r>
+        <w:t>ith</w:t>
+      </w:r>
+      <w:proofErr w:type="spellEnd"/>
+      <w:r>
+        <w:t xml:space="preserve"> item in the rewards list.</w:t>
       </w:r>
       <w:r>
         <w:t xml:space="preserve"> The same is done for the observations for each agent</w:t>
@@ -5756,7 +6248,23 @@
         <w:t xml:space="preserve">To implement this, </w:t>
       </w:r>
       <w:r>
-        <w:t>I created a list of length N, which contains N Q-tables, where the ith Q-table belongs to the ith agent.</w:t>
+        <w:t xml:space="preserve">I created a list of length N, which contains N Q-tables, where the </w:t>
+      </w:r>
+      <w:proofErr w:type="spellStart"/>
+      <w:r>
+        <w:t>ith</w:t>
+      </w:r>
+      <w:proofErr w:type="spellEnd"/>
+      <w:r>
+        <w:t xml:space="preserve"> Q-table belongs to the </w:t>
+      </w:r>
+      <w:proofErr w:type="spellStart"/>
+      <w:r>
+        <w:t>ith</w:t>
+      </w:r>
+      <w:proofErr w:type="spellEnd"/>
+      <w:r>
+        <w:t xml:space="preserve"> agent.</w:t>
       </w:r>
       <w:r>
         <w:t xml:space="preserve"> Each Q-table is initialised as a 2d array full of 0’s, with a shape of (6, </w:t>
@@ -5780,7 +6288,23 @@
         <w:t xml:space="preserve"> </w:t>
       </w:r>
       <w:r>
-        <w:t>For the ith agent, the Q-value for action A whilst in state S will be at index [i][S][A].</w:t>
+        <w:t xml:space="preserve">For the </w:t>
+      </w:r>
+      <w:proofErr w:type="spellStart"/>
+      <w:r>
+        <w:t>ith</w:t>
+      </w:r>
+      <w:proofErr w:type="spellEnd"/>
+      <w:r>
+        <w:t xml:space="preserve"> agent, the Q-value for action A whilst in state S will be at index [</w:t>
+      </w:r>
+      <w:proofErr w:type="spellStart"/>
+      <w:r>
+        <w:t>i</w:t>
+      </w:r>
+      <w:proofErr w:type="spellEnd"/>
+      <w:r>
+        <w:t>][S][A].</w:t>
       </w:r>
       <w:r>
         <w:t xml:space="preserve"> </w:t>
@@ -5798,7 +6322,15 @@
         <w:t xml:space="preserve"> and done at initialisation.</w:t>
       </w:r>
       <w:r>
-        <w:t xml:space="preserve"> I also chose hyperparameters of: 0.1 for the learning rate </w:t>
+        <w:t xml:space="preserve"> I also chose hyperparameters </w:t>
+      </w:r>
+      <w:proofErr w:type="gramStart"/>
+      <w:r>
+        <w:t>of:</w:t>
+      </w:r>
+      <w:proofErr w:type="gramEnd"/>
+      <w:r>
+        <w:t xml:space="preserve"> 0.1 for the learning rate </w:t>
       </w:r>
       <w:r>
         <w:rPr>
@@ -5838,7 +6370,15 @@
         <w:t xml:space="preserve"> for M iterations</w:t>
       </w:r>
       <w:r>
-        <w:t xml:space="preserve">. At the start of each iteration it resets the environment and sets the current state to the returned observation. The environment then loops through until the max generation is reached. At each cycle </w:t>
+        <w:t xml:space="preserve">. At the start of each </w:t>
+      </w:r>
+      <w:proofErr w:type="gramStart"/>
+      <w:r>
+        <w:t>iteration</w:t>
+      </w:r>
+      <w:proofErr w:type="gramEnd"/>
+      <w:r>
+        <w:t xml:space="preserve"> it resets the environment and sets the current state to the returned observation. The environment then loops through until the max generation is reached. At each cycle </w:t>
       </w:r>
       <w:r>
         <w:t>of the loop,</w:t>
@@ -5863,7 +6403,21 @@
         <w:rPr>
           <w:rFonts w:cs="Helvetica"/>
         </w:rPr>
-        <w:t>, otherwise, so long as the Q values are not all 0 at index [i][S]</w:t>
+        <w:t>, otherwise, so long as the Q values are not all 0 at index [</w:t>
+      </w:r>
+      <w:proofErr w:type="spellStart"/>
+      <w:r>
+        <w:rPr>
+          <w:rFonts w:cs="Helvetica"/>
+        </w:rPr>
+        <w:t>i</w:t>
+      </w:r>
+      <w:proofErr w:type="spellEnd"/>
+      <w:r>
+        <w:rPr>
+          <w:rFonts w:cs="Helvetica"/>
+        </w:rPr>
+        <w:t>][S]</w:t>
       </w:r>
       <w:r>
         <w:rPr>
@@ -5974,12 +6528,14 @@
           <w:rFonts w:eastAsiaTheme="minorEastAsia"/>
         </w:rPr>
       </w:pPr>
+      <w:proofErr w:type="gramStart"/>
       <w:r>
         <w:rPr>
           <w:rFonts w:eastAsiaTheme="minorEastAsia"/>
         </w:rPr>
         <w:t>Where</w:t>
       </w:r>
+      <w:proofErr w:type="gramEnd"/>
     </w:p>
     <w:p>
       <w:pPr>
@@ -6073,7 +6629,21 @@
         <w:rPr>
           <w:rFonts w:eastAsiaTheme="minorEastAsia"/>
         </w:rPr>
-        <w:t xml:space="preserve"> [i]</w:t>
+        <w:t xml:space="preserve"> [</w:t>
+      </w:r>
+      <w:proofErr w:type="spellStart"/>
+      <w:r>
+        <w:rPr>
+          <w:rFonts w:eastAsiaTheme="minorEastAsia"/>
+        </w:rPr>
+        <w:t>i</w:t>
+      </w:r>
+      <w:proofErr w:type="spellEnd"/>
+      <w:r>
+        <w:rPr>
+          <w:rFonts w:eastAsiaTheme="minorEastAsia"/>
+        </w:rPr>
+        <w:t>]</w:t>
       </w:r>
       <w:r>
         <w:rPr>
@@ -6085,7 +6655,21 @@
         <w:rPr>
           <w:rFonts w:eastAsiaTheme="minorEastAsia"/>
         </w:rPr>
-        <w:t>, for the ith agent</w:t>
+        <w:t xml:space="preserve">, for the </w:t>
+      </w:r>
+      <w:proofErr w:type="spellStart"/>
+      <w:r>
+        <w:rPr>
+          <w:rFonts w:eastAsiaTheme="minorEastAsia"/>
+        </w:rPr>
+        <w:t>ith</w:t>
+      </w:r>
+      <w:proofErr w:type="spellEnd"/>
+      <w:r>
+        <w:rPr>
+          <w:rFonts w:eastAsiaTheme="minorEastAsia"/>
+        </w:rPr>
+        <w:t xml:space="preserve"> agent</w:t>
       </w:r>
       <w:r>
         <w:rPr>
@@ -6115,6 +6699,9 @@
     </w:p>
     <w:p>
       <w:r>
+        <w:rPr>
+          <w:noProof/>
+        </w:rPr>
         <w:drawing>
           <wp:inline distT="0" distB="0" distL="0" distR="0" wp14:anchorId="351CC911" wp14:editId="2C5A6ED6">
             <wp:extent cx="1829055" cy="304843"/>
@@ -6154,6 +6741,9 @@
     </w:p>
     <w:p>
       <w:r>
+        <w:rPr>
+          <w:noProof/>
+        </w:rPr>
         <w:drawing>
           <wp:inline distT="0" distB="0" distL="0" distR="0" wp14:anchorId="02981A9C" wp14:editId="601FA633">
             <wp:extent cx="4773661" cy="3600000"/>
@@ -6199,6 +6789,9 @@
     </w:p>
     <w:p>
       <w:r>
+        <w:rPr>
+          <w:noProof/>
+        </w:rPr>
         <w:drawing>
           <wp:inline distT="0" distB="0" distL="0" distR="0" wp14:anchorId="62724C62" wp14:editId="55E9340D">
             <wp:extent cx="1829055" cy="352474"/>
@@ -6238,6 +6831,9 @@
     </w:p>
     <w:p>
       <w:r>
+        <w:rPr>
+          <w:noProof/>
+        </w:rPr>
         <w:drawing>
           <wp:inline distT="0" distB="0" distL="0" distR="0" wp14:anchorId="183B0C44" wp14:editId="023C1116">
             <wp:extent cx="4685149" cy="3600000"/>
@@ -6275,19 +6871,30 @@
         </w:drawing>
       </w:r>
     </w:p>
-    <w:p>
-      <w:r>
+    <w:p/>
+    <w:p/>
+    <w:p/>
+    <w:p/>
+    <w:p/>
+    <w:p/>
+    <w:p/>
+    <w:p/>
+    <w:p/>
+    <w:p/>
+    <w:p/>
+    <w:p>
+      <w:r>
+        <w:lastRenderedPageBreak/>
         <w:t>Design B, eq1, 50 iterations, only 2 individuals</w:t>
       </w:r>
     </w:p>
     <w:p>
       <w:r>
-        <w:lastRenderedPageBreak/>
         <w:drawing>
-          <wp:inline distT="0" distB="0" distL="0" distR="0" wp14:anchorId="0AF80B69" wp14:editId="0A52606F">
-            <wp:extent cx="1596350" cy="3600000"/>
-            <wp:effectExtent l="0" t="0" r="4445" b="635"/>
-            <wp:docPr id="9" name="Picture 9" descr="Chart&#10;&#10;Description automatically generated"/>
+          <wp:inline distT="0" distB="0" distL="0" distR="0" wp14:anchorId="52116B90" wp14:editId="01585253">
+            <wp:extent cx="1428949" cy="381053"/>
+            <wp:effectExtent l="0" t="0" r="0" b="0"/>
+            <wp:docPr id="2" name="Picture 2"/>
             <wp:cNvGraphicFramePr>
               <a:graphicFrameLocks xmlns:a="http://schemas.openxmlformats.org/drawingml/2006/main" noChangeAspect="1"/>
             </wp:cNvGraphicFramePr>
@@ -6295,7 +6902,7 @@
               <a:graphicData uri="http://schemas.openxmlformats.org/drawingml/2006/picture">
                 <pic:pic xmlns:pic="http://schemas.openxmlformats.org/drawingml/2006/picture">
                   <pic:nvPicPr>
-                    <pic:cNvPr id="9" name="Picture 9" descr="Chart&#10;&#10;Description automatically generated"/>
+                    <pic:cNvPr id="1" name=""/>
                     <pic:cNvPicPr/>
                   </pic:nvPicPr>
                   <pic:blipFill>
@@ -6307,7 +6914,7 @@
                   <pic:spPr>
                     <a:xfrm>
                       <a:off x="0" y="0"/>
-                      <a:ext cx="1596350" cy="3600000"/>
+                      <a:ext cx="1428949" cy="381053"/>
                     </a:xfrm>
                     <a:prstGeom prst="rect">
                       <a:avLst/>
@@ -6320,7 +6927,45 @@
         </w:drawing>
       </w:r>
     </w:p>
-    <w:p/>
+    <w:p>
+      <w:r>
+        <w:drawing>
+          <wp:inline distT="0" distB="0" distL="0" distR="0" wp14:anchorId="651051E5" wp14:editId="1FF2F7F4">
+            <wp:extent cx="1092587" cy="3600000"/>
+            <wp:effectExtent l="0" t="0" r="0" b="635"/>
+            <wp:docPr id="10" name="Picture 10" descr="Chart&#10;&#10;Description automatically generated"/>
+            <wp:cNvGraphicFramePr>
+              <a:graphicFrameLocks xmlns:a="http://schemas.openxmlformats.org/drawingml/2006/main" noChangeAspect="1"/>
+            </wp:cNvGraphicFramePr>
+            <a:graphic xmlns:a="http://schemas.openxmlformats.org/drawingml/2006/main">
+              <a:graphicData uri="http://schemas.openxmlformats.org/drawingml/2006/picture">
+                <pic:pic xmlns:pic="http://schemas.openxmlformats.org/drawingml/2006/picture">
+                  <pic:nvPicPr>
+                    <pic:cNvPr id="10" name="Picture 10" descr="Chart&#10;&#10;Description automatically generated"/>
+                    <pic:cNvPicPr/>
+                  </pic:nvPicPr>
+                  <pic:blipFill>
+                    <a:blip r:embed="rId18"/>
+                    <a:stretch>
+                      <a:fillRect/>
+                    </a:stretch>
+                  </pic:blipFill>
+                  <pic:spPr>
+                    <a:xfrm>
+                      <a:off x="0" y="0"/>
+                      <a:ext cx="1092587" cy="3600000"/>
+                    </a:xfrm>
+                    <a:prstGeom prst="rect">
+                      <a:avLst/>
+                    </a:prstGeom>
+                  </pic:spPr>
+                </pic:pic>
+              </a:graphicData>
+            </a:graphic>
+          </wp:inline>
+        </w:drawing>
+      </w:r>
+    </w:p>
     <w:p>
       <w:pPr>
         <w:pStyle w:val="Heading1"/>
@@ -6334,10 +6979,55 @@
     </w:p>
     <w:p>
       <w:r>
-        <w:t xml:space="preserve">Lorem ipsum dolor sit amet, consectetur adipiscing elit. </w:t>
-      </w:r>
-      <w:r>
-        <w:t xml:space="preserve">Pellentesque </w:t>
+        <w:t xml:space="preserve">Lorem ipsum </w:t>
+      </w:r>
+      <w:proofErr w:type="spellStart"/>
+      <w:r>
+        <w:t>dolor</w:t>
+      </w:r>
+      <w:proofErr w:type="spellEnd"/>
+      <w:r>
+        <w:t xml:space="preserve"> sit </w:t>
+      </w:r>
+      <w:proofErr w:type="spellStart"/>
+      <w:r>
+        <w:t>amet</w:t>
+      </w:r>
+      <w:proofErr w:type="spellEnd"/>
+      <w:r>
+        <w:t xml:space="preserve">, </w:t>
+      </w:r>
+      <w:proofErr w:type="spellStart"/>
+      <w:r>
+        <w:t>consectetur</w:t>
+      </w:r>
+      <w:proofErr w:type="spellEnd"/>
+      <w:r>
+        <w:t xml:space="preserve"> </w:t>
+      </w:r>
+      <w:proofErr w:type="spellStart"/>
+      <w:r>
+        <w:t>adipiscing</w:t>
+      </w:r>
+      <w:proofErr w:type="spellEnd"/>
+      <w:r>
+        <w:t xml:space="preserve"> </w:t>
+      </w:r>
+      <w:proofErr w:type="spellStart"/>
+      <w:r>
+        <w:t>elit</w:t>
+      </w:r>
+      <w:proofErr w:type="spellEnd"/>
+      <w:r>
+        <w:t xml:space="preserve">. </w:t>
+      </w:r>
+      <w:proofErr w:type="spellStart"/>
+      <w:r>
+        <w:t>Pellentesque</w:t>
+      </w:r>
+      <w:proofErr w:type="spellEnd"/>
+      <w:r>
+        <w:t xml:space="preserve"> </w:t>
       </w:r>
     </w:p>
     <w:p>
@@ -6370,8 +7060,389 @@
       </w:r>
     </w:p>
     <w:p>
-      <w:r>
-        <w:t>Fusce congue mauris leo, nec sagittis justo convallis quis. Maecenas varius tellus vel nulla facilisis accumsan. Nunc in facilisis nulla. Suspendisse ac molestie ante. Duis vulputate sit amet tellus eget efficitur. Cras ut dolor at dolor molestie dignissim. Proin eu massa dapibus, feugiat quam auctor, porttitor urna. Integer porttitor, libero a egestas lacinia, neque leo luctus elit, id iaculis leo quam porta est. Integer ut porttitor tortor.</w:t>
+      <w:proofErr w:type="spellStart"/>
+      <w:r>
+        <w:t>Fusce</w:t>
+      </w:r>
+      <w:proofErr w:type="spellEnd"/>
+      <w:r>
+        <w:t xml:space="preserve"> </w:t>
+      </w:r>
+      <w:proofErr w:type="spellStart"/>
+      <w:r>
+        <w:t>congue</w:t>
+      </w:r>
+      <w:proofErr w:type="spellEnd"/>
+      <w:r>
+        <w:t xml:space="preserve"> </w:t>
+      </w:r>
+      <w:proofErr w:type="spellStart"/>
+      <w:r>
+        <w:t>mauris</w:t>
+      </w:r>
+      <w:proofErr w:type="spellEnd"/>
+      <w:r>
+        <w:t xml:space="preserve"> </w:t>
+      </w:r>
+      <w:proofErr w:type="spellStart"/>
+      <w:r>
+        <w:t>leo</w:t>
+      </w:r>
+      <w:proofErr w:type="spellEnd"/>
+      <w:r>
+        <w:t xml:space="preserve">, </w:t>
+      </w:r>
+      <w:proofErr w:type="spellStart"/>
+      <w:r>
+        <w:t>nec</w:t>
+      </w:r>
+      <w:proofErr w:type="spellEnd"/>
+      <w:r>
+        <w:t xml:space="preserve"> </w:t>
+      </w:r>
+      <w:proofErr w:type="spellStart"/>
+      <w:r>
+        <w:t>sagittis</w:t>
+      </w:r>
+      <w:proofErr w:type="spellEnd"/>
+      <w:r>
+        <w:t xml:space="preserve"> </w:t>
+      </w:r>
+      <w:proofErr w:type="spellStart"/>
+      <w:r>
+        <w:t>justo</w:t>
+      </w:r>
+      <w:proofErr w:type="spellEnd"/>
+      <w:r>
+        <w:t xml:space="preserve"> convallis </w:t>
+      </w:r>
+      <w:proofErr w:type="spellStart"/>
+      <w:r>
+        <w:t>quis</w:t>
+      </w:r>
+      <w:proofErr w:type="spellEnd"/>
+      <w:r>
+        <w:t xml:space="preserve">. Maecenas </w:t>
+      </w:r>
+      <w:proofErr w:type="spellStart"/>
+      <w:r>
+        <w:t>varius</w:t>
+      </w:r>
+      <w:proofErr w:type="spellEnd"/>
+      <w:r>
+        <w:t xml:space="preserve"> </w:t>
+      </w:r>
+      <w:proofErr w:type="spellStart"/>
+      <w:r>
+        <w:t>tellus</w:t>
+      </w:r>
+      <w:proofErr w:type="spellEnd"/>
+      <w:r>
+        <w:t xml:space="preserve"> </w:t>
+      </w:r>
+      <w:proofErr w:type="spellStart"/>
+      <w:r>
+        <w:t>vel</w:t>
+      </w:r>
+      <w:proofErr w:type="spellEnd"/>
+      <w:r>
+        <w:t xml:space="preserve"> </w:t>
+      </w:r>
+      <w:proofErr w:type="spellStart"/>
+      <w:r>
+        <w:t>nulla</w:t>
+      </w:r>
+      <w:proofErr w:type="spellEnd"/>
+      <w:r>
+        <w:t xml:space="preserve"> </w:t>
+      </w:r>
+      <w:proofErr w:type="spellStart"/>
+      <w:r>
+        <w:t>facilisis</w:t>
+      </w:r>
+      <w:proofErr w:type="spellEnd"/>
+      <w:r>
+        <w:t xml:space="preserve"> </w:t>
+      </w:r>
+      <w:proofErr w:type="spellStart"/>
+      <w:r>
+        <w:t>accumsan</w:t>
+      </w:r>
+      <w:proofErr w:type="spellEnd"/>
+      <w:r>
+        <w:t xml:space="preserve">. Nunc in </w:t>
+      </w:r>
+      <w:proofErr w:type="spellStart"/>
+      <w:r>
+        <w:t>facilisis</w:t>
+      </w:r>
+      <w:proofErr w:type="spellEnd"/>
+      <w:r>
+        <w:t xml:space="preserve"> </w:t>
+      </w:r>
+      <w:proofErr w:type="spellStart"/>
+      <w:r>
+        <w:t>nulla</w:t>
+      </w:r>
+      <w:proofErr w:type="spellEnd"/>
+      <w:r>
+        <w:t xml:space="preserve">. </w:t>
+      </w:r>
+      <w:proofErr w:type="spellStart"/>
+      <w:r>
+        <w:t>Suspendisse</w:t>
+      </w:r>
+      <w:proofErr w:type="spellEnd"/>
+      <w:r>
+        <w:t xml:space="preserve"> ac </w:t>
+      </w:r>
+      <w:proofErr w:type="spellStart"/>
+      <w:r>
+        <w:t>molestie</w:t>
+      </w:r>
+      <w:proofErr w:type="spellEnd"/>
+      <w:r>
+        <w:t xml:space="preserve"> ante. Duis </w:t>
+      </w:r>
+      <w:proofErr w:type="spellStart"/>
+      <w:r>
+        <w:t>vulputate</w:t>
+      </w:r>
+      <w:proofErr w:type="spellEnd"/>
+      <w:r>
+        <w:t xml:space="preserve"> sit </w:t>
+      </w:r>
+      <w:proofErr w:type="spellStart"/>
+      <w:r>
+        <w:t>amet</w:t>
+      </w:r>
+      <w:proofErr w:type="spellEnd"/>
+      <w:r>
+        <w:t xml:space="preserve"> </w:t>
+      </w:r>
+      <w:proofErr w:type="spellStart"/>
+      <w:r>
+        <w:t>tellus</w:t>
+      </w:r>
+      <w:proofErr w:type="spellEnd"/>
+      <w:r>
+        <w:t xml:space="preserve"> </w:t>
+      </w:r>
+      <w:proofErr w:type="spellStart"/>
+      <w:r>
+        <w:t>eget</w:t>
+      </w:r>
+      <w:proofErr w:type="spellEnd"/>
+      <w:r>
+        <w:t xml:space="preserve"> </w:t>
+      </w:r>
+      <w:proofErr w:type="spellStart"/>
+      <w:r>
+        <w:t>efficitur</w:t>
+      </w:r>
+      <w:proofErr w:type="spellEnd"/>
+      <w:r>
+        <w:t xml:space="preserve">. Cras </w:t>
+      </w:r>
+      <w:proofErr w:type="spellStart"/>
+      <w:r>
+        <w:t>ut</w:t>
+      </w:r>
+      <w:proofErr w:type="spellEnd"/>
+      <w:r>
+        <w:t xml:space="preserve"> </w:t>
+      </w:r>
+      <w:proofErr w:type="spellStart"/>
+      <w:r>
+        <w:t>dolor</w:t>
+      </w:r>
+      <w:proofErr w:type="spellEnd"/>
+      <w:r>
+        <w:t xml:space="preserve"> at </w:t>
+      </w:r>
+      <w:proofErr w:type="spellStart"/>
+      <w:r>
+        <w:t>dolor</w:t>
+      </w:r>
+      <w:proofErr w:type="spellEnd"/>
+      <w:r>
+        <w:t xml:space="preserve"> </w:t>
+      </w:r>
+      <w:proofErr w:type="spellStart"/>
+      <w:r>
+        <w:t>molestie</w:t>
+      </w:r>
+      <w:proofErr w:type="spellEnd"/>
+      <w:r>
+        <w:t xml:space="preserve"> </w:t>
+      </w:r>
+      <w:proofErr w:type="spellStart"/>
+      <w:r>
+        <w:t>dignissim</w:t>
+      </w:r>
+      <w:proofErr w:type="spellEnd"/>
+      <w:r>
+        <w:t xml:space="preserve">. Proin </w:t>
+      </w:r>
+      <w:proofErr w:type="spellStart"/>
+      <w:r>
+        <w:t>eu</w:t>
+      </w:r>
+      <w:proofErr w:type="spellEnd"/>
+      <w:r>
+        <w:t xml:space="preserve"> </w:t>
+      </w:r>
+      <w:proofErr w:type="spellStart"/>
+      <w:r>
+        <w:t>massa</w:t>
+      </w:r>
+      <w:proofErr w:type="spellEnd"/>
+      <w:r>
+        <w:t xml:space="preserve"> </w:t>
+      </w:r>
+      <w:proofErr w:type="spellStart"/>
+      <w:r>
+        <w:t>dapibus</w:t>
+      </w:r>
+      <w:proofErr w:type="spellEnd"/>
+      <w:r>
+        <w:t xml:space="preserve">, </w:t>
+      </w:r>
+      <w:proofErr w:type="spellStart"/>
+      <w:r>
+        <w:t>feugiat</w:t>
+      </w:r>
+      <w:proofErr w:type="spellEnd"/>
+      <w:r>
+        <w:t xml:space="preserve"> </w:t>
+      </w:r>
+      <w:proofErr w:type="spellStart"/>
+      <w:r>
+        <w:t>quam</w:t>
+      </w:r>
+      <w:proofErr w:type="spellEnd"/>
+      <w:r>
+        <w:t xml:space="preserve"> auctor, </w:t>
+      </w:r>
+      <w:proofErr w:type="spellStart"/>
+      <w:r>
+        <w:t>porttitor</w:t>
+      </w:r>
+      <w:proofErr w:type="spellEnd"/>
+      <w:r>
+        <w:t xml:space="preserve"> </w:t>
+      </w:r>
+      <w:proofErr w:type="spellStart"/>
+      <w:r>
+        <w:t>urna</w:t>
+      </w:r>
+      <w:proofErr w:type="spellEnd"/>
+      <w:r>
+        <w:t xml:space="preserve">. Integer </w:t>
+      </w:r>
+      <w:proofErr w:type="spellStart"/>
+      <w:r>
+        <w:t>porttitor</w:t>
+      </w:r>
+      <w:proofErr w:type="spellEnd"/>
+      <w:r>
+        <w:t xml:space="preserve">, libero </w:t>
+      </w:r>
+      <w:proofErr w:type="gramStart"/>
+      <w:r>
+        <w:t>a</w:t>
+      </w:r>
+      <w:proofErr w:type="gramEnd"/>
+      <w:r>
+        <w:t xml:space="preserve"> </w:t>
+      </w:r>
+      <w:proofErr w:type="spellStart"/>
+      <w:r>
+        <w:t>egestas</w:t>
+      </w:r>
+      <w:proofErr w:type="spellEnd"/>
+      <w:r>
+        <w:t xml:space="preserve"> lacinia, </w:t>
+      </w:r>
+      <w:proofErr w:type="spellStart"/>
+      <w:r>
+        <w:t>neque</w:t>
+      </w:r>
+      <w:proofErr w:type="spellEnd"/>
+      <w:r>
+        <w:t xml:space="preserve"> </w:t>
+      </w:r>
+      <w:proofErr w:type="spellStart"/>
+      <w:r>
+        <w:t>leo</w:t>
+      </w:r>
+      <w:proofErr w:type="spellEnd"/>
+      <w:r>
+        <w:t xml:space="preserve"> </w:t>
+      </w:r>
+      <w:proofErr w:type="spellStart"/>
+      <w:r>
+        <w:t>luctus</w:t>
+      </w:r>
+      <w:proofErr w:type="spellEnd"/>
+      <w:r>
+        <w:t xml:space="preserve"> </w:t>
+      </w:r>
+      <w:proofErr w:type="spellStart"/>
+      <w:r>
+        <w:t>elit</w:t>
+      </w:r>
+      <w:proofErr w:type="spellEnd"/>
+      <w:r>
+        <w:t xml:space="preserve">, id </w:t>
+      </w:r>
+      <w:proofErr w:type="spellStart"/>
+      <w:r>
+        <w:t>iaculis</w:t>
+      </w:r>
+      <w:proofErr w:type="spellEnd"/>
+      <w:r>
+        <w:t xml:space="preserve"> </w:t>
+      </w:r>
+      <w:proofErr w:type="spellStart"/>
+      <w:r>
+        <w:t>leo</w:t>
+      </w:r>
+      <w:proofErr w:type="spellEnd"/>
+      <w:r>
+        <w:t xml:space="preserve"> </w:t>
+      </w:r>
+      <w:proofErr w:type="spellStart"/>
+      <w:r>
+        <w:t>quam</w:t>
+      </w:r>
+      <w:proofErr w:type="spellEnd"/>
+      <w:r>
+        <w:t xml:space="preserve"> porta est. Integer </w:t>
+      </w:r>
+      <w:proofErr w:type="spellStart"/>
+      <w:r>
+        <w:t>ut</w:t>
+      </w:r>
+      <w:proofErr w:type="spellEnd"/>
+      <w:r>
+        <w:t xml:space="preserve"> </w:t>
+      </w:r>
+      <w:proofErr w:type="spellStart"/>
+      <w:r>
+        <w:t>porttitor</w:t>
+      </w:r>
+      <w:proofErr w:type="spellEnd"/>
+      <w:r>
+        <w:t xml:space="preserve"> </w:t>
+      </w:r>
+      <w:proofErr w:type="spellStart"/>
+      <w:r>
+        <w:t>tortor</w:t>
+      </w:r>
+      <w:proofErr w:type="spellEnd"/>
+      <w:r>
+        <w:t>.</w:t>
       </w:r>
     </w:p>
     <w:p>
@@ -6391,7 +7462,351 @@
     </w:p>
     <w:p>
       <w:r>
-        <w:t>Donec felis sem, consectetur eu cursus ac, auctor sollicitudin velit. Sed hendrerit, metus et gravida vulputate, urna lacus facilisis neque, sed accumsan tellus nibh vel metus. Ut tempus felis neque, vitae rutrum ligula tristique sit amet. Morbi nec dui lectus. Ut fringilla orci in faucibus sodales. Integer dolor arcu, pellentesque a blandit non, volutpat vitae sem. Curabitur sit amet nunc tincidunt, mollis purus in, luctus eros.</w:t>
+        <w:t xml:space="preserve">Donec </w:t>
+      </w:r>
+      <w:proofErr w:type="spellStart"/>
+      <w:r>
+        <w:t>felis</w:t>
+      </w:r>
+      <w:proofErr w:type="spellEnd"/>
+      <w:r>
+        <w:t xml:space="preserve"> </w:t>
+      </w:r>
+      <w:proofErr w:type="spellStart"/>
+      <w:r>
+        <w:t>sem</w:t>
+      </w:r>
+      <w:proofErr w:type="spellEnd"/>
+      <w:r>
+        <w:t xml:space="preserve">, </w:t>
+      </w:r>
+      <w:proofErr w:type="spellStart"/>
+      <w:r>
+        <w:t>consectetur</w:t>
+      </w:r>
+      <w:proofErr w:type="spellEnd"/>
+      <w:r>
+        <w:t xml:space="preserve"> </w:t>
+      </w:r>
+      <w:proofErr w:type="spellStart"/>
+      <w:r>
+        <w:t>eu</w:t>
+      </w:r>
+      <w:proofErr w:type="spellEnd"/>
+      <w:r>
+        <w:t xml:space="preserve"> cursus ac, auctor </w:t>
+      </w:r>
+      <w:proofErr w:type="spellStart"/>
+      <w:r>
+        <w:t>sollicitudin</w:t>
+      </w:r>
+      <w:proofErr w:type="spellEnd"/>
+      <w:r>
+        <w:t xml:space="preserve"> </w:t>
+      </w:r>
+      <w:proofErr w:type="spellStart"/>
+      <w:r>
+        <w:t>velit</w:t>
+      </w:r>
+      <w:proofErr w:type="spellEnd"/>
+      <w:r>
+        <w:t xml:space="preserve">. </w:t>
+      </w:r>
+      <w:proofErr w:type="spellStart"/>
+      <w:r>
+        <w:t>Sed</w:t>
+      </w:r>
+      <w:proofErr w:type="spellEnd"/>
+      <w:r>
+        <w:t xml:space="preserve"> </w:t>
+      </w:r>
+      <w:proofErr w:type="spellStart"/>
+      <w:r>
+        <w:t>hendrerit</w:t>
+      </w:r>
+      <w:proofErr w:type="spellEnd"/>
+      <w:r>
+        <w:t xml:space="preserve">, </w:t>
+      </w:r>
+      <w:proofErr w:type="spellStart"/>
+      <w:r>
+        <w:t>metus</w:t>
+      </w:r>
+      <w:proofErr w:type="spellEnd"/>
+      <w:r>
+        <w:t xml:space="preserve"> et gravida </w:t>
+      </w:r>
+      <w:proofErr w:type="spellStart"/>
+      <w:r>
+        <w:t>vulputate</w:t>
+      </w:r>
+      <w:proofErr w:type="spellEnd"/>
+      <w:r>
+        <w:t xml:space="preserve">, </w:t>
+      </w:r>
+      <w:proofErr w:type="spellStart"/>
+      <w:r>
+        <w:t>urna</w:t>
+      </w:r>
+      <w:proofErr w:type="spellEnd"/>
+      <w:r>
+        <w:t xml:space="preserve"> </w:t>
+      </w:r>
+      <w:proofErr w:type="spellStart"/>
+      <w:r>
+        <w:t>lacus</w:t>
+      </w:r>
+      <w:proofErr w:type="spellEnd"/>
+      <w:r>
+        <w:t xml:space="preserve"> </w:t>
+      </w:r>
+      <w:proofErr w:type="spellStart"/>
+      <w:r>
+        <w:t>facilisis</w:t>
+      </w:r>
+      <w:proofErr w:type="spellEnd"/>
+      <w:r>
+        <w:t xml:space="preserve"> </w:t>
+      </w:r>
+      <w:proofErr w:type="spellStart"/>
+      <w:r>
+        <w:t>neque</w:t>
+      </w:r>
+      <w:proofErr w:type="spellEnd"/>
+      <w:r>
+        <w:t xml:space="preserve">, </w:t>
+      </w:r>
+      <w:proofErr w:type="spellStart"/>
+      <w:r>
+        <w:t>sed</w:t>
+      </w:r>
+      <w:proofErr w:type="spellEnd"/>
+      <w:r>
+        <w:t xml:space="preserve"> </w:t>
+      </w:r>
+      <w:proofErr w:type="spellStart"/>
+      <w:r>
+        <w:t>accumsan</w:t>
+      </w:r>
+      <w:proofErr w:type="spellEnd"/>
+      <w:r>
+        <w:t xml:space="preserve"> </w:t>
+      </w:r>
+      <w:proofErr w:type="spellStart"/>
+      <w:r>
+        <w:t>tellus</w:t>
+      </w:r>
+      <w:proofErr w:type="spellEnd"/>
+      <w:r>
+        <w:t xml:space="preserve"> </w:t>
+      </w:r>
+      <w:proofErr w:type="spellStart"/>
+      <w:r>
+        <w:t>nibh</w:t>
+      </w:r>
+      <w:proofErr w:type="spellEnd"/>
+      <w:r>
+        <w:t xml:space="preserve"> </w:t>
+      </w:r>
+      <w:proofErr w:type="spellStart"/>
+      <w:r>
+        <w:t>vel</w:t>
+      </w:r>
+      <w:proofErr w:type="spellEnd"/>
+      <w:r>
+        <w:t xml:space="preserve"> </w:t>
+      </w:r>
+      <w:proofErr w:type="spellStart"/>
+      <w:r>
+        <w:t>metus</w:t>
+      </w:r>
+      <w:proofErr w:type="spellEnd"/>
+      <w:r>
+        <w:t xml:space="preserve">. Ut tempus </w:t>
+      </w:r>
+      <w:proofErr w:type="spellStart"/>
+      <w:r>
+        <w:t>felis</w:t>
+      </w:r>
+      <w:proofErr w:type="spellEnd"/>
+      <w:r>
+        <w:t xml:space="preserve"> </w:t>
+      </w:r>
+      <w:proofErr w:type="spellStart"/>
+      <w:r>
+        <w:t>neque</w:t>
+      </w:r>
+      <w:proofErr w:type="spellEnd"/>
+      <w:r>
+        <w:t xml:space="preserve">, vitae </w:t>
+      </w:r>
+      <w:proofErr w:type="spellStart"/>
+      <w:r>
+        <w:t>rutrum</w:t>
+      </w:r>
+      <w:proofErr w:type="spellEnd"/>
+      <w:r>
+        <w:t xml:space="preserve"> ligula </w:t>
+      </w:r>
+      <w:proofErr w:type="spellStart"/>
+      <w:r>
+        <w:t>tristique</w:t>
+      </w:r>
+      <w:proofErr w:type="spellEnd"/>
+      <w:r>
+        <w:t xml:space="preserve"> sit </w:t>
+      </w:r>
+      <w:proofErr w:type="spellStart"/>
+      <w:r>
+        <w:t>amet</w:t>
+      </w:r>
+      <w:proofErr w:type="spellEnd"/>
+      <w:r>
+        <w:t xml:space="preserve">. Morbi </w:t>
+      </w:r>
+      <w:proofErr w:type="spellStart"/>
+      <w:r>
+        <w:t>nec</w:t>
+      </w:r>
+      <w:proofErr w:type="spellEnd"/>
+      <w:r>
+        <w:t xml:space="preserve"> dui </w:t>
+      </w:r>
+      <w:proofErr w:type="spellStart"/>
+      <w:r>
+        <w:t>lectus</w:t>
+      </w:r>
+      <w:proofErr w:type="spellEnd"/>
+      <w:r>
+        <w:t xml:space="preserve">. Ut </w:t>
+      </w:r>
+      <w:proofErr w:type="spellStart"/>
+      <w:r>
+        <w:t>fringilla</w:t>
+      </w:r>
+      <w:proofErr w:type="spellEnd"/>
+      <w:r>
+        <w:t xml:space="preserve"> </w:t>
+      </w:r>
+      <w:proofErr w:type="spellStart"/>
+      <w:r>
+        <w:t>orci</w:t>
+      </w:r>
+      <w:proofErr w:type="spellEnd"/>
+      <w:r>
+        <w:t xml:space="preserve"> in </w:t>
+      </w:r>
+      <w:proofErr w:type="spellStart"/>
+      <w:r>
+        <w:t>faucibus</w:t>
+      </w:r>
+      <w:proofErr w:type="spellEnd"/>
+      <w:r>
+        <w:t xml:space="preserve"> </w:t>
+      </w:r>
+      <w:proofErr w:type="spellStart"/>
+      <w:r>
+        <w:t>sodales</w:t>
+      </w:r>
+      <w:proofErr w:type="spellEnd"/>
+      <w:r>
+        <w:t xml:space="preserve">. Integer </w:t>
+      </w:r>
+      <w:proofErr w:type="spellStart"/>
+      <w:r>
+        <w:t>dolor</w:t>
+      </w:r>
+      <w:proofErr w:type="spellEnd"/>
+      <w:r>
+        <w:t xml:space="preserve"> </w:t>
+      </w:r>
+      <w:proofErr w:type="spellStart"/>
+      <w:r>
+        <w:t>arcu</w:t>
+      </w:r>
+      <w:proofErr w:type="spellEnd"/>
+      <w:r>
+        <w:t xml:space="preserve">, </w:t>
+      </w:r>
+      <w:proofErr w:type="spellStart"/>
+      <w:r>
+        <w:t>pellentesque</w:t>
+      </w:r>
+      <w:proofErr w:type="spellEnd"/>
+      <w:r>
+        <w:t xml:space="preserve"> a </w:t>
+      </w:r>
+      <w:proofErr w:type="spellStart"/>
+      <w:r>
+        <w:t>blandit</w:t>
+      </w:r>
+      <w:proofErr w:type="spellEnd"/>
+      <w:r>
+        <w:t xml:space="preserve"> non, </w:t>
+      </w:r>
+      <w:proofErr w:type="spellStart"/>
+      <w:r>
+        <w:t>volutpat</w:t>
+      </w:r>
+      <w:proofErr w:type="spellEnd"/>
+      <w:r>
+        <w:t xml:space="preserve"> vitae sem. </w:t>
+      </w:r>
+      <w:proofErr w:type="spellStart"/>
+      <w:r>
+        <w:t>Curabitur</w:t>
+      </w:r>
+      <w:proofErr w:type="spellEnd"/>
+      <w:r>
+        <w:t xml:space="preserve"> sit </w:t>
+      </w:r>
+      <w:proofErr w:type="spellStart"/>
+      <w:r>
+        <w:t>amet</w:t>
+      </w:r>
+      <w:proofErr w:type="spellEnd"/>
+      <w:r>
+        <w:t xml:space="preserve"> </w:t>
+      </w:r>
+      <w:proofErr w:type="spellStart"/>
+      <w:r>
+        <w:t>nunc</w:t>
+      </w:r>
+      <w:proofErr w:type="spellEnd"/>
+      <w:r>
+        <w:t xml:space="preserve"> </w:t>
+      </w:r>
+      <w:proofErr w:type="spellStart"/>
+      <w:r>
+        <w:t>tincidunt</w:t>
+      </w:r>
+      <w:proofErr w:type="spellEnd"/>
+      <w:r>
+        <w:t xml:space="preserve">, </w:t>
+      </w:r>
+      <w:proofErr w:type="spellStart"/>
+      <w:r>
+        <w:t>mollis</w:t>
+      </w:r>
+      <w:proofErr w:type="spellEnd"/>
+      <w:r>
+        <w:t xml:space="preserve"> </w:t>
+      </w:r>
+      <w:proofErr w:type="spellStart"/>
+      <w:r>
+        <w:t>purus</w:t>
+      </w:r>
+      <w:proofErr w:type="spellEnd"/>
+      <w:r>
+        <w:t xml:space="preserve"> in, </w:t>
+      </w:r>
+      <w:proofErr w:type="spellStart"/>
+      <w:r>
+        <w:t>luctus</w:t>
+      </w:r>
+      <w:proofErr w:type="spellEnd"/>
+      <w:r>
+        <w:t xml:space="preserve"> eros.</w:t>
       </w:r>
     </w:p>
     <w:bookmarkStart w:id="12" w:name="_Toc97054761" w:displacedByCustomXml="next"/>
@@ -6997,7 +8412,7 @@
       </w:r>
     </w:p>
     <w:sectPr>
-      <w:footerReference w:type="default" r:id="rId18"/>
+      <w:footerReference w:type="default" r:id="rId19"/>
       <w:pgSz w:w="11906" w:h="16838" w:code="9"/>
       <w:pgMar w:top="1418" w:right="2268" w:bottom="2268" w:left="2268" w:header="709" w:footer="709" w:gutter="0"/>
       <w:pgNumType w:start="1"/>
@@ -7164,14 +8579,27 @@
       <w:pStyle w:val="Header"/>
       <w:jc w:val="center"/>
     </w:pPr>
-    <w:fldSimple w:instr=" STYLEREF  &quot;Heading 1&quot;  \* MERGEFORMAT ">
-      <w:r>
-        <w:rPr>
-          <w:noProof/>
-        </w:rPr>
-        <w:t>Methodology</w:t>
-      </w:r>
-    </w:fldSimple>
+    <w:r>
+      <w:fldChar w:fldCharType="begin"/>
+    </w:r>
+    <w:r>
+      <w:instrText xml:space="preserve"> STYLEREF  "Heading 1"  \* MERGEFORMAT </w:instrText>
+    </w:r>
+    <w:r>
+      <w:fldChar w:fldCharType="separate"/>
+    </w:r>
+    <w:r>
+      <w:rPr>
+        <w:noProof/>
+      </w:rPr>
+      <w:t>Methodology</w:t>
+    </w:r>
+    <w:r>
+      <w:rPr>
+        <w:noProof/>
+      </w:rPr>
+      <w:fldChar w:fldCharType="end"/>
+    </w:r>
   </w:p>
   <w:p/>
 </w:hdr>
@@ -9088,6 +10516,7 @@
     <w:rsid w:val="00653245"/>
     <w:rsid w:val="00676EF1"/>
     <w:rsid w:val="00687691"/>
+    <w:rsid w:val="00764B89"/>
     <w:rsid w:val="00774EF3"/>
     <w:rsid w:val="007848DB"/>
     <w:rsid w:val="007F4DFC"/>

</xml_diff>

<commit_message>
Logbook B single iteration mode added
</commit_message>
<xml_diff>
--- a/Writeup.docx
+++ b/Writeup.docx
@@ -2081,7 +2081,7 @@
         <w:fldChar w:fldCharType="begin" w:fldLock="1"/>
       </w:r>
       <w:r>
-        <w:instrText>ADDIN paperpile_citation &lt;clusterId&gt;R427F577B867Y578&lt;/clusterId&gt;&lt;metadata&gt;&lt;citation&gt;&lt;id&gt;f234a83b-48f1-4447-95ef-42dd3c59aeba&lt;/id&gt;&lt;/citation&gt;&lt;/metadata&gt;&lt;data&gt;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&lt;/data&gt; \* MERGEFORMAT</w:instrText>
+        <w:instrText>ADDIN paperpile_citation &lt;clusterId&gt;R427F577B867Y578&lt;/clusterId&gt;&lt;metadata&gt;&lt;citation&gt;&lt;id&gt;f234a83b-48f1-4447-95ef-42dd3c59aeba&lt;/id&gt;&lt;/citation&gt;&lt;/metadata&gt;&lt;data&gt;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&lt;/data&gt; \* MERGEFORMAT</w:instrText>
       </w:r>
       <w:r>
         <w:fldChar w:fldCharType="separate"/>
@@ -2090,7 +2090,7 @@
         <w:rPr>
           <w:noProof/>
         </w:rPr>
-        <w:t>[6]</w:t>
+        <w:t>[11]</w:t>
       </w:r>
       <w:r>
         <w:fldChar w:fldCharType="end"/>
@@ -2115,7 +2115,7 @@
         <w:rPr>
           <w:noProof/>
         </w:rPr>
-        <w:t>[7]</w:t>
+        <w:t>[12]</w:t>
       </w:r>
       <w:r>
         <w:fldChar w:fldCharType="end"/>
@@ -2136,7 +2136,7 @@
         <w:rPr>
           <w:noProof/>
         </w:rPr>
-        <w:t>[8]</w:t>
+        <w:t>[13]</w:t>
       </w:r>
       <w:r>
         <w:fldChar w:fldCharType="end"/>
@@ -2211,7 +2211,7 @@
         <w:rPr>
           <w:noProof/>
         </w:rPr>
-        <w:t>[10]</w:t>
+        <w:t>[14]</w:t>
       </w:r>
       <w:r>
         <w:fldChar w:fldCharType="end"/>
@@ -2741,7 +2741,21 @@
         <w:rPr>
           <w:rFonts w:eastAsiaTheme="minorEastAsia"/>
         </w:rPr>
-        <w:t xml:space="preserve">. This second dimension is an abstraction of the strengths of each agent, </w:t>
+        <w:t>. This seco</w:t>
+      </w:r>
+      <w:proofErr w:type="spellStart"/>
+      <w:r>
+        <w:rPr>
+          <w:rFonts w:eastAsiaTheme="minorEastAsia"/>
+        </w:rPr>
+        <w:t>nd</w:t>
+      </w:r>
+      <w:proofErr w:type="spellEnd"/>
+      <w:r>
+        <w:rPr>
+          <w:rFonts w:eastAsiaTheme="minorEastAsia"/>
+        </w:rPr>
+        <w:t xml:space="preserve"> dimension is an abstraction of the strengths of each agent, </w:t>
       </w:r>
       <w:r>
         <w:rPr>
@@ -4817,7 +4831,15 @@
     <w:p>
       <w:r>
         <w:lastRenderedPageBreak/>
-        <w:t xml:space="preserve">The Environment class also makes use of OpenAI’s gym module’s Discrete </w:t>
+        <w:t xml:space="preserve">The Environment class also makes use of </w:t>
+      </w:r>
+      <w:proofErr w:type="spellStart"/>
+      <w:r>
+        <w:t>OpenAI’s</w:t>
+      </w:r>
+      <w:proofErr w:type="spellEnd"/>
+      <w:r>
+        <w:t xml:space="preserve"> gym module’s Discrete </w:t>
       </w:r>
       <w:r>
         <w:t>class for representing the observation space and action space.</w:t>
@@ -4891,7 +4913,15 @@
         <w:t xml:space="preserve"> </w:t>
       </w:r>
       <w:r>
-        <w:t>uses the original minimal substrate paper’s scalar representation; the scalar in each dimension was represented as a “fixed length binary string and the value they represent is given by the unitation of the string” where the string length was 100. This choice was so that there was a biased mutation, i.e. instead of simply using an integer representation, where mutation may only increase or decrease by a set amount, with no bias either way, whereas by using a binary string representation gives a mutation bias; a string with half 0’s or more is more likely to increase, and a string with half 1’s or more is more likely to decrease. This mutation bias is important in real applications of more complex problems and shall be used for this design.</w:t>
+        <w:t xml:space="preserve">uses the original minimal substrate paper’s scalar representation; the scalar in each dimension was represented as a “fixed length binary string and the value they represent is given by the </w:t>
+      </w:r>
+      <w:proofErr w:type="spellStart"/>
+      <w:r>
+        <w:t>unitation</w:t>
+      </w:r>
+      <w:proofErr w:type="spellEnd"/>
+      <w:r>
+        <w:t xml:space="preserve"> of the string” where the string length was 100. This choice was so that there was a biased mutation, i.e. instead of simply using an integer representation, where mutation may only increase or decrease by a set amount, with no bias either way, whereas by using a binary string representation gives a mutation bias; a string with half 0’s or more is more likely to increase, and a string with half 1’s or more is more likely to decrease. This mutation bias is important in real applications of more complex problems and shall be used for this design.</w:t>
       </w:r>
       <w:r>
         <w:t xml:space="preserve"> </w:t>
@@ -5168,7 +5198,23 @@
         <w:t xml:space="preserve"> actions in the form of a list of integers</w:t>
       </w:r>
       <w:r>
-        <w:t>, with the ith action being intended for the ith agent</w:t>
+        <w:t xml:space="preserve">, with the </w:t>
+      </w:r>
+      <w:proofErr w:type="spellStart"/>
+      <w:r>
+        <w:t>ith</w:t>
+      </w:r>
+      <w:proofErr w:type="spellEnd"/>
+      <w:r>
+        <w:t xml:space="preserve"> action being intended for the </w:t>
+      </w:r>
+      <w:proofErr w:type="spellStart"/>
+      <w:r>
+        <w:t>ith</w:t>
+      </w:r>
+      <w:proofErr w:type="spellEnd"/>
+      <w:r>
+        <w:t xml:space="preserve"> agent</w:t>
       </w:r>
       <w:r>
         <w:t>.</w:t>
@@ -5195,7 +5241,23 @@
         <w:t>, which is stored in an N length list</w:t>
       </w:r>
       <w:r>
-        <w:t>, so that the reward for the ith agent is the ith item in the rewards list.</w:t>
+        <w:t xml:space="preserve">, so that the reward for the </w:t>
+      </w:r>
+      <w:proofErr w:type="spellStart"/>
+      <w:r>
+        <w:t>ith</w:t>
+      </w:r>
+      <w:proofErr w:type="spellEnd"/>
+      <w:r>
+        <w:t xml:space="preserve"> agent is the </w:t>
+      </w:r>
+      <w:proofErr w:type="spellStart"/>
+      <w:r>
+        <w:t>ith</w:t>
+      </w:r>
+      <w:proofErr w:type="spellEnd"/>
+      <w:r>
+        <w:t xml:space="preserve"> item in the rewards list.</w:t>
       </w:r>
       <w:r>
         <w:t xml:space="preserve"> The same is done for the observations for each agent</w:t>
@@ -5286,7 +5348,23 @@
         <w:t xml:space="preserve">To implement this, </w:t>
       </w:r>
       <w:r>
-        <w:t>I created a list of length N, which contains N Q-tables, where the ith Q-table belongs to the ith agent.</w:t>
+        <w:t xml:space="preserve">I created a list of length N, which contains N Q-tables, where the </w:t>
+      </w:r>
+      <w:proofErr w:type="spellStart"/>
+      <w:r>
+        <w:t>ith</w:t>
+      </w:r>
+      <w:proofErr w:type="spellEnd"/>
+      <w:r>
+        <w:t xml:space="preserve"> Q-table belongs to the </w:t>
+      </w:r>
+      <w:proofErr w:type="spellStart"/>
+      <w:r>
+        <w:t>ith</w:t>
+      </w:r>
+      <w:proofErr w:type="spellEnd"/>
+      <w:r>
+        <w:t xml:space="preserve"> agent.</w:t>
       </w:r>
       <w:r>
         <w:t xml:space="preserve"> Each Q-table is initialised as a 2d array full of 0’s, with a shape of (6, </w:t>
@@ -5310,7 +5388,23 @@
         <w:t xml:space="preserve"> </w:t>
       </w:r>
       <w:r>
-        <w:t>For the ith agent, the Q-value for action A whilst in state S will be at index [i][S][A].</w:t>
+        <w:t xml:space="preserve">For the </w:t>
+      </w:r>
+      <w:proofErr w:type="spellStart"/>
+      <w:r>
+        <w:t>ith</w:t>
+      </w:r>
+      <w:proofErr w:type="spellEnd"/>
+      <w:r>
+        <w:t xml:space="preserve"> agent, the Q-value for action A whilst in state S will be at index [</w:t>
+      </w:r>
+      <w:proofErr w:type="spellStart"/>
+      <w:r>
+        <w:t>i</w:t>
+      </w:r>
+      <w:proofErr w:type="spellEnd"/>
+      <w:r>
+        <w:t>][S][A].</w:t>
       </w:r>
       <w:r>
         <w:t xml:space="preserve"> </w:t>
@@ -5393,7 +5487,21 @@
         <w:rPr>
           <w:rFonts w:cs="Helvetica"/>
         </w:rPr>
-        <w:t>, otherwise, so long as the Q values are not all 0 at index [i][S]</w:t>
+        <w:t>, otherwise, so long as the Q values are not all 0 at index [</w:t>
+      </w:r>
+      <w:proofErr w:type="spellStart"/>
+      <w:r>
+        <w:rPr>
+          <w:rFonts w:cs="Helvetica"/>
+        </w:rPr>
+        <w:t>i</w:t>
+      </w:r>
+      <w:proofErr w:type="spellEnd"/>
+      <w:r>
+        <w:rPr>
+          <w:rFonts w:cs="Helvetica"/>
+        </w:rPr>
+        <w:t>][S]</w:t>
       </w:r>
       <w:r>
         <w:rPr>
@@ -5603,7 +5711,21 @@
         <w:rPr>
           <w:rFonts w:eastAsiaTheme="minorEastAsia"/>
         </w:rPr>
-        <w:t xml:space="preserve"> [i]</w:t>
+        <w:t xml:space="preserve"> [</w:t>
+      </w:r>
+      <w:proofErr w:type="spellStart"/>
+      <w:r>
+        <w:rPr>
+          <w:rFonts w:eastAsiaTheme="minorEastAsia"/>
+        </w:rPr>
+        <w:t>i</w:t>
+      </w:r>
+      <w:proofErr w:type="spellEnd"/>
+      <w:r>
+        <w:rPr>
+          <w:rFonts w:eastAsiaTheme="minorEastAsia"/>
+        </w:rPr>
+        <w:t>]</w:t>
       </w:r>
       <w:r>
         <w:rPr>
@@ -5615,7 +5737,21 @@
         <w:rPr>
           <w:rFonts w:eastAsiaTheme="minorEastAsia"/>
         </w:rPr>
-        <w:t>, for the ith agent</w:t>
+        <w:t xml:space="preserve">, for the </w:t>
+      </w:r>
+      <w:proofErr w:type="spellStart"/>
+      <w:r>
+        <w:rPr>
+          <w:rFonts w:eastAsiaTheme="minorEastAsia"/>
+        </w:rPr>
+        <w:t>ith</w:t>
+      </w:r>
+      <w:proofErr w:type="spellEnd"/>
+      <w:r>
+        <w:rPr>
+          <w:rFonts w:eastAsiaTheme="minorEastAsia"/>
+        </w:rPr>
+        <w:t xml:space="preserve"> agent</w:t>
       </w:r>
       <w:r>
         <w:rPr>
@@ -5628,6 +5764,70 @@
           <w:rFonts w:eastAsiaTheme="minorEastAsia"/>
         </w:rPr>
         <w:t xml:space="preserve"> The state is then set to the observation, which will carry over for the next cycle.</w:t>
+      </w:r>
+    </w:p>
+    <w:p>
+      <w:pPr>
+        <w:rPr>
+          <w:rFonts w:eastAsiaTheme="minorEastAsia"/>
+        </w:rPr>
+      </w:pPr>
+      <w:r>
+        <w:rPr>
+          <w:rFonts w:eastAsiaTheme="minorEastAsia"/>
+        </w:rPr>
+        <w:t>My implementation</w:t>
+      </w:r>
+      <w:r>
+        <w:rPr>
+          <w:rFonts w:eastAsiaTheme="minorEastAsia"/>
+        </w:rPr>
+        <w:t xml:space="preserve"> and source code</w:t>
+      </w:r>
+      <w:r>
+        <w:rPr>
+          <w:rFonts w:eastAsiaTheme="minorEastAsia"/>
+        </w:rPr>
+        <w:t xml:space="preserve"> can be accessed </w:t>
+      </w:r>
+      <w:r>
+        <w:rPr>
+          <w:rFonts w:eastAsiaTheme="minorEastAsia"/>
+        </w:rPr>
+        <w:t>on</w:t>
+      </w:r>
+      <w:r>
+        <w:rPr>
+          <w:rFonts w:eastAsiaTheme="minorEastAsia"/>
+        </w:rPr>
+        <w:t xml:space="preserve"> </w:t>
+      </w:r>
+      <w:proofErr w:type="spellStart"/>
+      <w:r>
+        <w:rPr>
+          <w:rFonts w:eastAsiaTheme="minorEastAsia"/>
+        </w:rPr>
+        <w:t>Githu</w:t>
+      </w:r>
+      <w:r>
+        <w:rPr>
+          <w:rFonts w:eastAsiaTheme="minorEastAsia"/>
+        </w:rPr>
+        <w:t>b</w:t>
+      </w:r>
+      <w:proofErr w:type="spellEnd"/>
+      <w:r>
+        <w:rPr>
+          <w:rStyle w:val="FootnoteReference"/>
+          <w:rFonts w:eastAsiaTheme="minorEastAsia"/>
+        </w:rPr>
+        <w:footnoteReference w:id="1"/>
+      </w:r>
+      <w:r>
+        <w:rPr>
+          <w:rFonts w:eastAsiaTheme="minorEastAsia"/>
+        </w:rPr>
+        <w:t>.</w:t>
       </w:r>
     </w:p>
     <w:p>
@@ -5704,6 +5904,9 @@
         <w:keepNext/>
       </w:pPr>
       <w:r>
+        <w:rPr>
+          <w:noProof/>
+        </w:rPr>
         <w:drawing>
           <wp:inline distT="0" distB="0" distL="0" distR="0" wp14:anchorId="365365E5" wp14:editId="61DA665D">
             <wp:extent cx="2633454" cy="306000"/>
@@ -5919,6 +6122,9 @@
         </w:tabs>
       </w:pPr>
       <w:r>
+        <w:rPr>
+          <w:noProof/>
+        </w:rPr>
         <w:lastRenderedPageBreak/>
         <w:drawing>
           <wp:inline distT="0" distB="0" distL="0" distR="0" wp14:anchorId="3BAF16A5" wp14:editId="38C7BA0B">
@@ -6290,6 +6496,9 @@
     <w:p>
       <w:pPr>
         <w:pStyle w:val="Caption"/>
+        <w:rPr>
+          <w:noProof/>
+        </w:rPr>
       </w:pPr>
       <w:r>
         <w:t xml:space="preserve">Figure </w:t>
@@ -6304,7 +6513,82 @@
       </w:fldSimple>
     </w:p>
     <w:p>
-      <w:r>
+      <w:pPr>
+        <w:keepNext/>
+      </w:pPr>
+      <w:r>
+        <w:rPr>
+          <w:noProof/>
+        </w:rPr>
+        <w:drawing>
+          <wp:inline distT="0" distB="0" distL="0" distR="0" wp14:anchorId="4ED89CC8" wp14:editId="718560B5">
+            <wp:extent cx="4790034" cy="3600000"/>
+            <wp:effectExtent l="0" t="0" r="0" b="635"/>
+            <wp:docPr id="15" name="Picture 15" descr="A picture containing chart&#10;&#10;Description automatically generated"/>
+            <wp:cNvGraphicFramePr>
+              <a:graphicFrameLocks xmlns:a="http://schemas.openxmlformats.org/drawingml/2006/main" noChangeAspect="1"/>
+            </wp:cNvGraphicFramePr>
+            <a:graphic xmlns:a="http://schemas.openxmlformats.org/drawingml/2006/main">
+              <a:graphicData uri="http://schemas.openxmlformats.org/drawingml/2006/picture">
+                <pic:pic xmlns:pic="http://schemas.openxmlformats.org/drawingml/2006/picture">
+                  <pic:nvPicPr>
+                    <pic:cNvPr id="15" name="Picture 15" descr="A picture containing chart&#10;&#10;Description automatically generated"/>
+                    <pic:cNvPicPr/>
+                  </pic:nvPicPr>
+                  <pic:blipFill>
+                    <a:blip r:embed="rId18"/>
+                    <a:stretch>
+                      <a:fillRect/>
+                    </a:stretch>
+                  </pic:blipFill>
+                  <pic:spPr>
+                    <a:xfrm>
+                      <a:off x="0" y="0"/>
+                      <a:ext cx="4790034" cy="3600000"/>
+                    </a:xfrm>
+                    <a:prstGeom prst="rect">
+                      <a:avLst/>
+                    </a:prstGeom>
+                  </pic:spPr>
+                </pic:pic>
+              </a:graphicData>
+            </a:graphic>
+          </wp:inline>
+        </w:drawing>
+      </w:r>
+    </w:p>
+    <w:p>
+      <w:pPr>
+        <w:pStyle w:val="Caption"/>
+      </w:pPr>
+      <w:r>
+        <w:t xml:space="preserve">Figure </w:t>
+      </w:r>
+      <w:r>
+        <w:fldChar w:fldCharType="begin"/>
+      </w:r>
+      <w:r>
+        <w:instrText xml:space="preserve"> SEQ Figure \* ARABIC </w:instrText>
+      </w:r>
+      <w:r>
+        <w:fldChar w:fldCharType="separate"/>
+      </w:r>
+      <w:r>
+        <w:rPr>
+          <w:noProof/>
+        </w:rPr>
+        <w:t>6</w:t>
+      </w:r>
+      <w:r>
+        <w:rPr>
+          <w:noProof/>
+        </w:rPr>
+        <w:fldChar w:fldCharType="end"/>
+      </w:r>
+    </w:p>
+    <w:p>
+      <w:r>
+        <w:lastRenderedPageBreak/>
         <w:t xml:space="preserve">Figure 4 shows that action 0, increasing the scalar value, </w:t>
       </w:r>
       <w:r>
@@ -6405,6 +6689,32 @@
       </w:r>
       <w:r>
         <w:t>.</w:t>
+      </w:r>
+    </w:p>
+    <w:p>
+      <w:r>
+        <w:t>Figure 6 shows the final iteration only</w:t>
+      </w:r>
+      <w:r>
+        <w:t xml:space="preserve"> (note: the colours between Figures 5 and 6 aren’t synced)</w:t>
+      </w:r>
+      <w:r>
+        <w:t xml:space="preserve">. </w:t>
+      </w:r>
+      <w:r>
+        <w:t>4 individual</w:t>
+      </w:r>
+      <w:r>
+        <w:t>s had their subjective fitness fall to 0, or</w:t>
+      </w:r>
+      <w:r>
+        <w:t xml:space="preserve"> to</w:t>
+      </w:r>
+      <w:r>
+        <w:t xml:space="preserve"> far below the</w:t>
+      </w:r>
+      <w:r>
+        <w:t xml:space="preserve"> other individuals in the environment. In turn, these individuals’ scalar values all flattened out and didn’t increase again significantly.</w:t>
       </w:r>
     </w:p>
     <w:p>
@@ -6439,7 +6749,7 @@
                     <pic:cNvPicPr/>
                   </pic:nvPicPr>
                   <pic:blipFill>
-                    <a:blip r:embed="rId18"/>
+                    <a:blip r:embed="rId19"/>
                     <a:stretch>
                       <a:fillRect/>
                     </a:stretch>
@@ -6472,7 +6782,7 @@
           <w:rPr>
             <w:noProof/>
           </w:rPr>
-          <w:t>6</w:t>
+          <w:t>7</w:t>
         </w:r>
       </w:fldSimple>
     </w:p>
@@ -6484,7 +6794,6 @@
         <w:rPr>
           <w:noProof/>
         </w:rPr>
-        <w:lastRenderedPageBreak/>
         <w:drawing>
           <wp:inline distT="0" distB="0" distL="0" distR="0" wp14:anchorId="2A304409" wp14:editId="55AE482A">
             <wp:extent cx="4713548" cy="3600000"/>
@@ -6541,16 +6850,29 @@
           <w:rPr>
             <w:noProof/>
           </w:rPr>
-          <w:t>7</w:t>
+          <w:t>8</w:t>
         </w:r>
       </w:fldSimple>
     </w:p>
     <w:p>
       <w:r>
-        <w:t>Figure 6 shows that action 0 was again the preferred action.</w:t>
-      </w:r>
-      <w:r>
-        <w:t xml:space="preserve"> Figure 7 again shows that after the average scalar value </w:t>
+        <w:lastRenderedPageBreak/>
+        <w:t xml:space="preserve">Figure </w:t>
+      </w:r>
+      <w:r>
+        <w:t>7</w:t>
+      </w:r>
+      <w:r>
+        <w:t xml:space="preserve"> shows that action 0 was again the preferred action.</w:t>
+      </w:r>
+      <w:r>
+        <w:t xml:space="preserve"> Figure </w:t>
+      </w:r>
+      <w:r>
+        <w:t>8</w:t>
+      </w:r>
+      <w:r>
+        <w:t xml:space="preserve"> again shows that after the average scalar value </w:t>
       </w:r>
       <w:r>
         <w:t>hit its maximum at around generation 80</w:t>
@@ -6597,7 +6919,7 @@
                     <pic:cNvPicPr/>
                   </pic:nvPicPr>
                   <pic:blipFill>
-                    <a:blip r:embed="rId19"/>
+                    <a:blip r:embed="rId20"/>
                     <a:stretch>
                       <a:fillRect/>
                     </a:stretch>
@@ -6630,7 +6952,7 @@
           <w:rPr>
             <w:noProof/>
           </w:rPr>
-          <w:t>8</w:t>
+          <w:t>9</w:t>
         </w:r>
       </w:fldSimple>
     </w:p>
@@ -6642,12 +6964,11 @@
         <w:rPr>
           <w:noProof/>
         </w:rPr>
-        <w:lastRenderedPageBreak/>
         <w:drawing>
-          <wp:inline distT="0" distB="0" distL="0" distR="0" wp14:anchorId="651051E5" wp14:editId="1FF2F7F4">
-            <wp:extent cx="1092587" cy="3600000"/>
-            <wp:effectExtent l="0" t="0" r="0" b="635"/>
-            <wp:docPr id="10" name="Picture 10" descr="Chart&#10;&#10;Description automatically generated"/>
+          <wp:inline distT="0" distB="0" distL="0" distR="0" wp14:anchorId="421AF6BD" wp14:editId="2C0B32AE">
+            <wp:extent cx="3359089" cy="2520000"/>
+            <wp:effectExtent l="0" t="0" r="0" b="0"/>
+            <wp:docPr id="5" name="Picture 5" descr="Chart, line chart&#10;&#10;Description automatically generated"/>
             <wp:cNvGraphicFramePr>
               <a:graphicFrameLocks xmlns:a="http://schemas.openxmlformats.org/drawingml/2006/main" noChangeAspect="1"/>
             </wp:cNvGraphicFramePr>
@@ -6655,11 +6976,11 @@
               <a:graphicData uri="http://schemas.openxmlformats.org/drawingml/2006/picture">
                 <pic:pic xmlns:pic="http://schemas.openxmlformats.org/drawingml/2006/picture">
                   <pic:nvPicPr>
-                    <pic:cNvPr id="10" name="Picture 10" descr="Chart&#10;&#10;Description automatically generated"/>
+                    <pic:cNvPr id="5" name="Picture 5" descr="Chart, line chart&#10;&#10;Description automatically generated"/>
                     <pic:cNvPicPr/>
                   </pic:nvPicPr>
                   <pic:blipFill>
-                    <a:blip r:embed="rId20"/>
+                    <a:blip r:embed="rId21"/>
                     <a:stretch>
                       <a:fillRect/>
                     </a:stretch>
@@ -6667,7 +6988,7 @@
                   <pic:spPr>
                     <a:xfrm>
                       <a:off x="0" y="0"/>
-                      <a:ext cx="1092587" cy="3600000"/>
+                      <a:ext cx="3359089" cy="2520000"/>
                     </a:xfrm>
                     <a:prstGeom prst="rect">
                       <a:avLst/>
@@ -6692,22 +7013,43 @@
           <w:rPr>
             <w:noProof/>
           </w:rPr>
-          <w:t>9</w:t>
+          <w:t>10</w:t>
         </w:r>
       </w:fldSimple>
     </w:p>
     <w:p>
       <w:r>
-        <w:t xml:space="preserve">Figure 8 again shows action 0 was the preferred action. </w:t>
-      </w:r>
-      <w:r>
-        <w:t xml:space="preserve">Figure 9 shows </w:t>
-      </w:r>
-      <w:r>
-        <w:t xml:space="preserve">a different result, here the blue individual dominated the red individual, and </w:t>
-      </w:r>
-      <w:r>
-        <w:t xml:space="preserve">blue </w:t>
+        <w:t xml:space="preserve">Figure </w:t>
+      </w:r>
+      <w:r>
+        <w:t>9</w:t>
+      </w:r>
+      <w:r>
+        <w:t xml:space="preserve"> again shows action 0 was the preferred action. </w:t>
+      </w:r>
+      <w:r>
+        <w:t xml:space="preserve">Figure </w:t>
+      </w:r>
+      <w:r>
+        <w:t>10</w:t>
+      </w:r>
+      <w:r>
+        <w:t xml:space="preserve"> shows </w:t>
+      </w:r>
+      <w:r>
+        <w:t xml:space="preserve">a different result, here the </w:t>
+      </w:r>
+      <w:r>
+        <w:t>teal</w:t>
+      </w:r>
+      <w:r>
+        <w:t xml:space="preserve"> individual dominated the red individual, and </w:t>
+      </w:r>
+      <w:r>
+        <w:t>teal</w:t>
+      </w:r>
+      <w:r>
+        <w:t xml:space="preserve"> </w:t>
       </w:r>
       <w:r>
         <w:t xml:space="preserve">climbed to ~80 for its scalar value </w:t>
@@ -6725,135 +7067,371 @@
         <w:t xml:space="preserve">shows that the </w:t>
       </w:r>
       <w:r>
-        <w:t>reward for blue was 1 – the reward for red, and vice versa.</w:t>
+        <w:t xml:space="preserve">reward for </w:t>
+      </w:r>
+      <w:r>
+        <w:t>teal</w:t>
+      </w:r>
+      <w:r>
+        <w:t xml:space="preserve"> was 1 – the reward for red, and vice versa.</w:t>
+      </w:r>
+      <w:r>
+        <w:t xml:space="preserve"> Taking this plot at face-value gives the wrong conclusion however</w:t>
+      </w:r>
+      <w:r>
+        <w:t xml:space="preserve">, </w:t>
+      </w:r>
+      <w:r>
+        <w:t xml:space="preserve">and instead a plot of </w:t>
+      </w:r>
+      <w:r>
+        <w:t>a single iteration is required.</w:t>
+      </w:r>
+    </w:p>
+    <w:p>
+      <w:pPr>
+        <w:keepNext/>
+      </w:pPr>
+      <w:r>
+        <w:rPr>
+          <w:noProof/>
+        </w:rPr>
+        <w:lastRenderedPageBreak/>
+        <w:drawing>
+          <wp:inline distT="0" distB="0" distL="0" distR="0" wp14:anchorId="23BF815A" wp14:editId="769EB905">
+            <wp:extent cx="3392839" cy="2520000"/>
+            <wp:effectExtent l="0" t="0" r="0" b="0"/>
+            <wp:docPr id="12" name="Picture 12" descr="Chart, histogram&#10;&#10;Description automatically generated"/>
+            <wp:cNvGraphicFramePr>
+              <a:graphicFrameLocks xmlns:a="http://schemas.openxmlformats.org/drawingml/2006/main" noChangeAspect="1"/>
+            </wp:cNvGraphicFramePr>
+            <a:graphic xmlns:a="http://schemas.openxmlformats.org/drawingml/2006/main">
+              <a:graphicData uri="http://schemas.openxmlformats.org/drawingml/2006/picture">
+                <pic:pic xmlns:pic="http://schemas.openxmlformats.org/drawingml/2006/picture">
+                  <pic:nvPicPr>
+                    <pic:cNvPr id="12" name="Picture 12" descr="Chart, histogram&#10;&#10;Description automatically generated"/>
+                    <pic:cNvPicPr/>
+                  </pic:nvPicPr>
+                  <pic:blipFill>
+                    <a:blip r:embed="rId22"/>
+                    <a:stretch>
+                      <a:fillRect/>
+                    </a:stretch>
+                  </pic:blipFill>
+                  <pic:spPr>
+                    <a:xfrm>
+                      <a:off x="0" y="0"/>
+                      <a:ext cx="3392839" cy="2520000"/>
+                    </a:xfrm>
+                    <a:prstGeom prst="rect">
+                      <a:avLst/>
+                    </a:prstGeom>
+                  </pic:spPr>
+                </pic:pic>
+              </a:graphicData>
+            </a:graphic>
+          </wp:inline>
+        </w:drawing>
+      </w:r>
+    </w:p>
+    <w:p>
+      <w:pPr>
+        <w:pStyle w:val="Caption"/>
+      </w:pPr>
+      <w:r>
+        <w:t xml:space="preserve">Figure </w:t>
+      </w:r>
+      <w:r>
+        <w:fldChar w:fldCharType="begin"/>
+      </w:r>
+      <w:r>
+        <w:instrText xml:space="preserve"> SEQ Figure \* ARABIC </w:instrText>
+      </w:r>
+      <w:r>
+        <w:fldChar w:fldCharType="separate"/>
+      </w:r>
+      <w:r>
+        <w:rPr>
+          <w:noProof/>
+        </w:rPr>
+        <w:t>11</w:t>
+      </w:r>
+      <w:r>
+        <w:rPr>
+          <w:noProof/>
+        </w:rPr>
+        <w:fldChar w:fldCharType="end"/>
+      </w:r>
+    </w:p>
+    <w:p>
+      <w:pPr>
+        <w:keepNext/>
+      </w:pPr>
+      <w:r>
+        <w:rPr>
+          <w:noProof/>
+        </w:rPr>
+        <w:drawing>
+          <wp:inline distT="0" distB="0" distL="0" distR="0" wp14:anchorId="34C647D0" wp14:editId="55ADA312">
+            <wp:extent cx="3374346" cy="2520000"/>
+            <wp:effectExtent l="0" t="0" r="0" b="0"/>
+            <wp:docPr id="4" name="Picture 4" descr="Chart, line chart&#10;&#10;Description automatically generated"/>
+            <wp:cNvGraphicFramePr>
+              <a:graphicFrameLocks xmlns:a="http://schemas.openxmlformats.org/drawingml/2006/main" noChangeAspect="1"/>
+            </wp:cNvGraphicFramePr>
+            <a:graphic xmlns:a="http://schemas.openxmlformats.org/drawingml/2006/main">
+              <a:graphicData uri="http://schemas.openxmlformats.org/drawingml/2006/picture">
+                <pic:pic xmlns:pic="http://schemas.openxmlformats.org/drawingml/2006/picture">
+                  <pic:nvPicPr>
+                    <pic:cNvPr id="4" name="Picture 4" descr="Chart, line chart&#10;&#10;Description automatically generated"/>
+                    <pic:cNvPicPr/>
+                  </pic:nvPicPr>
+                  <pic:blipFill>
+                    <a:blip r:embed="rId23"/>
+                    <a:stretch>
+                      <a:fillRect/>
+                    </a:stretch>
+                  </pic:blipFill>
+                  <pic:spPr>
+                    <a:xfrm>
+                      <a:off x="0" y="0"/>
+                      <a:ext cx="3374346" cy="2520000"/>
+                    </a:xfrm>
+                    <a:prstGeom prst="rect">
+                      <a:avLst/>
+                    </a:prstGeom>
+                  </pic:spPr>
+                </pic:pic>
+              </a:graphicData>
+            </a:graphic>
+          </wp:inline>
+        </w:drawing>
+      </w:r>
+    </w:p>
+    <w:p>
+      <w:pPr>
+        <w:pStyle w:val="Caption"/>
+      </w:pPr>
+      <w:r>
+        <w:t xml:space="preserve">Figure </w:t>
+      </w:r>
+      <w:r>
+        <w:fldChar w:fldCharType="begin"/>
+      </w:r>
+      <w:r>
+        <w:instrText xml:space="preserve"> SEQ Figure \* ARABIC </w:instrText>
+      </w:r>
+      <w:r>
+        <w:fldChar w:fldCharType="separate"/>
+      </w:r>
+      <w:r>
+        <w:rPr>
+          <w:noProof/>
+        </w:rPr>
+        <w:t>12</w:t>
+      </w:r>
+      <w:r>
+        <w:rPr>
+          <w:noProof/>
+        </w:rPr>
+        <w:fldChar w:fldCharType="end"/>
+      </w:r>
+    </w:p>
+    <w:p>
+      <w:r>
+        <w:t>Figure 1</w:t>
+      </w:r>
+      <w:r>
+        <w:t>1</w:t>
+      </w:r>
+      <w:r>
+        <w:t xml:space="preserve"> shows the penultimate iteration, and </w:t>
+      </w:r>
+      <w:r>
+        <w:t>Figure 1</w:t>
+      </w:r>
+      <w:r>
+        <w:t>2</w:t>
+      </w:r>
+      <w:r>
+        <w:t xml:space="preserve"> shows the final iteratio</w:t>
+      </w:r>
+      <w:r>
+        <w:t>n</w:t>
+      </w:r>
+      <w:r>
+        <w:t>.</w:t>
       </w:r>
       <w:r>
         <w:t xml:space="preserve"> </w:t>
       </w:r>
       <w:r>
-        <w:t xml:space="preserve">From </w:t>
-      </w:r>
-      <w:r>
-        <w:t xml:space="preserve">this </w:t>
-      </w:r>
-      <w:r>
-        <w:t>graph</w:t>
-      </w:r>
-      <w:r>
-        <w:t xml:space="preserve"> it can easily be seen that since there is </w:t>
-      </w:r>
-      <w:r>
-        <w:t xml:space="preserve">no penalty for blue to </w:t>
-      </w:r>
-      <w:r>
-        <w:t>decrease</w:t>
-      </w:r>
-      <w:r>
-        <w:t xml:space="preserve">, </w:t>
-      </w:r>
-      <w:r>
-        <w:t>it kept climbing</w:t>
-      </w:r>
-      <w:r>
-        <w:t>. H</w:t>
-      </w:r>
-      <w:r>
-        <w:t>owever</w:t>
-      </w:r>
-      <w:r>
-        <w:t>,</w:t>
-      </w:r>
-      <w:r>
-        <w:t xml:space="preserve"> for red </w:t>
-      </w:r>
-      <w:r>
-        <w:t xml:space="preserve">it kept </w:t>
-      </w:r>
-      <w:r>
-        <w:t>incr</w:t>
-      </w:r>
-      <w:r>
-        <w:t>easing</w:t>
-      </w:r>
-      <w:r>
-        <w:t xml:space="preserve"> but</w:t>
-      </w:r>
-      <w:r>
-        <w:t xml:space="preserve"> because </w:t>
-      </w:r>
-      <w:r>
-        <w:t xml:space="preserve">its subjective fitness stayed consistently low it </w:t>
-      </w:r>
-      <w:r>
-        <w:t xml:space="preserve">couldn’t </w:t>
-      </w:r>
-      <w:r>
-        <w:t xml:space="preserve">properly </w:t>
-      </w:r>
-      <w:r>
-        <w:t xml:space="preserve">reward </w:t>
-      </w:r>
-      <w:r>
-        <w:t>increasing its scalar value</w:t>
-      </w:r>
-      <w:r>
-        <w:t xml:space="preserve"> to the same degree that blue did</w:t>
-      </w:r>
-      <w:r>
-        <w:t>, which lead</w:t>
+        <w:t xml:space="preserve">From these two plots, </w:t>
+      </w:r>
+      <w:r>
+        <w:t xml:space="preserve">the true </w:t>
+      </w:r>
+      <w:r>
+        <w:t>conclusion can be found:</w:t>
+      </w:r>
+      <w:r>
+        <w:t xml:space="preserve"> whichever </w:t>
+      </w:r>
+      <w:r>
+        <w:t xml:space="preserve">individual started with the higher initialisation </w:t>
+      </w:r>
+      <w:r>
+        <w:t>ended up dominating the other.</w:t>
+      </w:r>
+      <w:r>
+        <w:t xml:space="preserve"> This is because </w:t>
+      </w:r>
+      <w:r>
+        <w:t xml:space="preserve">there is no </w:t>
+      </w:r>
+      <w:r>
+        <w:t xml:space="preserve">subjective </w:t>
+      </w:r>
+      <w:r>
+        <w:t>reward gradient</w:t>
+      </w:r>
+      <w:r>
+        <w:t xml:space="preserve"> in this </w:t>
+      </w:r>
+      <w:r>
+        <w:t>2-agent</w:t>
+      </w:r>
+      <w:r>
+        <w:t xml:space="preserve"> environment, </w:t>
+      </w:r>
+      <w:r>
+        <w:t>either the individual is winning or it is losing</w:t>
+      </w:r>
+      <w:r>
+        <w:t>; there is no way to tell how much it is winning by or losing by, so therefore the losing indi</w:t>
+      </w:r>
+      <w:r>
+        <w:t>vidual</w:t>
+      </w:r>
+      <w:r>
+        <w:t xml:space="preserve">s never </w:t>
+      </w:r>
+      <w:r>
+        <w:t xml:space="preserve">learn </w:t>
+      </w:r>
+      <w:r>
+        <w:t>how to come back from losing</w:t>
+      </w:r>
+      <w:r>
+        <w:t xml:space="preserve">, whilst winning </w:t>
+      </w:r>
+      <w:r>
+        <w:t xml:space="preserve">individuals </w:t>
+      </w:r>
+      <w:r>
+        <w:t>continue to reward increasing their scalar value</w:t>
+      </w:r>
+      <w:r>
+        <w:t>.</w:t>
+      </w:r>
+    </w:p>
+    <w:p>
+      <w:r>
+        <w:t>To conclude</w:t>
+      </w:r>
+      <w:r>
+        <w:t xml:space="preserve"> Experiment </w:t>
+      </w:r>
+      <w:r>
+        <w:t xml:space="preserve">1, </w:t>
+      </w:r>
+      <w:r>
+        <w:t>a loss of gradient has been shown. In Figure 5</w:t>
+      </w:r>
+      <w:r>
+        <w:t xml:space="preserve"> and 8</w:t>
+      </w:r>
+      <w:r>
+        <w:t xml:space="preserve"> this </w:t>
+      </w:r>
+      <w:r>
+        <w:t xml:space="preserve">is shown by </w:t>
+      </w:r>
+      <w:r>
+        <w:t xml:space="preserve">the subjective fitness of individuals </w:t>
+      </w:r>
+      <w:r>
+        <w:t xml:space="preserve">not improving significantly after a certain </w:t>
+      </w:r>
+      <w:r>
+        <w:t>point</w:t>
+      </w:r>
+      <w:r>
+        <w:t>, this is because even though the individuals them</w:t>
+      </w:r>
+      <w:r>
+        <w:t xml:space="preserve">selves have a high objective fitness, their </w:t>
+      </w:r>
+      <w:r>
+        <w:lastRenderedPageBreak/>
+        <w:t xml:space="preserve">scalar value, </w:t>
+      </w:r>
+      <w:r>
+        <w:t>they are not any</w:t>
+      </w:r>
+      <w:r>
+        <w:t xml:space="preserve"> better in comparison to the other agents, as all other agents have also improved proportionally.</w:t>
+      </w:r>
+      <w:r>
+        <w:t xml:space="preserve"> This is known as the Red Queen Effect, and has been </w:t>
+      </w:r>
+      <w:r>
+        <w:t xml:space="preserve">previously </w:t>
+      </w:r>
+      <w:r>
+        <w:t xml:space="preserve">documented in Coevolutionary </w:t>
+      </w:r>
+      <w:r>
+        <w:t>research</w:t>
+      </w:r>
+      <w:r>
+        <w:fldChar w:fldCharType="begin" w:fldLock="1"/>
+      </w:r>
+      <w:r>
+        <w:instrText>ADDIN paperpile_citation &lt;clusterId&gt;M332T389P779M474&lt;/clusterId&gt;&lt;metadata&gt;&lt;citation&gt;&lt;id&gt;e45ff7a2-6b94-4f41-aeff-85b977f806df&lt;/id&gt;&lt;/citation&gt;&lt;/metadata&gt;&lt;data&gt;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&lt;/data&gt; \* MERGEFORMAT</w:instrText>
+      </w:r>
+      <w:r>
+        <w:fldChar w:fldCharType="separate"/>
+      </w:r>
+      <w:r>
+        <w:rPr>
+          <w:noProof/>
+        </w:rPr>
+        <w:t>[15]</w:t>
+      </w:r>
+      <w:r>
+        <w:fldChar w:fldCharType="end"/>
       </w:r>
       <w:r>
         <w:t xml:space="preserve"> </w:t>
       </w:r>
       <w:r>
-        <w:t>to the overall curve being much lower.</w:t>
-      </w:r>
-      <w:r>
-        <w:t xml:space="preserve"> One reason for this disconnect</w:t>
-      </w:r>
-      <w:r>
-        <w:t xml:space="preserve"> between the individuals</w:t>
-      </w:r>
-      <w:r>
-        <w:t xml:space="preserve"> could be that blue started off </w:t>
-      </w:r>
-      <w:r>
-        <w:t xml:space="preserve">with a higher </w:t>
-      </w:r>
-      <w:r>
-        <w:t xml:space="preserve">scalar value at initialisation, </w:t>
-      </w:r>
-      <w:r>
-        <w:t>and therefore had a higher subjective reward to start off with.</w:t>
-      </w:r>
-      <w:r>
-        <w:t xml:space="preserve"> Another obser</w:t>
-      </w:r>
-      <w:r>
-        <w:t xml:space="preserve">vation is that even though blue’s scalar value kept increasing until generation ~75, </w:t>
-      </w:r>
-      <w:r>
-        <w:t>the subjective fitness for blue didn’t vary significantly after generation ~25</w:t>
-      </w:r>
-      <w:r>
-        <w:t xml:space="preserve">, which is where the scalar value </w:t>
-      </w:r>
-      <w:r>
-        <w:t>disconnect</w:t>
-      </w:r>
-      <w:r>
-        <w:t xml:space="preserve"> between </w:t>
-      </w:r>
-      <w:r>
-        <w:t>red and blue became larger and larger.</w:t>
-      </w:r>
-      <w:r>
-        <w:t xml:space="preserve"> Another observation to be made is that the average scalar value for blue never reached 100, and instead flattened </w:t>
-      </w:r>
-    </w:p>
-    <w:p>
-      <w:r>
-        <w:t>NOPEWRONG</w:t>
+        <w:t>but</w:t>
+      </w:r>
+      <w:r>
+        <w:t xml:space="preserve"> to my knowledge has not </w:t>
+      </w:r>
+      <w:r>
+        <w:t xml:space="preserve">yet </w:t>
+      </w:r>
+      <w:r>
+        <w:t xml:space="preserve">been documented </w:t>
+      </w:r>
+      <w:r>
+        <w:t>in</w:t>
+      </w:r>
+      <w:r>
+        <w:t xml:space="preserve"> RL.</w:t>
       </w:r>
     </w:p>
     <w:p>
@@ -6869,10 +7447,55 @@
     </w:p>
     <w:p>
       <w:r>
-        <w:t xml:space="preserve">Lorem ipsum dolor sit amet, consectetur adipiscing elit. </w:t>
-      </w:r>
-      <w:r>
-        <w:t xml:space="preserve">Pellentesque </w:t>
+        <w:t xml:space="preserve">Lorem ipsum </w:t>
+      </w:r>
+      <w:proofErr w:type="spellStart"/>
+      <w:r>
+        <w:t>dolor</w:t>
+      </w:r>
+      <w:proofErr w:type="spellEnd"/>
+      <w:r>
+        <w:t xml:space="preserve"> sit </w:t>
+      </w:r>
+      <w:proofErr w:type="spellStart"/>
+      <w:r>
+        <w:t>amet</w:t>
+      </w:r>
+      <w:proofErr w:type="spellEnd"/>
+      <w:r>
+        <w:t xml:space="preserve">, </w:t>
+      </w:r>
+      <w:proofErr w:type="spellStart"/>
+      <w:r>
+        <w:t>consectetur</w:t>
+      </w:r>
+      <w:proofErr w:type="spellEnd"/>
+      <w:r>
+        <w:t xml:space="preserve"> </w:t>
+      </w:r>
+      <w:proofErr w:type="spellStart"/>
+      <w:r>
+        <w:t>adipiscing</w:t>
+      </w:r>
+      <w:proofErr w:type="spellEnd"/>
+      <w:r>
+        <w:t xml:space="preserve"> </w:t>
+      </w:r>
+      <w:proofErr w:type="spellStart"/>
+      <w:r>
+        <w:t>elit</w:t>
+      </w:r>
+      <w:proofErr w:type="spellEnd"/>
+      <w:r>
+        <w:t xml:space="preserve">. </w:t>
+      </w:r>
+      <w:proofErr w:type="spellStart"/>
+      <w:r>
+        <w:t>Pellentesque</w:t>
+      </w:r>
+      <w:proofErr w:type="spellEnd"/>
+      <w:r>
+        <w:t xml:space="preserve"> </w:t>
       </w:r>
     </w:p>
     <w:p>
@@ -6905,8 +7528,381 @@
       </w:r>
     </w:p>
     <w:p>
-      <w:r>
-        <w:t>Fusce congue mauris leo, nec sagittis justo convallis quis. Maecenas varius tellus vel nulla facilisis accumsan. Nunc in facilisis nulla. Suspendisse ac molestie ante. Duis vulputate sit amet tellus eget efficitur. Cras ut dolor at dolor molestie dignissim. Proin eu massa dapibus, feugiat quam auctor, porttitor urna. Integer porttitor, libero a egestas lacinia, neque leo luctus elit, id iaculis leo quam porta est. Integer ut porttitor tortor.</w:t>
+      <w:proofErr w:type="spellStart"/>
+      <w:r>
+        <w:t>Fusce</w:t>
+      </w:r>
+      <w:proofErr w:type="spellEnd"/>
+      <w:r>
+        <w:t xml:space="preserve"> </w:t>
+      </w:r>
+      <w:proofErr w:type="spellStart"/>
+      <w:r>
+        <w:t>congue</w:t>
+      </w:r>
+      <w:proofErr w:type="spellEnd"/>
+      <w:r>
+        <w:t xml:space="preserve"> </w:t>
+      </w:r>
+      <w:proofErr w:type="spellStart"/>
+      <w:r>
+        <w:t>mauris</w:t>
+      </w:r>
+      <w:proofErr w:type="spellEnd"/>
+      <w:r>
+        <w:t xml:space="preserve"> </w:t>
+      </w:r>
+      <w:proofErr w:type="spellStart"/>
+      <w:r>
+        <w:t>leo</w:t>
+      </w:r>
+      <w:proofErr w:type="spellEnd"/>
+      <w:r>
+        <w:t xml:space="preserve">, </w:t>
+      </w:r>
+      <w:proofErr w:type="spellStart"/>
+      <w:r>
+        <w:t>nec</w:t>
+      </w:r>
+      <w:proofErr w:type="spellEnd"/>
+      <w:r>
+        <w:t xml:space="preserve"> </w:t>
+      </w:r>
+      <w:proofErr w:type="spellStart"/>
+      <w:r>
+        <w:t>sagittis</w:t>
+      </w:r>
+      <w:proofErr w:type="spellEnd"/>
+      <w:r>
+        <w:t xml:space="preserve"> </w:t>
+      </w:r>
+      <w:proofErr w:type="spellStart"/>
+      <w:r>
+        <w:t>justo</w:t>
+      </w:r>
+      <w:proofErr w:type="spellEnd"/>
+      <w:r>
+        <w:t xml:space="preserve"> convallis </w:t>
+      </w:r>
+      <w:proofErr w:type="spellStart"/>
+      <w:r>
+        <w:t>quis</w:t>
+      </w:r>
+      <w:proofErr w:type="spellEnd"/>
+      <w:r>
+        <w:t xml:space="preserve">. Maecenas </w:t>
+      </w:r>
+      <w:proofErr w:type="spellStart"/>
+      <w:r>
+        <w:t>varius</w:t>
+      </w:r>
+      <w:proofErr w:type="spellEnd"/>
+      <w:r>
+        <w:t xml:space="preserve"> </w:t>
+      </w:r>
+      <w:proofErr w:type="spellStart"/>
+      <w:r>
+        <w:t>tellus</w:t>
+      </w:r>
+      <w:proofErr w:type="spellEnd"/>
+      <w:r>
+        <w:t xml:space="preserve"> </w:t>
+      </w:r>
+      <w:proofErr w:type="spellStart"/>
+      <w:r>
+        <w:t>vel</w:t>
+      </w:r>
+      <w:proofErr w:type="spellEnd"/>
+      <w:r>
+        <w:t xml:space="preserve"> </w:t>
+      </w:r>
+      <w:proofErr w:type="spellStart"/>
+      <w:r>
+        <w:t>nulla</w:t>
+      </w:r>
+      <w:proofErr w:type="spellEnd"/>
+      <w:r>
+        <w:t xml:space="preserve"> </w:t>
+      </w:r>
+      <w:proofErr w:type="spellStart"/>
+      <w:r>
+        <w:t>facilisis</w:t>
+      </w:r>
+      <w:proofErr w:type="spellEnd"/>
+      <w:r>
+        <w:t xml:space="preserve"> </w:t>
+      </w:r>
+      <w:proofErr w:type="spellStart"/>
+      <w:r>
+        <w:t>accumsan</w:t>
+      </w:r>
+      <w:proofErr w:type="spellEnd"/>
+      <w:r>
+        <w:t xml:space="preserve">. Nunc in </w:t>
+      </w:r>
+      <w:proofErr w:type="spellStart"/>
+      <w:r>
+        <w:t>facilisis</w:t>
+      </w:r>
+      <w:proofErr w:type="spellEnd"/>
+      <w:r>
+        <w:t xml:space="preserve"> </w:t>
+      </w:r>
+      <w:proofErr w:type="spellStart"/>
+      <w:r>
+        <w:t>nulla</w:t>
+      </w:r>
+      <w:proofErr w:type="spellEnd"/>
+      <w:r>
+        <w:t xml:space="preserve">. </w:t>
+      </w:r>
+      <w:proofErr w:type="spellStart"/>
+      <w:r>
+        <w:t>Suspendisse</w:t>
+      </w:r>
+      <w:proofErr w:type="spellEnd"/>
+      <w:r>
+        <w:t xml:space="preserve"> ac </w:t>
+      </w:r>
+      <w:proofErr w:type="spellStart"/>
+      <w:r>
+        <w:t>molestie</w:t>
+      </w:r>
+      <w:proofErr w:type="spellEnd"/>
+      <w:r>
+        <w:t xml:space="preserve"> ante. Duis </w:t>
+      </w:r>
+      <w:proofErr w:type="spellStart"/>
+      <w:r>
+        <w:t>vulputate</w:t>
+      </w:r>
+      <w:proofErr w:type="spellEnd"/>
+      <w:r>
+        <w:t xml:space="preserve"> sit </w:t>
+      </w:r>
+      <w:proofErr w:type="spellStart"/>
+      <w:r>
+        <w:t>amet</w:t>
+      </w:r>
+      <w:proofErr w:type="spellEnd"/>
+      <w:r>
+        <w:t xml:space="preserve"> </w:t>
+      </w:r>
+      <w:proofErr w:type="spellStart"/>
+      <w:r>
+        <w:t>tellus</w:t>
+      </w:r>
+      <w:proofErr w:type="spellEnd"/>
+      <w:r>
+        <w:t xml:space="preserve"> </w:t>
+      </w:r>
+      <w:proofErr w:type="spellStart"/>
+      <w:r>
+        <w:t>eget</w:t>
+      </w:r>
+      <w:proofErr w:type="spellEnd"/>
+      <w:r>
+        <w:t xml:space="preserve"> </w:t>
+      </w:r>
+      <w:proofErr w:type="spellStart"/>
+      <w:r>
+        <w:t>efficitur</w:t>
+      </w:r>
+      <w:proofErr w:type="spellEnd"/>
+      <w:r>
+        <w:t xml:space="preserve">. Cras </w:t>
+      </w:r>
+      <w:proofErr w:type="spellStart"/>
+      <w:r>
+        <w:t>ut</w:t>
+      </w:r>
+      <w:proofErr w:type="spellEnd"/>
+      <w:r>
+        <w:t xml:space="preserve"> </w:t>
+      </w:r>
+      <w:proofErr w:type="spellStart"/>
+      <w:r>
+        <w:t>dolor</w:t>
+      </w:r>
+      <w:proofErr w:type="spellEnd"/>
+      <w:r>
+        <w:t xml:space="preserve"> at </w:t>
+      </w:r>
+      <w:proofErr w:type="spellStart"/>
+      <w:r>
+        <w:t>dolor</w:t>
+      </w:r>
+      <w:proofErr w:type="spellEnd"/>
+      <w:r>
+        <w:t xml:space="preserve"> </w:t>
+      </w:r>
+      <w:proofErr w:type="spellStart"/>
+      <w:r>
+        <w:t>molestie</w:t>
+      </w:r>
+      <w:proofErr w:type="spellEnd"/>
+      <w:r>
+        <w:t xml:space="preserve"> </w:t>
+      </w:r>
+      <w:proofErr w:type="spellStart"/>
+      <w:r>
+        <w:t>dignissim</w:t>
+      </w:r>
+      <w:proofErr w:type="spellEnd"/>
+      <w:r>
+        <w:t xml:space="preserve">. Proin </w:t>
+      </w:r>
+      <w:proofErr w:type="spellStart"/>
+      <w:r>
+        <w:t>eu</w:t>
+      </w:r>
+      <w:proofErr w:type="spellEnd"/>
+      <w:r>
+        <w:t xml:space="preserve"> </w:t>
+      </w:r>
+      <w:proofErr w:type="spellStart"/>
+      <w:r>
+        <w:t>massa</w:t>
+      </w:r>
+      <w:proofErr w:type="spellEnd"/>
+      <w:r>
+        <w:t xml:space="preserve"> </w:t>
+      </w:r>
+      <w:proofErr w:type="spellStart"/>
+      <w:r>
+        <w:t>dapibus</w:t>
+      </w:r>
+      <w:proofErr w:type="spellEnd"/>
+      <w:r>
+        <w:t xml:space="preserve">, </w:t>
+      </w:r>
+      <w:proofErr w:type="spellStart"/>
+      <w:r>
+        <w:t>feugiat</w:t>
+      </w:r>
+      <w:proofErr w:type="spellEnd"/>
+      <w:r>
+        <w:t xml:space="preserve"> </w:t>
+      </w:r>
+      <w:proofErr w:type="spellStart"/>
+      <w:r>
+        <w:t>quam</w:t>
+      </w:r>
+      <w:proofErr w:type="spellEnd"/>
+      <w:r>
+        <w:t xml:space="preserve"> auctor, </w:t>
+      </w:r>
+      <w:proofErr w:type="spellStart"/>
+      <w:r>
+        <w:t>porttitor</w:t>
+      </w:r>
+      <w:proofErr w:type="spellEnd"/>
+      <w:r>
+        <w:t xml:space="preserve"> </w:t>
+      </w:r>
+      <w:proofErr w:type="spellStart"/>
+      <w:r>
+        <w:t>urna</w:t>
+      </w:r>
+      <w:proofErr w:type="spellEnd"/>
+      <w:r>
+        <w:t xml:space="preserve">. Integer </w:t>
+      </w:r>
+      <w:proofErr w:type="spellStart"/>
+      <w:r>
+        <w:t>porttitor</w:t>
+      </w:r>
+      <w:proofErr w:type="spellEnd"/>
+      <w:r>
+        <w:t xml:space="preserve">, libero a </w:t>
+      </w:r>
+      <w:proofErr w:type="spellStart"/>
+      <w:r>
+        <w:t>egestas</w:t>
+      </w:r>
+      <w:proofErr w:type="spellEnd"/>
+      <w:r>
+        <w:t xml:space="preserve"> lacinia, </w:t>
+      </w:r>
+      <w:proofErr w:type="spellStart"/>
+      <w:r>
+        <w:t>neque</w:t>
+      </w:r>
+      <w:proofErr w:type="spellEnd"/>
+      <w:r>
+        <w:t xml:space="preserve"> </w:t>
+      </w:r>
+      <w:proofErr w:type="spellStart"/>
+      <w:r>
+        <w:t>leo</w:t>
+      </w:r>
+      <w:proofErr w:type="spellEnd"/>
+      <w:r>
+        <w:t xml:space="preserve"> </w:t>
+      </w:r>
+      <w:proofErr w:type="spellStart"/>
+      <w:r>
+        <w:t>luctus</w:t>
+      </w:r>
+      <w:proofErr w:type="spellEnd"/>
+      <w:r>
+        <w:t xml:space="preserve"> </w:t>
+      </w:r>
+      <w:proofErr w:type="spellStart"/>
+      <w:r>
+        <w:t>elit</w:t>
+      </w:r>
+      <w:proofErr w:type="spellEnd"/>
+      <w:r>
+        <w:t xml:space="preserve">, id </w:t>
+      </w:r>
+      <w:proofErr w:type="spellStart"/>
+      <w:r>
+        <w:t>iaculis</w:t>
+      </w:r>
+      <w:proofErr w:type="spellEnd"/>
+      <w:r>
+        <w:t xml:space="preserve"> </w:t>
+      </w:r>
+      <w:proofErr w:type="spellStart"/>
+      <w:r>
+        <w:t>leo</w:t>
+      </w:r>
+      <w:proofErr w:type="spellEnd"/>
+      <w:r>
+        <w:t xml:space="preserve"> </w:t>
+      </w:r>
+      <w:proofErr w:type="spellStart"/>
+      <w:r>
+        <w:t>quam</w:t>
+      </w:r>
+      <w:proofErr w:type="spellEnd"/>
+      <w:r>
+        <w:t xml:space="preserve"> porta est. Integer </w:t>
+      </w:r>
+      <w:proofErr w:type="spellStart"/>
+      <w:r>
+        <w:t>ut</w:t>
+      </w:r>
+      <w:proofErr w:type="spellEnd"/>
+      <w:r>
+        <w:t xml:space="preserve"> </w:t>
+      </w:r>
+      <w:proofErr w:type="spellStart"/>
+      <w:r>
+        <w:t>porttitor</w:t>
+      </w:r>
+      <w:proofErr w:type="spellEnd"/>
+      <w:r>
+        <w:t xml:space="preserve"> </w:t>
+      </w:r>
+      <w:proofErr w:type="spellStart"/>
+      <w:r>
+        <w:t>tortor</w:t>
+      </w:r>
+      <w:proofErr w:type="spellEnd"/>
+      <w:r>
+        <w:t>.</w:t>
       </w:r>
     </w:p>
     <w:p>
@@ -6926,7 +7922,351 @@
     </w:p>
     <w:p>
       <w:r>
-        <w:t>Donec felis sem, consectetur eu cursus ac, auctor sollicitudin velit. Sed hendrerit, metus et gravida vulputate, urna lacus facilisis neque, sed accumsan tellus nibh vel metus. Ut tempus felis neque, vitae rutrum ligula tristique sit amet. Morbi nec dui lectus. Ut fringilla orci in faucibus sodales. Integer dolor arcu, pellentesque a blandit non, volutpat vitae sem. Curabitur sit amet nunc tincidunt, mollis purus in, luctus eros.</w:t>
+        <w:t xml:space="preserve">Donec </w:t>
+      </w:r>
+      <w:proofErr w:type="spellStart"/>
+      <w:r>
+        <w:t>felis</w:t>
+      </w:r>
+      <w:proofErr w:type="spellEnd"/>
+      <w:r>
+        <w:t xml:space="preserve"> </w:t>
+      </w:r>
+      <w:proofErr w:type="spellStart"/>
+      <w:r>
+        <w:t>sem</w:t>
+      </w:r>
+      <w:proofErr w:type="spellEnd"/>
+      <w:r>
+        <w:t xml:space="preserve">, </w:t>
+      </w:r>
+      <w:proofErr w:type="spellStart"/>
+      <w:r>
+        <w:t>consectetur</w:t>
+      </w:r>
+      <w:proofErr w:type="spellEnd"/>
+      <w:r>
+        <w:t xml:space="preserve"> </w:t>
+      </w:r>
+      <w:proofErr w:type="spellStart"/>
+      <w:r>
+        <w:t>eu</w:t>
+      </w:r>
+      <w:proofErr w:type="spellEnd"/>
+      <w:r>
+        <w:t xml:space="preserve"> cursus ac, auctor </w:t>
+      </w:r>
+      <w:proofErr w:type="spellStart"/>
+      <w:r>
+        <w:t>sollicitudin</w:t>
+      </w:r>
+      <w:proofErr w:type="spellEnd"/>
+      <w:r>
+        <w:t xml:space="preserve"> </w:t>
+      </w:r>
+      <w:proofErr w:type="spellStart"/>
+      <w:r>
+        <w:t>velit</w:t>
+      </w:r>
+      <w:proofErr w:type="spellEnd"/>
+      <w:r>
+        <w:t xml:space="preserve">. </w:t>
+      </w:r>
+      <w:proofErr w:type="spellStart"/>
+      <w:r>
+        <w:t>Sed</w:t>
+      </w:r>
+      <w:proofErr w:type="spellEnd"/>
+      <w:r>
+        <w:t xml:space="preserve"> </w:t>
+      </w:r>
+      <w:proofErr w:type="spellStart"/>
+      <w:r>
+        <w:t>hendrerit</w:t>
+      </w:r>
+      <w:proofErr w:type="spellEnd"/>
+      <w:r>
+        <w:t xml:space="preserve">, </w:t>
+      </w:r>
+      <w:proofErr w:type="spellStart"/>
+      <w:r>
+        <w:t>metus</w:t>
+      </w:r>
+      <w:proofErr w:type="spellEnd"/>
+      <w:r>
+        <w:t xml:space="preserve"> et gravida </w:t>
+      </w:r>
+      <w:proofErr w:type="spellStart"/>
+      <w:r>
+        <w:t>vulputate</w:t>
+      </w:r>
+      <w:proofErr w:type="spellEnd"/>
+      <w:r>
+        <w:t xml:space="preserve">, </w:t>
+      </w:r>
+      <w:proofErr w:type="spellStart"/>
+      <w:r>
+        <w:t>urna</w:t>
+      </w:r>
+      <w:proofErr w:type="spellEnd"/>
+      <w:r>
+        <w:t xml:space="preserve"> </w:t>
+      </w:r>
+      <w:proofErr w:type="spellStart"/>
+      <w:r>
+        <w:t>lacus</w:t>
+      </w:r>
+      <w:proofErr w:type="spellEnd"/>
+      <w:r>
+        <w:t xml:space="preserve"> </w:t>
+      </w:r>
+      <w:proofErr w:type="spellStart"/>
+      <w:r>
+        <w:t>facilisis</w:t>
+      </w:r>
+      <w:proofErr w:type="spellEnd"/>
+      <w:r>
+        <w:t xml:space="preserve"> </w:t>
+      </w:r>
+      <w:proofErr w:type="spellStart"/>
+      <w:r>
+        <w:t>neque</w:t>
+      </w:r>
+      <w:proofErr w:type="spellEnd"/>
+      <w:r>
+        <w:t xml:space="preserve">, </w:t>
+      </w:r>
+      <w:proofErr w:type="spellStart"/>
+      <w:r>
+        <w:t>sed</w:t>
+      </w:r>
+      <w:proofErr w:type="spellEnd"/>
+      <w:r>
+        <w:t xml:space="preserve"> </w:t>
+      </w:r>
+      <w:proofErr w:type="spellStart"/>
+      <w:r>
+        <w:t>accumsan</w:t>
+      </w:r>
+      <w:proofErr w:type="spellEnd"/>
+      <w:r>
+        <w:t xml:space="preserve"> </w:t>
+      </w:r>
+      <w:proofErr w:type="spellStart"/>
+      <w:r>
+        <w:t>tellus</w:t>
+      </w:r>
+      <w:proofErr w:type="spellEnd"/>
+      <w:r>
+        <w:t xml:space="preserve"> </w:t>
+      </w:r>
+      <w:proofErr w:type="spellStart"/>
+      <w:r>
+        <w:t>nibh</w:t>
+      </w:r>
+      <w:proofErr w:type="spellEnd"/>
+      <w:r>
+        <w:t xml:space="preserve"> </w:t>
+      </w:r>
+      <w:proofErr w:type="spellStart"/>
+      <w:r>
+        <w:t>vel</w:t>
+      </w:r>
+      <w:proofErr w:type="spellEnd"/>
+      <w:r>
+        <w:t xml:space="preserve"> </w:t>
+      </w:r>
+      <w:proofErr w:type="spellStart"/>
+      <w:r>
+        <w:t>metus</w:t>
+      </w:r>
+      <w:proofErr w:type="spellEnd"/>
+      <w:r>
+        <w:t xml:space="preserve">. Ut tempus </w:t>
+      </w:r>
+      <w:proofErr w:type="spellStart"/>
+      <w:r>
+        <w:t>felis</w:t>
+      </w:r>
+      <w:proofErr w:type="spellEnd"/>
+      <w:r>
+        <w:t xml:space="preserve"> </w:t>
+      </w:r>
+      <w:proofErr w:type="spellStart"/>
+      <w:r>
+        <w:t>neque</w:t>
+      </w:r>
+      <w:proofErr w:type="spellEnd"/>
+      <w:r>
+        <w:t xml:space="preserve">, vitae </w:t>
+      </w:r>
+      <w:proofErr w:type="spellStart"/>
+      <w:r>
+        <w:t>rutrum</w:t>
+      </w:r>
+      <w:proofErr w:type="spellEnd"/>
+      <w:r>
+        <w:t xml:space="preserve"> ligula </w:t>
+      </w:r>
+      <w:proofErr w:type="spellStart"/>
+      <w:r>
+        <w:t>tristique</w:t>
+      </w:r>
+      <w:proofErr w:type="spellEnd"/>
+      <w:r>
+        <w:t xml:space="preserve"> sit </w:t>
+      </w:r>
+      <w:proofErr w:type="spellStart"/>
+      <w:r>
+        <w:t>amet</w:t>
+      </w:r>
+      <w:proofErr w:type="spellEnd"/>
+      <w:r>
+        <w:t xml:space="preserve">. Morbi </w:t>
+      </w:r>
+      <w:proofErr w:type="spellStart"/>
+      <w:r>
+        <w:t>nec</w:t>
+      </w:r>
+      <w:proofErr w:type="spellEnd"/>
+      <w:r>
+        <w:t xml:space="preserve"> dui </w:t>
+      </w:r>
+      <w:proofErr w:type="spellStart"/>
+      <w:r>
+        <w:t>lectus</w:t>
+      </w:r>
+      <w:proofErr w:type="spellEnd"/>
+      <w:r>
+        <w:t xml:space="preserve">. Ut </w:t>
+      </w:r>
+      <w:proofErr w:type="spellStart"/>
+      <w:r>
+        <w:t>fringilla</w:t>
+      </w:r>
+      <w:proofErr w:type="spellEnd"/>
+      <w:r>
+        <w:t xml:space="preserve"> </w:t>
+      </w:r>
+      <w:proofErr w:type="spellStart"/>
+      <w:r>
+        <w:t>orci</w:t>
+      </w:r>
+      <w:proofErr w:type="spellEnd"/>
+      <w:r>
+        <w:t xml:space="preserve"> in </w:t>
+      </w:r>
+      <w:proofErr w:type="spellStart"/>
+      <w:r>
+        <w:t>faucibus</w:t>
+      </w:r>
+      <w:proofErr w:type="spellEnd"/>
+      <w:r>
+        <w:t xml:space="preserve"> </w:t>
+      </w:r>
+      <w:proofErr w:type="spellStart"/>
+      <w:r>
+        <w:t>sodales</w:t>
+      </w:r>
+      <w:proofErr w:type="spellEnd"/>
+      <w:r>
+        <w:t xml:space="preserve">. Integer </w:t>
+      </w:r>
+      <w:proofErr w:type="spellStart"/>
+      <w:r>
+        <w:t>dolor</w:t>
+      </w:r>
+      <w:proofErr w:type="spellEnd"/>
+      <w:r>
+        <w:t xml:space="preserve"> </w:t>
+      </w:r>
+      <w:proofErr w:type="spellStart"/>
+      <w:r>
+        <w:t>arcu</w:t>
+      </w:r>
+      <w:proofErr w:type="spellEnd"/>
+      <w:r>
+        <w:t xml:space="preserve">, </w:t>
+      </w:r>
+      <w:proofErr w:type="spellStart"/>
+      <w:r>
+        <w:t>pellentesque</w:t>
+      </w:r>
+      <w:proofErr w:type="spellEnd"/>
+      <w:r>
+        <w:t xml:space="preserve"> a </w:t>
+      </w:r>
+      <w:proofErr w:type="spellStart"/>
+      <w:r>
+        <w:t>blandit</w:t>
+      </w:r>
+      <w:proofErr w:type="spellEnd"/>
+      <w:r>
+        <w:t xml:space="preserve"> non, </w:t>
+      </w:r>
+      <w:proofErr w:type="spellStart"/>
+      <w:r>
+        <w:t>volutpat</w:t>
+      </w:r>
+      <w:proofErr w:type="spellEnd"/>
+      <w:r>
+        <w:t xml:space="preserve"> vitae sem. </w:t>
+      </w:r>
+      <w:proofErr w:type="spellStart"/>
+      <w:r>
+        <w:t>Curabitur</w:t>
+      </w:r>
+      <w:proofErr w:type="spellEnd"/>
+      <w:r>
+        <w:t xml:space="preserve"> sit </w:t>
+      </w:r>
+      <w:proofErr w:type="spellStart"/>
+      <w:r>
+        <w:t>amet</w:t>
+      </w:r>
+      <w:proofErr w:type="spellEnd"/>
+      <w:r>
+        <w:t xml:space="preserve"> </w:t>
+      </w:r>
+      <w:proofErr w:type="spellStart"/>
+      <w:r>
+        <w:t>nunc</w:t>
+      </w:r>
+      <w:proofErr w:type="spellEnd"/>
+      <w:r>
+        <w:t xml:space="preserve"> </w:t>
+      </w:r>
+      <w:proofErr w:type="spellStart"/>
+      <w:r>
+        <w:t>tincidunt</w:t>
+      </w:r>
+      <w:proofErr w:type="spellEnd"/>
+      <w:r>
+        <w:t xml:space="preserve">, </w:t>
+      </w:r>
+      <w:proofErr w:type="spellStart"/>
+      <w:r>
+        <w:t>mollis</w:t>
+      </w:r>
+      <w:proofErr w:type="spellEnd"/>
+      <w:r>
+        <w:t xml:space="preserve"> </w:t>
+      </w:r>
+      <w:proofErr w:type="spellStart"/>
+      <w:r>
+        <w:t>purus</w:t>
+      </w:r>
+      <w:proofErr w:type="spellEnd"/>
+      <w:r>
+        <w:t xml:space="preserve"> in, </w:t>
+      </w:r>
+      <w:proofErr w:type="spellStart"/>
+      <w:r>
+        <w:t>luctus</w:t>
+      </w:r>
+      <w:proofErr w:type="spellEnd"/>
+      <w:r>
+        <w:t xml:space="preserve"> eros.</w:t>
       </w:r>
     </w:p>
     <w:bookmarkStart w:id="11" w:name="_Toc99962823" w:displacedByCustomXml="next"/>
@@ -7532,7 +8872,7 @@
       </w:r>
     </w:p>
     <w:sectPr>
-      <w:footerReference w:type="default" r:id="rId21"/>
+      <w:footerReference w:type="default" r:id="rId24"/>
       <w:pgSz w:w="11906" w:h="16838" w:code="9"/>
       <w:pgMar w:top="1418" w:right="2268" w:bottom="2268" w:left="2268" w:header="709" w:footer="709" w:gutter="0"/>
       <w:pgNumType w:start="1"/>
@@ -7658,6 +8998,25 @@
       </w:r>
     </w:p>
   </w:footnote>
+  <w:footnote w:id="1">
+    <w:p>
+      <w:pPr>
+        <w:pStyle w:val="FootnoteText"/>
+      </w:pPr>
+      <w:r>
+        <w:rPr>
+          <w:rStyle w:val="FootnoteReference"/>
+        </w:rPr>
+        <w:footnoteRef/>
+      </w:r>
+      <w:r>
+        <w:t xml:space="preserve"> </w:t>
+      </w:r>
+      <w:r>
+        <w:t>https://github.com/TomClarkJorvik/Tom-Clark-CS-BEng-Project</w:t>
+      </w:r>
+    </w:p>
+  </w:footnote>
 </w:footnotes>
 </file>
 
@@ -7712,7 +9071,7 @@
       <w:rPr>
         <w:noProof/>
       </w:rPr>
-      <w:t>Appendix A</w:t>
+      <w:t>Conclusion</w:t>
     </w:r>
     <w:r>
       <w:rPr>
@@ -9643,6 +11002,7 @@
     <w:rsid w:val="007F4DFC"/>
     <w:rsid w:val="007F7F2C"/>
     <w:rsid w:val="00877493"/>
+    <w:rsid w:val="008A4D2D"/>
     <w:rsid w:val="008A5657"/>
     <w:rsid w:val="008D2D07"/>
     <w:rsid w:val="009434E5"/>
@@ -9658,6 +11018,7 @@
     <w:rsid w:val="00BE2D21"/>
     <w:rsid w:val="00C37A54"/>
     <w:rsid w:val="00C84AD9"/>
+    <w:rsid w:val="00C94039"/>
     <w:rsid w:val="00D72FC9"/>
     <w:rsid w:val="00D765AE"/>
     <w:rsid w:val="00D80161"/>

</xml_diff>

<commit_message>
Designs allow more than 2 dimensions
Lots changed
</commit_message>
<xml_diff>
--- a/Writeup.docx
+++ b/Writeup.docx
@@ -2741,21 +2741,7 @@
         <w:rPr>
           <w:rFonts w:eastAsiaTheme="minorEastAsia"/>
         </w:rPr>
-        <w:t>. This seco</w:t>
-      </w:r>
-      <w:proofErr w:type="spellStart"/>
-      <w:r>
-        <w:rPr>
-          <w:rFonts w:eastAsiaTheme="minorEastAsia"/>
-        </w:rPr>
-        <w:t>nd</w:t>
-      </w:r>
-      <w:proofErr w:type="spellEnd"/>
-      <w:r>
-        <w:rPr>
-          <w:rFonts w:eastAsiaTheme="minorEastAsia"/>
-        </w:rPr>
-        <w:t xml:space="preserve"> dimension is an abstraction of the strengths of each agent, </w:t>
+        <w:t xml:space="preserve">. This second dimension is an abstraction of the strengths of each agent, </w:t>
       </w:r>
       <w:r>
         <w:rPr>
@@ -4831,15 +4817,7 @@
     <w:p>
       <w:r>
         <w:lastRenderedPageBreak/>
-        <w:t xml:space="preserve">The Environment class also makes use of </w:t>
-      </w:r>
-      <w:proofErr w:type="spellStart"/>
-      <w:r>
-        <w:t>OpenAI’s</w:t>
-      </w:r>
-      <w:proofErr w:type="spellEnd"/>
-      <w:r>
-        <w:t xml:space="preserve"> gym module’s Discrete </w:t>
+        <w:t xml:space="preserve">The Environment class also makes use of OpenAI’s gym module’s Discrete </w:t>
       </w:r>
       <w:r>
         <w:t>class for representing the observation space and action space.</w:t>
@@ -4913,15 +4891,7 @@
         <w:t xml:space="preserve"> </w:t>
       </w:r>
       <w:r>
-        <w:t xml:space="preserve">uses the original minimal substrate paper’s scalar representation; the scalar in each dimension was represented as a “fixed length binary string and the value they represent is given by the </w:t>
-      </w:r>
-      <w:proofErr w:type="spellStart"/>
-      <w:r>
-        <w:t>unitation</w:t>
-      </w:r>
-      <w:proofErr w:type="spellEnd"/>
-      <w:r>
-        <w:t xml:space="preserve"> of the string” where the string length was 100. This choice was so that there was a biased mutation, i.e. instead of simply using an integer representation, where mutation may only increase or decrease by a set amount, with no bias either way, whereas by using a binary string representation gives a mutation bias; a string with half 0’s or more is more likely to increase, and a string with half 1’s or more is more likely to decrease. This mutation bias is important in real applications of more complex problems and shall be used for this design.</w:t>
+        <w:t>uses the original minimal substrate paper’s scalar representation; the scalar in each dimension was represented as a “fixed length binary string and the value they represent is given by the unitation of the string” where the string length was 100. This choice was so that there was a biased mutation, i.e. instead of simply using an integer representation, where mutation may only increase or decrease by a set amount, with no bias either way, whereas by using a binary string representation gives a mutation bias; a string with half 0’s or more is more likely to increase, and a string with half 1’s or more is more likely to decrease. This mutation bias is important in real applications of more complex problems and shall be used for this design.</w:t>
       </w:r>
       <w:r>
         <w:t xml:space="preserve"> </w:t>
@@ -5198,23 +5168,7 @@
         <w:t xml:space="preserve"> actions in the form of a list of integers</w:t>
       </w:r>
       <w:r>
-        <w:t xml:space="preserve">, with the </w:t>
-      </w:r>
-      <w:proofErr w:type="spellStart"/>
-      <w:r>
-        <w:t>ith</w:t>
-      </w:r>
-      <w:proofErr w:type="spellEnd"/>
-      <w:r>
-        <w:t xml:space="preserve"> action being intended for the </w:t>
-      </w:r>
-      <w:proofErr w:type="spellStart"/>
-      <w:r>
-        <w:t>ith</w:t>
-      </w:r>
-      <w:proofErr w:type="spellEnd"/>
-      <w:r>
-        <w:t xml:space="preserve"> agent</w:t>
+        <w:t>, with the ith action being intended for the ith agent</w:t>
       </w:r>
       <w:r>
         <w:t>.</w:t>
@@ -5241,23 +5195,7 @@
         <w:t>, which is stored in an N length list</w:t>
       </w:r>
       <w:r>
-        <w:t xml:space="preserve">, so that the reward for the </w:t>
-      </w:r>
-      <w:proofErr w:type="spellStart"/>
-      <w:r>
-        <w:t>ith</w:t>
-      </w:r>
-      <w:proofErr w:type="spellEnd"/>
-      <w:r>
-        <w:t xml:space="preserve"> agent is the </w:t>
-      </w:r>
-      <w:proofErr w:type="spellStart"/>
-      <w:r>
-        <w:t>ith</w:t>
-      </w:r>
-      <w:proofErr w:type="spellEnd"/>
-      <w:r>
-        <w:t xml:space="preserve"> item in the rewards list.</w:t>
+        <w:t>, so that the reward for the ith agent is the ith item in the rewards list.</w:t>
       </w:r>
       <w:r>
         <w:t xml:space="preserve"> The same is done for the observations for each agent</w:t>
@@ -5348,23 +5286,7 @@
         <w:t xml:space="preserve">To implement this, </w:t>
       </w:r>
       <w:r>
-        <w:t xml:space="preserve">I created a list of length N, which contains N Q-tables, where the </w:t>
-      </w:r>
-      <w:proofErr w:type="spellStart"/>
-      <w:r>
-        <w:t>ith</w:t>
-      </w:r>
-      <w:proofErr w:type="spellEnd"/>
-      <w:r>
-        <w:t xml:space="preserve"> Q-table belongs to the </w:t>
-      </w:r>
-      <w:proofErr w:type="spellStart"/>
-      <w:r>
-        <w:t>ith</w:t>
-      </w:r>
-      <w:proofErr w:type="spellEnd"/>
-      <w:r>
-        <w:t xml:space="preserve"> agent.</w:t>
+        <w:t>I created a list of length N, which contains N Q-tables, where the ith Q-table belongs to the ith agent.</w:t>
       </w:r>
       <w:r>
         <w:t xml:space="preserve"> Each Q-table is initialised as a 2d array full of 0’s, with a shape of (6, </w:t>
@@ -5388,23 +5310,7 @@
         <w:t xml:space="preserve"> </w:t>
       </w:r>
       <w:r>
-        <w:t xml:space="preserve">For the </w:t>
-      </w:r>
-      <w:proofErr w:type="spellStart"/>
-      <w:r>
-        <w:t>ith</w:t>
-      </w:r>
-      <w:proofErr w:type="spellEnd"/>
-      <w:r>
-        <w:t xml:space="preserve"> agent, the Q-value for action A whilst in state S will be at index [</w:t>
-      </w:r>
-      <w:proofErr w:type="spellStart"/>
-      <w:r>
-        <w:t>i</w:t>
-      </w:r>
-      <w:proofErr w:type="spellEnd"/>
-      <w:r>
-        <w:t>][S][A].</w:t>
+        <w:t>For the ith agent, the Q-value for action A whilst in state S will be at index [i][S][A].</w:t>
       </w:r>
       <w:r>
         <w:t xml:space="preserve"> </w:t>
@@ -5487,21 +5393,7 @@
         <w:rPr>
           <w:rFonts w:cs="Helvetica"/>
         </w:rPr>
-        <w:t>, otherwise, so long as the Q values are not all 0 at index [</w:t>
-      </w:r>
-      <w:proofErr w:type="spellStart"/>
-      <w:r>
-        <w:rPr>
-          <w:rFonts w:cs="Helvetica"/>
-        </w:rPr>
-        <w:t>i</w:t>
-      </w:r>
-      <w:proofErr w:type="spellEnd"/>
-      <w:r>
-        <w:rPr>
-          <w:rFonts w:cs="Helvetica"/>
-        </w:rPr>
-        <w:t>][S]</w:t>
+        <w:t>, otherwise, so long as the Q values are not all 0 at index [i][S]</w:t>
       </w:r>
       <w:r>
         <w:rPr>
@@ -5711,21 +5603,7 @@
         <w:rPr>
           <w:rFonts w:eastAsiaTheme="minorEastAsia"/>
         </w:rPr>
-        <w:t xml:space="preserve"> [</w:t>
-      </w:r>
-      <w:proofErr w:type="spellStart"/>
-      <w:r>
-        <w:rPr>
-          <w:rFonts w:eastAsiaTheme="minorEastAsia"/>
-        </w:rPr>
-        <w:t>i</w:t>
-      </w:r>
-      <w:proofErr w:type="spellEnd"/>
-      <w:r>
-        <w:rPr>
-          <w:rFonts w:eastAsiaTheme="minorEastAsia"/>
-        </w:rPr>
-        <w:t>]</w:t>
+        <w:t xml:space="preserve"> [i]</w:t>
       </w:r>
       <w:r>
         <w:rPr>
@@ -5737,21 +5615,7 @@
         <w:rPr>
           <w:rFonts w:eastAsiaTheme="minorEastAsia"/>
         </w:rPr>
-        <w:t xml:space="preserve">, for the </w:t>
-      </w:r>
-      <w:proofErr w:type="spellStart"/>
-      <w:r>
-        <w:rPr>
-          <w:rFonts w:eastAsiaTheme="minorEastAsia"/>
-        </w:rPr>
-        <w:t>ith</w:t>
-      </w:r>
-      <w:proofErr w:type="spellEnd"/>
-      <w:r>
-        <w:rPr>
-          <w:rFonts w:eastAsiaTheme="minorEastAsia"/>
-        </w:rPr>
-        <w:t xml:space="preserve"> agent</w:t>
+        <w:t>, for the ith agent</w:t>
       </w:r>
       <w:r>
         <w:rPr>
@@ -5800,14 +5664,7 @@
         <w:rPr>
           <w:rFonts w:eastAsiaTheme="minorEastAsia"/>
         </w:rPr>
-        <w:t xml:space="preserve"> </w:t>
-      </w:r>
-      <w:proofErr w:type="spellStart"/>
-      <w:r>
-        <w:rPr>
-          <w:rFonts w:eastAsiaTheme="minorEastAsia"/>
-        </w:rPr>
-        <w:t>Githu</w:t>
+        <w:t xml:space="preserve"> Githu</w:t>
       </w:r>
       <w:r>
         <w:rPr>
@@ -5815,7 +5672,6 @@
         </w:rPr>
         <w:t>b</w:t>
       </w:r>
-      <w:proofErr w:type="spellEnd"/>
       <w:r>
         <w:rPr>
           <w:rStyle w:val="FootnoteReference"/>
@@ -6315,13 +6171,28 @@
     </w:p>
     <w:p>
       <w:r>
-        <w:t xml:space="preserve">This first experiment was performed with </w:t>
+        <w:t>These experiments</w:t>
+      </w:r>
+      <w:r>
+        <w:t xml:space="preserve"> </w:t>
+      </w:r>
+      <w:r>
+        <w:t>were all</w:t>
+      </w:r>
+      <w:r>
+        <w:t xml:space="preserve"> performed with </w:t>
       </w:r>
       <w:r>
         <w:t>Equation 1,</w:t>
       </w:r>
       <w:r>
-        <w:t xml:space="preserve"> and thus agents have only a second scalar val</w:t>
+        <w:t xml:space="preserve"> and thus agents have only a </w:t>
+      </w:r>
+      <w:r>
+        <w:t>single</w:t>
+      </w:r>
+      <w:r>
+        <w:t xml:space="preserve"> scalar val</w:t>
       </w:r>
       <w:r>
         <w:t>ue</w:t>
@@ -6354,7 +6225,13 @@
         <w:t xml:space="preserve">best </w:t>
       </w:r>
       <w:r>
-        <w:t>individuals with a high objective performance, i.e. the scalar value</w:t>
+        <w:t>individuals with a high objective performance, i.e. the</w:t>
+      </w:r>
+      <w:r>
+        <w:t xml:space="preserve"> highest</w:t>
+      </w:r>
+      <w:r>
+        <w:t xml:space="preserve"> scalar value</w:t>
       </w:r>
       <w:r>
         <w:t>.</w:t>
@@ -6373,10 +6250,10 @@
         <w:t xml:space="preserve">, </w:t>
       </w:r>
       <w:r>
-        <w:t>I trained Design B using eq1</w:t>
-      </w:r>
-      <w:r>
-        <w:t xml:space="preserve"> with 25 indiv</w:t>
+        <w:t xml:space="preserve">I trained Design B </w:t>
+      </w:r>
+      <w:r>
+        <w:t>with 25 indiv</w:t>
       </w:r>
       <w:r>
         <w:t>iduals</w:t>
@@ -6457,10 +6334,10 @@
         </w:rPr>
         <w:lastRenderedPageBreak/>
         <w:drawing>
-          <wp:inline distT="0" distB="0" distL="0" distR="0" wp14:anchorId="02981A9C" wp14:editId="601FA633">
-            <wp:extent cx="4773661" cy="3600000"/>
-            <wp:effectExtent l="0" t="0" r="8255" b="635"/>
-            <wp:docPr id="7" name="Picture 7" descr="Chart, diagram&#10;&#10;Description automatically generated"/>
+          <wp:inline distT="0" distB="0" distL="0" distR="0" wp14:anchorId="451987D1" wp14:editId="4327D848">
+            <wp:extent cx="4679950" cy="3578225"/>
+            <wp:effectExtent l="0" t="0" r="6350" b="3175"/>
+            <wp:docPr id="18" name="Picture 18" descr="Chart, diagram&#10;&#10;Description automatically generated"/>
             <wp:cNvGraphicFramePr>
               <a:graphicFrameLocks xmlns:a="http://schemas.openxmlformats.org/drawingml/2006/main" noChangeAspect="1"/>
             </wp:cNvGraphicFramePr>
@@ -6468,7 +6345,7 @@
               <a:graphicData uri="http://schemas.openxmlformats.org/drawingml/2006/picture">
                 <pic:pic xmlns:pic="http://schemas.openxmlformats.org/drawingml/2006/picture">
                   <pic:nvPicPr>
-                    <pic:cNvPr id="7" name="Picture 7" descr="Chart, diagram&#10;&#10;Description automatically generated"/>
+                    <pic:cNvPr id="18" name="Picture 18" descr="Chart, diagram&#10;&#10;Description automatically generated"/>
                     <pic:cNvPicPr/>
                   </pic:nvPicPr>
                   <pic:blipFill>
@@ -6480,7 +6357,7 @@
                   <pic:spPr>
                     <a:xfrm>
                       <a:off x="0" y="0"/>
-                      <a:ext cx="4773661" cy="3600000"/>
+                      <a:ext cx="4679950" cy="3578225"/>
                     </a:xfrm>
                     <a:prstGeom prst="rect">
                       <a:avLst/>
@@ -6511,6 +6388,12 @@
           <w:t>5</w:t>
         </w:r>
       </w:fldSimple>
+      <w:r>
+        <w:rPr>
+          <w:noProof/>
+        </w:rPr>
+        <w:t xml:space="preserve"> – all iterations</w:t>
+      </w:r>
     </w:p>
     <w:p>
       <w:pPr>
@@ -6521,10 +6404,10 @@
           <w:noProof/>
         </w:rPr>
         <w:drawing>
-          <wp:inline distT="0" distB="0" distL="0" distR="0" wp14:anchorId="4ED89CC8" wp14:editId="718560B5">
-            <wp:extent cx="4790034" cy="3600000"/>
-            <wp:effectExtent l="0" t="0" r="0" b="635"/>
-            <wp:docPr id="15" name="Picture 15" descr="A picture containing chart&#10;&#10;Description automatically generated"/>
+          <wp:inline distT="0" distB="0" distL="0" distR="0" wp14:anchorId="7903C9C4" wp14:editId="61E77832">
+            <wp:extent cx="4679950" cy="3568700"/>
+            <wp:effectExtent l="0" t="0" r="6350" b="0"/>
+            <wp:docPr id="19" name="Picture 19" descr="Chart&#10;&#10;Description automatically generated"/>
             <wp:cNvGraphicFramePr>
               <a:graphicFrameLocks xmlns:a="http://schemas.openxmlformats.org/drawingml/2006/main" noChangeAspect="1"/>
             </wp:cNvGraphicFramePr>
@@ -6532,7 +6415,7 @@
               <a:graphicData uri="http://schemas.openxmlformats.org/drawingml/2006/picture">
                 <pic:pic xmlns:pic="http://schemas.openxmlformats.org/drawingml/2006/picture">
                   <pic:nvPicPr>
-                    <pic:cNvPr id="15" name="Picture 15" descr="A picture containing chart&#10;&#10;Description automatically generated"/>
+                    <pic:cNvPr id="19" name="Picture 19" descr="Chart&#10;&#10;Description automatically generated"/>
                     <pic:cNvPicPr/>
                   </pic:nvPicPr>
                   <pic:blipFill>
@@ -6544,7 +6427,7 @@
                   <pic:spPr>
                     <a:xfrm>
                       <a:off x="0" y="0"/>
-                      <a:ext cx="4790034" cy="3600000"/>
+                      <a:ext cx="4679950" cy="3568700"/>
                     </a:xfrm>
                     <a:prstGeom prst="rect">
                       <a:avLst/>
@@ -6585,6 +6468,12 @@
         </w:rPr>
         <w:fldChar w:fldCharType="end"/>
       </w:r>
+      <w:r>
+        <w:rPr>
+          <w:noProof/>
+        </w:rPr>
+        <w:t xml:space="preserve"> – final iteration only</w:t>
+      </w:r>
     </w:p>
     <w:p>
       <w:r>
@@ -6693,10 +6582,13 @@
     </w:p>
     <w:p>
       <w:r>
-        <w:t>Figure 6 shows the final iteration only</w:t>
-      </w:r>
-      <w:r>
-        <w:t xml:space="preserve"> (note: the colours between Figures 5 and 6 aren’t synced)</w:t>
+        <w:t xml:space="preserve">Figure 6 shows </w:t>
+      </w:r>
+      <w:r>
+        <w:t xml:space="preserve">only </w:t>
+      </w:r>
+      <w:r>
+        <w:t>the final iteration</w:t>
       </w:r>
       <w:r>
         <w:t xml:space="preserve">. </w:t>
@@ -6719,10 +6611,13 @@
     </w:p>
     <w:p>
       <w:r>
-        <w:t xml:space="preserve">Next, I trained Design C with Equation 1 </w:t>
-      </w:r>
-      <w:r>
-        <w:t>for 50 iterations, using 2 populations which have 25 individuals each.</w:t>
+        <w:t xml:space="preserve">Next, I trained Design C </w:t>
+      </w:r>
+      <w:r>
+        <w:t>for</w:t>
+      </w:r>
+      <w:r>
+        <w:t xml:space="preserve"> 50 iterations, using 2 populations which have 25 individuals each.</w:t>
       </w:r>
     </w:p>
     <w:p>
@@ -6856,40 +6751,46 @@
     </w:p>
     <w:p>
       <w:r>
+        <w:t xml:space="preserve">Figure </w:t>
+      </w:r>
+      <w:r>
+        <w:t>7</w:t>
+      </w:r>
+      <w:r>
+        <w:t xml:space="preserve"> shows that action 0 was again the preferred action.</w:t>
+      </w:r>
+      <w:r>
+        <w:t xml:space="preserve"> Figure </w:t>
+      </w:r>
+      <w:r>
+        <w:t>8</w:t>
+      </w:r>
+      <w:r>
+        <w:t xml:space="preserve"> again shows that after the average scalar value </w:t>
+      </w:r>
+      <w:r>
+        <w:t>hit its maximum at around generation 80</w:t>
+      </w:r>
+      <w:r>
+        <w:t>, the subjective reward did not vary significantly.</w:t>
+      </w:r>
+    </w:p>
+    <w:p>
+      <w:r>
         <w:lastRenderedPageBreak/>
-        <w:t xml:space="preserve">Figure </w:t>
-      </w:r>
-      <w:r>
-        <w:t>7</w:t>
-      </w:r>
-      <w:r>
-        <w:t xml:space="preserve"> shows that action 0 was again the preferred action.</w:t>
-      </w:r>
-      <w:r>
-        <w:t xml:space="preserve"> Figure </w:t>
-      </w:r>
-      <w:r>
-        <w:t>8</w:t>
-      </w:r>
-      <w:r>
-        <w:t xml:space="preserve"> again shows that after the average scalar value </w:t>
-      </w:r>
-      <w:r>
-        <w:t>hit its maximum at around generation 80</w:t>
-      </w:r>
-      <w:r>
-        <w:t>, the subjective reward did not vary significantly.</w:t>
-      </w:r>
-    </w:p>
-    <w:p>
-      <w:r>
         <w:t>Finally</w:t>
       </w:r>
       <w:r>
         <w:t>,</w:t>
       </w:r>
       <w:r>
-        <w:t xml:space="preserve"> I ran Design B again with Equation 1 for 50 iterations but with only 2 individuals</w:t>
+        <w:t xml:space="preserve"> I ran Design B </w:t>
+      </w:r>
+      <w:r>
+        <w:t>again</w:t>
+      </w:r>
+      <w:r>
+        <w:t xml:space="preserve"> for 50 iterations but with only 2 individuals</w:t>
       </w:r>
       <w:r>
         <w:t>.</w:t>
@@ -7096,7 +6997,6 @@
         <w:rPr>
           <w:noProof/>
         </w:rPr>
-        <w:lastRenderedPageBreak/>
         <w:drawing>
           <wp:inline distT="0" distB="0" distL="0" distR="0" wp14:anchorId="23BF815A" wp14:editId="769EB905">
             <wp:extent cx="3392839" cy="2520000"/>
@@ -7171,6 +7071,7 @@
         <w:rPr>
           <w:noProof/>
         </w:rPr>
+        <w:lastRenderedPageBreak/>
         <w:drawing>
           <wp:inline distT="0" distB="0" distL="0" distR="0" wp14:anchorId="34C647D0" wp14:editId="55ADA312">
             <wp:extent cx="3374346" cy="2520000"/>
@@ -7370,35 +7271,225 @@
         <w:t>, this is because even though the individuals them</w:t>
       </w:r>
       <w:r>
-        <w:t xml:space="preserve">selves have a high objective fitness, their </w:t>
-      </w:r>
-      <w:r>
+        <w:t xml:space="preserve">selves have a high objective fitness, their scalar value, </w:t>
+      </w:r>
+      <w:r>
+        <w:t>they are not any</w:t>
+      </w:r>
+      <w:r>
+        <w:t xml:space="preserve"> better in comparison to the other agents, as all other agents have also improved proportionally.</w:t>
+      </w:r>
+      <w:r>
+        <w:t xml:space="preserve"> This is known as the Red Queen Effect, and has been </w:t>
+      </w:r>
+      <w:r>
+        <w:t xml:space="preserve">previously </w:t>
+      </w:r>
+      <w:r>
+        <w:t xml:space="preserve">documented in Coevolutionary </w:t>
+      </w:r>
+      <w:r>
+        <w:t>research</w:t>
+      </w:r>
+      <w:r>
+        <w:fldChar w:fldCharType="begin" w:fldLock="1"/>
+      </w:r>
+      <w:r>
+        <w:instrText>ADDIN paperpile_citation &lt;clusterId&gt;M332T389P779M474&lt;/clusterId&gt;&lt;metadata&gt;&lt;citation&gt;&lt;id&gt;e45ff7a2-6b94-4f41-aeff-85b977f806df&lt;/id&gt;&lt;/citation&gt;&lt;/metadata&gt;&lt;data&gt;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&lt;/data&gt; \* MERGEFORMAT</w:instrText>
+      </w:r>
+      <w:r>
+        <w:fldChar w:fldCharType="separate"/>
+      </w:r>
+      <w:r>
+        <w:rPr>
+          <w:noProof/>
+        </w:rPr>
+        <w:t>[15]</w:t>
+      </w:r>
+      <w:r>
+        <w:fldChar w:fldCharType="end"/>
+      </w:r>
+      <w:r>
+        <w:t xml:space="preserve"> </w:t>
+      </w:r>
+      <w:r>
+        <w:t>but</w:t>
+      </w:r>
+      <w:r>
+        <w:t xml:space="preserve"> to my knowledge has not </w:t>
+      </w:r>
+      <w:r>
+        <w:t xml:space="preserve">yet </w:t>
+      </w:r>
+      <w:r>
+        <w:t xml:space="preserve">been documented </w:t>
+      </w:r>
+      <w:r>
+        <w:t>in</w:t>
+      </w:r>
+      <w:r>
+        <w:t xml:space="preserve"> RL.</w:t>
+      </w:r>
+    </w:p>
+    <w:p>
+      <w:pPr>
+        <w:pStyle w:val="Heading2"/>
+      </w:pPr>
+      <w:r>
+        <w:t>Experiment 2 – Focusing</w:t>
+      </w:r>
+    </w:p>
+    <w:p>
+      <w:r>
+        <w:t>In these experiments I will be using Equation</w:t>
+      </w:r>
+      <w:r>
+        <w:t xml:space="preserve"> </w:t>
+      </w:r>
+      <w:r>
+        <w:t>2</w:t>
+      </w:r>
+      <w:r>
+        <w:t>, and all agents will have 2 dimensions.</w:t>
+      </w:r>
+    </w:p>
+    <w:p>
+      <w:r>
+        <w:t>Design B 25 agents 50 iters</w:t>
+      </w:r>
+    </w:p>
+    <w:p>
+      <w:pPr>
+        <w:keepNext/>
+      </w:pPr>
+      <w:r>
+        <w:rPr>
+          <w:noProof/>
+        </w:rPr>
+        <w:drawing>
+          <wp:inline distT="0" distB="0" distL="0" distR="0" wp14:anchorId="33BD9845" wp14:editId="0B876576">
+            <wp:extent cx="3077004" cy="285790"/>
+            <wp:effectExtent l="0" t="0" r="0" b="0"/>
+            <wp:docPr id="10" name="Picture 10"/>
+            <wp:cNvGraphicFramePr>
+              <a:graphicFrameLocks xmlns:a="http://schemas.openxmlformats.org/drawingml/2006/main" noChangeAspect="1"/>
+            </wp:cNvGraphicFramePr>
+            <a:graphic xmlns:a="http://schemas.openxmlformats.org/drawingml/2006/main">
+              <a:graphicData uri="http://schemas.openxmlformats.org/drawingml/2006/picture">
+                <pic:pic xmlns:pic="http://schemas.openxmlformats.org/drawingml/2006/picture">
+                  <pic:nvPicPr>
+                    <pic:cNvPr id="1" name=""/>
+                    <pic:cNvPicPr/>
+                  </pic:nvPicPr>
+                  <pic:blipFill>
+                    <a:blip r:embed="rId24"/>
+                    <a:stretch>
+                      <a:fillRect/>
+                    </a:stretch>
+                  </pic:blipFill>
+                  <pic:spPr>
+                    <a:xfrm>
+                      <a:off x="0" y="0"/>
+                      <a:ext cx="3077004" cy="285790"/>
+                    </a:xfrm>
+                    <a:prstGeom prst="rect">
+                      <a:avLst/>
+                    </a:prstGeom>
+                  </pic:spPr>
+                </pic:pic>
+              </a:graphicData>
+            </a:graphic>
+          </wp:inline>
+        </w:drawing>
+      </w:r>
+    </w:p>
+    <w:p>
+      <w:pPr>
+        <w:pStyle w:val="Caption"/>
+      </w:pPr>
+      <w:r>
+        <w:t xml:space="preserve">Figure </w:t>
+      </w:r>
+      <w:r>
+        <w:fldChar w:fldCharType="begin"/>
+      </w:r>
+      <w:r>
+        <w:instrText xml:space="preserve"> SEQ Figure \* ARABIC </w:instrText>
+      </w:r>
+      <w:r>
+        <w:fldChar w:fldCharType="separate"/>
+      </w:r>
+      <w:r>
+        <w:rPr>
+          <w:noProof/>
+        </w:rPr>
+        <w:t>13</w:t>
+      </w:r>
+      <w:r>
+        <w:rPr>
+          <w:noProof/>
+        </w:rPr>
+        <w:fldChar w:fldCharType="end"/>
+      </w:r>
+    </w:p>
+    <w:p>
+      <w:pPr>
+        <w:keepNext/>
+      </w:pPr>
+      <w:r>
+        <w:rPr>
+          <w:noProof/>
+        </w:rPr>
         <w:lastRenderedPageBreak/>
-        <w:t xml:space="preserve">scalar value, </w:t>
-      </w:r>
-      <w:r>
-        <w:t>they are not any</w:t>
-      </w:r>
-      <w:r>
-        <w:t xml:space="preserve"> better in comparison to the other agents, as all other agents have also improved proportionally.</w:t>
-      </w:r>
-      <w:r>
-        <w:t xml:space="preserve"> This is known as the Red Queen Effect, and has been </w:t>
-      </w:r>
-      <w:r>
-        <w:t xml:space="preserve">previously </w:t>
-      </w:r>
-      <w:r>
-        <w:t xml:space="preserve">documented in Coevolutionary </w:t>
-      </w:r>
-      <w:r>
-        <w:t>research</w:t>
-      </w:r>
-      <w:r>
-        <w:fldChar w:fldCharType="begin" w:fldLock="1"/>
-      </w:r>
-      <w:r>
-        <w:instrText>ADDIN paperpile_citation &lt;clusterId&gt;M332T389P779M474&lt;/clusterId&gt;&lt;metadata&gt;&lt;citation&gt;&lt;id&gt;e45ff7a2-6b94-4f41-aeff-85b977f806df&lt;/id&gt;&lt;/citation&gt;&lt;/metadata&gt;&lt;data&gt;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&lt;/data&gt; \* MERGEFORMAT</w:instrText>
+        <w:drawing>
+          <wp:inline distT="0" distB="0" distL="0" distR="0" wp14:anchorId="229616C1" wp14:editId="3C2773C1">
+            <wp:extent cx="4736166" cy="3600000"/>
+            <wp:effectExtent l="0" t="0" r="7620" b="635"/>
+            <wp:docPr id="20" name="Picture 20" descr="Chart&#10;&#10;Description automatically generated"/>
+            <wp:cNvGraphicFramePr>
+              <a:graphicFrameLocks xmlns:a="http://schemas.openxmlformats.org/drawingml/2006/main" noChangeAspect="1"/>
+            </wp:cNvGraphicFramePr>
+            <a:graphic xmlns:a="http://schemas.openxmlformats.org/drawingml/2006/main">
+              <a:graphicData uri="http://schemas.openxmlformats.org/drawingml/2006/picture">
+                <pic:pic xmlns:pic="http://schemas.openxmlformats.org/drawingml/2006/picture">
+                  <pic:nvPicPr>
+                    <pic:cNvPr id="20" name="Picture 20" descr="Chart&#10;&#10;Description automatically generated"/>
+                    <pic:cNvPicPr/>
+                  </pic:nvPicPr>
+                  <pic:blipFill>
+                    <a:blip r:embed="rId25"/>
+                    <a:stretch>
+                      <a:fillRect/>
+                    </a:stretch>
+                  </pic:blipFill>
+                  <pic:spPr>
+                    <a:xfrm>
+                      <a:off x="0" y="0"/>
+                      <a:ext cx="4736166" cy="3600000"/>
+                    </a:xfrm>
+                    <a:prstGeom prst="rect">
+                      <a:avLst/>
+                    </a:prstGeom>
+                  </pic:spPr>
+                </pic:pic>
+              </a:graphicData>
+            </a:graphic>
+          </wp:inline>
+        </w:drawing>
+      </w:r>
+    </w:p>
+    <w:p>
+      <w:pPr>
+        <w:pStyle w:val="Caption"/>
+      </w:pPr>
+      <w:r>
+        <w:t xml:space="preserve">Figure </w:t>
+      </w:r>
+      <w:r>
+        <w:fldChar w:fldCharType="begin"/>
+      </w:r>
+      <w:r>
+        <w:instrText xml:space="preserve"> SEQ Figure \* ARABIC </w:instrText>
       </w:r>
       <w:r>
         <w:fldChar w:fldCharType="separate"/>
@@ -7407,32 +7498,132 @@
         <w:rPr>
           <w:noProof/>
         </w:rPr>
-        <w:t>[15]</w:t>
-      </w:r>
-      <w:r>
+        <w:t>14</w:t>
+      </w:r>
+      <w:r>
+        <w:rPr>
+          <w:noProof/>
+        </w:rPr>
         <w:fldChar w:fldCharType="end"/>
       </w:r>
       <w:r>
-        <w:t xml:space="preserve"> </w:t>
-      </w:r>
-      <w:r>
-        <w:t>but</w:t>
-      </w:r>
-      <w:r>
-        <w:t xml:space="preserve"> to my knowledge has not </w:t>
-      </w:r>
-      <w:r>
-        <w:t xml:space="preserve">yet </w:t>
-      </w:r>
-      <w:r>
-        <w:t xml:space="preserve">been documented </w:t>
-      </w:r>
-      <w:r>
-        <w:t>in</w:t>
-      </w:r>
-      <w:r>
-        <w:t xml:space="preserve"> RL.</w:t>
-      </w:r>
+        <w:t xml:space="preserve"> - Objective fitness and Rewards</w:t>
+      </w:r>
+    </w:p>
+    <w:p>
+      <w:r>
+        <w:t>Notice the objective fitness fails to reach 200, the maximum value possible</w:t>
+      </w:r>
+    </w:p>
+    <w:p>
+      <w:r>
+        <w:t>Design B 25 agents 50 iters, 10 dims 50=max value</w:t>
+      </w:r>
+    </w:p>
+    <w:p>
+      <w:r>
+        <w:drawing>
+          <wp:inline distT="0" distB="0" distL="0" distR="0" wp14:anchorId="6C9F97D1" wp14:editId="266ADA7E">
+            <wp:extent cx="4679950" cy="199390"/>
+            <wp:effectExtent l="0" t="0" r="6350" b="0"/>
+            <wp:docPr id="14" name="Picture 14"/>
+            <wp:cNvGraphicFramePr>
+              <a:graphicFrameLocks xmlns:a="http://schemas.openxmlformats.org/drawingml/2006/main" noChangeAspect="1"/>
+            </wp:cNvGraphicFramePr>
+            <a:graphic xmlns:a="http://schemas.openxmlformats.org/drawingml/2006/main">
+              <a:graphicData uri="http://schemas.openxmlformats.org/drawingml/2006/picture">
+                <pic:pic xmlns:pic="http://schemas.openxmlformats.org/drawingml/2006/picture">
+                  <pic:nvPicPr>
+                    <pic:cNvPr id="1" name=""/>
+                    <pic:cNvPicPr/>
+                  </pic:nvPicPr>
+                  <pic:blipFill>
+                    <a:blip r:embed="rId26"/>
+                    <a:stretch>
+                      <a:fillRect/>
+                    </a:stretch>
+                  </pic:blipFill>
+                  <pic:spPr>
+                    <a:xfrm>
+                      <a:off x="0" y="0"/>
+                      <a:ext cx="4679950" cy="199390"/>
+                    </a:xfrm>
+                    <a:prstGeom prst="rect">
+                      <a:avLst/>
+                    </a:prstGeom>
+                  </pic:spPr>
+                </pic:pic>
+              </a:graphicData>
+            </a:graphic>
+          </wp:inline>
+        </w:drawing>
+      </w:r>
+    </w:p>
+    <w:p>
+      <w:r>
+        <w:lastRenderedPageBreak/>
+        <w:drawing>
+          <wp:inline distT="0" distB="0" distL="0" distR="0" wp14:anchorId="21CA313B" wp14:editId="71D09125">
+            <wp:extent cx="4816993" cy="3600000"/>
+            <wp:effectExtent l="0" t="0" r="3175" b="635"/>
+            <wp:docPr id="15" name="Picture 15" descr="Chart, diagram&#10;&#10;Description automatically generated"/>
+            <wp:cNvGraphicFramePr>
+              <a:graphicFrameLocks xmlns:a="http://schemas.openxmlformats.org/drawingml/2006/main" noChangeAspect="1"/>
+            </wp:cNvGraphicFramePr>
+            <a:graphic xmlns:a="http://schemas.openxmlformats.org/drawingml/2006/main">
+              <a:graphicData uri="http://schemas.openxmlformats.org/drawingml/2006/picture">
+                <pic:pic xmlns:pic="http://schemas.openxmlformats.org/drawingml/2006/picture">
+                  <pic:nvPicPr>
+                    <pic:cNvPr id="15" name="Picture 15" descr="Chart, diagram&#10;&#10;Description automatically generated"/>
+                    <pic:cNvPicPr/>
+                  </pic:nvPicPr>
+                  <pic:blipFill>
+                    <a:blip r:embed="rId27"/>
+                    <a:stretch>
+                      <a:fillRect/>
+                    </a:stretch>
+                  </pic:blipFill>
+                  <pic:spPr>
+                    <a:xfrm>
+                      <a:off x="0" y="0"/>
+                      <a:ext cx="4816993" cy="3600000"/>
+                    </a:xfrm>
+                    <a:prstGeom prst="rect">
+                      <a:avLst/>
+                    </a:prstGeom>
+                  </pic:spPr>
+                </pic:pic>
+              </a:graphicData>
+            </a:graphic>
+          </wp:inline>
+        </w:drawing>
+      </w:r>
+    </w:p>
+    <w:p/>
+    <w:p/>
+    <w:p>
+      <w:pPr>
+        <w:tabs>
+          <w:tab w:val="left" w:pos="2190"/>
+        </w:tabs>
+      </w:pPr>
+      <w:r>
+        <w:tab/>
+      </w:r>
+    </w:p>
+    <w:p>
+      <w:pPr>
+        <w:tabs>
+          <w:tab w:val="left" w:pos="2190"/>
+        </w:tabs>
+      </w:pPr>
+    </w:p>
+    <w:p>
+      <w:pPr>
+        <w:tabs>
+          <w:tab w:val="left" w:pos="2190"/>
+        </w:tabs>
+      </w:pPr>
     </w:p>
     <w:p>
       <w:pPr>
@@ -7447,55 +7638,10 @@
     </w:p>
     <w:p>
       <w:r>
-        <w:t xml:space="preserve">Lorem ipsum </w:t>
-      </w:r>
-      <w:proofErr w:type="spellStart"/>
-      <w:r>
-        <w:t>dolor</w:t>
-      </w:r>
-      <w:proofErr w:type="spellEnd"/>
-      <w:r>
-        <w:t xml:space="preserve"> sit </w:t>
-      </w:r>
-      <w:proofErr w:type="spellStart"/>
-      <w:r>
-        <w:t>amet</w:t>
-      </w:r>
-      <w:proofErr w:type="spellEnd"/>
-      <w:r>
-        <w:t xml:space="preserve">, </w:t>
-      </w:r>
-      <w:proofErr w:type="spellStart"/>
-      <w:r>
-        <w:t>consectetur</w:t>
-      </w:r>
-      <w:proofErr w:type="spellEnd"/>
-      <w:r>
-        <w:t xml:space="preserve"> </w:t>
-      </w:r>
-      <w:proofErr w:type="spellStart"/>
-      <w:r>
-        <w:t>adipiscing</w:t>
-      </w:r>
-      <w:proofErr w:type="spellEnd"/>
-      <w:r>
-        <w:t xml:space="preserve"> </w:t>
-      </w:r>
-      <w:proofErr w:type="spellStart"/>
-      <w:r>
-        <w:t>elit</w:t>
-      </w:r>
-      <w:proofErr w:type="spellEnd"/>
-      <w:r>
-        <w:t xml:space="preserve">. </w:t>
-      </w:r>
-      <w:proofErr w:type="spellStart"/>
-      <w:r>
-        <w:t>Pellentesque</w:t>
-      </w:r>
-      <w:proofErr w:type="spellEnd"/>
-      <w:r>
-        <w:t xml:space="preserve"> </w:t>
+        <w:t xml:space="preserve">Lorem ipsum dolor sit amet, consectetur adipiscing elit. </w:t>
+      </w:r>
+      <w:r>
+        <w:t xml:space="preserve">Pellentesque </w:t>
       </w:r>
     </w:p>
     <w:p>
@@ -7528,381 +7674,8 @@
       </w:r>
     </w:p>
     <w:p>
-      <w:proofErr w:type="spellStart"/>
-      <w:r>
-        <w:t>Fusce</w:t>
-      </w:r>
-      <w:proofErr w:type="spellEnd"/>
-      <w:r>
-        <w:t xml:space="preserve"> </w:t>
-      </w:r>
-      <w:proofErr w:type="spellStart"/>
-      <w:r>
-        <w:t>congue</w:t>
-      </w:r>
-      <w:proofErr w:type="spellEnd"/>
-      <w:r>
-        <w:t xml:space="preserve"> </w:t>
-      </w:r>
-      <w:proofErr w:type="spellStart"/>
-      <w:r>
-        <w:t>mauris</w:t>
-      </w:r>
-      <w:proofErr w:type="spellEnd"/>
-      <w:r>
-        <w:t xml:space="preserve"> </w:t>
-      </w:r>
-      <w:proofErr w:type="spellStart"/>
-      <w:r>
-        <w:t>leo</w:t>
-      </w:r>
-      <w:proofErr w:type="spellEnd"/>
-      <w:r>
-        <w:t xml:space="preserve">, </w:t>
-      </w:r>
-      <w:proofErr w:type="spellStart"/>
-      <w:r>
-        <w:t>nec</w:t>
-      </w:r>
-      <w:proofErr w:type="spellEnd"/>
-      <w:r>
-        <w:t xml:space="preserve"> </w:t>
-      </w:r>
-      <w:proofErr w:type="spellStart"/>
-      <w:r>
-        <w:t>sagittis</w:t>
-      </w:r>
-      <w:proofErr w:type="spellEnd"/>
-      <w:r>
-        <w:t xml:space="preserve"> </w:t>
-      </w:r>
-      <w:proofErr w:type="spellStart"/>
-      <w:r>
-        <w:t>justo</w:t>
-      </w:r>
-      <w:proofErr w:type="spellEnd"/>
-      <w:r>
-        <w:t xml:space="preserve"> convallis </w:t>
-      </w:r>
-      <w:proofErr w:type="spellStart"/>
-      <w:r>
-        <w:t>quis</w:t>
-      </w:r>
-      <w:proofErr w:type="spellEnd"/>
-      <w:r>
-        <w:t xml:space="preserve">. Maecenas </w:t>
-      </w:r>
-      <w:proofErr w:type="spellStart"/>
-      <w:r>
-        <w:t>varius</w:t>
-      </w:r>
-      <w:proofErr w:type="spellEnd"/>
-      <w:r>
-        <w:t xml:space="preserve"> </w:t>
-      </w:r>
-      <w:proofErr w:type="spellStart"/>
-      <w:r>
-        <w:t>tellus</w:t>
-      </w:r>
-      <w:proofErr w:type="spellEnd"/>
-      <w:r>
-        <w:t xml:space="preserve"> </w:t>
-      </w:r>
-      <w:proofErr w:type="spellStart"/>
-      <w:r>
-        <w:t>vel</w:t>
-      </w:r>
-      <w:proofErr w:type="spellEnd"/>
-      <w:r>
-        <w:t xml:space="preserve"> </w:t>
-      </w:r>
-      <w:proofErr w:type="spellStart"/>
-      <w:r>
-        <w:t>nulla</w:t>
-      </w:r>
-      <w:proofErr w:type="spellEnd"/>
-      <w:r>
-        <w:t xml:space="preserve"> </w:t>
-      </w:r>
-      <w:proofErr w:type="spellStart"/>
-      <w:r>
-        <w:t>facilisis</w:t>
-      </w:r>
-      <w:proofErr w:type="spellEnd"/>
-      <w:r>
-        <w:t xml:space="preserve"> </w:t>
-      </w:r>
-      <w:proofErr w:type="spellStart"/>
-      <w:r>
-        <w:t>accumsan</w:t>
-      </w:r>
-      <w:proofErr w:type="spellEnd"/>
-      <w:r>
-        <w:t xml:space="preserve">. Nunc in </w:t>
-      </w:r>
-      <w:proofErr w:type="spellStart"/>
-      <w:r>
-        <w:t>facilisis</w:t>
-      </w:r>
-      <w:proofErr w:type="spellEnd"/>
-      <w:r>
-        <w:t xml:space="preserve"> </w:t>
-      </w:r>
-      <w:proofErr w:type="spellStart"/>
-      <w:r>
-        <w:t>nulla</w:t>
-      </w:r>
-      <w:proofErr w:type="spellEnd"/>
-      <w:r>
-        <w:t xml:space="preserve">. </w:t>
-      </w:r>
-      <w:proofErr w:type="spellStart"/>
-      <w:r>
-        <w:t>Suspendisse</w:t>
-      </w:r>
-      <w:proofErr w:type="spellEnd"/>
-      <w:r>
-        <w:t xml:space="preserve"> ac </w:t>
-      </w:r>
-      <w:proofErr w:type="spellStart"/>
-      <w:r>
-        <w:t>molestie</w:t>
-      </w:r>
-      <w:proofErr w:type="spellEnd"/>
-      <w:r>
-        <w:t xml:space="preserve"> ante. Duis </w:t>
-      </w:r>
-      <w:proofErr w:type="spellStart"/>
-      <w:r>
-        <w:t>vulputate</w:t>
-      </w:r>
-      <w:proofErr w:type="spellEnd"/>
-      <w:r>
-        <w:t xml:space="preserve"> sit </w:t>
-      </w:r>
-      <w:proofErr w:type="spellStart"/>
-      <w:r>
-        <w:t>amet</w:t>
-      </w:r>
-      <w:proofErr w:type="spellEnd"/>
-      <w:r>
-        <w:t xml:space="preserve"> </w:t>
-      </w:r>
-      <w:proofErr w:type="spellStart"/>
-      <w:r>
-        <w:t>tellus</w:t>
-      </w:r>
-      <w:proofErr w:type="spellEnd"/>
-      <w:r>
-        <w:t xml:space="preserve"> </w:t>
-      </w:r>
-      <w:proofErr w:type="spellStart"/>
-      <w:r>
-        <w:t>eget</w:t>
-      </w:r>
-      <w:proofErr w:type="spellEnd"/>
-      <w:r>
-        <w:t xml:space="preserve"> </w:t>
-      </w:r>
-      <w:proofErr w:type="spellStart"/>
-      <w:r>
-        <w:t>efficitur</w:t>
-      </w:r>
-      <w:proofErr w:type="spellEnd"/>
-      <w:r>
-        <w:t xml:space="preserve">. Cras </w:t>
-      </w:r>
-      <w:proofErr w:type="spellStart"/>
-      <w:r>
-        <w:t>ut</w:t>
-      </w:r>
-      <w:proofErr w:type="spellEnd"/>
-      <w:r>
-        <w:t xml:space="preserve"> </w:t>
-      </w:r>
-      <w:proofErr w:type="spellStart"/>
-      <w:r>
-        <w:t>dolor</w:t>
-      </w:r>
-      <w:proofErr w:type="spellEnd"/>
-      <w:r>
-        <w:t xml:space="preserve"> at </w:t>
-      </w:r>
-      <w:proofErr w:type="spellStart"/>
-      <w:r>
-        <w:t>dolor</w:t>
-      </w:r>
-      <w:proofErr w:type="spellEnd"/>
-      <w:r>
-        <w:t xml:space="preserve"> </w:t>
-      </w:r>
-      <w:proofErr w:type="spellStart"/>
-      <w:r>
-        <w:t>molestie</w:t>
-      </w:r>
-      <w:proofErr w:type="spellEnd"/>
-      <w:r>
-        <w:t xml:space="preserve"> </w:t>
-      </w:r>
-      <w:proofErr w:type="spellStart"/>
-      <w:r>
-        <w:t>dignissim</w:t>
-      </w:r>
-      <w:proofErr w:type="spellEnd"/>
-      <w:r>
-        <w:t xml:space="preserve">. Proin </w:t>
-      </w:r>
-      <w:proofErr w:type="spellStart"/>
-      <w:r>
-        <w:t>eu</w:t>
-      </w:r>
-      <w:proofErr w:type="spellEnd"/>
-      <w:r>
-        <w:t xml:space="preserve"> </w:t>
-      </w:r>
-      <w:proofErr w:type="spellStart"/>
-      <w:r>
-        <w:t>massa</w:t>
-      </w:r>
-      <w:proofErr w:type="spellEnd"/>
-      <w:r>
-        <w:t xml:space="preserve"> </w:t>
-      </w:r>
-      <w:proofErr w:type="spellStart"/>
-      <w:r>
-        <w:t>dapibus</w:t>
-      </w:r>
-      <w:proofErr w:type="spellEnd"/>
-      <w:r>
-        <w:t xml:space="preserve">, </w:t>
-      </w:r>
-      <w:proofErr w:type="spellStart"/>
-      <w:r>
-        <w:t>feugiat</w:t>
-      </w:r>
-      <w:proofErr w:type="spellEnd"/>
-      <w:r>
-        <w:t xml:space="preserve"> </w:t>
-      </w:r>
-      <w:proofErr w:type="spellStart"/>
-      <w:r>
-        <w:t>quam</w:t>
-      </w:r>
-      <w:proofErr w:type="spellEnd"/>
-      <w:r>
-        <w:t xml:space="preserve"> auctor, </w:t>
-      </w:r>
-      <w:proofErr w:type="spellStart"/>
-      <w:r>
-        <w:t>porttitor</w:t>
-      </w:r>
-      <w:proofErr w:type="spellEnd"/>
-      <w:r>
-        <w:t xml:space="preserve"> </w:t>
-      </w:r>
-      <w:proofErr w:type="spellStart"/>
-      <w:r>
-        <w:t>urna</w:t>
-      </w:r>
-      <w:proofErr w:type="spellEnd"/>
-      <w:r>
-        <w:t xml:space="preserve">. Integer </w:t>
-      </w:r>
-      <w:proofErr w:type="spellStart"/>
-      <w:r>
-        <w:t>porttitor</w:t>
-      </w:r>
-      <w:proofErr w:type="spellEnd"/>
-      <w:r>
-        <w:t xml:space="preserve">, libero a </w:t>
-      </w:r>
-      <w:proofErr w:type="spellStart"/>
-      <w:r>
-        <w:t>egestas</w:t>
-      </w:r>
-      <w:proofErr w:type="spellEnd"/>
-      <w:r>
-        <w:t xml:space="preserve"> lacinia, </w:t>
-      </w:r>
-      <w:proofErr w:type="spellStart"/>
-      <w:r>
-        <w:t>neque</w:t>
-      </w:r>
-      <w:proofErr w:type="spellEnd"/>
-      <w:r>
-        <w:t xml:space="preserve"> </w:t>
-      </w:r>
-      <w:proofErr w:type="spellStart"/>
-      <w:r>
-        <w:t>leo</w:t>
-      </w:r>
-      <w:proofErr w:type="spellEnd"/>
-      <w:r>
-        <w:t xml:space="preserve"> </w:t>
-      </w:r>
-      <w:proofErr w:type="spellStart"/>
-      <w:r>
-        <w:t>luctus</w:t>
-      </w:r>
-      <w:proofErr w:type="spellEnd"/>
-      <w:r>
-        <w:t xml:space="preserve"> </w:t>
-      </w:r>
-      <w:proofErr w:type="spellStart"/>
-      <w:r>
-        <w:t>elit</w:t>
-      </w:r>
-      <w:proofErr w:type="spellEnd"/>
-      <w:r>
-        <w:t xml:space="preserve">, id </w:t>
-      </w:r>
-      <w:proofErr w:type="spellStart"/>
-      <w:r>
-        <w:t>iaculis</w:t>
-      </w:r>
-      <w:proofErr w:type="spellEnd"/>
-      <w:r>
-        <w:t xml:space="preserve"> </w:t>
-      </w:r>
-      <w:proofErr w:type="spellStart"/>
-      <w:r>
-        <w:t>leo</w:t>
-      </w:r>
-      <w:proofErr w:type="spellEnd"/>
-      <w:r>
-        <w:t xml:space="preserve"> </w:t>
-      </w:r>
-      <w:proofErr w:type="spellStart"/>
-      <w:r>
-        <w:t>quam</w:t>
-      </w:r>
-      <w:proofErr w:type="spellEnd"/>
-      <w:r>
-        <w:t xml:space="preserve"> porta est. Integer </w:t>
-      </w:r>
-      <w:proofErr w:type="spellStart"/>
-      <w:r>
-        <w:t>ut</w:t>
-      </w:r>
-      <w:proofErr w:type="spellEnd"/>
-      <w:r>
-        <w:t xml:space="preserve"> </w:t>
-      </w:r>
-      <w:proofErr w:type="spellStart"/>
-      <w:r>
-        <w:t>porttitor</w:t>
-      </w:r>
-      <w:proofErr w:type="spellEnd"/>
-      <w:r>
-        <w:t xml:space="preserve"> </w:t>
-      </w:r>
-      <w:proofErr w:type="spellStart"/>
-      <w:r>
-        <w:t>tortor</w:t>
-      </w:r>
-      <w:proofErr w:type="spellEnd"/>
-      <w:r>
-        <w:t>.</w:t>
+      <w:r>
+        <w:t>Fusce congue mauris leo, nec sagittis justo convallis quis. Maecenas varius tellus vel nulla facilisis accumsan. Nunc in facilisis nulla. Suspendisse ac molestie ante. Duis vulputate sit amet tellus eget efficitur. Cras ut dolor at dolor molestie dignissim. Proin eu massa dapibus, feugiat quam auctor, porttitor urna. Integer porttitor, libero a egestas lacinia, neque leo luctus elit, id iaculis leo quam porta est. Integer ut porttitor tortor.</w:t>
       </w:r>
     </w:p>
     <w:p>
@@ -7922,351 +7695,7 @@
     </w:p>
     <w:p>
       <w:r>
-        <w:t xml:space="preserve">Donec </w:t>
-      </w:r>
-      <w:proofErr w:type="spellStart"/>
-      <w:r>
-        <w:t>felis</w:t>
-      </w:r>
-      <w:proofErr w:type="spellEnd"/>
-      <w:r>
-        <w:t xml:space="preserve"> </w:t>
-      </w:r>
-      <w:proofErr w:type="spellStart"/>
-      <w:r>
-        <w:t>sem</w:t>
-      </w:r>
-      <w:proofErr w:type="spellEnd"/>
-      <w:r>
-        <w:t xml:space="preserve">, </w:t>
-      </w:r>
-      <w:proofErr w:type="spellStart"/>
-      <w:r>
-        <w:t>consectetur</w:t>
-      </w:r>
-      <w:proofErr w:type="spellEnd"/>
-      <w:r>
-        <w:t xml:space="preserve"> </w:t>
-      </w:r>
-      <w:proofErr w:type="spellStart"/>
-      <w:r>
-        <w:t>eu</w:t>
-      </w:r>
-      <w:proofErr w:type="spellEnd"/>
-      <w:r>
-        <w:t xml:space="preserve"> cursus ac, auctor </w:t>
-      </w:r>
-      <w:proofErr w:type="spellStart"/>
-      <w:r>
-        <w:t>sollicitudin</w:t>
-      </w:r>
-      <w:proofErr w:type="spellEnd"/>
-      <w:r>
-        <w:t xml:space="preserve"> </w:t>
-      </w:r>
-      <w:proofErr w:type="spellStart"/>
-      <w:r>
-        <w:t>velit</w:t>
-      </w:r>
-      <w:proofErr w:type="spellEnd"/>
-      <w:r>
-        <w:t xml:space="preserve">. </w:t>
-      </w:r>
-      <w:proofErr w:type="spellStart"/>
-      <w:r>
-        <w:t>Sed</w:t>
-      </w:r>
-      <w:proofErr w:type="spellEnd"/>
-      <w:r>
-        <w:t xml:space="preserve"> </w:t>
-      </w:r>
-      <w:proofErr w:type="spellStart"/>
-      <w:r>
-        <w:t>hendrerit</w:t>
-      </w:r>
-      <w:proofErr w:type="spellEnd"/>
-      <w:r>
-        <w:t xml:space="preserve">, </w:t>
-      </w:r>
-      <w:proofErr w:type="spellStart"/>
-      <w:r>
-        <w:t>metus</w:t>
-      </w:r>
-      <w:proofErr w:type="spellEnd"/>
-      <w:r>
-        <w:t xml:space="preserve"> et gravida </w:t>
-      </w:r>
-      <w:proofErr w:type="spellStart"/>
-      <w:r>
-        <w:t>vulputate</w:t>
-      </w:r>
-      <w:proofErr w:type="spellEnd"/>
-      <w:r>
-        <w:t xml:space="preserve">, </w:t>
-      </w:r>
-      <w:proofErr w:type="spellStart"/>
-      <w:r>
-        <w:t>urna</w:t>
-      </w:r>
-      <w:proofErr w:type="spellEnd"/>
-      <w:r>
-        <w:t xml:space="preserve"> </w:t>
-      </w:r>
-      <w:proofErr w:type="spellStart"/>
-      <w:r>
-        <w:t>lacus</w:t>
-      </w:r>
-      <w:proofErr w:type="spellEnd"/>
-      <w:r>
-        <w:t xml:space="preserve"> </w:t>
-      </w:r>
-      <w:proofErr w:type="spellStart"/>
-      <w:r>
-        <w:t>facilisis</w:t>
-      </w:r>
-      <w:proofErr w:type="spellEnd"/>
-      <w:r>
-        <w:t xml:space="preserve"> </w:t>
-      </w:r>
-      <w:proofErr w:type="spellStart"/>
-      <w:r>
-        <w:t>neque</w:t>
-      </w:r>
-      <w:proofErr w:type="spellEnd"/>
-      <w:r>
-        <w:t xml:space="preserve">, </w:t>
-      </w:r>
-      <w:proofErr w:type="spellStart"/>
-      <w:r>
-        <w:t>sed</w:t>
-      </w:r>
-      <w:proofErr w:type="spellEnd"/>
-      <w:r>
-        <w:t xml:space="preserve"> </w:t>
-      </w:r>
-      <w:proofErr w:type="spellStart"/>
-      <w:r>
-        <w:t>accumsan</w:t>
-      </w:r>
-      <w:proofErr w:type="spellEnd"/>
-      <w:r>
-        <w:t xml:space="preserve"> </w:t>
-      </w:r>
-      <w:proofErr w:type="spellStart"/>
-      <w:r>
-        <w:t>tellus</w:t>
-      </w:r>
-      <w:proofErr w:type="spellEnd"/>
-      <w:r>
-        <w:t xml:space="preserve"> </w:t>
-      </w:r>
-      <w:proofErr w:type="spellStart"/>
-      <w:r>
-        <w:t>nibh</w:t>
-      </w:r>
-      <w:proofErr w:type="spellEnd"/>
-      <w:r>
-        <w:t xml:space="preserve"> </w:t>
-      </w:r>
-      <w:proofErr w:type="spellStart"/>
-      <w:r>
-        <w:t>vel</w:t>
-      </w:r>
-      <w:proofErr w:type="spellEnd"/>
-      <w:r>
-        <w:t xml:space="preserve"> </w:t>
-      </w:r>
-      <w:proofErr w:type="spellStart"/>
-      <w:r>
-        <w:t>metus</w:t>
-      </w:r>
-      <w:proofErr w:type="spellEnd"/>
-      <w:r>
-        <w:t xml:space="preserve">. Ut tempus </w:t>
-      </w:r>
-      <w:proofErr w:type="spellStart"/>
-      <w:r>
-        <w:t>felis</w:t>
-      </w:r>
-      <w:proofErr w:type="spellEnd"/>
-      <w:r>
-        <w:t xml:space="preserve"> </w:t>
-      </w:r>
-      <w:proofErr w:type="spellStart"/>
-      <w:r>
-        <w:t>neque</w:t>
-      </w:r>
-      <w:proofErr w:type="spellEnd"/>
-      <w:r>
-        <w:t xml:space="preserve">, vitae </w:t>
-      </w:r>
-      <w:proofErr w:type="spellStart"/>
-      <w:r>
-        <w:t>rutrum</w:t>
-      </w:r>
-      <w:proofErr w:type="spellEnd"/>
-      <w:r>
-        <w:t xml:space="preserve"> ligula </w:t>
-      </w:r>
-      <w:proofErr w:type="spellStart"/>
-      <w:r>
-        <w:t>tristique</w:t>
-      </w:r>
-      <w:proofErr w:type="spellEnd"/>
-      <w:r>
-        <w:t xml:space="preserve"> sit </w:t>
-      </w:r>
-      <w:proofErr w:type="spellStart"/>
-      <w:r>
-        <w:t>amet</w:t>
-      </w:r>
-      <w:proofErr w:type="spellEnd"/>
-      <w:r>
-        <w:t xml:space="preserve">. Morbi </w:t>
-      </w:r>
-      <w:proofErr w:type="spellStart"/>
-      <w:r>
-        <w:t>nec</w:t>
-      </w:r>
-      <w:proofErr w:type="spellEnd"/>
-      <w:r>
-        <w:t xml:space="preserve"> dui </w:t>
-      </w:r>
-      <w:proofErr w:type="spellStart"/>
-      <w:r>
-        <w:t>lectus</w:t>
-      </w:r>
-      <w:proofErr w:type="spellEnd"/>
-      <w:r>
-        <w:t xml:space="preserve">. Ut </w:t>
-      </w:r>
-      <w:proofErr w:type="spellStart"/>
-      <w:r>
-        <w:t>fringilla</w:t>
-      </w:r>
-      <w:proofErr w:type="spellEnd"/>
-      <w:r>
-        <w:t xml:space="preserve"> </w:t>
-      </w:r>
-      <w:proofErr w:type="spellStart"/>
-      <w:r>
-        <w:t>orci</w:t>
-      </w:r>
-      <w:proofErr w:type="spellEnd"/>
-      <w:r>
-        <w:t xml:space="preserve"> in </w:t>
-      </w:r>
-      <w:proofErr w:type="spellStart"/>
-      <w:r>
-        <w:t>faucibus</w:t>
-      </w:r>
-      <w:proofErr w:type="spellEnd"/>
-      <w:r>
-        <w:t xml:space="preserve"> </w:t>
-      </w:r>
-      <w:proofErr w:type="spellStart"/>
-      <w:r>
-        <w:t>sodales</w:t>
-      </w:r>
-      <w:proofErr w:type="spellEnd"/>
-      <w:r>
-        <w:t xml:space="preserve">. Integer </w:t>
-      </w:r>
-      <w:proofErr w:type="spellStart"/>
-      <w:r>
-        <w:t>dolor</w:t>
-      </w:r>
-      <w:proofErr w:type="spellEnd"/>
-      <w:r>
-        <w:t xml:space="preserve"> </w:t>
-      </w:r>
-      <w:proofErr w:type="spellStart"/>
-      <w:r>
-        <w:t>arcu</w:t>
-      </w:r>
-      <w:proofErr w:type="spellEnd"/>
-      <w:r>
-        <w:t xml:space="preserve">, </w:t>
-      </w:r>
-      <w:proofErr w:type="spellStart"/>
-      <w:r>
-        <w:t>pellentesque</w:t>
-      </w:r>
-      <w:proofErr w:type="spellEnd"/>
-      <w:r>
-        <w:t xml:space="preserve"> a </w:t>
-      </w:r>
-      <w:proofErr w:type="spellStart"/>
-      <w:r>
-        <w:t>blandit</w:t>
-      </w:r>
-      <w:proofErr w:type="spellEnd"/>
-      <w:r>
-        <w:t xml:space="preserve"> non, </w:t>
-      </w:r>
-      <w:proofErr w:type="spellStart"/>
-      <w:r>
-        <w:t>volutpat</w:t>
-      </w:r>
-      <w:proofErr w:type="spellEnd"/>
-      <w:r>
-        <w:t xml:space="preserve"> vitae sem. </w:t>
-      </w:r>
-      <w:proofErr w:type="spellStart"/>
-      <w:r>
-        <w:t>Curabitur</w:t>
-      </w:r>
-      <w:proofErr w:type="spellEnd"/>
-      <w:r>
-        <w:t xml:space="preserve"> sit </w:t>
-      </w:r>
-      <w:proofErr w:type="spellStart"/>
-      <w:r>
-        <w:t>amet</w:t>
-      </w:r>
-      <w:proofErr w:type="spellEnd"/>
-      <w:r>
-        <w:t xml:space="preserve"> </w:t>
-      </w:r>
-      <w:proofErr w:type="spellStart"/>
-      <w:r>
-        <w:t>nunc</w:t>
-      </w:r>
-      <w:proofErr w:type="spellEnd"/>
-      <w:r>
-        <w:t xml:space="preserve"> </w:t>
-      </w:r>
-      <w:proofErr w:type="spellStart"/>
-      <w:r>
-        <w:t>tincidunt</w:t>
-      </w:r>
-      <w:proofErr w:type="spellEnd"/>
-      <w:r>
-        <w:t xml:space="preserve">, </w:t>
-      </w:r>
-      <w:proofErr w:type="spellStart"/>
-      <w:r>
-        <w:t>mollis</w:t>
-      </w:r>
-      <w:proofErr w:type="spellEnd"/>
-      <w:r>
-        <w:t xml:space="preserve"> </w:t>
-      </w:r>
-      <w:proofErr w:type="spellStart"/>
-      <w:r>
-        <w:t>purus</w:t>
-      </w:r>
-      <w:proofErr w:type="spellEnd"/>
-      <w:r>
-        <w:t xml:space="preserve"> in, </w:t>
-      </w:r>
-      <w:proofErr w:type="spellStart"/>
-      <w:r>
-        <w:t>luctus</w:t>
-      </w:r>
-      <w:proofErr w:type="spellEnd"/>
-      <w:r>
-        <w:t xml:space="preserve"> eros.</w:t>
+        <w:t>Donec felis sem, consectetur eu cursus ac, auctor sollicitudin velit. Sed hendrerit, metus et gravida vulputate, urna lacus facilisis neque, sed accumsan tellus nibh vel metus. Ut tempus felis neque, vitae rutrum ligula tristique sit amet. Morbi nec dui lectus. Ut fringilla orci in faucibus sodales. Integer dolor arcu, pellentesque a blandit non, volutpat vitae sem. Curabitur sit amet nunc tincidunt, mollis purus in, luctus eros.</w:t>
       </w:r>
     </w:p>
     <w:bookmarkStart w:id="11" w:name="_Toc99962823" w:displacedByCustomXml="next"/>
@@ -8872,7 +8301,7 @@
       </w:r>
     </w:p>
     <w:sectPr>
-      <w:footerReference w:type="default" r:id="rId24"/>
+      <w:footerReference w:type="default" r:id="rId28"/>
       <w:pgSz w:w="11906" w:h="16838" w:code="9"/>
       <w:pgMar w:top="1418" w:right="2268" w:bottom="2268" w:left="2268" w:header="709" w:footer="709" w:gutter="0"/>
       <w:pgNumType w:start="1"/>
@@ -9071,7 +8500,7 @@
       <w:rPr>
         <w:noProof/>
       </w:rPr>
-      <w:t>Conclusion</w:t>
+      <w:t>Appendix B</w:t>
     </w:r>
     <w:r>
       <w:rPr>
@@ -10996,6 +10425,7 @@
     <w:rsid w:val="00653245"/>
     <w:rsid w:val="00676EF1"/>
     <w:rsid w:val="00687691"/>
+    <w:rsid w:val="006A199C"/>
     <w:rsid w:val="00764B89"/>
     <w:rsid w:val="00774EF3"/>
     <w:rsid w:val="007848DB"/>
@@ -11016,6 +10446,7 @@
     <w:rsid w:val="00BA1642"/>
     <w:rsid w:val="00BE255F"/>
     <w:rsid w:val="00BE2D21"/>
+    <w:rsid w:val="00BE6574"/>
     <w:rsid w:val="00C37A54"/>
     <w:rsid w:val="00C84AD9"/>
     <w:rsid w:val="00C94039"/>

</xml_diff>

<commit_message>
Graphs redone, Experiment 1 writeup extended
</commit_message>
<xml_diff>
--- a/Writeup.docx
+++ b/Writeup.docx
@@ -523,7 +523,7 @@
           <w:r>
             <w:fldChar w:fldCharType="separate"/>
           </w:r>
-          <w:hyperlink w:anchor="_Toc99962812" w:history="1">
+          <w:hyperlink w:anchor="_Toc100135481" w:history="1">
             <w:r>
               <w:rPr>
                 <w:rStyle w:val="Hyperlink"/>
@@ -550,7 +550,7 @@
                 <w:noProof/>
                 <w:webHidden/>
               </w:rPr>
-              <w:instrText xml:space="preserve"> PAGEREF _Toc99962812 \h </w:instrText>
+              <w:instrText xml:space="preserve"> PAGEREF _Toc100135481 \h </w:instrText>
             </w:r>
             <w:r>
               <w:rPr>
@@ -596,7 +596,7 @@
               <w:lang w:eastAsia="ko-KR"/>
             </w:rPr>
           </w:pPr>
-          <w:hyperlink w:anchor="_Toc99962813" w:history="1">
+          <w:hyperlink w:anchor="_Toc100135482" w:history="1">
             <w:r>
               <w:rPr>
                 <w:rStyle w:val="Hyperlink"/>
@@ -640,7 +640,7 @@
                 <w:noProof/>
                 <w:webHidden/>
               </w:rPr>
-              <w:instrText xml:space="preserve"> PAGEREF _Toc99962813 \h </w:instrText>
+              <w:instrText xml:space="preserve"> PAGEREF _Toc100135482 \h </w:instrText>
             </w:r>
             <w:r>
               <w:rPr>
@@ -686,7 +686,7 @@
               <w:lang w:eastAsia="ko-KR"/>
             </w:rPr>
           </w:pPr>
-          <w:hyperlink w:anchor="_Toc99962814" w:history="1">
+          <w:hyperlink w:anchor="_Toc100135483" w:history="1">
             <w:r>
               <w:rPr>
                 <w:rStyle w:val="Hyperlink"/>
@@ -730,7 +730,7 @@
                 <w:noProof/>
                 <w:webHidden/>
               </w:rPr>
-              <w:instrText xml:space="preserve"> PAGEREF _Toc99962814 \h </w:instrText>
+              <w:instrText xml:space="preserve"> PAGEREF _Toc100135483 \h </w:instrText>
             </w:r>
             <w:r>
               <w:rPr>
@@ -776,7 +776,7 @@
               <w:lang w:eastAsia="ko-KR"/>
             </w:rPr>
           </w:pPr>
-          <w:hyperlink w:anchor="_Toc99962815" w:history="1">
+          <w:hyperlink w:anchor="_Toc100135484" w:history="1">
             <w:r>
               <w:rPr>
                 <w:rStyle w:val="Hyperlink"/>
@@ -820,7 +820,7 @@
                 <w:noProof/>
                 <w:webHidden/>
               </w:rPr>
-              <w:instrText xml:space="preserve"> PAGEREF _Toc99962815 \h </w:instrText>
+              <w:instrText xml:space="preserve"> PAGEREF _Toc100135484 \h </w:instrText>
             </w:r>
             <w:r>
               <w:rPr>
@@ -866,7 +866,7 @@
               <w:lang w:eastAsia="ko-KR"/>
             </w:rPr>
           </w:pPr>
-          <w:hyperlink w:anchor="_Toc99962816" w:history="1">
+          <w:hyperlink w:anchor="_Toc100135485" w:history="1">
             <w:r>
               <w:rPr>
                 <w:rStyle w:val="Hyperlink"/>
@@ -910,7 +910,7 @@
                 <w:noProof/>
                 <w:webHidden/>
               </w:rPr>
-              <w:instrText xml:space="preserve"> PAGEREF _Toc99962816 \h </w:instrText>
+              <w:instrText xml:space="preserve"> PAGEREF _Toc100135485 \h </w:instrText>
             </w:r>
             <w:r>
               <w:rPr>
@@ -956,7 +956,7 @@
               <w:lang w:eastAsia="ko-KR"/>
             </w:rPr>
           </w:pPr>
-          <w:hyperlink w:anchor="_Toc99962817" w:history="1">
+          <w:hyperlink w:anchor="_Toc100135486" w:history="1">
             <w:r>
               <w:rPr>
                 <w:rStyle w:val="Hyperlink"/>
@@ -1000,7 +1000,7 @@
                 <w:noProof/>
                 <w:webHidden/>
               </w:rPr>
-              <w:instrText xml:space="preserve"> PAGEREF _Toc99962817 \h </w:instrText>
+              <w:instrText xml:space="preserve"> PAGEREF _Toc100135486 \h </w:instrText>
             </w:r>
             <w:r>
               <w:rPr>
@@ -1046,7 +1046,7 @@
               <w:lang w:eastAsia="ko-KR"/>
             </w:rPr>
           </w:pPr>
-          <w:hyperlink w:anchor="_Toc99962818" w:history="1">
+          <w:hyperlink w:anchor="_Toc100135487" w:history="1">
             <w:r>
               <w:rPr>
                 <w:rStyle w:val="Hyperlink"/>
@@ -1090,7 +1090,7 @@
                 <w:noProof/>
                 <w:webHidden/>
               </w:rPr>
-              <w:instrText xml:space="preserve"> PAGEREF _Toc99962818 \h </w:instrText>
+              <w:instrText xml:space="preserve"> PAGEREF _Toc100135487 \h </w:instrText>
             </w:r>
             <w:r>
               <w:rPr>
@@ -1136,7 +1136,7 @@
               <w:lang w:eastAsia="ko-KR"/>
             </w:rPr>
           </w:pPr>
-          <w:hyperlink w:anchor="_Toc99962819" w:history="1">
+          <w:hyperlink w:anchor="_Toc100135488" w:history="1">
             <w:r>
               <w:rPr>
                 <w:rStyle w:val="Hyperlink"/>
@@ -1180,7 +1180,7 @@
                 <w:noProof/>
                 <w:webHidden/>
               </w:rPr>
-              <w:instrText xml:space="preserve"> PAGEREF _Toc99962819 \h </w:instrText>
+              <w:instrText xml:space="preserve"> PAGEREF _Toc100135488 \h </w:instrText>
             </w:r>
             <w:r>
               <w:rPr>
@@ -1200,7 +1200,97 @@
                 <w:noProof/>
                 <w:webHidden/>
               </w:rPr>
-              <w:t>9</w:t>
+              <w:t>10</w:t>
+            </w:r>
+            <w:r>
+              <w:rPr>
+                <w:noProof/>
+                <w:webHidden/>
+              </w:rPr>
+              <w:fldChar w:fldCharType="end"/>
+            </w:r>
+          </w:hyperlink>
+        </w:p>
+        <w:p>
+          <w:pPr>
+            <w:pStyle w:val="TOC2"/>
+            <w:tabs>
+              <w:tab w:val="left" w:pos="660"/>
+              <w:tab w:val="right" w:leader="dot" w:pos="7360"/>
+            </w:tabs>
+            <w:rPr>
+              <w:rFonts w:asciiTheme="minorHAnsi" w:eastAsiaTheme="minorEastAsia" w:hAnsiTheme="minorHAnsi"/>
+              <w:b w:val="0"/>
+              <w:noProof/>
+              <w:sz w:val="22"/>
+              <w:lang w:eastAsia="ko-KR"/>
+            </w:rPr>
+          </w:pPr>
+          <w:hyperlink w:anchor="_Toc100135489" w:history="1">
+            <w:r>
+              <w:rPr>
+                <w:rStyle w:val="Hyperlink"/>
+                <w:noProof/>
+              </w:rPr>
+              <w:t>4.2</w:t>
+            </w:r>
+            <w:r>
+              <w:rPr>
+                <w:rFonts w:asciiTheme="minorHAnsi" w:eastAsiaTheme="minorEastAsia" w:hAnsiTheme="minorHAnsi"/>
+                <w:b w:val="0"/>
+                <w:noProof/>
+                <w:sz w:val="22"/>
+                <w:lang w:eastAsia="ko-KR"/>
+              </w:rPr>
+              <w:tab/>
+            </w:r>
+            <w:r>
+              <w:rPr>
+                <w:rStyle w:val="Hyperlink"/>
+                <w:noProof/>
+              </w:rPr>
+              <w:t>Experiment 2 – Focusing</w:t>
+            </w:r>
+            <w:r>
+              <w:rPr>
+                <w:noProof/>
+                <w:webHidden/>
+              </w:rPr>
+              <w:tab/>
+            </w:r>
+            <w:r>
+              <w:rPr>
+                <w:noProof/>
+                <w:webHidden/>
+              </w:rPr>
+              <w:fldChar w:fldCharType="begin"/>
+            </w:r>
+            <w:r>
+              <w:rPr>
+                <w:noProof/>
+                <w:webHidden/>
+              </w:rPr>
+              <w:instrText xml:space="preserve"> PAGEREF _Toc100135489 \h </w:instrText>
+            </w:r>
+            <w:r>
+              <w:rPr>
+                <w:noProof/>
+                <w:webHidden/>
+              </w:rPr>
+            </w:r>
+            <w:r>
+              <w:rPr>
+                <w:noProof/>
+                <w:webHidden/>
+              </w:rPr>
+              <w:fldChar w:fldCharType="separate"/>
+            </w:r>
+            <w:r>
+              <w:rPr>
+                <w:noProof/>
+                <w:webHidden/>
+              </w:rPr>
+              <w:t>13</w:t>
             </w:r>
             <w:r>
               <w:rPr>
@@ -1226,7 +1316,7 @@
               <w:lang w:eastAsia="ko-KR"/>
             </w:rPr>
           </w:pPr>
-          <w:hyperlink w:anchor="_Toc99962820" w:history="1">
+          <w:hyperlink w:anchor="_Toc100135490" w:history="1">
             <w:r>
               <w:rPr>
                 <w:rStyle w:val="Hyperlink"/>
@@ -1270,7 +1360,7 @@
                 <w:noProof/>
                 <w:webHidden/>
               </w:rPr>
-              <w:instrText xml:space="preserve"> PAGEREF _Toc99962820 \h </w:instrText>
+              <w:instrText xml:space="preserve"> PAGEREF _Toc100135490 \h </w:instrText>
             </w:r>
             <w:r>
               <w:rPr>
@@ -1290,7 +1380,7 @@
                 <w:noProof/>
                 <w:webHidden/>
               </w:rPr>
-              <w:t>12</w:t>
+              <w:t>17</w:t>
             </w:r>
             <w:r>
               <w:rPr>
@@ -1315,7 +1405,7 @@
               <w:lang w:eastAsia="ko-KR"/>
             </w:rPr>
           </w:pPr>
-          <w:hyperlink w:anchor="_Toc99962821" w:history="1">
+          <w:hyperlink w:anchor="_Toc100135491" w:history="1">
             <w:r>
               <w:rPr>
                 <w:rStyle w:val="Hyperlink"/>
@@ -1342,7 +1432,7 @@
                 <w:noProof/>
                 <w:webHidden/>
               </w:rPr>
-              <w:instrText xml:space="preserve"> PAGEREF _Toc99962821 \h </w:instrText>
+              <w:instrText xml:space="preserve"> PAGEREF _Toc100135491 \h </w:instrText>
             </w:r>
             <w:r>
               <w:rPr>
@@ -1362,7 +1452,7 @@
                 <w:noProof/>
                 <w:webHidden/>
               </w:rPr>
-              <w:t>13</w:t>
+              <w:t>18</w:t>
             </w:r>
             <w:r>
               <w:rPr>
@@ -1387,7 +1477,7 @@
               <w:lang w:eastAsia="ko-KR"/>
             </w:rPr>
           </w:pPr>
-          <w:hyperlink w:anchor="_Toc99962822" w:history="1">
+          <w:hyperlink w:anchor="_Toc100135492" w:history="1">
             <w:r>
               <w:rPr>
                 <w:rStyle w:val="Hyperlink"/>
@@ -1414,7 +1504,7 @@
                 <w:noProof/>
                 <w:webHidden/>
               </w:rPr>
-              <w:instrText xml:space="preserve"> PAGEREF _Toc99962822 \h </w:instrText>
+              <w:instrText xml:space="preserve"> PAGEREF _Toc100135492 \h </w:instrText>
             </w:r>
             <w:r>
               <w:rPr>
@@ -1434,7 +1524,7 @@
                 <w:noProof/>
                 <w:webHidden/>
               </w:rPr>
-              <w:t>14</w:t>
+              <w:t>19</w:t>
             </w:r>
             <w:r>
               <w:rPr>
@@ -1459,7 +1549,7 @@
               <w:lang w:eastAsia="ko-KR"/>
             </w:rPr>
           </w:pPr>
-          <w:hyperlink w:anchor="_Toc99962823" w:history="1">
+          <w:hyperlink w:anchor="_Toc100135493" w:history="1">
             <w:r>
               <w:rPr>
                 <w:rStyle w:val="Hyperlink"/>
@@ -1487,7 +1577,7 @@
                 <w:noProof/>
                 <w:webHidden/>
               </w:rPr>
-              <w:instrText xml:space="preserve"> PAGEREF _Toc99962823 \h </w:instrText>
+              <w:instrText xml:space="preserve"> PAGEREF _Toc100135493 \h </w:instrText>
             </w:r>
             <w:r>
               <w:rPr>
@@ -1507,7 +1597,7 @@
                 <w:noProof/>
                 <w:webHidden/>
               </w:rPr>
-              <w:t>15</w:t>
+              <w:t>20</w:t>
             </w:r>
             <w:r>
               <w:rPr>
@@ -1566,38 +1656,152 @@
           <w:tab w:val="right" w:leader="dot" w:pos="7360"/>
         </w:tabs>
       </w:pPr>
-      <w:fldSimple w:instr=" TOC \h \z \c &quot;Figure&quot; ">
-        <w:hyperlink r:id="rId11" w:anchor="_Toc525300866" w:history="1">
+      <w:r>
+        <w:fldChar w:fldCharType="begin"/>
+      </w:r>
+      <w:r>
+        <w:instrText xml:space="preserve"> TOC \h \z \c "Figure" </w:instrText>
+      </w:r>
+      <w:r>
+        <w:fldChar w:fldCharType="separate"/>
+      </w:r>
+      <w:hyperlink r:id="rId11" w:anchor="_Toc525300866" w:history="1">
+        <w:r>
+          <w:rPr>
+            <w:rStyle w:val="Hyperlink"/>
+            <w:b/>
+            <w:noProof/>
+          </w:rPr>
+          <w:t>Figure 1.</w:t>
+        </w:r>
+        <w:r>
+          <w:rPr>
+            <w:rStyle w:val="Hyperlink"/>
+            <w:b/>
+            <w:noProof/>
+          </w:rPr>
+          <w:t>000</w:t>
+        </w:r>
+        <w:r>
+          <w:rPr>
+            <w:rStyle w:val="Hyperlink"/>
+            <w:b/>
+            <w:noProof/>
+          </w:rPr>
+          <w:t>1</w:t>
+        </w:r>
+        <w:r>
+          <w:rPr>
+            <w:rStyle w:val="Hyperlink"/>
+            <w:noProof/>
+          </w:rPr>
+          <w:t>: A figure containing UoY logo and its caption.</w:t>
+        </w:r>
+        <w:r>
+          <w:rPr>
+            <w:noProof/>
+            <w:webHidden/>
+          </w:rPr>
+          <w:tab/>
+        </w:r>
+        <w:r>
+          <w:rPr>
+            <w:noProof/>
+            <w:webHidden/>
+          </w:rPr>
+          <w:fldChar w:fldCharType="begin"/>
+        </w:r>
+        <w:r>
+          <w:rPr>
+            <w:noProof/>
+            <w:webHidden/>
+          </w:rPr>
+          <w:instrText xml:space="preserve"> PAGEREF _Toc525300866 \h </w:instrText>
+        </w:r>
+        <w:r>
+          <w:rPr>
+            <w:noProof/>
+            <w:webHidden/>
+          </w:rPr>
+        </w:r>
+        <w:r>
+          <w:rPr>
+            <w:noProof/>
+            <w:webHidden/>
+          </w:rPr>
+          <w:fldChar w:fldCharType="separate"/>
+        </w:r>
+        <w:r>
+          <w:rPr>
+            <w:noProof/>
+            <w:webHidden/>
+          </w:rPr>
+          <w:t>2</w:t>
+        </w:r>
+        <w:r>
+          <w:rPr>
+            <w:noProof/>
+            <w:webHidden/>
+          </w:rPr>
+          <w:fldChar w:fldCharType="end"/>
+        </w:r>
+      </w:hyperlink>
+      <w:r>
+        <w:rPr>
+          <w:noProof/>
+        </w:rPr>
+        <w:fldChar w:fldCharType="end"/>
+      </w:r>
+    </w:p>
+    <w:p/>
+    <w:p>
+      <w:pPr>
+        <w:spacing w:line="259" w:lineRule="auto"/>
+        <w:jc w:val="left"/>
+      </w:pPr>
+      <w:r>
+        <w:br w:type="page"/>
+      </w:r>
+    </w:p>
+    <w:p>
+      <w:pPr>
+        <w:pStyle w:val="TOCTitles"/>
+      </w:pPr>
+      <w:r>
+        <w:lastRenderedPageBreak/>
+        <w:t>Table of Tables</w:t>
+      </w:r>
+    </w:p>
+    <w:p>
+      <w:pPr>
+        <w:rPr>
+          <w:rStyle w:val="IntenseReference"/>
+        </w:rPr>
+      </w:pPr>
+    </w:p>
+    <w:p>
+      <w:pPr>
+        <w:pStyle w:val="TableofFigures"/>
+        <w:tabs>
+          <w:tab w:val="right" w:leader="dot" w:pos="7360"/>
+        </w:tabs>
+      </w:pPr>
+      <w:fldSimple w:instr=" TOC \h \z \c &quot;Table&quot; ">
+        <w:hyperlink w:anchor="_Toc525300873" w:history="1">
           <w:r>
             <w:rPr>
               <w:rStyle w:val="Hyperlink"/>
               <w:b/>
               <w:noProof/>
             </w:rPr>
-            <w:t>Figure 1.</w:t>
-          </w:r>
-          <w:r>
-            <w:rPr>
-              <w:rStyle w:val="Hyperlink"/>
-              <w:b/>
-              <w:noProof/>
-            </w:rPr>
-            <w:t>000</w:t>
-          </w:r>
-          <w:r>
-            <w:rPr>
-              <w:rStyle w:val="Hyperlink"/>
-              <w:b/>
-              <w:noProof/>
-            </w:rPr>
-            <w:t>1</w:t>
+            <w:t>Table 1.1</w:t>
           </w:r>
           <w:r>
             <w:rPr>
               <w:rStyle w:val="Hyperlink"/>
               <w:noProof/>
             </w:rPr>
-            <w:t>: A figure containing UoY logo and its caption.</w:t>
+            <w:t>: A table with its caption.</w:t>
           </w:r>
           <w:r>
             <w:rPr>
@@ -1618,7 +1822,7 @@
               <w:noProof/>
               <w:webHidden/>
             </w:rPr>
-            <w:instrText xml:space="preserve"> PAGEREF _Toc525300866 \h </w:instrText>
+            <w:instrText xml:space="preserve"> PAGEREF _Toc525300873 \h </w:instrText>
           </w:r>
           <w:r>
             <w:rPr>
@@ -1650,120 +1854,6 @@
         </w:hyperlink>
       </w:fldSimple>
     </w:p>
-    <w:p/>
-    <w:p>
-      <w:pPr>
-        <w:spacing w:line="259" w:lineRule="auto"/>
-        <w:jc w:val="left"/>
-      </w:pPr>
-      <w:r>
-        <w:br w:type="page"/>
-      </w:r>
-    </w:p>
-    <w:p>
-      <w:pPr>
-        <w:pStyle w:val="TOCTitles"/>
-      </w:pPr>
-      <w:r>
-        <w:lastRenderedPageBreak/>
-        <w:t>Table of Tables</w:t>
-      </w:r>
-    </w:p>
-    <w:p>
-      <w:pPr>
-        <w:rPr>
-          <w:rStyle w:val="IntenseReference"/>
-        </w:rPr>
-      </w:pPr>
-    </w:p>
-    <w:p>
-      <w:pPr>
-        <w:pStyle w:val="TableofFigures"/>
-        <w:tabs>
-          <w:tab w:val="right" w:leader="dot" w:pos="7360"/>
-        </w:tabs>
-      </w:pPr>
-      <w:r>
-        <w:fldChar w:fldCharType="begin"/>
-      </w:r>
-      <w:r>
-        <w:instrText xml:space="preserve"> TOC \h \z \c "Table" </w:instrText>
-      </w:r>
-      <w:r>
-        <w:fldChar w:fldCharType="separate"/>
-      </w:r>
-      <w:hyperlink w:anchor="_Toc525300873" w:history="1">
-        <w:r>
-          <w:rPr>
-            <w:rStyle w:val="Hyperlink"/>
-            <w:b/>
-            <w:noProof/>
-          </w:rPr>
-          <w:t>Table 1.1</w:t>
-        </w:r>
-        <w:r>
-          <w:rPr>
-            <w:rStyle w:val="Hyperlink"/>
-            <w:noProof/>
-          </w:rPr>
-          <w:t>: A table with its caption.</w:t>
-        </w:r>
-        <w:r>
-          <w:rPr>
-            <w:noProof/>
-            <w:webHidden/>
-          </w:rPr>
-          <w:tab/>
-        </w:r>
-        <w:r>
-          <w:rPr>
-            <w:noProof/>
-            <w:webHidden/>
-          </w:rPr>
-          <w:fldChar w:fldCharType="begin"/>
-        </w:r>
-        <w:r>
-          <w:rPr>
-            <w:noProof/>
-            <w:webHidden/>
-          </w:rPr>
-          <w:instrText xml:space="preserve"> PAGEREF _Toc525300873 \h </w:instrText>
-        </w:r>
-        <w:r>
-          <w:rPr>
-            <w:noProof/>
-            <w:webHidden/>
-          </w:rPr>
-        </w:r>
-        <w:r>
-          <w:rPr>
-            <w:noProof/>
-            <w:webHidden/>
-          </w:rPr>
-          <w:fldChar w:fldCharType="separate"/>
-        </w:r>
-        <w:r>
-          <w:rPr>
-            <w:noProof/>
-            <w:webHidden/>
-          </w:rPr>
-          <w:t>2</w:t>
-        </w:r>
-        <w:r>
-          <w:rPr>
-            <w:noProof/>
-            <w:webHidden/>
-          </w:rPr>
-          <w:fldChar w:fldCharType="end"/>
-        </w:r>
-      </w:hyperlink>
-      <w:r>
-        <w:rPr>
-          <w:noProof/>
-        </w:rPr>
-        <w:fldChar w:fldCharType="end"/>
-      </w:r>
-    </w:p>
     <w:p>
       <w:pPr>
         <w:spacing w:after="160" w:line="259" w:lineRule="auto"/>
@@ -1789,7 +1879,7 @@
           <w:docGrid w:linePitch="360"/>
         </w:sectPr>
       </w:pPr>
-      <w:bookmarkStart w:id="0" w:name="_Toc99962812"/>
+      <w:bookmarkStart w:id="0" w:name="_Toc100135481"/>
       <w:r>
         <w:lastRenderedPageBreak/>
         <w:t>Executive Summary</w:t>
@@ -1800,7 +1890,7 @@
       <w:pPr>
         <w:pStyle w:val="Heading1"/>
       </w:pPr>
-      <w:bookmarkStart w:id="1" w:name="_Toc99962813"/>
+      <w:bookmarkStart w:id="1" w:name="_Toc100135482"/>
       <w:r>
         <w:lastRenderedPageBreak/>
         <w:t>Introduction</w:t>
@@ -1935,7 +2025,7 @@
       <w:pPr>
         <w:pStyle w:val="Heading1"/>
       </w:pPr>
-      <w:bookmarkStart w:id="2" w:name="_Toc99962814"/>
+      <w:bookmarkStart w:id="2" w:name="_Toc100135483"/>
       <w:r>
         <w:lastRenderedPageBreak/>
         <w:t>Literature Review</w:t>
@@ -2232,7 +2322,7 @@
       <w:pPr>
         <w:pStyle w:val="Heading1"/>
       </w:pPr>
-      <w:bookmarkStart w:id="3" w:name="_Toc99962815"/>
+      <w:bookmarkStart w:id="3" w:name="_Toc100135484"/>
       <w:r>
         <w:lastRenderedPageBreak/>
         <w:t>Methodology</w:t>
@@ -2243,7 +2333,7 @@
       <w:pPr>
         <w:pStyle w:val="Heading2"/>
       </w:pPr>
-      <w:bookmarkStart w:id="4" w:name="_Toc99962816"/>
+      <w:bookmarkStart w:id="4" w:name="_Toc100135485"/>
       <w:r>
         <w:t>The Minimal Substrate</w:t>
       </w:r>
@@ -4652,7 +4742,7 @@
       <w:pPr>
         <w:pStyle w:val="Heading2"/>
       </w:pPr>
-      <w:bookmarkStart w:id="5" w:name="_Toc99962817"/>
+      <w:bookmarkStart w:id="5" w:name="_Toc100135486"/>
       <w:r>
         <w:t>Experimental Setup</w:t>
       </w:r>
@@ -5795,7 +5885,7 @@
       <w:pPr>
         <w:pStyle w:val="Heading1"/>
       </w:pPr>
-      <w:bookmarkStart w:id="6" w:name="_Toc99962818"/>
+      <w:bookmarkStart w:id="6" w:name="_Toc100135487"/>
       <w:r>
         <w:lastRenderedPageBreak/>
         <w:t>Experiments and Results</w:t>
@@ -5803,6 +5893,9 @@
       <w:bookmarkEnd w:id="6"/>
     </w:p>
     <w:p>
+      <w:pPr>
+        <w:keepNext/>
+      </w:pPr>
       <w:r>
         <w:t>First, a</w:t>
       </w:r>
@@ -5815,64 +5908,15 @@
       <w:r>
         <w:t xml:space="preserve"> and how to read them.</w:t>
       </w:r>
-    </w:p>
-    <w:p>
-      <w:r>
-        <w:t>Figure 1 represents a</w:t>
-      </w:r>
       <w:r>
         <w:t xml:space="preserve"> </w:t>
       </w:r>
       <w:r>
-        <w:t>list generated from Design B during training runtime.</w:t>
-      </w:r>
-      <w:r>
-        <w:t xml:space="preserve"> This list shows that </w:t>
-      </w:r>
-      <w:r>
-        <w:t xml:space="preserve">action 0 was taken w times, action 1 x times, action </w:t>
-      </w:r>
-      <w:r>
-        <w:t>2</w:t>
-      </w:r>
-      <w:r>
-        <w:t xml:space="preserve"> y times and action </w:t>
-      </w:r>
-      <w:r>
-        <w:t>3 z times</w:t>
-      </w:r>
-      <w:r>
-        <w:t xml:space="preserve">, where w, x, y and z </w:t>
-      </w:r>
-      <w:r>
-        <w:t xml:space="preserve">sum up every time that action was </w:t>
-      </w:r>
-      <w:r>
-        <w:t>performed by</w:t>
-      </w:r>
-      <w:r>
-        <w:t xml:space="preserve"> any agent</w:t>
-      </w:r>
-      <w:r>
-        <w:t xml:space="preserve"> over all generations and all iterations.</w:t>
-      </w:r>
-      <w:r>
-        <w:t xml:space="preserve"> </w:t>
-      </w:r>
-    </w:p>
-    <w:p>
-      <w:pPr>
-        <w:keepNext/>
-      </w:pPr>
-      <w:r>
-        <w:rPr>
-          <w:noProof/>
-        </w:rPr>
         <w:drawing>
-          <wp:inline distT="0" distB="0" distL="0" distR="0" wp14:anchorId="365365E5" wp14:editId="61DA665D">
-            <wp:extent cx="2633454" cy="306000"/>
-            <wp:effectExtent l="0" t="0" r="0" b="0"/>
-            <wp:docPr id="8" name="Picture 8"/>
+          <wp:inline distT="0" distB="0" distL="0" distR="0" wp14:anchorId="69CD1834" wp14:editId="2EE2F62D">
+            <wp:extent cx="4680000" cy="2247290"/>
+            <wp:effectExtent l="0" t="0" r="6350" b="635"/>
+            <wp:docPr id="1" name="Picture 1" descr="Polygon&#10;&#10;Description automatically generated"/>
             <wp:cNvGraphicFramePr>
               <a:graphicFrameLocks xmlns:a="http://schemas.openxmlformats.org/drawingml/2006/main" noChangeAspect="1"/>
             </wp:cNvGraphicFramePr>
@@ -5880,7 +5924,7 @@
               <a:graphicData uri="http://schemas.openxmlformats.org/drawingml/2006/picture">
                 <pic:pic xmlns:pic="http://schemas.openxmlformats.org/drawingml/2006/picture">
                   <pic:nvPicPr>
-                    <pic:cNvPr id="1" name=""/>
+                    <pic:cNvPr id="1" name="Picture 1" descr="Polygon&#10;&#10;Description automatically generated"/>
                     <pic:cNvPicPr/>
                   </pic:nvPicPr>
                   <pic:blipFill>
@@ -5892,7 +5936,7 @@
                   <pic:spPr>
                     <a:xfrm>
                       <a:off x="0" y="0"/>
-                      <a:ext cx="2633454" cy="306000"/>
+                      <a:ext cx="4680000" cy="2247290"/>
                     </a:xfrm>
                     <a:prstGeom prst="rect">
                       <a:avLst/>
@@ -5921,12 +5965,21 @@
         </w:r>
       </w:fldSimple>
       <w:r>
-        <w:t xml:space="preserve"> - Number of times each action was taken</w:t>
-      </w:r>
-    </w:p>
-    <w:p>
-      <w:r>
-        <w:t xml:space="preserve">Figure 2 </w:t>
+        <w:t xml:space="preserve"> </w:t>
+      </w:r>
+      <w:r>
+        <w:t>- Plots of Subjective Fitness (Rewards) and Objective Fitness (Scalars) for Design B</w:t>
+      </w:r>
+    </w:p>
+    <w:p>
+      <w:r>
+        <w:t xml:space="preserve">Figure </w:t>
+      </w:r>
+      <w:r>
+        <w:t>1</w:t>
+      </w:r>
+      <w:r>
+        <w:t xml:space="preserve"> </w:t>
       </w:r>
       <w:r>
         <w:t xml:space="preserve">shows the plots generated </w:t>
@@ -5983,25 +6036,43 @@
         <w:t xml:space="preserve"> in the top left, the green line shows the average reward for individual Z,</w:t>
       </w:r>
       <w:r>
-        <w:t xml:space="preserve"> and the plot below it has two green lines that show the average scalar value for dimension </w:t>
-      </w:r>
-      <w:r>
-        <w:t>0</w:t>
-      </w:r>
-      <w:r>
-        <w:t xml:space="preserve"> and </w:t>
-      </w:r>
-      <w:r>
-        <w:t>1</w:t>
-      </w:r>
-      <w:r>
-        <w:t xml:space="preserve"> respectively.</w:t>
+        <w:t xml:space="preserve"> and the plot below it has </w:t>
+      </w:r>
+      <w:r>
+        <w:t xml:space="preserve">a </w:t>
+      </w:r>
+      <w:r>
+        <w:t>green line that show</w:t>
+      </w:r>
+      <w:r>
+        <w:t>s the average scalar value</w:t>
+      </w:r>
+      <w:r>
+        <w:t xml:space="preserve"> for its </w:t>
+      </w:r>
+      <w:r>
+        <w:t>sole</w:t>
+      </w:r>
+      <w:r>
+        <w:t xml:space="preserve"> dimension</w:t>
+      </w:r>
+      <w:r>
+        <w:t>.</w:t>
       </w:r>
       <w:r>
         <w:t xml:space="preserve"> </w:t>
       </w:r>
       <w:r>
-        <w:t>Each graph shows 5 individuals to make it easier to read</w:t>
+        <w:t xml:space="preserve">Each graph shows </w:t>
+      </w:r>
+      <w:r>
+        <w:t xml:space="preserve">a maximum of </w:t>
+      </w:r>
+      <w:r>
+        <w:t xml:space="preserve">3 </w:t>
+      </w:r>
+      <w:r>
+        <w:t>individuals to make it easier to read</w:t>
       </w:r>
       <w:r>
         <w:t>.</w:t>
@@ -6084,115 +6155,19 @@
         <w:t>.</w:t>
       </w:r>
       <w:r>
-        <w:t xml:space="preserve"> The same is done to calculate the average scalar value.</w:t>
-      </w:r>
-    </w:p>
-    <w:p>
-      <w:pPr>
-        <w:keepNext/>
-        <w:tabs>
-          <w:tab w:val="left" w:pos="1370"/>
-        </w:tabs>
-      </w:pPr>
-      <w:r>
-        <w:rPr>
-          <w:noProof/>
-        </w:rPr>
-        <w:lastRenderedPageBreak/>
-        <w:drawing>
-          <wp:inline distT="0" distB="0" distL="0" distR="0" wp14:anchorId="3BAF16A5" wp14:editId="38C7BA0B">
-            <wp:extent cx="4768512" cy="3600000"/>
-            <wp:effectExtent l="0" t="0" r="0" b="635"/>
-            <wp:docPr id="1" name="Picture 1" descr="Diagram&#10;&#10;Description automatically generated"/>
-            <wp:cNvGraphicFramePr>
-              <a:graphicFrameLocks xmlns:a="http://schemas.openxmlformats.org/drawingml/2006/main" noChangeAspect="1"/>
-            </wp:cNvGraphicFramePr>
-            <a:graphic xmlns:a="http://schemas.openxmlformats.org/drawingml/2006/main">
-              <a:graphicData uri="http://schemas.openxmlformats.org/drawingml/2006/picture">
-                <pic:pic xmlns:pic="http://schemas.openxmlformats.org/drawingml/2006/picture">
-                  <pic:nvPicPr>
-                    <pic:cNvPr id="1" name="Picture 1" descr="Diagram&#10;&#10;Description automatically generated"/>
-                    <pic:cNvPicPr/>
-                  </pic:nvPicPr>
-                  <pic:blipFill>
-                    <a:blip r:embed="rId14"/>
-                    <a:stretch>
-                      <a:fillRect/>
-                    </a:stretch>
-                  </pic:blipFill>
-                  <pic:spPr>
-                    <a:xfrm>
-                      <a:off x="0" y="0"/>
-                      <a:ext cx="4768512" cy="3600000"/>
-                    </a:xfrm>
-                    <a:prstGeom prst="rect">
-                      <a:avLst/>
-                    </a:prstGeom>
-                  </pic:spPr>
-                </pic:pic>
-              </a:graphicData>
-            </a:graphic>
-          </wp:inline>
-        </w:drawing>
-      </w:r>
-    </w:p>
-    <w:p>
-      <w:pPr>
-        <w:pStyle w:val="Caption"/>
-      </w:pPr>
-      <w:r>
-        <w:t xml:space="preserve">Figure </w:t>
-      </w:r>
-      <w:fldSimple w:instr=" SEQ Figure \* ARABIC ">
-        <w:r>
-          <w:rPr>
-            <w:noProof/>
-          </w:rPr>
-          <w:t>2</w:t>
-        </w:r>
-      </w:fldSimple>
-      <w:r>
-        <w:t xml:space="preserve"> - Plots of Rewards and Scalars</w:t>
-      </w:r>
-      <w:r>
-        <w:t xml:space="preserve"> for Design B</w:t>
-      </w:r>
-    </w:p>
-    <w:p>
-      <w:r>
-        <w:t>In Design</w:t>
-      </w:r>
-      <w:r>
-        <w:t xml:space="preserve"> C</w:t>
-      </w:r>
-      <w:r>
-        <w:t xml:space="preserve"> the plots are different, as show in Figure 3</w:t>
-      </w:r>
-      <w:r>
-        <w:t xml:space="preserve">. The two lines represent the average </w:t>
-      </w:r>
-      <w:r>
-        <w:t xml:space="preserve">of all individuals from each population. </w:t>
-      </w:r>
-      <w:r>
-        <w:t>The red line would represent population 1, and the green line population 2.</w:t>
-      </w:r>
-      <w:r>
-        <w:t xml:space="preserve"> </w:t>
-      </w:r>
-    </w:p>
-    <w:p>
-      <w:r>
-        <w:t>The Y axis values are calculated from the average subjective reward and average scalar value</w:t>
-      </w:r>
-      <w:r>
-        <w:t xml:space="preserve"> </w:t>
-      </w:r>
-      <w:r>
-        <w:t xml:space="preserve">for each </w:t>
-      </w:r>
-      <w:r>
-        <w:t>population, which in turn is the average of all the average subjective rewards and scalars from every individual belonging to that population.</w:t>
+        <w:t xml:space="preserve"> The same is done to calculate the </w:t>
+      </w:r>
+      <w:r>
+        <w:t xml:space="preserve">Objective Fitness from the </w:t>
+      </w:r>
+      <w:r>
+        <w:t>average scalar value</w:t>
+      </w:r>
+      <w:r>
+        <w:t>s</w:t>
+      </w:r>
+      <w:r>
+        <w:t>.</w:t>
       </w:r>
     </w:p>
     <w:p/>
@@ -6222,7 +6197,7 @@
                     <pic:cNvPicPr/>
                   </pic:nvPicPr>
                   <pic:blipFill rotWithShape="1">
-                    <a:blip r:embed="rId15"/>
+                    <a:blip r:embed="rId14"/>
                     <a:srcRect b="2618"/>
                     <a:stretch/>
                   </pic:blipFill>
@@ -6262,139 +6237,147 @@
           <w:rPr>
             <w:noProof/>
           </w:rPr>
-          <w:t>3</w:t>
+          <w:t>2</w:t>
         </w:r>
       </w:fldSimple>
       <w:r>
-        <w:t xml:space="preserve"> - a Design C plot</w:t>
-      </w:r>
-      <w:r>
-        <w:t xml:space="preserve"> where agents have only one scalar value</w:t>
+        <w:t xml:space="preserve"> </w:t>
+      </w:r>
+      <w:r>
+        <w:t>- a Design C plot where agents have only one scalar value</w:t>
+      </w:r>
+    </w:p>
+    <w:p>
+      <w:r>
+        <w:t xml:space="preserve">In Design C the plots are different, as show in Figure 2. The two lines represent the average of all individuals from each population. The red line would represent population 1, and the green line population 2. </w:t>
+      </w:r>
+    </w:p>
+    <w:p>
+      <w:r>
+        <w:t>The Y axis values are calculated from the average subjective reward and average scalar value for each population, which in turn is the average of all the average subjective rewards and scalars from every individual belonging to that population.</w:t>
+      </w:r>
+    </w:p>
+    <w:p>
+      <w:pPr>
+        <w:pStyle w:val="Heading2"/>
+      </w:pPr>
+      <w:bookmarkStart w:id="7" w:name="_Toc100135488"/>
+      <w:r>
+        <w:t>Experiment 1 – Loss of gradient</w:t>
+      </w:r>
+      <w:bookmarkEnd w:id="7"/>
+      <w:r>
+        <w:t xml:space="preserve"> </w:t>
+      </w:r>
+    </w:p>
+    <w:p>
+      <w:r>
+        <w:t>These experiments</w:t>
+      </w:r>
+      <w:r>
+        <w:t xml:space="preserve"> </w:t>
+      </w:r>
+      <w:r>
+        <w:t>were all</w:t>
+      </w:r>
+      <w:r>
+        <w:t xml:space="preserve"> performed with </w:t>
+      </w:r>
+      <w:r>
+        <w:t>Equation 1,</w:t>
+      </w:r>
+      <w:r>
+        <w:t xml:space="preserve"> and thus agents have only a </w:t>
+      </w:r>
+      <w:r>
+        <w:t>single</w:t>
+      </w:r>
+      <w:r>
+        <w:t xml:space="preserve"> scalar val</w:t>
+      </w:r>
+      <w:r>
+        <w:t>ue</w:t>
+      </w:r>
+      <w:r>
+        <w:t>, therefore the number of dimensions is 1</w:t>
+      </w:r>
+      <w:r>
+        <w:t>.</w:t>
+      </w:r>
+      <w:r>
+        <w:t xml:space="preserve"> The purpose of this experiment is to show that </w:t>
+      </w:r>
+      <w:r>
+        <w:t>using the</w:t>
+      </w:r>
+      <w:r>
+        <w:t xml:space="preserve"> subjective fitness </w:t>
+      </w:r>
+      <w:r>
+        <w:t xml:space="preserve">does not necessarily </w:t>
+      </w:r>
+      <w:r>
+        <w:t xml:space="preserve">result in </w:t>
+      </w:r>
+      <w:r>
+        <w:t xml:space="preserve">the </w:t>
+      </w:r>
+      <w:r>
+        <w:t xml:space="preserve">creating the </w:t>
+      </w:r>
+      <w:r>
+        <w:t xml:space="preserve">best </w:t>
+      </w:r>
+      <w:r>
+        <w:t>individuals with a high objective performance, i.e. the</w:t>
+      </w:r>
+      <w:r>
+        <w:t xml:space="preserve"> highest</w:t>
+      </w:r>
+      <w:r>
+        <w:t xml:space="preserve"> scalar value</w:t>
+      </w:r>
+      <w:r>
+        <w:t>.</w:t>
+      </w:r>
+    </w:p>
+    <w:p>
+      <w:pPr>
+        <w:rPr>
+          <w:rFonts w:eastAsiaTheme="minorEastAsia"/>
+        </w:rPr>
+      </w:pPr>
+      <w:r>
+        <w:t>First</w:t>
+      </w:r>
+      <w:r>
+        <w:t xml:space="preserve">, </w:t>
+      </w:r>
+      <w:r>
+        <w:t xml:space="preserve">I trained Design B </w:t>
+      </w:r>
+      <w:r>
+        <w:t>with 25 indiv</w:t>
+      </w:r>
+      <w:r>
+        <w:t>iduals</w:t>
+      </w:r>
+      <w:r>
+        <w:t xml:space="preserve"> over 50 iterations.</w:t>
       </w:r>
     </w:p>
     <w:p/>
     <w:p>
       <w:pPr>
-        <w:pStyle w:val="Heading2"/>
-      </w:pPr>
-      <w:bookmarkStart w:id="7" w:name="_Toc99962819"/>
-      <w:r>
-        <w:t>Experiment 1 – Loss of gradient</w:t>
-      </w:r>
-      <w:bookmarkEnd w:id="7"/>
-      <w:r>
-        <w:t xml:space="preserve"> </w:t>
-      </w:r>
-    </w:p>
-    <w:p>
-      <w:r>
-        <w:t>These experiments</w:t>
-      </w:r>
-      <w:r>
-        <w:t xml:space="preserve"> </w:t>
-      </w:r>
-      <w:r>
-        <w:t>were all</w:t>
-      </w:r>
-      <w:r>
-        <w:t xml:space="preserve"> performed with </w:t>
-      </w:r>
-      <w:r>
-        <w:t>Equation 1,</w:t>
-      </w:r>
-      <w:r>
-        <w:t xml:space="preserve"> and thus agents have only a </w:t>
-      </w:r>
-      <w:r>
-        <w:t>single</w:t>
-      </w:r>
-      <w:r>
-        <w:t xml:space="preserve"> scalar val</w:t>
-      </w:r>
-      <w:r>
-        <w:t>ue</w:t>
-      </w:r>
-      <w:r>
-        <w:t>, therefore the number of dimensions is 1</w:t>
-      </w:r>
-      <w:r>
-        <w:t>.</w:t>
-      </w:r>
-      <w:r>
-        <w:t xml:space="preserve"> The purpose of this experiment is to show that </w:t>
-      </w:r>
-      <w:r>
-        <w:t>using the</w:t>
-      </w:r>
-      <w:r>
-        <w:t xml:space="preserve"> subjective fitness </w:t>
-      </w:r>
-      <w:r>
-        <w:t xml:space="preserve">does not necessarily </w:t>
-      </w:r>
-      <w:r>
-        <w:t xml:space="preserve">result in </w:t>
-      </w:r>
-      <w:r>
-        <w:t xml:space="preserve">the </w:t>
-      </w:r>
-      <w:r>
-        <w:t xml:space="preserve">creating the </w:t>
-      </w:r>
-      <w:r>
-        <w:t xml:space="preserve">best </w:t>
-      </w:r>
-      <w:r>
-        <w:t>individuals with a high objective performance, i.e. the</w:t>
-      </w:r>
-      <w:r>
-        <w:t xml:space="preserve"> highest</w:t>
-      </w:r>
-      <w:r>
-        <w:t xml:space="preserve"> scalar value</w:t>
-      </w:r>
-      <w:r>
-        <w:t>.</w:t>
-      </w:r>
-    </w:p>
-    <w:p>
-      <w:pPr>
-        <w:rPr>
-          <w:rFonts w:eastAsiaTheme="minorEastAsia"/>
-        </w:rPr>
-      </w:pPr>
-      <w:r>
-        <w:t>First</w:t>
-      </w:r>
-      <w:r>
-        <w:t xml:space="preserve">, </w:t>
-      </w:r>
-      <w:r>
-        <w:t xml:space="preserve">I trained Design B </w:t>
-      </w:r>
-      <w:r>
-        <w:t>with 25 indiv</w:t>
-      </w:r>
-      <w:r>
-        <w:t>iduals</w:t>
-      </w:r>
-      <w:r>
-        <w:t xml:space="preserve"> over 50 iterations.</w:t>
-      </w:r>
-    </w:p>
-    <w:p>
-      <w:pPr>
         <w:keepNext/>
       </w:pPr>
       <w:r>
-        <w:rPr>
-          <w:noProof/>
-        </w:rPr>
+        <w:lastRenderedPageBreak/>
         <w:drawing>
-          <wp:inline distT="0" distB="0" distL="0" distR="0" wp14:anchorId="351CC911" wp14:editId="2C5A6ED6">
-            <wp:extent cx="1829055" cy="304843"/>
-            <wp:effectExtent l="0" t="0" r="0" b="0"/>
-            <wp:docPr id="6" name="Picture 6"/>
+          <wp:inline distT="0" distB="0" distL="0" distR="0" wp14:anchorId="1826BD94" wp14:editId="537D00D1">
+            <wp:extent cx="4680000" cy="2247291"/>
+            <wp:effectExtent l="0" t="0" r="6350" b="635"/>
+            <wp:docPr id="17" name="Picture 17" descr="Polygon&#10;&#10;Description automatically generated"/>
             <wp:cNvGraphicFramePr>
               <a:graphicFrameLocks xmlns:a="http://schemas.openxmlformats.org/drawingml/2006/main" noChangeAspect="1"/>
             </wp:cNvGraphicFramePr>
@@ -6402,7 +6385,345 @@
               <a:graphicData uri="http://schemas.openxmlformats.org/drawingml/2006/picture">
                 <pic:pic xmlns:pic="http://schemas.openxmlformats.org/drawingml/2006/picture">
                   <pic:nvPicPr>
-                    <pic:cNvPr id="1" name=""/>
+                    <pic:cNvPr id="1" name="Picture 1" descr="Polygon&#10;&#10;Description automatically generated"/>
+                    <pic:cNvPicPr/>
+                  </pic:nvPicPr>
+                  <pic:blipFill>
+                    <a:blip r:embed="rId13"/>
+                    <a:stretch>
+                      <a:fillRect/>
+                    </a:stretch>
+                  </pic:blipFill>
+                  <pic:spPr>
+                    <a:xfrm>
+                      <a:off x="0" y="0"/>
+                      <a:ext cx="4680000" cy="2247291"/>
+                    </a:xfrm>
+                    <a:prstGeom prst="rect">
+                      <a:avLst/>
+                    </a:prstGeom>
+                  </pic:spPr>
+                </pic:pic>
+              </a:graphicData>
+            </a:graphic>
+          </wp:inline>
+        </w:drawing>
+      </w:r>
+    </w:p>
+    <w:p>
+      <w:pPr>
+        <w:pStyle w:val="Caption"/>
+        <w:rPr>
+          <w:i w:val="0"/>
+          <w:iCs w:val="0"/>
+        </w:rPr>
+      </w:pPr>
+      <w:r>
+        <w:t xml:space="preserve">Figure </w:t>
+      </w:r>
+      <w:fldSimple w:instr=" SEQ Figure \* ARABIC ">
+        <w:r>
+          <w:rPr>
+            <w:noProof/>
+          </w:rPr>
+          <w:t>3</w:t>
+        </w:r>
+      </w:fldSimple>
+      <w:r>
+        <w:t xml:space="preserve"> – </w:t>
+      </w:r>
+      <w:r>
+        <w:t>A</w:t>
+      </w:r>
+      <w:r>
+        <w:t>verage Subjective and Objective Fitness over all iterations</w:t>
+      </w:r>
+      <w:r>
+        <w:t xml:space="preserve"> for Design B with Equation 1</w:t>
+      </w:r>
+    </w:p>
+    <w:p>
+      <w:pPr>
+        <w:keepNext/>
+      </w:pPr>
+      <w:r>
+        <w:drawing>
+          <wp:inline distT="0" distB="0" distL="0" distR="0" wp14:anchorId="484CDF0A" wp14:editId="2D7EE243">
+            <wp:extent cx="4680000" cy="2263164"/>
+            <wp:effectExtent l="0" t="0" r="6350" b="3810"/>
+            <wp:docPr id="21" name="Picture 21" descr="Polygon&#10;&#10;Description automatically generated"/>
+            <wp:cNvGraphicFramePr>
+              <a:graphicFrameLocks xmlns:a="http://schemas.openxmlformats.org/drawingml/2006/main" noChangeAspect="1"/>
+            </wp:cNvGraphicFramePr>
+            <a:graphic xmlns:a="http://schemas.openxmlformats.org/drawingml/2006/main">
+              <a:graphicData uri="http://schemas.openxmlformats.org/drawingml/2006/picture">
+                <pic:pic xmlns:pic="http://schemas.openxmlformats.org/drawingml/2006/picture">
+                  <pic:nvPicPr>
+                    <pic:cNvPr id="21" name="Picture 21" descr="Polygon&#10;&#10;Description automatically generated"/>
+                    <pic:cNvPicPr/>
+                  </pic:nvPicPr>
+                  <pic:blipFill>
+                    <a:blip r:embed="rId15"/>
+                    <a:stretch>
+                      <a:fillRect/>
+                    </a:stretch>
+                  </pic:blipFill>
+                  <pic:spPr>
+                    <a:xfrm>
+                      <a:off x="0" y="0"/>
+                      <a:ext cx="4680000" cy="2263164"/>
+                    </a:xfrm>
+                    <a:prstGeom prst="rect">
+                      <a:avLst/>
+                    </a:prstGeom>
+                  </pic:spPr>
+                </pic:pic>
+              </a:graphicData>
+            </a:graphic>
+          </wp:inline>
+        </w:drawing>
+      </w:r>
+    </w:p>
+    <w:p>
+      <w:pPr>
+        <w:pStyle w:val="Caption"/>
+        <w:rPr>
+          <w:i w:val="0"/>
+          <w:iCs w:val="0"/>
+        </w:rPr>
+      </w:pPr>
+      <w:r>
+        <w:t xml:space="preserve">Figure </w:t>
+      </w:r>
+      <w:fldSimple w:instr=" SEQ Figure \* ARABIC ">
+        <w:r>
+          <w:rPr>
+            <w:noProof/>
+          </w:rPr>
+          <w:t>4</w:t>
+        </w:r>
+      </w:fldSimple>
+      <w:r>
+        <w:t xml:space="preserve"> - </w:t>
+      </w:r>
+      <w:r>
+        <w:t xml:space="preserve">Subjective and Objective Fitness </w:t>
+      </w:r>
+      <w:r>
+        <w:t>in the final iteration</w:t>
+      </w:r>
+      <w:r>
+        <w:t xml:space="preserve"> for Design B with Equation 1</w:t>
+      </w:r>
+    </w:p>
+    <w:p>
+      <w:pPr>
+        <w:keepNext/>
+      </w:pPr>
+      <w:r>
+        <w:t xml:space="preserve">Figure </w:t>
+      </w:r>
+      <w:r>
+        <w:t>3</w:t>
+      </w:r>
+      <w:r>
+        <w:t xml:space="preserve"> shows </w:t>
+      </w:r>
+      <w:r>
+        <w:t xml:space="preserve">that </w:t>
+      </w:r>
+      <w:r>
+        <w:t xml:space="preserve">the </w:t>
+      </w:r>
+      <w:r>
+        <w:t xml:space="preserve">average </w:t>
+      </w:r>
+      <w:r>
+        <w:t xml:space="preserve">subjective </w:t>
+      </w:r>
+      <w:r>
+        <w:t>fitness</w:t>
+      </w:r>
+      <w:r>
+        <w:t xml:space="preserve"> of </w:t>
+      </w:r>
+      <w:r>
+        <w:t>all individuals eventually decreased to around ~8 or ~6</w:t>
+      </w:r>
+      <w:r>
+        <w:t xml:space="preserve">, </w:t>
+      </w:r>
+      <w:r>
+        <w:t xml:space="preserve">even though the </w:t>
+      </w:r>
+      <w:r>
+        <w:t xml:space="preserve">average </w:t>
+      </w:r>
+      <w:r>
+        <w:t xml:space="preserve">scalar value </w:t>
+      </w:r>
+      <w:r>
+        <w:t>for</w:t>
+      </w:r>
+      <w:r>
+        <w:t xml:space="preserve"> </w:t>
+      </w:r>
+      <w:r>
+        <w:t xml:space="preserve">all individuals </w:t>
+      </w:r>
+      <w:r>
+        <w:t>climbed</w:t>
+      </w:r>
+      <w:r>
+        <w:t xml:space="preserve"> to </w:t>
+      </w:r>
+      <w:r>
+        <w:t xml:space="preserve">over 80 for </w:t>
+      </w:r>
+      <w:r>
+        <w:t xml:space="preserve">all </w:t>
+      </w:r>
+      <w:r>
+        <w:t>individuals</w:t>
+      </w:r>
+      <w:r>
+        <w:t xml:space="preserve"> except one</w:t>
+      </w:r>
+      <w:r>
+        <w:t>.</w:t>
+      </w:r>
+      <w:r>
+        <w:t xml:space="preserve"> After generation ~80 most individuals reached their highest </w:t>
+      </w:r>
+      <w:r>
+        <w:t xml:space="preserve">average </w:t>
+      </w:r>
+      <w:r>
+        <w:t>scalar value</w:t>
+      </w:r>
+      <w:r>
+        <w:t>, and after this point the subjective fitness</w:t>
+      </w:r>
+      <w:r>
+        <w:t xml:space="preserve"> didn’t vary significantly for any agent</w:t>
+      </w:r>
+      <w:r>
+        <w:t>.</w:t>
+      </w:r>
+    </w:p>
+    <w:p>
+      <w:r>
+        <w:t xml:space="preserve">Figure </w:t>
+      </w:r>
+      <w:r>
+        <w:t>4</w:t>
+      </w:r>
+      <w:r>
+        <w:t xml:space="preserve"> shows </w:t>
+      </w:r>
+      <w:r>
+        <w:t xml:space="preserve">only </w:t>
+      </w:r>
+      <w:r>
+        <w:t>the final iteration</w:t>
+      </w:r>
+      <w:r>
+        <w:t xml:space="preserve">. </w:t>
+      </w:r>
+      <w:r>
+        <w:t>3</w:t>
+      </w:r>
+      <w:r>
+        <w:t xml:space="preserve"> individual</w:t>
+      </w:r>
+      <w:r>
+        <w:t>s had their subjective fitness fall to 0</w:t>
+      </w:r>
+      <w:r>
+        <w:t xml:space="preserve"> or close to 0.</w:t>
+      </w:r>
+      <w:r>
+        <w:t xml:space="preserve"> In turn, these individuals’ scalar values all </w:t>
+      </w:r>
+      <w:r>
+        <w:t xml:space="preserve">stagnated </w:t>
+      </w:r>
+      <w:r>
+        <w:t>and didn’t increase again significantly</w:t>
+      </w:r>
+      <w:r>
+        <w:t>.</w:t>
+      </w:r>
+      <w:r>
+        <w:t xml:space="preserve"> The subjective fitnesses for all </w:t>
+      </w:r>
+      <w:r>
+        <w:t xml:space="preserve">the other </w:t>
+      </w:r>
+      <w:r>
+        <w:t>individuals also decreased over time,</w:t>
+      </w:r>
+      <w:r>
+        <w:t xml:space="preserve"> showing the loss of gradient</w:t>
+      </w:r>
+      <w:r>
+        <w:t xml:space="preserve"> as even though their objective fitness increased</w:t>
+      </w:r>
+      <w:r>
+        <w:t xml:space="preserve">, </w:t>
+      </w:r>
+      <w:r>
+        <w:t>they weren’t any better of</w:t>
+      </w:r>
+      <w:r>
+        <w:t>f individually as all the other individuals also increased their objective fitnesses.</w:t>
+      </w:r>
+    </w:p>
+    <w:p>
+      <w:pPr>
+        <w:rPr>
+          <w:i/>
+          <w:iCs/>
+          <w:color w:val="44546A" w:themeColor="text2"/>
+          <w:sz w:val="18"/>
+          <w:szCs w:val="18"/>
+        </w:rPr>
+      </w:pPr>
+      <w:r>
+        <w:lastRenderedPageBreak/>
+        <w:t xml:space="preserve">Next, I trained Design C </w:t>
+      </w:r>
+      <w:r>
+        <w:t>for</w:t>
+      </w:r>
+      <w:r>
+        <w:t xml:space="preserve"> 50 iterations, using 2 populations which </w:t>
+      </w:r>
+      <w:r>
+        <w:t>had</w:t>
+      </w:r>
+      <w:r>
+        <w:t xml:space="preserve"> 25 individuals each.</w:t>
+      </w:r>
+    </w:p>
+    <w:p>
+      <w:pPr>
+        <w:keepNext/>
+      </w:pPr>
+      <w:r>
+        <w:drawing>
+          <wp:inline distT="0" distB="0" distL="0" distR="0" wp14:anchorId="4C21161F" wp14:editId="3358240A">
+            <wp:extent cx="4679950" cy="2254250"/>
+            <wp:effectExtent l="0" t="0" r="6350" b="0"/>
+            <wp:docPr id="16" name="Picture 16" descr="Chart, line chart&#10;&#10;Description automatically generated"/>
+            <wp:cNvGraphicFramePr>
+              <a:graphicFrameLocks xmlns:a="http://schemas.openxmlformats.org/drawingml/2006/main" noChangeAspect="1"/>
+            </wp:cNvGraphicFramePr>
+            <a:graphic xmlns:a="http://schemas.openxmlformats.org/drawingml/2006/main">
+              <a:graphicData uri="http://schemas.openxmlformats.org/drawingml/2006/picture">
+                <pic:pic xmlns:pic="http://schemas.openxmlformats.org/drawingml/2006/picture">
+                  <pic:nvPicPr>
+                    <pic:cNvPr id="16" name="Picture 16" descr="Chart, line chart&#10;&#10;Description automatically generated"/>
                     <pic:cNvPicPr/>
                   </pic:nvPicPr>
                   <pic:blipFill>
@@ -6414,7 +6735,7 @@
                   <pic:spPr>
                     <a:xfrm>
                       <a:off x="0" y="0"/>
-                      <a:ext cx="1829055" cy="304843"/>
+                      <a:ext cx="4679950" cy="2254250"/>
                     </a:xfrm>
                     <a:prstGeom prst="rect">
                       <a:avLst/>
@@ -6439,25 +6760,61 @@
           <w:rPr>
             <w:noProof/>
           </w:rPr>
-          <w:t>4</w:t>
+          <w:t>5</w:t>
         </w:r>
       </w:fldSimple>
-    </w:p>
-    <w:p/>
-    <w:p>
-      <w:pPr>
+      <w:r>
+        <w:t xml:space="preserve"> - Average Subjective and Objective </w:t>
+      </w:r>
+      <w:r>
+        <w:t>F</w:t>
+      </w:r>
+      <w:r>
+        <w:t>itness over all iterations</w:t>
+      </w:r>
+      <w:r>
+        <w:t xml:space="preserve"> and individuals</w:t>
+      </w:r>
+      <w:r>
+        <w:t>, for two populations</w:t>
+      </w:r>
+      <w:r>
+        <w:t xml:space="preserve"> using Design C with Equation 1</w:t>
+      </w:r>
+    </w:p>
+    <w:p>
+      <w:r>
+        <w:t xml:space="preserve">Figure </w:t>
+      </w:r>
+      <w:r>
+        <w:t>5</w:t>
+      </w:r>
+      <w:r>
+        <w:t xml:space="preserve"> again shows that after the average scalar value </w:t>
+      </w:r>
+      <w:r>
+        <w:t>hit its maximum at around generation 80</w:t>
+      </w:r>
+      <w:r>
+        <w:t>, the subjective reward did not vary significantly.</w:t>
+      </w:r>
+    </w:p>
+    <w:p>
+      <w:r>
+        <w:t>Finally, I ran Design B again for 50 iterations but with only 2 individuals.</w:t>
+      </w:r>
+    </w:p>
+    <w:p>
+      <w:pPr>
+        <w:pStyle w:val="Caption"/>
         <w:keepNext/>
       </w:pPr>
       <w:r>
-        <w:rPr>
-          <w:noProof/>
-        </w:rPr>
-        <w:lastRenderedPageBreak/>
         <w:drawing>
-          <wp:inline distT="0" distB="0" distL="0" distR="0" wp14:anchorId="451987D1" wp14:editId="4327D848">
-            <wp:extent cx="4679950" cy="3578225"/>
-            <wp:effectExtent l="0" t="0" r="6350" b="3175"/>
-            <wp:docPr id="18" name="Picture 18" descr="Chart, diagram&#10;&#10;Description automatically generated"/>
+          <wp:inline distT="0" distB="0" distL="0" distR="0" wp14:anchorId="15F6AC17" wp14:editId="7401B61F">
+            <wp:extent cx="4679950" cy="2254250"/>
+            <wp:effectExtent l="0" t="0" r="6350" b="0"/>
+            <wp:docPr id="22" name="Picture 22" descr="Chart, line chart&#10;&#10;Description automatically generated"/>
             <wp:cNvGraphicFramePr>
               <a:graphicFrameLocks xmlns:a="http://schemas.openxmlformats.org/drawingml/2006/main" noChangeAspect="1"/>
             </wp:cNvGraphicFramePr>
@@ -6465,7 +6822,7 @@
               <a:graphicData uri="http://schemas.openxmlformats.org/drawingml/2006/picture">
                 <pic:pic xmlns:pic="http://schemas.openxmlformats.org/drawingml/2006/picture">
                   <pic:nvPicPr>
-                    <pic:cNvPr id="18" name="Picture 18" descr="Chart, diagram&#10;&#10;Description automatically generated"/>
+                    <pic:cNvPr id="22" name="Picture 22" descr="Chart, line chart&#10;&#10;Description automatically generated"/>
                     <pic:cNvPicPr/>
                   </pic:nvPicPr>
                   <pic:blipFill>
@@ -6477,7 +6834,7 @@
                   <pic:spPr>
                     <a:xfrm>
                       <a:off x="0" y="0"/>
-                      <a:ext cx="4679950" cy="3578225"/>
+                      <a:ext cx="4679950" cy="2254250"/>
                     </a:xfrm>
                     <a:prstGeom prst="rect">
                       <a:avLst/>
@@ -6493,9 +6850,6 @@
     <w:p>
       <w:pPr>
         <w:pStyle w:val="Caption"/>
-        <w:rPr>
-          <w:noProof/>
-        </w:rPr>
       </w:pPr>
       <w:r>
         <w:t xml:space="preserve">Figure </w:t>
@@ -6505,14 +6859,46 @@
           <w:rPr>
             <w:noProof/>
           </w:rPr>
-          <w:t>5</w:t>
+          <w:t>6</w:t>
         </w:r>
       </w:fldSimple>
       <w:r>
-        <w:rPr>
-          <w:noProof/>
-        </w:rPr>
-        <w:t xml:space="preserve"> – all iterations</w:t>
+        <w:t xml:space="preserve"> - Average Subjective and Objective Fitness over all iterations for Design B using Equation 1 and </w:t>
+      </w:r>
+      <w:r>
+        <w:t xml:space="preserve">only </w:t>
+      </w:r>
+      <w:r>
+        <w:t>2 individuals</w:t>
+      </w:r>
+    </w:p>
+    <w:p>
+      <w:r>
+        <w:t xml:space="preserve">Figure </w:t>
+      </w:r>
+      <w:r>
+        <w:t>6</w:t>
+      </w:r>
+      <w:r>
+        <w:t xml:space="preserve"> shows a different result, here the teal individual dominated the red individual, and teal climbed to ~80 for its scalar value whereas red maxed at ~40. The subjective rewards graph also shows that the reward for teal was 1 – the reward for red, and vice versa. Taking this plot at face-value gives the wrong conclusion however, and instead plot</w:t>
+      </w:r>
+      <w:r>
+        <w:t>s</w:t>
+      </w:r>
+      <w:r>
+        <w:t xml:space="preserve"> of single iteration</w:t>
+      </w:r>
+      <w:r>
+        <w:t>s</w:t>
+      </w:r>
+      <w:r>
+        <w:t xml:space="preserve"> </w:t>
+      </w:r>
+      <w:r>
+        <w:t>are</w:t>
+      </w:r>
+      <w:r>
+        <w:t xml:space="preserve"> required.</w:t>
       </w:r>
     </w:p>
     <w:p>
@@ -6520,14 +6906,12 @@
         <w:keepNext/>
       </w:pPr>
       <w:r>
-        <w:rPr>
-          <w:noProof/>
-        </w:rPr>
+        <w:lastRenderedPageBreak/>
         <w:drawing>
-          <wp:inline distT="0" distB="0" distL="0" distR="0" wp14:anchorId="7903C9C4" wp14:editId="61E77832">
-            <wp:extent cx="4679950" cy="3568700"/>
+          <wp:inline distT="0" distB="0" distL="0" distR="0" wp14:anchorId="7F54FB39" wp14:editId="5C77D425">
+            <wp:extent cx="4679950" cy="2254250"/>
             <wp:effectExtent l="0" t="0" r="6350" b="0"/>
-            <wp:docPr id="19" name="Picture 19" descr="Chart&#10;&#10;Description automatically generated"/>
+            <wp:docPr id="23" name="Picture 23" descr="Chart, line chart&#10;&#10;Description automatically generated"/>
             <wp:cNvGraphicFramePr>
               <a:graphicFrameLocks xmlns:a="http://schemas.openxmlformats.org/drawingml/2006/main" noChangeAspect="1"/>
             </wp:cNvGraphicFramePr>
@@ -6535,7 +6919,7 @@
               <a:graphicData uri="http://schemas.openxmlformats.org/drawingml/2006/picture">
                 <pic:pic xmlns:pic="http://schemas.openxmlformats.org/drawingml/2006/picture">
                   <pic:nvPicPr>
-                    <pic:cNvPr id="19" name="Picture 19" descr="Chart&#10;&#10;Description automatically generated"/>
+                    <pic:cNvPr id="23" name="Picture 23" descr="Chart, line chart&#10;&#10;Description automatically generated"/>
                     <pic:cNvPicPr/>
                   </pic:nvPicPr>
                   <pic:blipFill>
@@ -6547,7 +6931,7 @@
                   <pic:spPr>
                     <a:xfrm>
                       <a:off x="0" y="0"/>
-                      <a:ext cx="4679950" cy="3568700"/>
+                      <a:ext cx="4679950" cy="2254250"/>
                     </a:xfrm>
                     <a:prstGeom prst="rect">
                       <a:avLst/>
@@ -6563,181 +6947,39 @@
     <w:p>
       <w:pPr>
         <w:pStyle w:val="Caption"/>
+        <w:rPr>
+          <w:i w:val="0"/>
+          <w:iCs w:val="0"/>
+        </w:rPr>
       </w:pPr>
       <w:r>
         <w:t xml:space="preserve">Figure </w:t>
       </w:r>
-      <w:r>
-        <w:fldChar w:fldCharType="begin"/>
-      </w:r>
-      <w:r>
-        <w:instrText xml:space="preserve"> SEQ Figure \* ARABIC </w:instrText>
-      </w:r>
-      <w:r>
-        <w:fldChar w:fldCharType="separate"/>
-      </w:r>
-      <w:r>
-        <w:rPr>
-          <w:noProof/>
-        </w:rPr>
-        <w:t>6</w:t>
-      </w:r>
-      <w:r>
-        <w:rPr>
-          <w:noProof/>
-        </w:rPr>
-        <w:fldChar w:fldCharType="end"/>
-      </w:r>
-      <w:r>
-        <w:rPr>
-          <w:noProof/>
-        </w:rPr>
-        <w:t xml:space="preserve"> – final iteration only</w:t>
-      </w:r>
-    </w:p>
-    <w:p>
-      <w:r>
-        <w:lastRenderedPageBreak/>
-        <w:t xml:space="preserve">Figure 4 shows that action 0, increasing the scalar value, </w:t>
-      </w:r>
-      <w:r>
-        <w:t xml:space="preserve">was </w:t>
-      </w:r>
-      <w:r>
-        <w:t xml:space="preserve">the </w:t>
-      </w:r>
-      <w:r>
-        <w:t xml:space="preserve">preferred </w:t>
-      </w:r>
-      <w:r>
-        <w:t>action</w:t>
-      </w:r>
-      <w:r>
-        <w:t xml:space="preserve"> at the end of training</w:t>
-      </w:r>
-      <w:r>
-        <w:t xml:space="preserve"> which is what was expected</w:t>
-      </w:r>
-      <w:r>
-        <w:t>.</w:t>
-      </w:r>
-      <w:r>
-        <w:t xml:space="preserve"> Figure 5 shows </w:t>
-      </w:r>
-      <w:r>
-        <w:t xml:space="preserve">that </w:t>
-      </w:r>
-      <w:r>
-        <w:t xml:space="preserve">the </w:t>
-      </w:r>
-      <w:r>
-        <w:t xml:space="preserve">average </w:t>
-      </w:r>
-      <w:r>
-        <w:t xml:space="preserve">subjective rewards of </w:t>
-      </w:r>
-      <w:r>
-        <w:t>all individuals eventually decreased to around ~8 or ~6</w:t>
-      </w:r>
-      <w:r>
-        <w:t xml:space="preserve">, </w:t>
-      </w:r>
-      <w:r>
-        <w:t xml:space="preserve">even though the </w:t>
-      </w:r>
-      <w:r>
-        <w:t xml:space="preserve">average </w:t>
-      </w:r>
-      <w:r>
-        <w:t xml:space="preserve">scalar value </w:t>
-      </w:r>
-      <w:r>
-        <w:t>for</w:t>
-      </w:r>
+      <w:fldSimple w:instr=" SEQ Figure \* ARABIC ">
+        <w:r>
+          <w:rPr>
+            <w:noProof/>
+          </w:rPr>
+          <w:t>7</w:t>
+        </w:r>
+      </w:fldSimple>
       <w:r>
         <w:t xml:space="preserve"> </w:t>
       </w:r>
       <w:r>
-        <w:t xml:space="preserve">all individuals </w:t>
-      </w:r>
-      <w:r>
-        <w:t>climbed</w:t>
-      </w:r>
-      <w:r>
-        <w:t xml:space="preserve"> to </w:t>
-      </w:r>
-      <w:r>
-        <w:t xml:space="preserve">over 80 for </w:t>
-      </w:r>
-      <w:r>
-        <w:t xml:space="preserve">all </w:t>
-      </w:r>
-      <w:r>
-        <w:t>individuals</w:t>
-      </w:r>
-      <w:r>
-        <w:t xml:space="preserve"> except one</w:t>
-      </w:r>
-      <w:r>
-        <w:t>.</w:t>
-      </w:r>
-      <w:r>
-        <w:t xml:space="preserve"> After generation ~80 most individuals reached their highest </w:t>
-      </w:r>
-      <w:r>
-        <w:t xml:space="preserve">average </w:t>
-      </w:r>
-      <w:r>
-        <w:t>scalar value</w:t>
-      </w:r>
-      <w:r>
-        <w:t>, and after this point the subjective fitness</w:t>
-      </w:r>
-      <w:r>
-        <w:t xml:space="preserve"> didn’t vary significantly for any agent</w:t>
-      </w:r>
-      <w:r>
-        <w:t>.</w:t>
-      </w:r>
-    </w:p>
-    <w:p>
-      <w:r>
-        <w:t xml:space="preserve">Figure 6 shows </w:t>
+        <w:t xml:space="preserve">- Subjective and Objective Fitness </w:t>
+      </w:r>
+      <w:r>
+        <w:t>of the penultimate</w:t>
+      </w:r>
+      <w:r>
+        <w:t xml:space="preserve"> iteration for Design B using Equation 1 and </w:t>
       </w:r>
       <w:r>
         <w:t xml:space="preserve">only </w:t>
       </w:r>
       <w:r>
-        <w:t>the final iteration</w:t>
-      </w:r>
-      <w:r>
-        <w:t xml:space="preserve">. </w:t>
-      </w:r>
-      <w:r>
-        <w:t>4 individual</w:t>
-      </w:r>
-      <w:r>
-        <w:t>s had their subjective fitness fall to 0, or</w:t>
-      </w:r>
-      <w:r>
-        <w:t xml:space="preserve"> to</w:t>
-      </w:r>
-      <w:r>
-        <w:t xml:space="preserve"> far below the</w:t>
-      </w:r>
-      <w:r>
-        <w:t xml:space="preserve"> other individuals in the environment. In turn, these individuals’ scalar values all flattened out and didn’t increase again significantly.</w:t>
-      </w:r>
-    </w:p>
-    <w:p>
-      <w:r>
-        <w:t xml:space="preserve">Next, I trained Design C </w:t>
-      </w:r>
-      <w:r>
-        <w:t>for</w:t>
-      </w:r>
-      <w:r>
-        <w:t xml:space="preserve"> 50 iterations, using 2 populations which have 25 individuals each.</w:t>
+        <w:t>2 individuals</w:t>
       </w:r>
     </w:p>
     <w:p>
@@ -6745,14 +6987,11 @@
         <w:keepNext/>
       </w:pPr>
       <w:r>
-        <w:rPr>
-          <w:noProof/>
-        </w:rPr>
         <w:drawing>
-          <wp:inline distT="0" distB="0" distL="0" distR="0" wp14:anchorId="759C0D6C" wp14:editId="0C07A12D">
-            <wp:extent cx="1835999" cy="306000"/>
-            <wp:effectExtent l="0" t="0" r="0" b="0"/>
-            <wp:docPr id="11" name="Picture 11"/>
+          <wp:inline distT="0" distB="0" distL="0" distR="0" wp14:anchorId="5B1490B8" wp14:editId="34EC6F42">
+            <wp:extent cx="4679950" cy="2247265"/>
+            <wp:effectExtent l="0" t="0" r="6350" b="635"/>
+            <wp:docPr id="24" name="Picture 24" descr="Chart, line chart&#10;&#10;Description automatically generated"/>
             <wp:cNvGraphicFramePr>
               <a:graphicFrameLocks xmlns:a="http://schemas.openxmlformats.org/drawingml/2006/main" noChangeAspect="1"/>
             </wp:cNvGraphicFramePr>
@@ -6760,7 +6999,7 @@
               <a:graphicData uri="http://schemas.openxmlformats.org/drawingml/2006/picture">
                 <pic:pic xmlns:pic="http://schemas.openxmlformats.org/drawingml/2006/picture">
                   <pic:nvPicPr>
-                    <pic:cNvPr id="1" name=""/>
+                    <pic:cNvPr id="24" name="Picture 24" descr="Chart, line chart&#10;&#10;Description automatically generated"/>
                     <pic:cNvPicPr/>
                   </pic:nvPicPr>
                   <pic:blipFill>
@@ -6772,7 +7011,7 @@
                   <pic:spPr>
                     <a:xfrm>
                       <a:off x="0" y="0"/>
-                      <a:ext cx="1835999" cy="306000"/>
+                      <a:ext cx="4679950" cy="2247265"/>
                     </a:xfrm>
                     <a:prstGeom prst="rect">
                       <a:avLst/>
@@ -6797,23 +7036,388 @@
           <w:rPr>
             <w:noProof/>
           </w:rPr>
-          <w:t>7</w:t>
+          <w:t>8</w:t>
         </w:r>
       </w:fldSimple>
+      <w:r>
+        <w:t xml:space="preserve"> </w:t>
+      </w:r>
+      <w:r>
+        <w:t xml:space="preserve">- Subjective and Objective Fitness </w:t>
+      </w:r>
+      <w:r>
+        <w:t>of the final</w:t>
+      </w:r>
+      <w:r>
+        <w:t xml:space="preserve"> iteration for Design B using Equation 1 and </w:t>
+      </w:r>
+      <w:r>
+        <w:t xml:space="preserve">only </w:t>
+      </w:r>
+      <w:r>
+        <w:t>2 individuals</w:t>
+      </w:r>
+    </w:p>
+    <w:p>
+      <w:r>
+        <w:t xml:space="preserve">Figure </w:t>
+      </w:r>
+      <w:r>
+        <w:t>7</w:t>
+      </w:r>
+      <w:r>
+        <w:t xml:space="preserve"> shows the penultimate iteration, and Figure </w:t>
+      </w:r>
+      <w:r>
+        <w:t>8</w:t>
+      </w:r>
+      <w:r>
+        <w:t xml:space="preserve"> shows the final iteration. From these two plots, the true </w:t>
+      </w:r>
+      <w:r>
+        <w:t>result</w:t>
+      </w:r>
+      <w:r>
+        <w:t xml:space="preserve"> can be found: whichever individual started with the higher initialisation ended up dominating the other. This is because there is no subjective reward gradient in this 2-agent environment, either the individual is winning or it is losing; there is no way to tell how much it is winning by or losing by, so therefore the losing individuals never learn how to come back from losing, whilst winning individuals continue to reward increasing their scalar value.</w:t>
+      </w:r>
+    </w:p>
+    <w:p>
+      <w:r>
+        <w:t>To conclude</w:t>
+      </w:r>
+      <w:r>
+        <w:t xml:space="preserve"> Experiment </w:t>
+      </w:r>
+      <w:r>
+        <w:t>1</w:t>
+      </w:r>
+      <w:r>
+        <w:t>,</w:t>
+      </w:r>
+      <w:r>
+        <w:t xml:space="preserve"> Figure</w:t>
+      </w:r>
+      <w:r>
+        <w:t>s</w:t>
+      </w:r>
+      <w:r>
+        <w:t xml:space="preserve"> 3, 4 and 5</w:t>
+      </w:r>
+      <w:r>
+        <w:t xml:space="preserve"> </w:t>
+      </w:r>
+      <w:r>
+        <w:t>have</w:t>
+      </w:r>
+      <w:r>
+        <w:t xml:space="preserve"> shown </w:t>
+      </w:r>
+      <w:r>
+        <w:t>that a loss of gradient</w:t>
+      </w:r>
+      <w:r>
+        <w:t xml:space="preserve"> can occur</w:t>
+      </w:r>
+      <w:r>
+        <w:t xml:space="preserve"> through</w:t>
+      </w:r>
+      <w:r>
+        <w:t xml:space="preserve"> </w:t>
+      </w:r>
+      <w:r>
+        <w:t>the subjective fitness</w:t>
+      </w:r>
+      <w:r>
+        <w:t>es</w:t>
+      </w:r>
+      <w:r>
+        <w:t xml:space="preserve"> of</w:t>
+      </w:r>
+      <w:r>
+        <w:t xml:space="preserve"> those </w:t>
+      </w:r>
+      <w:r>
+        <w:t>individuals</w:t>
+      </w:r>
+      <w:r>
+        <w:t xml:space="preserve"> or populations</w:t>
+      </w:r>
+      <w:r>
+        <w:t xml:space="preserve"> of individuals</w:t>
+      </w:r>
+      <w:r>
+        <w:t xml:space="preserve"> </w:t>
+      </w:r>
+      <w:r>
+        <w:t xml:space="preserve">not improving significantly after a certain </w:t>
+      </w:r>
+      <w:r>
+        <w:t>point</w:t>
+      </w:r>
+      <w:r>
+        <w:t>, because even though the individuals</w:t>
+      </w:r>
+      <w:r>
+        <w:t xml:space="preserve"> </w:t>
+      </w:r>
+      <w:r>
+        <w:t>them</w:t>
+      </w:r>
+      <w:r>
+        <w:t>selves have a high</w:t>
+      </w:r>
+      <w:r>
+        <w:t>er</w:t>
+      </w:r>
+      <w:r>
+        <w:t xml:space="preserve"> objective fitness, their scalar value, </w:t>
+      </w:r>
+      <w:r>
+        <w:t>they are not any</w:t>
+      </w:r>
+      <w:r>
+        <w:t xml:space="preserve"> better in comparison to the other agents</w:t>
+      </w:r>
+      <w:r>
+        <w:t xml:space="preserve"> in the environment,</w:t>
+      </w:r>
+      <w:r>
+        <w:t xml:space="preserve"> </w:t>
+      </w:r>
+      <w:r>
+        <w:t xml:space="preserve">as all </w:t>
+      </w:r>
+      <w:r>
+        <w:t xml:space="preserve">the </w:t>
+      </w:r>
+      <w:r>
+        <w:lastRenderedPageBreak/>
+        <w:t>other agents have also improved proportionally.</w:t>
+      </w:r>
+      <w:r>
+        <w:t xml:space="preserve"> This is known as the Red Queen Effect</w:t>
+      </w:r>
+      <w:r>
+        <w:fldChar w:fldCharType="begin" w:fldLock="1"/>
+      </w:r>
+      <w:r>
+        <w:instrText>ADDIN paperpile_citation &lt;clusterId&gt;M332T389P779M474&lt;/clusterId&gt;&lt;metadata&gt;&lt;citation&gt;&lt;id&gt;e45ff7a2-6b94-4f41-aeff-85b977f806df&lt;/id&gt;&lt;/citation&gt;&lt;/metadata&gt;&lt;data&gt;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&lt;/data&gt; \* MERGEFORMAT</w:instrText>
+      </w:r>
+      <w:r>
+        <w:fldChar w:fldCharType="separate"/>
+      </w:r>
+      <w:r>
+        <w:rPr>
+          <w:noProof/>
+        </w:rPr>
+        <w:t>[15]</w:t>
+      </w:r>
+      <w:r>
+        <w:fldChar w:fldCharType="end"/>
+      </w:r>
+      <w:r>
+        <w:t xml:space="preserve">, and has been </w:t>
+      </w:r>
+      <w:r>
+        <w:t xml:space="preserve">previously </w:t>
+      </w:r>
+      <w:r>
+        <w:t xml:space="preserve">documented in Coevolutionary </w:t>
+      </w:r>
+      <w:r>
+        <w:t>research</w:t>
+      </w:r>
+      <w:r>
+        <w:t>.</w:t>
+      </w:r>
+      <w:r>
+        <w:t xml:space="preserve"> </w:t>
+      </w:r>
+    </w:p>
+    <w:p>
+      <w:r>
+        <w:t xml:space="preserve">Additionally, a </w:t>
+      </w:r>
+      <w:r>
+        <w:t>slightly different</w:t>
+      </w:r>
+      <w:r>
+        <w:t xml:space="preserve"> type of</w:t>
+      </w:r>
+      <w:r>
+        <w:t xml:space="preserve"> </w:t>
+      </w:r>
+      <w:r>
+        <w:t>loss of gradient can be seen in Figures 7 and 8</w:t>
+      </w:r>
+      <w:r>
+        <w:t>, one caused by disengagement</w:t>
+      </w:r>
+      <w:r>
+        <w:t xml:space="preserve">. </w:t>
+      </w:r>
+      <w:r>
+        <w:t>Disengagement</w:t>
+      </w:r>
+      <w:r>
+        <w:t>/</w:t>
+      </w:r>
+      <w:r>
+        <w:t xml:space="preserve"> </w:t>
+      </w:r>
+      <w:r>
+        <w:t>disconnection</w:t>
+      </w:r>
+      <w:r>
+        <w:t xml:space="preserve"> </w:t>
+      </w:r>
+      <w:r>
+        <w:t xml:space="preserve">occurs </w:t>
+      </w:r>
+      <w:r>
+        <w:t xml:space="preserve">in Coevolution the Coevolutionary system decouples; </w:t>
+      </w:r>
+      <w:r>
+        <w:t xml:space="preserve">when </w:t>
+      </w:r>
+      <w:r>
+        <w:t>each population no longer “perturbs the other”, which results in the loss of feedback between the populations and the inability to compare populations’ fitness against one another.</w:t>
+      </w:r>
+      <w:r>
+        <w:fldChar w:fldCharType="begin" w:fldLock="1"/>
+      </w:r>
+      <w:r>
+        <w:instrText>ADDIN paperpile_citation &lt;clusterId&gt;D862R922N313K133&lt;/clusterId&gt;&lt;metadata&gt;&lt;citation&gt;&lt;id&gt;627ec1b9-9650-4463-8714-c0b17c0b7222&lt;/id&gt;&lt;/citation&gt;&lt;/metadata&gt;&lt;data&gt;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&lt;/data&gt; \* MERGEFORMAT</w:instrText>
+      </w:r>
+      <w:r>
+        <w:fldChar w:fldCharType="separate"/>
+      </w:r>
+      <w:r>
+        <w:rPr>
+          <w:noProof/>
+        </w:rPr>
+        <w:t>[16]</w:t>
+      </w:r>
+      <w:r>
+        <w:fldChar w:fldCharType="end"/>
+      </w:r>
+    </w:p>
+    <w:p>
+      <w:r>
+        <w:t xml:space="preserve">Disengagement is </w:t>
+      </w:r>
+      <w:r>
+        <w:t>discussed in the original minimal substrate paper</w:t>
+      </w:r>
+      <w:r>
+        <w:t xml:space="preserve">, </w:t>
+      </w:r>
+      <w:r>
+        <w:t xml:space="preserve">which </w:t>
+      </w:r>
+      <w:r>
+        <w:t xml:space="preserve">states the effect is only seen with low population sizes or low sample sizes </w:t>
+      </w:r>
+      <w:r>
+        <w:t>(the number of individuals an individual is compared against)</w:t>
+      </w:r>
+      <w:r>
+        <w:t>.</w:t>
+      </w:r>
+      <w:r>
+        <w:t xml:space="preserve"> </w:t>
+      </w:r>
+      <w:r>
+        <w:t xml:space="preserve">An extreme form of </w:t>
+      </w:r>
+      <w:r>
+        <w:t>disengagement</w:t>
+      </w:r>
+      <w:r>
+        <w:t xml:space="preserve"> can be seen in Figures 7 and 8</w:t>
+      </w:r>
+      <w:r>
+        <w:t>, as one individual dominates the other one</w:t>
+      </w:r>
+      <w:r>
+        <w:t xml:space="preserve">, resulting in the dominant individual </w:t>
+      </w:r>
+      <w:r>
+        <w:t xml:space="preserve">being unbeatable and providing no opportunity for the dominated individual to </w:t>
+      </w:r>
+      <w:r>
+        <w:t>learn to beat it.</w:t>
+      </w:r>
+    </w:p>
+    <w:p>
+      <w:pPr>
+        <w:pStyle w:val="Heading2"/>
+      </w:pPr>
+      <w:bookmarkStart w:id="8" w:name="_Toc100135489"/>
+      <w:r>
+        <w:t>Experiment 2 – Focusing</w:t>
+      </w:r>
+      <w:bookmarkEnd w:id="8"/>
+    </w:p>
+    <w:p>
+      <w:r>
+        <w:t>In these experiments I will be using Equation</w:t>
+      </w:r>
+      <w:r>
+        <w:t xml:space="preserve"> </w:t>
+      </w:r>
+      <w:r>
+        <w:t>2</w:t>
+      </w:r>
+      <w:r>
+        <w:t>.</w:t>
+      </w:r>
+    </w:p>
+    <w:p>
+      <w:r>
+        <w:t>First</w:t>
+      </w:r>
+      <w:r>
+        <w:t>,</w:t>
+      </w:r>
+      <w:r>
+        <w:t xml:space="preserve"> I ran </w:t>
+      </w:r>
+      <w:r>
+        <w:t>Design B</w:t>
+      </w:r>
+      <w:r>
+        <w:t xml:space="preserve"> with</w:t>
+      </w:r>
+      <w:r>
+        <w:t xml:space="preserve"> 25 agents</w:t>
+      </w:r>
+      <w:r>
+        <w:t xml:space="preserve"> for</w:t>
+      </w:r>
+      <w:r>
+        <w:t xml:space="preserve"> 50 </w:t>
+      </w:r>
+      <w:r>
+        <w:t>iterations, where every agent ha</w:t>
+      </w:r>
+      <w:r>
+        <w:t>d</w:t>
+      </w:r>
+      <w:r>
+        <w:t xml:space="preserve"> 2 dimensions with a maximum value of 100.</w:t>
+      </w:r>
     </w:p>
     <w:p>
       <w:pPr>
         <w:keepNext/>
       </w:pPr>
       <w:r>
-        <w:rPr>
-          <w:noProof/>
-        </w:rPr>
         <w:drawing>
-          <wp:inline distT="0" distB="0" distL="0" distR="0" wp14:anchorId="2A304409" wp14:editId="55AE482A">
-            <wp:extent cx="4713548" cy="3600000"/>
-            <wp:effectExtent l="0" t="0" r="0" b="635"/>
-            <wp:docPr id="13" name="Picture 13" descr="Chart, line chart&#10;&#10;Description automatically generated"/>
+          <wp:inline distT="0" distB="0" distL="0" distR="0" wp14:anchorId="5B36CE2C" wp14:editId="32B03FF5">
+            <wp:extent cx="4679950" cy="2260600"/>
+            <wp:effectExtent l="0" t="0" r="6350" b="6350"/>
+            <wp:docPr id="25" name="Picture 25" descr="Diagram&#10;&#10;Description automatically generated with medium confidence"/>
             <wp:cNvGraphicFramePr>
               <a:graphicFrameLocks xmlns:a="http://schemas.openxmlformats.org/drawingml/2006/main" noChangeAspect="1"/>
             </wp:cNvGraphicFramePr>
@@ -6821,122 +7425,7 @@
               <a:graphicData uri="http://schemas.openxmlformats.org/drawingml/2006/picture">
                 <pic:pic xmlns:pic="http://schemas.openxmlformats.org/drawingml/2006/picture">
                   <pic:nvPicPr>
-                    <pic:cNvPr id="13" name="Picture 13" descr="Chart, line chart&#10;&#10;Description automatically generated"/>
-                    <pic:cNvPicPr/>
-                  </pic:nvPicPr>
-                  <pic:blipFill rotWithShape="1">
-                    <a:blip r:embed="rId15"/>
-                    <a:srcRect b="2618"/>
-                    <a:stretch/>
-                  </pic:blipFill>
-                  <pic:spPr bwMode="auto">
-                    <a:xfrm>
-                      <a:off x="0" y="0"/>
-                      <a:ext cx="4713548" cy="3600000"/>
-                    </a:xfrm>
-                    <a:prstGeom prst="rect">
-                      <a:avLst/>
-                    </a:prstGeom>
-                    <a:ln>
-                      <a:noFill/>
-                    </a:ln>
-                    <a:extLst>
-                      <a:ext uri="{53640926-AAD7-44D8-BBD7-CCE9431645EC}">
-                        <a14:shadowObscured xmlns:a14="http://schemas.microsoft.com/office/drawing/2010/main"/>
-                      </a:ext>
-                    </a:extLst>
-                  </pic:spPr>
-                </pic:pic>
-              </a:graphicData>
-            </a:graphic>
-          </wp:inline>
-        </w:drawing>
-      </w:r>
-    </w:p>
-    <w:p>
-      <w:pPr>
-        <w:pStyle w:val="Caption"/>
-      </w:pPr>
-      <w:r>
-        <w:t xml:space="preserve">Figure </w:t>
-      </w:r>
-      <w:fldSimple w:instr=" SEQ Figure \* ARABIC ">
-        <w:r>
-          <w:rPr>
-            <w:noProof/>
-          </w:rPr>
-          <w:t>8</w:t>
-        </w:r>
-      </w:fldSimple>
-    </w:p>
-    <w:p>
-      <w:r>
-        <w:t xml:space="preserve">Figure </w:t>
-      </w:r>
-      <w:r>
-        <w:t>7</w:t>
-      </w:r>
-      <w:r>
-        <w:t xml:space="preserve"> shows that action 0 was again the preferred action.</w:t>
-      </w:r>
-      <w:r>
-        <w:t xml:space="preserve"> Figure </w:t>
-      </w:r>
-      <w:r>
-        <w:t>8</w:t>
-      </w:r>
-      <w:r>
-        <w:t xml:space="preserve"> again shows that after the average scalar value </w:t>
-      </w:r>
-      <w:r>
-        <w:t>hit its maximum at around generation 80</w:t>
-      </w:r>
-      <w:r>
-        <w:t>, the subjective reward did not vary significantly.</w:t>
-      </w:r>
-    </w:p>
-    <w:p>
-      <w:r>
-        <w:lastRenderedPageBreak/>
-        <w:t>Finally</w:t>
-      </w:r>
-      <w:r>
-        <w:t>,</w:t>
-      </w:r>
-      <w:r>
-        <w:t xml:space="preserve"> I ran Design B </w:t>
-      </w:r>
-      <w:r>
-        <w:t>again</w:t>
-      </w:r>
-      <w:r>
-        <w:t xml:space="preserve"> for 50 iterations but with only 2 individuals</w:t>
-      </w:r>
-      <w:r>
-        <w:t>.</w:t>
-      </w:r>
-    </w:p>
-    <w:p>
-      <w:pPr>
-        <w:keepNext/>
-      </w:pPr>
-      <w:r>
-        <w:rPr>
-          <w:noProof/>
-        </w:rPr>
-        <w:drawing>
-          <wp:inline distT="0" distB="0" distL="0" distR="0" wp14:anchorId="52116B90" wp14:editId="01585253">
-            <wp:extent cx="1428949" cy="381053"/>
-            <wp:effectExtent l="0" t="0" r="0" b="0"/>
-            <wp:docPr id="2" name="Picture 2"/>
-            <wp:cNvGraphicFramePr>
-              <a:graphicFrameLocks xmlns:a="http://schemas.openxmlformats.org/drawingml/2006/main" noChangeAspect="1"/>
-            </wp:cNvGraphicFramePr>
-            <a:graphic xmlns:a="http://schemas.openxmlformats.org/drawingml/2006/main">
-              <a:graphicData uri="http://schemas.openxmlformats.org/drawingml/2006/picture">
-                <pic:pic xmlns:pic="http://schemas.openxmlformats.org/drawingml/2006/picture">
-                  <pic:nvPicPr>
-                    <pic:cNvPr id="1" name=""/>
+                    <pic:cNvPr id="25" name="Picture 25" descr="Diagram&#10;&#10;Description automatically generated with medium confidence"/>
                     <pic:cNvPicPr/>
                   </pic:nvPicPr>
                   <pic:blipFill>
@@ -6948,7 +7437,7 @@
                   <pic:spPr>
                     <a:xfrm>
                       <a:off x="0" y="0"/>
-                      <a:ext cx="1428949" cy="381053"/>
+                      <a:ext cx="4679950" cy="2260600"/>
                     </a:xfrm>
                     <a:prstGeom prst="rect">
                       <a:avLst/>
@@ -6964,6 +7453,10 @@
     <w:p>
       <w:pPr>
         <w:pStyle w:val="Caption"/>
+        <w:rPr>
+          <w:i w:val="0"/>
+          <w:iCs w:val="0"/>
+        </w:rPr>
       </w:pPr>
       <w:r>
         <w:t xml:space="preserve">Figure </w:t>
@@ -6976,20 +7469,73 @@
           <w:t>9</w:t>
         </w:r>
       </w:fldSimple>
-    </w:p>
-    <w:p>
-      <w:pPr>
-        <w:pStyle w:val="Caption"/>
-      </w:pPr>
-      <w:r>
-        <w:rPr>
-          <w:noProof/>
-        </w:rPr>
+      <w:r>
+        <w:t xml:space="preserve"> - Average Subjective and Objective Fitness of all iterations for Design B with Equation 2</w:t>
+      </w:r>
+    </w:p>
+    <w:p>
+      <w:pPr>
+        <w:keepNext/>
+      </w:pPr>
+      <w:r>
+        <w:t>Notice the objective fitness fails to reach 200, the maximum value possible</w:t>
+      </w:r>
+      <w:r>
+        <w:t xml:space="preserve"> (WRITE MORE)</w:t>
+      </w:r>
+    </w:p>
+    <w:p>
+      <w:r>
+        <w:t xml:space="preserve">Next, I ran </w:t>
+      </w:r>
+      <w:r>
+        <w:t xml:space="preserve">Design B </w:t>
+      </w:r>
+      <w:r>
+        <w:t xml:space="preserve">with </w:t>
+      </w:r>
+      <w:r>
+        <w:t xml:space="preserve">25 agents </w:t>
+      </w:r>
+      <w:r>
+        <w:t xml:space="preserve">for </w:t>
+      </w:r>
+      <w:r>
+        <w:t xml:space="preserve">50 </w:t>
+      </w:r>
+      <w:r>
+        <w:t>iterations</w:t>
+      </w:r>
+      <w:r>
+        <w:t xml:space="preserve">, </w:t>
+      </w:r>
+      <w:r>
+        <w:t xml:space="preserve">where every agent had </w:t>
+      </w:r>
+      <w:r>
+        <w:t xml:space="preserve">10 </w:t>
+      </w:r>
+      <w:r>
+        <w:t>dimensions where each dimension has a max scalar value of</w:t>
+      </w:r>
+      <w:r>
+        <w:t xml:space="preserve"> 50</w:t>
+      </w:r>
+      <w:r>
+        <w:t>.</w:t>
+      </w:r>
+    </w:p>
+    <w:p/>
+    <w:p>
+      <w:pPr>
+        <w:keepNext/>
+      </w:pPr>
+      <w:r>
         <w:drawing>
-          <wp:inline distT="0" distB="0" distL="0" distR="0" wp14:anchorId="421AF6BD" wp14:editId="2C0B32AE">
-            <wp:extent cx="3359089" cy="2520000"/>
-            <wp:effectExtent l="0" t="0" r="0" b="0"/>
-            <wp:docPr id="5" name="Picture 5" descr="Chart, line chart&#10;&#10;Description automatically generated"/>
+          <wp:inline distT="0" distB="0" distL="0" distR="0" wp14:anchorId="3EEB4222" wp14:editId="117EB0D2">
+            <wp:extent cx="4679950" cy="2244725"/>
+            <wp:effectExtent l="0" t="0" r="6350" b="3175"/>
+            <wp:docPr id="26" name="Picture 26" descr="Diagram&#10;&#10;Description automatically generated"/>
             <wp:cNvGraphicFramePr>
               <a:graphicFrameLocks xmlns:a="http://schemas.openxmlformats.org/drawingml/2006/main" noChangeAspect="1"/>
             </wp:cNvGraphicFramePr>
@@ -6997,7 +7543,7 @@
               <a:graphicData uri="http://schemas.openxmlformats.org/drawingml/2006/picture">
                 <pic:pic xmlns:pic="http://schemas.openxmlformats.org/drawingml/2006/picture">
                   <pic:nvPicPr>
-                    <pic:cNvPr id="5" name="Picture 5" descr="Chart, line chart&#10;&#10;Description automatically generated"/>
+                    <pic:cNvPr id="26" name="Picture 26" descr="Diagram&#10;&#10;Description automatically generated"/>
                     <pic:cNvPicPr/>
                   </pic:nvPicPr>
                   <pic:blipFill>
@@ -7009,7 +7555,7 @@
                   <pic:spPr>
                     <a:xfrm>
                       <a:off x="0" y="0"/>
-                      <a:ext cx="3359089" cy="2520000"/>
+                      <a:ext cx="4679950" cy="2244725"/>
                     </a:xfrm>
                     <a:prstGeom prst="rect">
                       <a:avLst/>
@@ -7024,737 +7570,23 @@
     </w:p>
     <w:p>
       <w:pPr>
-        <w:pStyle w:val="Caption"/>
-      </w:pPr>
-      <w:r>
-        <w:t xml:space="preserve">Figure </w:t>
-      </w:r>
-      <w:fldSimple w:instr=" SEQ Figure \* ARABIC ">
-        <w:r>
-          <w:rPr>
-            <w:noProof/>
-          </w:rPr>
-          <w:t>10</w:t>
-        </w:r>
-      </w:fldSimple>
-    </w:p>
-    <w:p>
-      <w:r>
-        <w:t xml:space="preserve">Figure </w:t>
-      </w:r>
-      <w:r>
-        <w:t>9</w:t>
-      </w:r>
-      <w:r>
-        <w:t xml:space="preserve"> again shows action 0 was the preferred action. </w:t>
-      </w:r>
-      <w:r>
-        <w:t xml:space="preserve">Figure </w:t>
-      </w:r>
-      <w:r>
-        <w:t>10</w:t>
-      </w:r>
-      <w:r>
-        <w:t xml:space="preserve"> shows </w:t>
-      </w:r>
-      <w:r>
-        <w:t xml:space="preserve">a different result, here the </w:t>
-      </w:r>
-      <w:r>
-        <w:t>teal</w:t>
-      </w:r>
-      <w:r>
-        <w:t xml:space="preserve"> individual dominated the red individual, and </w:t>
-      </w:r>
-      <w:r>
-        <w:t>teal</w:t>
-      </w:r>
-      <w:r>
-        <w:t xml:space="preserve"> </w:t>
-      </w:r>
-      <w:r>
-        <w:t xml:space="preserve">climbed to ~80 for its scalar value </w:t>
-      </w:r>
-      <w:r>
-        <w:t>whereas red maxed at ~40.</w:t>
-      </w:r>
-      <w:r>
-        <w:t xml:space="preserve"> </w:t>
-      </w:r>
-      <w:r>
-        <w:t xml:space="preserve">The subjective rewards graph also </w:t>
-      </w:r>
-      <w:r>
-        <w:t xml:space="preserve">shows that the </w:t>
-      </w:r>
-      <w:r>
-        <w:t xml:space="preserve">reward for </w:t>
-      </w:r>
-      <w:r>
-        <w:t>teal</w:t>
-      </w:r>
-      <w:r>
-        <w:t xml:space="preserve"> was 1 – the reward for red, and vice versa.</w:t>
-      </w:r>
-      <w:r>
-        <w:t xml:space="preserve"> Taking this plot at face-value gives the wrong conclusion however</w:t>
-      </w:r>
-      <w:r>
-        <w:t xml:space="preserve">, </w:t>
-      </w:r>
-      <w:r>
-        <w:t xml:space="preserve">and instead a plot of </w:t>
-      </w:r>
-      <w:r>
-        <w:t>a single iteration is required.</w:t>
-      </w:r>
-    </w:p>
-    <w:p>
-      <w:pPr>
-        <w:keepNext/>
-      </w:pPr>
-      <w:r>
-        <w:rPr>
-          <w:noProof/>
-        </w:rPr>
-        <w:drawing>
-          <wp:inline distT="0" distB="0" distL="0" distR="0" wp14:anchorId="23BF815A" wp14:editId="769EB905">
-            <wp:extent cx="3392839" cy="2520000"/>
-            <wp:effectExtent l="0" t="0" r="0" b="0"/>
-            <wp:docPr id="12" name="Picture 12" descr="Chart, histogram&#10;&#10;Description automatically generated"/>
-            <wp:cNvGraphicFramePr>
-              <a:graphicFrameLocks xmlns:a="http://schemas.openxmlformats.org/drawingml/2006/main" noChangeAspect="1"/>
-            </wp:cNvGraphicFramePr>
-            <a:graphic xmlns:a="http://schemas.openxmlformats.org/drawingml/2006/main">
-              <a:graphicData uri="http://schemas.openxmlformats.org/drawingml/2006/picture">
-                <pic:pic xmlns:pic="http://schemas.openxmlformats.org/drawingml/2006/picture">
-                  <pic:nvPicPr>
-                    <pic:cNvPr id="12" name="Picture 12" descr="Chart, histogram&#10;&#10;Description automatically generated"/>
-                    <pic:cNvPicPr/>
-                  </pic:nvPicPr>
-                  <pic:blipFill>
-                    <a:blip r:embed="rId22"/>
-                    <a:stretch>
-                      <a:fillRect/>
-                    </a:stretch>
-                  </pic:blipFill>
-                  <pic:spPr>
-                    <a:xfrm>
-                      <a:off x="0" y="0"/>
-                      <a:ext cx="3392839" cy="2520000"/>
-                    </a:xfrm>
-                    <a:prstGeom prst="rect">
-                      <a:avLst/>
-                    </a:prstGeom>
-                  </pic:spPr>
-                </pic:pic>
-              </a:graphicData>
-            </a:graphic>
-          </wp:inline>
-        </w:drawing>
-      </w:r>
-    </w:p>
-    <w:p>
-      <w:pPr>
-        <w:pStyle w:val="Caption"/>
-      </w:pPr>
-      <w:r>
-        <w:t xml:space="preserve">Figure </w:t>
-      </w:r>
-      <w:r>
-        <w:fldChar w:fldCharType="begin"/>
-      </w:r>
-      <w:r>
-        <w:instrText xml:space="preserve"> SEQ Figure \* ARABIC </w:instrText>
-      </w:r>
-      <w:r>
-        <w:fldChar w:fldCharType="separate"/>
-      </w:r>
-      <w:r>
-        <w:rPr>
-          <w:noProof/>
-        </w:rPr>
-        <w:t>11</w:t>
-      </w:r>
-      <w:r>
-        <w:rPr>
-          <w:noProof/>
-        </w:rPr>
-        <w:fldChar w:fldCharType="end"/>
-      </w:r>
-    </w:p>
-    <w:p>
-      <w:pPr>
-        <w:keepNext/>
-      </w:pPr>
-      <w:r>
-        <w:rPr>
-          <w:noProof/>
-        </w:rPr>
-        <w:lastRenderedPageBreak/>
-        <w:drawing>
-          <wp:inline distT="0" distB="0" distL="0" distR="0" wp14:anchorId="34C647D0" wp14:editId="55ADA312">
-            <wp:extent cx="3374346" cy="2520000"/>
-            <wp:effectExtent l="0" t="0" r="0" b="0"/>
-            <wp:docPr id="4" name="Picture 4" descr="Chart, line chart&#10;&#10;Description automatically generated"/>
-            <wp:cNvGraphicFramePr>
-              <a:graphicFrameLocks xmlns:a="http://schemas.openxmlformats.org/drawingml/2006/main" noChangeAspect="1"/>
-            </wp:cNvGraphicFramePr>
-            <a:graphic xmlns:a="http://schemas.openxmlformats.org/drawingml/2006/main">
-              <a:graphicData uri="http://schemas.openxmlformats.org/drawingml/2006/picture">
-                <pic:pic xmlns:pic="http://schemas.openxmlformats.org/drawingml/2006/picture">
-                  <pic:nvPicPr>
-                    <pic:cNvPr id="4" name="Picture 4" descr="Chart, line chart&#10;&#10;Description automatically generated"/>
-                    <pic:cNvPicPr/>
-                  </pic:nvPicPr>
-                  <pic:blipFill>
-                    <a:blip r:embed="rId23"/>
-                    <a:stretch>
-                      <a:fillRect/>
-                    </a:stretch>
-                  </pic:blipFill>
-                  <pic:spPr>
-                    <a:xfrm>
-                      <a:off x="0" y="0"/>
-                      <a:ext cx="3374346" cy="2520000"/>
-                    </a:xfrm>
-                    <a:prstGeom prst="rect">
-                      <a:avLst/>
-                    </a:prstGeom>
-                  </pic:spPr>
-                </pic:pic>
-              </a:graphicData>
-            </a:graphic>
-          </wp:inline>
-        </w:drawing>
-      </w:r>
-    </w:p>
-    <w:p>
-      <w:pPr>
-        <w:pStyle w:val="Caption"/>
-      </w:pPr>
-      <w:r>
-        <w:t xml:space="preserve">Figure </w:t>
-      </w:r>
-      <w:r>
-        <w:fldChar w:fldCharType="begin"/>
-      </w:r>
-      <w:r>
-        <w:instrText xml:space="preserve"> SEQ Figure \* ARABIC </w:instrText>
-      </w:r>
-      <w:r>
-        <w:fldChar w:fldCharType="separate"/>
-      </w:r>
-      <w:r>
-        <w:rPr>
-          <w:noProof/>
-        </w:rPr>
-        <w:t>12</w:t>
-      </w:r>
-      <w:r>
-        <w:rPr>
-          <w:noProof/>
-        </w:rPr>
-        <w:fldChar w:fldCharType="end"/>
-      </w:r>
-    </w:p>
-    <w:p>
-      <w:r>
-        <w:t>Figure 1</w:t>
-      </w:r>
-      <w:r>
-        <w:t>1</w:t>
-      </w:r>
-      <w:r>
-        <w:t xml:space="preserve"> shows the penultimate iteration, and </w:t>
-      </w:r>
-      <w:r>
-        <w:t>Figure 1</w:t>
-      </w:r>
-      <w:r>
-        <w:t>2</w:t>
-      </w:r>
-      <w:r>
-        <w:t xml:space="preserve"> shows the final iteratio</w:t>
-      </w:r>
-      <w:r>
-        <w:t>n</w:t>
-      </w:r>
-      <w:r>
-        <w:t>.</w:t>
-      </w:r>
-      <w:r>
-        <w:t xml:space="preserve"> </w:t>
-      </w:r>
-      <w:r>
-        <w:t xml:space="preserve">From these two plots, </w:t>
-      </w:r>
-      <w:r>
-        <w:t xml:space="preserve">the true </w:t>
-      </w:r>
-      <w:r>
-        <w:t>conclusion can be found:</w:t>
-      </w:r>
-      <w:r>
-        <w:t xml:space="preserve"> whichever </w:t>
-      </w:r>
-      <w:r>
-        <w:t xml:space="preserve">individual started with the higher initialisation </w:t>
-      </w:r>
-      <w:r>
-        <w:t>ended up dominating the other.</w:t>
-      </w:r>
-      <w:r>
-        <w:t xml:space="preserve"> This is because </w:t>
-      </w:r>
-      <w:r>
-        <w:t xml:space="preserve">there is no </w:t>
-      </w:r>
-      <w:r>
-        <w:t xml:space="preserve">subjective </w:t>
-      </w:r>
-      <w:r>
-        <w:t>reward gradient</w:t>
-      </w:r>
-      <w:r>
-        <w:t xml:space="preserve"> in this </w:t>
-      </w:r>
-      <w:r>
-        <w:t>2-agent</w:t>
-      </w:r>
-      <w:r>
-        <w:t xml:space="preserve"> environment, </w:t>
-      </w:r>
-      <w:r>
-        <w:t>either the individual is winning or it is losing</w:t>
-      </w:r>
-      <w:r>
-        <w:t>; there is no way to tell how much it is winning by or losing by, so therefore the losing indi</w:t>
-      </w:r>
-      <w:r>
-        <w:t>vidual</w:t>
-      </w:r>
-      <w:r>
-        <w:t xml:space="preserve">s never </w:t>
-      </w:r>
-      <w:r>
-        <w:t xml:space="preserve">learn </w:t>
-      </w:r>
-      <w:r>
-        <w:t>how to come back from losing</w:t>
-      </w:r>
-      <w:r>
-        <w:t xml:space="preserve">, whilst winning </w:t>
-      </w:r>
-      <w:r>
-        <w:t xml:space="preserve">individuals </w:t>
-      </w:r>
-      <w:r>
-        <w:t>continue to reward increasing their scalar value</w:t>
-      </w:r>
-      <w:r>
-        <w:t>.</w:t>
-      </w:r>
-    </w:p>
-    <w:p>
-      <w:r>
-        <w:t>To conclude</w:t>
-      </w:r>
-      <w:r>
-        <w:t xml:space="preserve"> Experiment </w:t>
-      </w:r>
-      <w:r>
-        <w:t xml:space="preserve">1, </w:t>
-      </w:r>
-      <w:r>
-        <w:t>a loss of gradient has been shown. In Figure 5</w:t>
-      </w:r>
-      <w:r>
-        <w:t xml:space="preserve"> and 8</w:t>
-      </w:r>
-      <w:r>
-        <w:t xml:space="preserve"> this </w:t>
-      </w:r>
-      <w:r>
-        <w:t xml:space="preserve">is shown by </w:t>
-      </w:r>
-      <w:r>
-        <w:t xml:space="preserve">the subjective fitness of individuals </w:t>
-      </w:r>
-      <w:r>
-        <w:t xml:space="preserve">not improving significantly after a certain </w:t>
-      </w:r>
-      <w:r>
-        <w:t>point</w:t>
-      </w:r>
-      <w:r>
-        <w:t>, this is because even though the individuals them</w:t>
-      </w:r>
-      <w:r>
-        <w:t xml:space="preserve">selves have a high objective fitness, their scalar value, </w:t>
-      </w:r>
-      <w:r>
-        <w:t>they are not any</w:t>
-      </w:r>
-      <w:r>
-        <w:t xml:space="preserve"> better in comparison to the other agents, as all other agents have also improved proportionally.</w:t>
-      </w:r>
-      <w:r>
-        <w:t xml:space="preserve"> This is known as the Red Queen Effect, and has been </w:t>
-      </w:r>
-      <w:r>
-        <w:t xml:space="preserve">previously </w:t>
-      </w:r>
-      <w:r>
-        <w:t xml:space="preserve">documented in Coevolutionary </w:t>
-      </w:r>
-      <w:r>
-        <w:t>research</w:t>
-      </w:r>
-      <w:r>
-        <w:fldChar w:fldCharType="begin" w:fldLock="1"/>
-      </w:r>
-      <w:r>
-        <w:instrText>ADDIN paperpile_citation &lt;clusterId&gt;M332T389P779M474&lt;/clusterId&gt;&lt;metadata&gt;&lt;citation&gt;&lt;id&gt;e45ff7a2-6b94-4f41-aeff-85b977f806df&lt;/id&gt;&lt;/citation&gt;&lt;/metadata&gt;&lt;data&gt;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&lt;/data&gt; \* MERGEFORMAT</w:instrText>
-      </w:r>
-      <w:r>
-        <w:fldChar w:fldCharType="separate"/>
-      </w:r>
-      <w:r>
-        <w:rPr>
-          <w:noProof/>
-        </w:rPr>
-        <w:t>[15]</w:t>
-      </w:r>
-      <w:r>
-        <w:fldChar w:fldCharType="end"/>
-      </w:r>
-      <w:r>
-        <w:t xml:space="preserve"> </w:t>
-      </w:r>
-      <w:r>
-        <w:t>but</w:t>
-      </w:r>
-      <w:r>
-        <w:t xml:space="preserve"> to my knowledge has not </w:t>
-      </w:r>
-      <w:r>
-        <w:t xml:space="preserve">yet </w:t>
-      </w:r>
-      <w:r>
-        <w:t xml:space="preserve">been documented </w:t>
-      </w:r>
-      <w:r>
-        <w:t>in</w:t>
-      </w:r>
-      <w:r>
-        <w:t xml:space="preserve"> RL.</w:t>
-      </w:r>
-    </w:p>
-    <w:p>
-      <w:pPr>
-        <w:pStyle w:val="Heading2"/>
-      </w:pPr>
-      <w:r>
-        <w:t>Experiment 2 – Focusing</w:t>
-      </w:r>
-    </w:p>
-    <w:p>
-      <w:r>
-        <w:t>In these experiments I will be using Equation</w:t>
-      </w:r>
-      <w:r>
-        <w:t xml:space="preserve"> </w:t>
-      </w:r>
-      <w:r>
-        <w:t>2</w:t>
-      </w:r>
-      <w:r>
-        <w:t>, and all agents will have 2 dimensions.</w:t>
-      </w:r>
-    </w:p>
-    <w:p>
-      <w:r>
-        <w:t>Design B 25 agents 50 iters</w:t>
-      </w:r>
-    </w:p>
-    <w:p>
-      <w:pPr>
-        <w:keepNext/>
-      </w:pPr>
-      <w:r>
-        <w:rPr>
-          <w:noProof/>
-        </w:rPr>
-        <w:drawing>
-          <wp:inline distT="0" distB="0" distL="0" distR="0" wp14:anchorId="33BD9845" wp14:editId="0B876576">
-            <wp:extent cx="3077004" cy="285790"/>
-            <wp:effectExtent l="0" t="0" r="0" b="0"/>
-            <wp:docPr id="10" name="Picture 10"/>
-            <wp:cNvGraphicFramePr>
-              <a:graphicFrameLocks xmlns:a="http://schemas.openxmlformats.org/drawingml/2006/main" noChangeAspect="1"/>
-            </wp:cNvGraphicFramePr>
-            <a:graphic xmlns:a="http://schemas.openxmlformats.org/drawingml/2006/main">
-              <a:graphicData uri="http://schemas.openxmlformats.org/drawingml/2006/picture">
-                <pic:pic xmlns:pic="http://schemas.openxmlformats.org/drawingml/2006/picture">
-                  <pic:nvPicPr>
-                    <pic:cNvPr id="1" name=""/>
-                    <pic:cNvPicPr/>
-                  </pic:nvPicPr>
-                  <pic:blipFill>
-                    <a:blip r:embed="rId24"/>
-                    <a:stretch>
-                      <a:fillRect/>
-                    </a:stretch>
-                  </pic:blipFill>
-                  <pic:spPr>
-                    <a:xfrm>
-                      <a:off x="0" y="0"/>
-                      <a:ext cx="3077004" cy="285790"/>
-                    </a:xfrm>
-                    <a:prstGeom prst="rect">
-                      <a:avLst/>
-                    </a:prstGeom>
-                  </pic:spPr>
-                </pic:pic>
-              </a:graphicData>
-            </a:graphic>
-          </wp:inline>
-        </w:drawing>
-      </w:r>
-    </w:p>
-    <w:p>
-      <w:pPr>
-        <w:pStyle w:val="Caption"/>
-      </w:pPr>
-      <w:r>
-        <w:t xml:space="preserve">Figure </w:t>
-      </w:r>
-      <w:r>
-        <w:fldChar w:fldCharType="begin"/>
-      </w:r>
-      <w:r>
-        <w:instrText xml:space="preserve"> SEQ Figure \* ARABIC </w:instrText>
-      </w:r>
-      <w:r>
-        <w:fldChar w:fldCharType="separate"/>
-      </w:r>
-      <w:r>
-        <w:rPr>
-          <w:noProof/>
-        </w:rPr>
-        <w:t>13</w:t>
-      </w:r>
-      <w:r>
-        <w:rPr>
-          <w:noProof/>
-        </w:rPr>
-        <w:fldChar w:fldCharType="end"/>
-      </w:r>
-    </w:p>
-    <w:p>
-      <w:pPr>
-        <w:keepNext/>
-      </w:pPr>
-      <w:r>
-        <w:rPr>
-          <w:noProof/>
-        </w:rPr>
-        <w:lastRenderedPageBreak/>
-        <w:drawing>
-          <wp:inline distT="0" distB="0" distL="0" distR="0" wp14:anchorId="229616C1" wp14:editId="3C2773C1">
-            <wp:extent cx="4736166" cy="3600000"/>
-            <wp:effectExtent l="0" t="0" r="7620" b="635"/>
-            <wp:docPr id="20" name="Picture 20" descr="Chart&#10;&#10;Description automatically generated"/>
-            <wp:cNvGraphicFramePr>
-              <a:graphicFrameLocks xmlns:a="http://schemas.openxmlformats.org/drawingml/2006/main" noChangeAspect="1"/>
-            </wp:cNvGraphicFramePr>
-            <a:graphic xmlns:a="http://schemas.openxmlformats.org/drawingml/2006/main">
-              <a:graphicData uri="http://schemas.openxmlformats.org/drawingml/2006/picture">
-                <pic:pic xmlns:pic="http://schemas.openxmlformats.org/drawingml/2006/picture">
-                  <pic:nvPicPr>
-                    <pic:cNvPr id="20" name="Picture 20" descr="Chart&#10;&#10;Description automatically generated"/>
-                    <pic:cNvPicPr/>
-                  </pic:nvPicPr>
-                  <pic:blipFill>
-                    <a:blip r:embed="rId25"/>
-                    <a:stretch>
-                      <a:fillRect/>
-                    </a:stretch>
-                  </pic:blipFill>
-                  <pic:spPr>
-                    <a:xfrm>
-                      <a:off x="0" y="0"/>
-                      <a:ext cx="4736166" cy="3600000"/>
-                    </a:xfrm>
-                    <a:prstGeom prst="rect">
-                      <a:avLst/>
-                    </a:prstGeom>
-                  </pic:spPr>
-                </pic:pic>
-              </a:graphicData>
-            </a:graphic>
-          </wp:inline>
-        </w:drawing>
-      </w:r>
-    </w:p>
-    <w:p>
-      <w:pPr>
-        <w:pStyle w:val="Caption"/>
-      </w:pPr>
-      <w:r>
-        <w:t xml:space="preserve">Figure </w:t>
-      </w:r>
-      <w:r>
-        <w:fldChar w:fldCharType="begin"/>
-      </w:r>
-      <w:r>
-        <w:instrText xml:space="preserve"> SEQ Figure \* ARABIC </w:instrText>
-      </w:r>
-      <w:r>
-        <w:fldChar w:fldCharType="separate"/>
-      </w:r>
-      <w:r>
-        <w:rPr>
-          <w:noProof/>
-        </w:rPr>
-        <w:t>14</w:t>
-      </w:r>
-      <w:r>
-        <w:rPr>
-          <w:noProof/>
-        </w:rPr>
-        <w:fldChar w:fldCharType="end"/>
-      </w:r>
-      <w:r>
-        <w:t xml:space="preserve"> - Objective fitness and Rewards</w:t>
-      </w:r>
-    </w:p>
-    <w:p>
-      <w:r>
-        <w:t>Notice the objective fitness fails to reach 200, the maximum value possible</w:t>
-      </w:r>
-    </w:p>
-    <w:p>
-      <w:r>
-        <w:t>Design B 25 agents 50 iters, 10 dims 50=max value</w:t>
-      </w:r>
-    </w:p>
-    <w:p>
-      <w:r>
-        <w:drawing>
-          <wp:inline distT="0" distB="0" distL="0" distR="0" wp14:anchorId="6C9F97D1" wp14:editId="266ADA7E">
-            <wp:extent cx="4679950" cy="199390"/>
-            <wp:effectExtent l="0" t="0" r="6350" b="0"/>
-            <wp:docPr id="14" name="Picture 14"/>
-            <wp:cNvGraphicFramePr>
-              <a:graphicFrameLocks xmlns:a="http://schemas.openxmlformats.org/drawingml/2006/main" noChangeAspect="1"/>
-            </wp:cNvGraphicFramePr>
-            <a:graphic xmlns:a="http://schemas.openxmlformats.org/drawingml/2006/main">
-              <a:graphicData uri="http://schemas.openxmlformats.org/drawingml/2006/picture">
-                <pic:pic xmlns:pic="http://schemas.openxmlformats.org/drawingml/2006/picture">
-                  <pic:nvPicPr>
-                    <pic:cNvPr id="1" name=""/>
-                    <pic:cNvPicPr/>
-                  </pic:nvPicPr>
-                  <pic:blipFill>
-                    <a:blip r:embed="rId26"/>
-                    <a:stretch>
-                      <a:fillRect/>
-                    </a:stretch>
-                  </pic:blipFill>
-                  <pic:spPr>
-                    <a:xfrm>
-                      <a:off x="0" y="0"/>
-                      <a:ext cx="4679950" cy="199390"/>
-                    </a:xfrm>
-                    <a:prstGeom prst="rect">
-                      <a:avLst/>
-                    </a:prstGeom>
-                  </pic:spPr>
-                </pic:pic>
-              </a:graphicData>
-            </a:graphic>
-          </wp:inline>
-        </w:drawing>
-      </w:r>
-    </w:p>
-    <w:p>
-      <w:r>
-        <w:lastRenderedPageBreak/>
-        <w:drawing>
-          <wp:inline distT="0" distB="0" distL="0" distR="0" wp14:anchorId="21CA313B" wp14:editId="71D09125">
-            <wp:extent cx="4816993" cy="3600000"/>
-            <wp:effectExtent l="0" t="0" r="3175" b="635"/>
-            <wp:docPr id="15" name="Picture 15" descr="Chart, diagram&#10;&#10;Description automatically generated"/>
-            <wp:cNvGraphicFramePr>
-              <a:graphicFrameLocks xmlns:a="http://schemas.openxmlformats.org/drawingml/2006/main" noChangeAspect="1"/>
-            </wp:cNvGraphicFramePr>
-            <a:graphic xmlns:a="http://schemas.openxmlformats.org/drawingml/2006/main">
-              <a:graphicData uri="http://schemas.openxmlformats.org/drawingml/2006/picture">
-                <pic:pic xmlns:pic="http://schemas.openxmlformats.org/drawingml/2006/picture">
-                  <pic:nvPicPr>
-                    <pic:cNvPr id="15" name="Picture 15" descr="Chart, diagram&#10;&#10;Description automatically generated"/>
-                    <pic:cNvPicPr/>
-                  </pic:nvPicPr>
-                  <pic:blipFill>
-                    <a:blip r:embed="rId27"/>
-                    <a:stretch>
-                      <a:fillRect/>
-                    </a:stretch>
-                  </pic:blipFill>
-                  <pic:spPr>
-                    <a:xfrm>
-                      <a:off x="0" y="0"/>
-                      <a:ext cx="4816993" cy="3600000"/>
-                    </a:xfrm>
-                    <a:prstGeom prst="rect">
-                      <a:avLst/>
-                    </a:prstGeom>
-                  </pic:spPr>
-                </pic:pic>
-              </a:graphicData>
-            </a:graphic>
-          </wp:inline>
-        </w:drawing>
-      </w:r>
-    </w:p>
-    <w:p/>
-    <w:p/>
-    <w:p>
-      <w:pPr>
-        <w:tabs>
-          <w:tab w:val="left" w:pos="2190"/>
-        </w:tabs>
-      </w:pPr>
-      <w:r>
-        <w:tab/>
-      </w:r>
-    </w:p>
-    <w:p>
-      <w:pPr>
-        <w:tabs>
-          <w:tab w:val="left" w:pos="2190"/>
-        </w:tabs>
-      </w:pPr>
-    </w:p>
-    <w:p>
-      <w:pPr>
-        <w:tabs>
-          <w:tab w:val="left" w:pos="2190"/>
-        </w:tabs>
-      </w:pPr>
+        <w:spacing w:after="160" w:line="259" w:lineRule="auto"/>
+        <w:jc w:val="left"/>
+      </w:pPr>
+      <w:r>
+        <w:br w:type="page"/>
+      </w:r>
     </w:p>
     <w:p>
       <w:pPr>
         <w:pStyle w:val="Heading1"/>
       </w:pPr>
-      <w:bookmarkStart w:id="8" w:name="_Toc99962820"/>
+      <w:bookmarkStart w:id="9" w:name="_Toc100135490"/>
       <w:r>
         <w:lastRenderedPageBreak/>
         <w:t>Conclusion</w:t>
       </w:r>
-      <w:bookmarkEnd w:id="8"/>
+      <w:bookmarkEnd w:id="9"/>
     </w:p>
     <w:p>
       <w:r>
@@ -7781,12 +7613,12 @@
           <w:numId w:val="0"/>
         </w:numPr>
       </w:pPr>
-      <w:bookmarkStart w:id="9" w:name="_Toc99962821"/>
+      <w:bookmarkStart w:id="10" w:name="_Toc100135491"/>
       <w:r>
         <w:lastRenderedPageBreak/>
         <w:t>Appendix A</w:t>
       </w:r>
-      <w:bookmarkEnd w:id="9"/>
+      <w:bookmarkEnd w:id="10"/>
     </w:p>
     <w:p>
       <w:r>
@@ -7806,19 +7638,19 @@
           <w:numId w:val="0"/>
         </w:numPr>
       </w:pPr>
-      <w:bookmarkStart w:id="10" w:name="_Toc99962822"/>
+      <w:bookmarkStart w:id="11" w:name="_Toc100135492"/>
       <w:r>
         <w:lastRenderedPageBreak/>
         <w:t>Appendix B</w:t>
       </w:r>
-      <w:bookmarkEnd w:id="10"/>
+      <w:bookmarkEnd w:id="11"/>
     </w:p>
     <w:p>
       <w:r>
         <w:t>Donec felis sem, consectetur eu cursus ac, auctor sollicitudin velit. Sed hendrerit, metus et gravida vulputate, urna lacus facilisis neque, sed accumsan tellus nibh vel metus. Ut tempus felis neque, vitae rutrum ligula tristique sit amet. Morbi nec dui lectus. Ut fringilla orci in faucibus sodales. Integer dolor arcu, pellentesque a blandit non, volutpat vitae sem. Curabitur sit amet nunc tincidunt, mollis purus in, luctus eros.</w:t>
       </w:r>
     </w:p>
-    <w:bookmarkStart w:id="11" w:name="_Toc99962823" w:displacedByCustomXml="next"/>
+    <w:bookmarkStart w:id="12" w:name="_Toc100135493" w:displacedByCustomXml="next"/>
     <w:sdt>
       <w:sdtPr>
         <w:rPr>
@@ -7866,7 +7698,7 @@
         </w:p>
       </w:sdtContent>
     </w:sdt>
-    <w:bookmarkEnd w:id="11" w:displacedByCustomXml="prev"/>
+    <w:bookmarkEnd w:id="12" w:displacedByCustomXml="prev"/>
     <w:p>
       <w:pPr>
         <w:tabs>
@@ -8389,6 +8221,9 @@
         </w:tabs>
         <w:spacing w:after="0"/>
         <w:ind w:left="480" w:hanging="480"/>
+        <w:rPr>
+          <w:noProof/>
+        </w:rPr>
       </w:pPr>
       <w:r>
         <w:rPr>
@@ -8416,12 +8251,47 @@
         </w:rPr>
         <w:t>. pp. 200–218, 1995.</w:t>
       </w:r>
+    </w:p>
+    <w:p>
+      <w:pPr>
+        <w:tabs>
+          <w:tab w:val="left" w:pos="480"/>
+        </w:tabs>
+        <w:spacing w:after="0"/>
+        <w:ind w:left="480" w:hanging="480"/>
+      </w:pPr>
+      <w:r>
+        <w:rPr>
+          <w:noProof/>
+        </w:rPr>
+        <w:t>[16]</w:t>
+      </w:r>
+      <w:r>
+        <w:rPr>
+          <w:noProof/>
+        </w:rPr>
+        <w:tab/>
+        <w:t xml:space="preserve">J. Cartlidge and S. Bullock, “Combating coevolutionary disengagement by reducing parasite virulence,” </w:t>
+      </w:r>
+      <w:r>
+        <w:rPr>
+          <w:i/>
+          <w:noProof/>
+        </w:rPr>
+        <w:t>Evol. Comput.</w:t>
+      </w:r>
+      <w:r>
+        <w:rPr>
+          <w:noProof/>
+        </w:rPr>
+        <w:t>, vol. 12, no. 2, pp. 193–222, Summer 2004.</w:t>
+      </w:r>
       <w:r>
         <w:fldChar w:fldCharType="end"/>
       </w:r>
     </w:p>
     <w:sectPr>
-      <w:footerReference w:type="default" r:id="rId28"/>
+      <w:footerReference w:type="default" r:id="rId22"/>
       <w:pgSz w:w="11906" w:h="16838" w:code="9"/>
       <w:pgMar w:top="1418" w:right="2268" w:bottom="2268" w:left="2268" w:header="709" w:footer="709" w:gutter="0"/>
       <w:pgNumType w:start="1"/>
@@ -8607,27 +8477,14 @@
       <w:pStyle w:val="Header"/>
       <w:jc w:val="center"/>
     </w:pPr>
-    <w:r>
-      <w:fldChar w:fldCharType="begin"/>
-    </w:r>
-    <w:r>
-      <w:instrText xml:space="preserve"> STYLEREF  "Heading 1"  \* MERGEFORMAT </w:instrText>
-    </w:r>
-    <w:r>
-      <w:fldChar w:fldCharType="separate"/>
-    </w:r>
-    <w:r>
-      <w:rPr>
-        <w:noProof/>
-      </w:rPr>
-      <w:t>Appendix B</w:t>
-    </w:r>
-    <w:r>
-      <w:rPr>
-        <w:noProof/>
-      </w:rPr>
-      <w:fldChar w:fldCharType="end"/>
-    </w:r>
+    <w:fldSimple w:instr=" STYLEREF  &quot;Heading 1&quot;  \* MERGEFORMAT ">
+      <w:r>
+        <w:rPr>
+          <w:noProof/>
+        </w:rPr>
+        <w:t>Appendix A</w:t>
+      </w:r>
+    </w:fldSimple>
   </w:p>
   <w:p/>
 </w:hdr>
@@ -10523,6 +10380,7 @@
   <w:rsids>
     <w:rsidRoot w:val="0032550D"/>
     <w:rsid w:val="000226FB"/>
+    <w:rsid w:val="000B21B0"/>
     <w:rsid w:val="00131809"/>
     <w:rsid w:val="00190401"/>
     <w:rsid w:val="001A35C8"/>

</xml_diff>

<commit_message>
Writeup and plots for Experiment 2
</commit_message>
<xml_diff>
--- a/Writeup.docx
+++ b/Writeup.docx
@@ -1656,152 +1656,38 @@
           <w:tab w:val="right" w:leader="dot" w:pos="7360"/>
         </w:tabs>
       </w:pPr>
-      <w:r>
-        <w:fldChar w:fldCharType="begin"/>
-      </w:r>
-      <w:r>
-        <w:instrText xml:space="preserve"> TOC \h \z \c "Figure" </w:instrText>
-      </w:r>
-      <w:r>
-        <w:fldChar w:fldCharType="separate"/>
-      </w:r>
-      <w:hyperlink r:id="rId11" w:anchor="_Toc525300866" w:history="1">
-        <w:r>
-          <w:rPr>
-            <w:rStyle w:val="Hyperlink"/>
-            <w:b/>
-            <w:noProof/>
-          </w:rPr>
-          <w:t>Figure 1.</w:t>
-        </w:r>
-        <w:r>
-          <w:rPr>
-            <w:rStyle w:val="Hyperlink"/>
-            <w:b/>
-            <w:noProof/>
-          </w:rPr>
-          <w:t>000</w:t>
-        </w:r>
-        <w:r>
-          <w:rPr>
-            <w:rStyle w:val="Hyperlink"/>
-            <w:b/>
-            <w:noProof/>
-          </w:rPr>
-          <w:t>1</w:t>
-        </w:r>
-        <w:r>
-          <w:rPr>
-            <w:rStyle w:val="Hyperlink"/>
-            <w:noProof/>
-          </w:rPr>
-          <w:t>: A figure containing UoY logo and its caption.</w:t>
-        </w:r>
-        <w:r>
-          <w:rPr>
-            <w:noProof/>
-            <w:webHidden/>
-          </w:rPr>
-          <w:tab/>
-        </w:r>
-        <w:r>
-          <w:rPr>
-            <w:noProof/>
-            <w:webHidden/>
-          </w:rPr>
-          <w:fldChar w:fldCharType="begin"/>
-        </w:r>
-        <w:r>
-          <w:rPr>
-            <w:noProof/>
-            <w:webHidden/>
-          </w:rPr>
-          <w:instrText xml:space="preserve"> PAGEREF _Toc525300866 \h </w:instrText>
-        </w:r>
-        <w:r>
-          <w:rPr>
-            <w:noProof/>
-            <w:webHidden/>
-          </w:rPr>
-        </w:r>
-        <w:r>
-          <w:rPr>
-            <w:noProof/>
-            <w:webHidden/>
-          </w:rPr>
-          <w:fldChar w:fldCharType="separate"/>
-        </w:r>
-        <w:r>
-          <w:rPr>
-            <w:noProof/>
-            <w:webHidden/>
-          </w:rPr>
-          <w:t>2</w:t>
-        </w:r>
-        <w:r>
-          <w:rPr>
-            <w:noProof/>
-            <w:webHidden/>
-          </w:rPr>
-          <w:fldChar w:fldCharType="end"/>
-        </w:r>
-      </w:hyperlink>
-      <w:r>
-        <w:rPr>
-          <w:noProof/>
-        </w:rPr>
-        <w:fldChar w:fldCharType="end"/>
-      </w:r>
-    </w:p>
-    <w:p/>
-    <w:p>
-      <w:pPr>
-        <w:spacing w:line="259" w:lineRule="auto"/>
-        <w:jc w:val="left"/>
-      </w:pPr>
-      <w:r>
-        <w:br w:type="page"/>
-      </w:r>
-    </w:p>
-    <w:p>
-      <w:pPr>
-        <w:pStyle w:val="TOCTitles"/>
-      </w:pPr>
-      <w:r>
-        <w:lastRenderedPageBreak/>
-        <w:t>Table of Tables</w:t>
-      </w:r>
-    </w:p>
-    <w:p>
-      <w:pPr>
-        <w:rPr>
-          <w:rStyle w:val="IntenseReference"/>
-        </w:rPr>
-      </w:pPr>
-    </w:p>
-    <w:p>
-      <w:pPr>
-        <w:pStyle w:val="TableofFigures"/>
-        <w:tabs>
-          <w:tab w:val="right" w:leader="dot" w:pos="7360"/>
-        </w:tabs>
-      </w:pPr>
-      <w:fldSimple w:instr=" TOC \h \z \c &quot;Table&quot; ">
-        <w:hyperlink w:anchor="_Toc525300873" w:history="1">
+      <w:fldSimple w:instr=" TOC \h \z \c &quot;Figure&quot; ">
+        <w:hyperlink r:id="rId11" w:anchor="_Toc525300866" w:history="1">
           <w:r>
             <w:rPr>
               <w:rStyle w:val="Hyperlink"/>
               <w:b/>
               <w:noProof/>
             </w:rPr>
-            <w:t>Table 1.1</w:t>
+            <w:t>Figure 1.</w:t>
+          </w:r>
+          <w:r>
+            <w:rPr>
+              <w:rStyle w:val="Hyperlink"/>
+              <w:b/>
+              <w:noProof/>
+            </w:rPr>
+            <w:t>000</w:t>
+          </w:r>
+          <w:r>
+            <w:rPr>
+              <w:rStyle w:val="Hyperlink"/>
+              <w:b/>
+              <w:noProof/>
+            </w:rPr>
+            <w:t>1</w:t>
           </w:r>
           <w:r>
             <w:rPr>
               <w:rStyle w:val="Hyperlink"/>
               <w:noProof/>
             </w:rPr>
-            <w:t>: A table with its caption.</w:t>
+            <w:t>: A figure containing UoY logo and its caption.</w:t>
           </w:r>
           <w:r>
             <w:rPr>
@@ -1822,7 +1708,7 @@
               <w:noProof/>
               <w:webHidden/>
             </w:rPr>
-            <w:instrText xml:space="preserve"> PAGEREF _Toc525300873 \h </w:instrText>
+            <w:instrText xml:space="preserve"> PAGEREF _Toc525300866 \h </w:instrText>
           </w:r>
           <w:r>
             <w:rPr>
@@ -1854,6 +1740,120 @@
         </w:hyperlink>
       </w:fldSimple>
     </w:p>
+    <w:p/>
+    <w:p>
+      <w:pPr>
+        <w:spacing w:line="259" w:lineRule="auto"/>
+        <w:jc w:val="left"/>
+      </w:pPr>
+      <w:r>
+        <w:br w:type="page"/>
+      </w:r>
+    </w:p>
+    <w:p>
+      <w:pPr>
+        <w:pStyle w:val="TOCTitles"/>
+      </w:pPr>
+      <w:r>
+        <w:lastRenderedPageBreak/>
+        <w:t>Table of Tables</w:t>
+      </w:r>
+    </w:p>
+    <w:p>
+      <w:pPr>
+        <w:rPr>
+          <w:rStyle w:val="IntenseReference"/>
+        </w:rPr>
+      </w:pPr>
+    </w:p>
+    <w:p>
+      <w:pPr>
+        <w:pStyle w:val="TableofFigures"/>
+        <w:tabs>
+          <w:tab w:val="right" w:leader="dot" w:pos="7360"/>
+        </w:tabs>
+      </w:pPr>
+      <w:r>
+        <w:fldChar w:fldCharType="begin"/>
+      </w:r>
+      <w:r>
+        <w:instrText xml:space="preserve"> TOC \h \z \c "Table" </w:instrText>
+      </w:r>
+      <w:r>
+        <w:fldChar w:fldCharType="separate"/>
+      </w:r>
+      <w:hyperlink w:anchor="_Toc525300873" w:history="1">
+        <w:r>
+          <w:rPr>
+            <w:rStyle w:val="Hyperlink"/>
+            <w:b/>
+            <w:noProof/>
+          </w:rPr>
+          <w:t>Table 1.1</w:t>
+        </w:r>
+        <w:r>
+          <w:rPr>
+            <w:rStyle w:val="Hyperlink"/>
+            <w:noProof/>
+          </w:rPr>
+          <w:t>: A table with its caption.</w:t>
+        </w:r>
+        <w:r>
+          <w:rPr>
+            <w:noProof/>
+            <w:webHidden/>
+          </w:rPr>
+          <w:tab/>
+        </w:r>
+        <w:r>
+          <w:rPr>
+            <w:noProof/>
+            <w:webHidden/>
+          </w:rPr>
+          <w:fldChar w:fldCharType="begin"/>
+        </w:r>
+        <w:r>
+          <w:rPr>
+            <w:noProof/>
+            <w:webHidden/>
+          </w:rPr>
+          <w:instrText xml:space="preserve"> PAGEREF _Toc525300873 \h </w:instrText>
+        </w:r>
+        <w:r>
+          <w:rPr>
+            <w:noProof/>
+            <w:webHidden/>
+          </w:rPr>
+        </w:r>
+        <w:r>
+          <w:rPr>
+            <w:noProof/>
+            <w:webHidden/>
+          </w:rPr>
+          <w:fldChar w:fldCharType="separate"/>
+        </w:r>
+        <w:r>
+          <w:rPr>
+            <w:noProof/>
+            <w:webHidden/>
+          </w:rPr>
+          <w:t>2</w:t>
+        </w:r>
+        <w:r>
+          <w:rPr>
+            <w:noProof/>
+            <w:webHidden/>
+          </w:rPr>
+          <w:fldChar w:fldCharType="end"/>
+        </w:r>
+      </w:hyperlink>
+      <w:r>
+        <w:rPr>
+          <w:noProof/>
+        </w:rPr>
+        <w:fldChar w:fldCharType="end"/>
+      </w:r>
+    </w:p>
     <w:p>
       <w:pPr>
         <w:spacing w:after="160" w:line="259" w:lineRule="auto"/>
@@ -2286,7 +2286,71 @@
     </w:p>
     <w:p>
       <w:r>
-        <w:t>However, the method of Coevolution introduces 3 well researched and largely solved problems. The first is Cycling, whereby the agents may cycle over and over through a set of “optimal” agent types which lack transitivity, e.g. A&lt;B&lt;C, but C&lt;A, leading to a cycle over these 3 types without any progress. Another problem is a loss of gradient called Disengagement where one set of the population may dominate all others, thereby rendering it impossible for any meaningful change to be measured. Lastly is a loss of focus, where agents may focus entirely on an opponent’s weakness thereby leading to agents which don’t play to win the game, but to win against that specific opponent, creating weak, non-adaptive agents when challenged by other opponents.</w:t>
+        <w:t xml:space="preserve">However, the method of Coevolution introduces 3 well researched and largely solved problems. </w:t>
+      </w:r>
+    </w:p>
+    <w:p>
+      <w:r>
+        <w:t xml:space="preserve">The first is Cycling, whereby the agents may cycle over and over through a set of “optimal” agent types which lack transitivity, e.g. A&lt;B&lt;C, but C&lt;A, leading to a cycle over these 3 types without any progress. </w:t>
+      </w:r>
+    </w:p>
+    <w:p>
+      <w:r>
+        <w:t>Another problem is a loss of gradient called Disengagement where one set of the population may dominate all others, thereby rendering it impossible for any meaningful change to be measured</w:t>
+      </w:r>
+      <w:r>
+        <w:t xml:space="preserve">. </w:t>
+      </w:r>
+      <w:r>
+        <w:t>Disengagement/</w:t>
+      </w:r>
+      <w:r>
+        <w:t xml:space="preserve"> </w:t>
+      </w:r>
+      <w:r>
+        <w:t>disconnection occurs in Coevolution the Coevolutionary system decouples; when each population no longer “perturbs the other”, which results in the loss of feedback between the populations and the inability to compare populations’ fitness against one another.</w:t>
+      </w:r>
+      <w:r>
+        <w:fldChar w:fldCharType="begin" w:fldLock="1"/>
+      </w:r>
+      <w:r>
+        <w:instrText>ADDIN paperpile_citation &lt;clusterId&gt;D862R922N313K133&lt;/clusterId&gt;&lt;metadata&gt;&lt;citation&gt;&lt;id&gt;627ec1b9-9650-4463-8714-c0b17c0b7222&lt;/id&gt;&lt;/citation&gt;&lt;/metadata&gt;&lt;data&gt;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&lt;/data&gt; \* MERGEFORMAT</w:instrText>
+      </w:r>
+      <w:r>
+        <w:fldChar w:fldCharType="separate"/>
+      </w:r>
+      <w:r>
+        <w:rPr>
+          <w:noProof/>
+        </w:rPr>
+        <w:t>[16]</w:t>
+      </w:r>
+      <w:r>
+        <w:fldChar w:fldCharType="end"/>
+      </w:r>
+      <w:r>
+        <w:t xml:space="preserve">. </w:t>
+      </w:r>
+    </w:p>
+    <w:p>
+      <w:r>
+        <w:t>Lastly is a loss of focus</w:t>
+      </w:r>
+      <w:r>
+        <w:t xml:space="preserve"> called </w:t>
+      </w:r>
+      <w:r>
+        <w:t>F</w:t>
+      </w:r>
+      <w:r>
+        <w:t>ocusing</w:t>
+      </w:r>
+      <w:r>
+        <w:t xml:space="preserve">, where agents may focus entirely on an opponent’s weakness thereby leading to agents which don’t play to win the game, but to win against that specific opponent, </w:t>
+      </w:r>
+      <w:r>
+        <w:lastRenderedPageBreak/>
+        <w:t>creating weak, non-adaptive agents when challenged by other opponents.</w:t>
       </w:r>
       <w:r>
         <w:fldChar w:fldCharType="begin" w:fldLock="1"/>
@@ -5912,6 +5976,9 @@
         <w:t xml:space="preserve"> </w:t>
       </w:r>
       <w:r>
+        <w:rPr>
+          <w:noProof/>
+        </w:rPr>
         <w:drawing>
           <wp:inline distT="0" distB="0" distL="0" distR="0" wp14:anchorId="69CD1834" wp14:editId="2EE2F62D">
             <wp:extent cx="4680000" cy="2247290"/>
@@ -5956,14 +6023,27 @@
       <w:r>
         <w:t xml:space="preserve">Figure </w:t>
       </w:r>
-      <w:fldSimple w:instr=" SEQ Figure \* ARABIC ">
-        <w:r>
-          <w:rPr>
-            <w:noProof/>
-          </w:rPr>
-          <w:t>1</w:t>
-        </w:r>
-      </w:fldSimple>
+      <w:r>
+        <w:fldChar w:fldCharType="begin"/>
+      </w:r>
+      <w:r>
+        <w:instrText xml:space="preserve"> SEQ Figure \* ARABIC </w:instrText>
+      </w:r>
+      <w:r>
+        <w:fldChar w:fldCharType="separate"/>
+      </w:r>
+      <w:r>
+        <w:rPr>
+          <w:noProof/>
+        </w:rPr>
+        <w:t>1</w:t>
+      </w:r>
+      <w:r>
+        <w:rPr>
+          <w:noProof/>
+        </w:rPr>
+        <w:fldChar w:fldCharType="end"/>
+      </w:r>
       <w:r>
         <w:t xml:space="preserve"> </w:t>
       </w:r>
@@ -6232,14 +6312,27 @@
       <w:r>
         <w:t xml:space="preserve">Figure </w:t>
       </w:r>
-      <w:fldSimple w:instr=" SEQ Figure \* ARABIC ">
-        <w:r>
-          <w:rPr>
-            <w:noProof/>
-          </w:rPr>
-          <w:t>2</w:t>
-        </w:r>
-      </w:fldSimple>
+      <w:r>
+        <w:fldChar w:fldCharType="begin"/>
+      </w:r>
+      <w:r>
+        <w:instrText xml:space="preserve"> SEQ Figure \* ARABIC </w:instrText>
+      </w:r>
+      <w:r>
+        <w:fldChar w:fldCharType="separate"/>
+      </w:r>
+      <w:r>
+        <w:rPr>
+          <w:noProof/>
+        </w:rPr>
+        <w:t>2</w:t>
+      </w:r>
+      <w:r>
+        <w:rPr>
+          <w:noProof/>
+        </w:rPr>
+        <w:fldChar w:fldCharType="end"/>
+      </w:r>
       <w:r>
         <w:t xml:space="preserve"> </w:t>
       </w:r>
@@ -6372,6 +6465,9 @@
         <w:keepNext/>
       </w:pPr>
       <w:r>
+        <w:rPr>
+          <w:noProof/>
+        </w:rPr>
         <w:lastRenderedPageBreak/>
         <w:drawing>
           <wp:inline distT="0" distB="0" distL="0" distR="0" wp14:anchorId="1826BD94" wp14:editId="537D00D1">
@@ -6421,14 +6517,27 @@
       <w:r>
         <w:t xml:space="preserve">Figure </w:t>
       </w:r>
-      <w:fldSimple w:instr=" SEQ Figure \* ARABIC ">
-        <w:r>
-          <w:rPr>
-            <w:noProof/>
-          </w:rPr>
-          <w:t>3</w:t>
-        </w:r>
-      </w:fldSimple>
+      <w:r>
+        <w:fldChar w:fldCharType="begin"/>
+      </w:r>
+      <w:r>
+        <w:instrText xml:space="preserve"> SEQ Figure \* ARABIC </w:instrText>
+      </w:r>
+      <w:r>
+        <w:fldChar w:fldCharType="separate"/>
+      </w:r>
+      <w:r>
+        <w:rPr>
+          <w:noProof/>
+        </w:rPr>
+        <w:t>3</w:t>
+      </w:r>
+      <w:r>
+        <w:rPr>
+          <w:noProof/>
+        </w:rPr>
+        <w:fldChar w:fldCharType="end"/>
+      </w:r>
       <w:r>
         <w:t xml:space="preserve"> – </w:t>
       </w:r>
@@ -6447,6 +6556,9 @@
         <w:keepNext/>
       </w:pPr>
       <w:r>
+        <w:rPr>
+          <w:noProof/>
+        </w:rPr>
         <w:drawing>
           <wp:inline distT="0" distB="0" distL="0" distR="0" wp14:anchorId="484CDF0A" wp14:editId="2D7EE243">
             <wp:extent cx="4680000" cy="2263164"/>
@@ -6495,14 +6607,27 @@
       <w:r>
         <w:t xml:space="preserve">Figure </w:t>
       </w:r>
-      <w:fldSimple w:instr=" SEQ Figure \* ARABIC ">
-        <w:r>
-          <w:rPr>
-            <w:noProof/>
-          </w:rPr>
-          <w:t>4</w:t>
-        </w:r>
-      </w:fldSimple>
+      <w:r>
+        <w:fldChar w:fldCharType="begin"/>
+      </w:r>
+      <w:r>
+        <w:instrText xml:space="preserve"> SEQ Figure \* ARABIC </w:instrText>
+      </w:r>
+      <w:r>
+        <w:fldChar w:fldCharType="separate"/>
+      </w:r>
+      <w:r>
+        <w:rPr>
+          <w:noProof/>
+        </w:rPr>
+        <w:t>4</w:t>
+      </w:r>
+      <w:r>
+        <w:rPr>
+          <w:noProof/>
+        </w:rPr>
+        <w:fldChar w:fldCharType="end"/>
+      </w:r>
       <w:r>
         <w:t xml:space="preserve"> - </w:t>
       </w:r>
@@ -6711,6 +6836,9 @@
         <w:keepNext/>
       </w:pPr>
       <w:r>
+        <w:rPr>
+          <w:noProof/>
+        </w:rPr>
         <w:drawing>
           <wp:inline distT="0" distB="0" distL="0" distR="0" wp14:anchorId="4C21161F" wp14:editId="3358240A">
             <wp:extent cx="4679950" cy="2254250"/>
@@ -6755,14 +6883,27 @@
       <w:r>
         <w:t xml:space="preserve">Figure </w:t>
       </w:r>
-      <w:fldSimple w:instr=" SEQ Figure \* ARABIC ">
-        <w:r>
-          <w:rPr>
-            <w:noProof/>
-          </w:rPr>
-          <w:t>5</w:t>
-        </w:r>
-      </w:fldSimple>
+      <w:r>
+        <w:fldChar w:fldCharType="begin"/>
+      </w:r>
+      <w:r>
+        <w:instrText xml:space="preserve"> SEQ Figure \* ARABIC </w:instrText>
+      </w:r>
+      <w:r>
+        <w:fldChar w:fldCharType="separate"/>
+      </w:r>
+      <w:r>
+        <w:rPr>
+          <w:noProof/>
+        </w:rPr>
+        <w:t>5</w:t>
+      </w:r>
+      <w:r>
+        <w:rPr>
+          <w:noProof/>
+        </w:rPr>
+        <w:fldChar w:fldCharType="end"/>
+      </w:r>
       <w:r>
         <w:t xml:space="preserve"> - Average Subjective and Objective </w:t>
       </w:r>
@@ -6810,6 +6951,9 @@
         <w:keepNext/>
       </w:pPr>
       <w:r>
+        <w:rPr>
+          <w:noProof/>
+        </w:rPr>
         <w:drawing>
           <wp:inline distT="0" distB="0" distL="0" distR="0" wp14:anchorId="15F6AC17" wp14:editId="7401B61F">
             <wp:extent cx="4679950" cy="2254250"/>
@@ -6854,14 +6998,27 @@
       <w:r>
         <w:t xml:space="preserve">Figure </w:t>
       </w:r>
-      <w:fldSimple w:instr=" SEQ Figure \* ARABIC ">
-        <w:r>
-          <w:rPr>
-            <w:noProof/>
-          </w:rPr>
-          <w:t>6</w:t>
-        </w:r>
-      </w:fldSimple>
+      <w:r>
+        <w:fldChar w:fldCharType="begin"/>
+      </w:r>
+      <w:r>
+        <w:instrText xml:space="preserve"> SEQ Figure \* ARABIC </w:instrText>
+      </w:r>
+      <w:r>
+        <w:fldChar w:fldCharType="separate"/>
+      </w:r>
+      <w:r>
+        <w:rPr>
+          <w:noProof/>
+        </w:rPr>
+        <w:t>6</w:t>
+      </w:r>
+      <w:r>
+        <w:rPr>
+          <w:noProof/>
+        </w:rPr>
+        <w:fldChar w:fldCharType="end"/>
+      </w:r>
       <w:r>
         <w:t xml:space="preserve"> - Average Subjective and Objective Fitness over all iterations for Design B using Equation 1 and </w:t>
       </w:r>
@@ -6906,6 +7063,9 @@
         <w:keepNext/>
       </w:pPr>
       <w:r>
+        <w:rPr>
+          <w:noProof/>
+        </w:rPr>
         <w:lastRenderedPageBreak/>
         <w:drawing>
           <wp:inline distT="0" distB="0" distL="0" distR="0" wp14:anchorId="7F54FB39" wp14:editId="5C77D425">
@@ -6955,14 +7115,27 @@
       <w:r>
         <w:t xml:space="preserve">Figure </w:t>
       </w:r>
-      <w:fldSimple w:instr=" SEQ Figure \* ARABIC ">
-        <w:r>
-          <w:rPr>
-            <w:noProof/>
-          </w:rPr>
-          <w:t>7</w:t>
-        </w:r>
-      </w:fldSimple>
+      <w:r>
+        <w:fldChar w:fldCharType="begin"/>
+      </w:r>
+      <w:r>
+        <w:instrText xml:space="preserve"> SEQ Figure \* ARABIC </w:instrText>
+      </w:r>
+      <w:r>
+        <w:fldChar w:fldCharType="separate"/>
+      </w:r>
+      <w:r>
+        <w:rPr>
+          <w:noProof/>
+        </w:rPr>
+        <w:t>7</w:t>
+      </w:r>
+      <w:r>
+        <w:rPr>
+          <w:noProof/>
+        </w:rPr>
+        <w:fldChar w:fldCharType="end"/>
+      </w:r>
       <w:r>
         <w:t xml:space="preserve"> </w:t>
       </w:r>
@@ -6987,6 +7160,9 @@
         <w:keepNext/>
       </w:pPr>
       <w:r>
+        <w:rPr>
+          <w:noProof/>
+        </w:rPr>
         <w:drawing>
           <wp:inline distT="0" distB="0" distL="0" distR="0" wp14:anchorId="5B1490B8" wp14:editId="34EC6F42">
             <wp:extent cx="4679950" cy="2247265"/>
@@ -7031,14 +7207,27 @@
       <w:r>
         <w:t xml:space="preserve">Figure </w:t>
       </w:r>
-      <w:fldSimple w:instr=" SEQ Figure \* ARABIC ">
-        <w:r>
-          <w:rPr>
-            <w:noProof/>
-          </w:rPr>
-          <w:t>8</w:t>
-        </w:r>
-      </w:fldSimple>
+      <w:r>
+        <w:fldChar w:fldCharType="begin"/>
+      </w:r>
+      <w:r>
+        <w:instrText xml:space="preserve"> SEQ Figure \* ARABIC </w:instrText>
+      </w:r>
+      <w:r>
+        <w:fldChar w:fldCharType="separate"/>
+      </w:r>
+      <w:r>
+        <w:rPr>
+          <w:noProof/>
+        </w:rPr>
+        <w:t>8</w:t>
+      </w:r>
+      <w:r>
+        <w:rPr>
+          <w:noProof/>
+        </w:rPr>
+        <w:fldChar w:fldCharType="end"/>
+      </w:r>
       <w:r>
         <w:t xml:space="preserve"> </w:t>
       </w:r>
@@ -7256,121 +7445,79 @@
       <w:r>
         <w:t xml:space="preserve">. </w:t>
       </w:r>
-      <w:r>
-        <w:t>Disengagement</w:t>
-      </w:r>
-      <w:r>
-        <w:t>/</w:t>
+    </w:p>
+    <w:p>
+      <w:r>
+        <w:t xml:space="preserve">Disengagement is </w:t>
+      </w:r>
+      <w:r>
+        <w:t>discussed in the original minimal substrate paper</w:t>
+      </w:r>
+      <w:r>
+        <w:t xml:space="preserve">, </w:t>
+      </w:r>
+      <w:r>
+        <w:t xml:space="preserve">which </w:t>
+      </w:r>
+      <w:r>
+        <w:t xml:space="preserve">states the effect is only seen with low population sizes or low sample sizes </w:t>
+      </w:r>
+      <w:r>
+        <w:t>(the number of individuals an individual is compared against)</w:t>
+      </w:r>
+      <w:r>
+        <w:t>.</w:t>
       </w:r>
       <w:r>
         <w:t xml:space="preserve"> </w:t>
       </w:r>
       <w:r>
-        <w:t>disconnection</w:t>
+        <w:t xml:space="preserve">An extreme form of </w:t>
+      </w:r>
+      <w:r>
+        <w:t>disengagement</w:t>
+      </w:r>
+      <w:r>
+        <w:t xml:space="preserve"> can be seen in Figures 7 and 8</w:t>
+      </w:r>
+      <w:r>
+        <w:t>, as one individual dominates the other one</w:t>
+      </w:r>
+      <w:r>
+        <w:t xml:space="preserve">, resulting in the dominant individual </w:t>
+      </w:r>
+      <w:r>
+        <w:t xml:space="preserve">being unbeatable and providing no opportunity for the dominated individual to </w:t>
+      </w:r>
+      <w:r>
+        <w:t>learn to beat it.</w:t>
+      </w:r>
+    </w:p>
+    <w:p>
+      <w:pPr>
+        <w:pStyle w:val="Heading2"/>
+      </w:pPr>
+      <w:bookmarkStart w:id="8" w:name="_Toc100135489"/>
+      <w:r>
+        <w:t>Experiment 2 – Focusing</w:t>
+      </w:r>
+      <w:bookmarkEnd w:id="8"/>
+    </w:p>
+    <w:p>
+      <w:r>
+        <w:t>In these experiments I will be using Equation</w:t>
       </w:r>
       <w:r>
         <w:t xml:space="preserve"> </w:t>
       </w:r>
       <w:r>
-        <w:t xml:space="preserve">occurs </w:t>
-      </w:r>
-      <w:r>
-        <w:t xml:space="preserve">in Coevolution the Coevolutionary system decouples; </w:t>
-      </w:r>
-      <w:r>
-        <w:t xml:space="preserve">when </w:t>
-      </w:r>
-      <w:r>
-        <w:t>each population no longer “perturbs the other”, which results in the loss of feedback between the populations and the inability to compare populations’ fitness against one another.</w:t>
-      </w:r>
-      <w:r>
-        <w:fldChar w:fldCharType="begin" w:fldLock="1"/>
-      </w:r>
-      <w:r>
-        <w:instrText>ADDIN paperpile_citation &lt;clusterId&gt;D862R922N313K133&lt;/clusterId&gt;&lt;metadata&gt;&lt;citation&gt;&lt;id&gt;627ec1b9-9650-4463-8714-c0b17c0b7222&lt;/id&gt;&lt;/citation&gt;&lt;/metadata&gt;&lt;data&gt;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&lt;/data&gt; \* MERGEFORMAT</w:instrText>
-      </w:r>
-      <w:r>
-        <w:fldChar w:fldCharType="separate"/>
-      </w:r>
-      <w:r>
-        <w:rPr>
-          <w:noProof/>
-        </w:rPr>
-        <w:t>[16]</w:t>
-      </w:r>
-      <w:r>
-        <w:fldChar w:fldCharType="end"/>
-      </w:r>
-    </w:p>
-    <w:p>
-      <w:r>
-        <w:t xml:space="preserve">Disengagement is </w:t>
-      </w:r>
-      <w:r>
-        <w:t>discussed in the original minimal substrate paper</w:t>
-      </w:r>
-      <w:r>
-        <w:t xml:space="preserve">, </w:t>
-      </w:r>
-      <w:r>
-        <w:t xml:space="preserve">which </w:t>
-      </w:r>
-      <w:r>
-        <w:t xml:space="preserve">states the effect is only seen with low population sizes or low sample sizes </w:t>
-      </w:r>
-      <w:r>
-        <w:t>(the number of individuals an individual is compared against)</w:t>
+        <w:t>2</w:t>
       </w:r>
       <w:r>
         <w:t>.</w:t>
       </w:r>
       <w:r>
-        <w:t xml:space="preserve"> </w:t>
-      </w:r>
-      <w:r>
-        <w:t xml:space="preserve">An extreme form of </w:t>
-      </w:r>
-      <w:r>
-        <w:t>disengagement</w:t>
-      </w:r>
-      <w:r>
-        <w:t xml:space="preserve"> can be seen in Figures 7 and 8</w:t>
-      </w:r>
-      <w:r>
-        <w:t>, as one individual dominates the other one</w:t>
-      </w:r>
-      <w:r>
-        <w:t xml:space="preserve">, resulting in the dominant individual </w:t>
-      </w:r>
-      <w:r>
-        <w:t xml:space="preserve">being unbeatable and providing no opportunity for the dominated individual to </w:t>
-      </w:r>
-      <w:r>
-        <w:t>learn to beat it.</w:t>
-      </w:r>
-    </w:p>
-    <w:p>
-      <w:pPr>
-        <w:pStyle w:val="Heading2"/>
-      </w:pPr>
-      <w:bookmarkStart w:id="8" w:name="_Toc100135489"/>
-      <w:r>
-        <w:t>Experiment 2 – Focusing</w:t>
-      </w:r>
-      <w:bookmarkEnd w:id="8"/>
-    </w:p>
-    <w:p>
-      <w:r>
-        <w:t>In these experiments I will be using Equation</w:t>
-      </w:r>
-      <w:r>
-        <w:t xml:space="preserve"> </w:t>
-      </w:r>
-      <w:r>
-        <w:t>2</w:t>
-      </w:r>
-      <w:r>
-        <w:t>.</w:t>
+        <w:t xml:space="preserve"> The purpose of this experiment is to demonstrate the problem of focusing. </w:t>
       </w:r>
     </w:p>
     <w:p>
@@ -7407,12 +7554,24 @@
       <w:r>
         <w:t xml:space="preserve"> 2 dimensions with a maximum value of 100.</w:t>
       </w:r>
+      <w:r>
+        <w:t xml:space="preserve"> The objective fitness </w:t>
+      </w:r>
+      <w:r>
+        <w:t xml:space="preserve">here </w:t>
+      </w:r>
+      <w:r>
+        <w:t>is the sum of both dimensions.</w:t>
+      </w:r>
     </w:p>
     <w:p>
       <w:pPr>
         <w:keepNext/>
       </w:pPr>
       <w:r>
+        <w:rPr>
+          <w:noProof/>
+        </w:rPr>
         <w:drawing>
           <wp:inline distT="0" distB="0" distL="0" distR="0" wp14:anchorId="5B36CE2C" wp14:editId="32B03FF5">
             <wp:extent cx="4679950" cy="2260600"/>
@@ -7461,16 +7620,100 @@
       <w:r>
         <w:t xml:space="preserve">Figure </w:t>
       </w:r>
-      <w:fldSimple w:instr=" SEQ Figure \* ARABIC ">
-        <w:r>
-          <w:rPr>
-            <w:noProof/>
-          </w:rPr>
-          <w:t>9</w:t>
-        </w:r>
-      </w:fldSimple>
-      <w:r>
-        <w:t xml:space="preserve"> - Average Subjective and Objective Fitness of all iterations for Design B with Equation 2</w:t>
+      <w:r>
+        <w:fldChar w:fldCharType="begin"/>
+      </w:r>
+      <w:r>
+        <w:instrText xml:space="preserve"> SEQ Figure \* ARABIC </w:instrText>
+      </w:r>
+      <w:r>
+        <w:fldChar w:fldCharType="separate"/>
+      </w:r>
+      <w:r>
+        <w:rPr>
+          <w:noProof/>
+        </w:rPr>
+        <w:t>9</w:t>
+      </w:r>
+      <w:r>
+        <w:rPr>
+          <w:noProof/>
+        </w:rPr>
+        <w:fldChar w:fldCharType="end"/>
+      </w:r>
+      <w:r>
+        <w:t xml:space="preserve"> - Average Subjective and Objective Fitness </w:t>
+      </w:r>
+      <w:r>
+        <w:t xml:space="preserve">over </w:t>
+      </w:r>
+      <w:r>
+        <w:t>all iterations for Design B with Equation 2</w:t>
+      </w:r>
+    </w:p>
+    <w:p>
+      <w:r>
+        <w:t xml:space="preserve">Next, I </w:t>
+      </w:r>
+      <w:r>
+        <w:t>repeated the previous experiment by using</w:t>
+      </w:r>
+      <w:r>
+        <w:t xml:space="preserve"> </w:t>
+      </w:r>
+      <w:r>
+        <w:t xml:space="preserve">Design B </w:t>
+      </w:r>
+      <w:r>
+        <w:t xml:space="preserve">with </w:t>
+      </w:r>
+      <w:r>
+        <w:t xml:space="preserve">25 agents </w:t>
+      </w:r>
+      <w:r>
+        <w:t xml:space="preserve">for </w:t>
+      </w:r>
+      <w:r>
+        <w:t xml:space="preserve">50 </w:t>
+      </w:r>
+      <w:r>
+        <w:t>iterations</w:t>
+      </w:r>
+      <w:r>
+        <w:t xml:space="preserve">, </w:t>
+      </w:r>
+      <w:r>
+        <w:t>but this time</w:t>
+      </w:r>
+      <w:r>
+        <w:t xml:space="preserve"> every agent had </w:t>
+      </w:r>
+      <w:r>
+        <w:t xml:space="preserve">10 </w:t>
+      </w:r>
+      <w:r>
+        <w:t>dimensions where each dimension has a max scalar value of</w:t>
+      </w:r>
+      <w:r>
+        <w:t xml:space="preserve"> 50</w:t>
+      </w:r>
+      <w:r>
+        <w:t xml:space="preserve">, so that the max scalar value can be reached </w:t>
+      </w:r>
+      <w:r>
+        <w:t>in earlier generations</w:t>
+      </w:r>
+      <w:r>
+        <w:t>.</w:t>
+      </w:r>
+      <w:r>
+        <w:t xml:space="preserve"> The objective fitness is the sum of all </w:t>
+      </w:r>
+      <w:r>
+        <w:t xml:space="preserve">10 </w:t>
+      </w:r>
+      <w:r>
+        <w:t>dimensions.</w:t>
       </w:r>
     </w:p>
     <w:p>
@@ -7478,64 +7721,12 @@
         <w:keepNext/>
       </w:pPr>
       <w:r>
-        <w:t>Notice the objective fitness fails to reach 200, the maximum value possible</w:t>
-      </w:r>
-      <w:r>
-        <w:t xml:space="preserve"> (WRITE MORE)</w:t>
-      </w:r>
-    </w:p>
-    <w:p>
-      <w:r>
-        <w:t xml:space="preserve">Next, I ran </w:t>
-      </w:r>
-      <w:r>
-        <w:t xml:space="preserve">Design B </w:t>
-      </w:r>
-      <w:r>
-        <w:t xml:space="preserve">with </w:t>
-      </w:r>
-      <w:r>
-        <w:t xml:space="preserve">25 agents </w:t>
-      </w:r>
-      <w:r>
-        <w:t xml:space="preserve">for </w:t>
-      </w:r>
-      <w:r>
-        <w:t xml:space="preserve">50 </w:t>
-      </w:r>
-      <w:r>
-        <w:t>iterations</w:t>
-      </w:r>
-      <w:r>
-        <w:t xml:space="preserve">, </w:t>
-      </w:r>
-      <w:r>
-        <w:t xml:space="preserve">where every agent had </w:t>
-      </w:r>
-      <w:r>
-        <w:t xml:space="preserve">10 </w:t>
-      </w:r>
-      <w:r>
-        <w:t>dimensions where each dimension has a max scalar value of</w:t>
-      </w:r>
-      <w:r>
-        <w:t xml:space="preserve"> 50</w:t>
-      </w:r>
-      <w:r>
-        <w:t>.</w:t>
-      </w:r>
-    </w:p>
-    <w:p/>
-    <w:p>
-      <w:pPr>
-        <w:keepNext/>
-      </w:pPr>
-      <w:r>
+        <w:lastRenderedPageBreak/>
         <w:drawing>
-          <wp:inline distT="0" distB="0" distL="0" distR="0" wp14:anchorId="3EEB4222" wp14:editId="117EB0D2">
+          <wp:inline distT="0" distB="0" distL="0" distR="0" wp14:anchorId="5EFA24F5" wp14:editId="1278C002">
             <wp:extent cx="4679950" cy="2244725"/>
             <wp:effectExtent l="0" t="0" r="6350" b="3175"/>
-            <wp:docPr id="26" name="Picture 26" descr="Diagram&#10;&#10;Description automatically generated"/>
+            <wp:docPr id="2" name="Picture 2" descr="Diagram, shape&#10;&#10;Description automatically generated"/>
             <wp:cNvGraphicFramePr>
               <a:graphicFrameLocks xmlns:a="http://schemas.openxmlformats.org/drawingml/2006/main" noChangeAspect="1"/>
             </wp:cNvGraphicFramePr>
@@ -7543,7 +7734,7 @@
               <a:graphicData uri="http://schemas.openxmlformats.org/drawingml/2006/picture">
                 <pic:pic xmlns:pic="http://schemas.openxmlformats.org/drawingml/2006/picture">
                   <pic:nvPicPr>
-                    <pic:cNvPr id="26" name="Picture 26" descr="Diagram&#10;&#10;Description automatically generated"/>
+                    <pic:cNvPr id="2" name="Picture 2" descr="Diagram, shape&#10;&#10;Description automatically generated"/>
                     <pic:cNvPicPr/>
                   </pic:nvPicPr>
                   <pic:blipFill>
@@ -7566,6 +7757,315 @@
             </a:graphic>
           </wp:inline>
         </w:drawing>
+      </w:r>
+    </w:p>
+    <w:p>
+      <w:pPr>
+        <w:pStyle w:val="Caption"/>
+        <w:rPr>
+          <w:noProof/>
+        </w:rPr>
+      </w:pPr>
+      <w:r>
+        <w:t xml:space="preserve">Figure </w:t>
+      </w:r>
+      <w:fldSimple w:instr=" SEQ Figure \* ARABIC ">
+        <w:r>
+          <w:rPr>
+            <w:noProof/>
+          </w:rPr>
+          <w:t>10</w:t>
+        </w:r>
+      </w:fldSimple>
+      <w:r>
+        <w:t xml:space="preserve"> </w:t>
+      </w:r>
+      <w:r>
+        <w:t>- Average Subjective and Objective Fitness over all iterations for Design B with Equation 2</w:t>
+      </w:r>
+      <w:r>
+        <w:rPr>
+          <w:noProof/>
+        </w:rPr>
+        <w:t>, where agents have 10 dimensions</w:t>
+      </w:r>
+    </w:p>
+    <w:p>
+      <w:pPr>
+        <w:keepNext/>
+      </w:pPr>
+      <w:r>
+        <w:drawing>
+          <wp:inline distT="0" distB="0" distL="0" distR="0" wp14:anchorId="1AECD03C" wp14:editId="77A4F94D">
+            <wp:extent cx="4679950" cy="2258060"/>
+            <wp:effectExtent l="0" t="0" r="6350" b="8890"/>
+            <wp:docPr id="5" name="Picture 5" descr="Diagram&#10;&#10;Description automatically generated"/>
+            <wp:cNvGraphicFramePr>
+              <a:graphicFrameLocks xmlns:a="http://schemas.openxmlformats.org/drawingml/2006/main" noChangeAspect="1"/>
+            </wp:cNvGraphicFramePr>
+            <a:graphic xmlns:a="http://schemas.openxmlformats.org/drawingml/2006/main">
+              <a:graphicData uri="http://schemas.openxmlformats.org/drawingml/2006/picture">
+                <pic:pic xmlns:pic="http://schemas.openxmlformats.org/drawingml/2006/picture">
+                  <pic:nvPicPr>
+                    <pic:cNvPr id="5" name="Picture 5" descr="Diagram&#10;&#10;Description automatically generated"/>
+                    <pic:cNvPicPr/>
+                  </pic:nvPicPr>
+                  <pic:blipFill>
+                    <a:blip r:embed="rId22"/>
+                    <a:stretch>
+                      <a:fillRect/>
+                    </a:stretch>
+                  </pic:blipFill>
+                  <pic:spPr>
+                    <a:xfrm>
+                      <a:off x="0" y="0"/>
+                      <a:ext cx="4679950" cy="2258060"/>
+                    </a:xfrm>
+                    <a:prstGeom prst="rect">
+                      <a:avLst/>
+                    </a:prstGeom>
+                  </pic:spPr>
+                </pic:pic>
+              </a:graphicData>
+            </a:graphic>
+          </wp:inline>
+        </w:drawing>
+      </w:r>
+    </w:p>
+    <w:p>
+      <w:pPr>
+        <w:pStyle w:val="Caption"/>
+      </w:pPr>
+      <w:r>
+        <w:t xml:space="preserve">Figure </w:t>
+      </w:r>
+      <w:fldSimple w:instr=" SEQ Figure \* ARABIC ">
+        <w:r>
+          <w:rPr>
+            <w:noProof/>
+          </w:rPr>
+          <w:t>11</w:t>
+        </w:r>
+      </w:fldSimple>
+      <w:r>
+        <w:t xml:space="preserve"> </w:t>
+      </w:r>
+      <w:r>
+        <w:t>- Subjective Fitness</w:t>
+      </w:r>
+      <w:r>
+        <w:t xml:space="preserve"> and Scalar </w:t>
+      </w:r>
+      <w:r>
+        <w:t>V</w:t>
+      </w:r>
+      <w:r>
+        <w:t>alues</w:t>
+      </w:r>
+      <w:r>
+        <w:t xml:space="preserve"> in the final iteration</w:t>
+      </w:r>
+      <w:r>
+        <w:t xml:space="preserve"> for Design B with Equation 2, where agents have 10 dimensions</w:t>
+      </w:r>
+    </w:p>
+    <w:p>
+      <w:pPr>
+        <w:keepNext/>
+      </w:pPr>
+      <w:r>
+        <w:t>In both Figures 9 and 10, every individual failed to even come close to the maximum possible objective fitness values of 200 and 500 respectively</w:t>
+      </w:r>
+      <w:r>
+        <w:t xml:space="preserve">. </w:t>
+      </w:r>
+      <w:r>
+        <w:t xml:space="preserve">The issue here is that only a single dimension is relevant </w:t>
+      </w:r>
+      <w:r>
+        <w:t>in comparisons</w:t>
+      </w:r>
+      <w:r>
+        <w:t>, and only a single dimension can be increased at a time</w:t>
+      </w:r>
+      <w:r>
+        <w:t>.</w:t>
+      </w:r>
+      <w:r>
+        <w:t xml:space="preserve"> </w:t>
+      </w:r>
+      <w:r>
+        <w:t>The consequences of which</w:t>
+      </w:r>
+      <w:r>
+        <w:t xml:space="preserve"> can be observed in Figure 11.</w:t>
+      </w:r>
+    </w:p>
+    <w:p>
+      <w:pPr>
+        <w:keepNext/>
+      </w:pPr>
+      <w:r>
+        <w:t>In Figure 11,</w:t>
+      </w:r>
+      <w:r>
+        <w:t xml:space="preserve"> </w:t>
+      </w:r>
+      <w:r>
+        <w:t>most individuals will increase a single dimension to the maximum value of 50</w:t>
+      </w:r>
+      <w:r>
+        <w:t xml:space="preserve"> in an attempt to</w:t>
+      </w:r>
+      <w:r>
+        <w:t xml:space="preserve"> </w:t>
+      </w:r>
+      <w:r>
+        <w:t>capitalise on</w:t>
+      </w:r>
+      <w:r>
+        <w:t xml:space="preserve"> </w:t>
+      </w:r>
+      <w:r>
+        <w:t xml:space="preserve">every other </w:t>
+      </w:r>
+      <w:r>
+        <w:t>individual’s weakness</w:t>
+      </w:r>
+      <w:r>
+        <w:t>;</w:t>
+      </w:r>
+      <w:r>
+        <w:t xml:space="preserve"> that the </w:t>
+      </w:r>
+      <w:r>
+        <w:t>most distinct dimensions are the ones compared</w:t>
+      </w:r>
+      <w:r>
+        <w:t xml:space="preserve">, which allows </w:t>
+      </w:r>
+      <w:r>
+        <w:t>individuals which increase a single dimension to the maximum to use that dimension as the compar</w:t>
+      </w:r>
+      <w:r>
+        <w:t>ing dimension</w:t>
+      </w:r>
+      <w:r>
+        <w:t>, ensuring victory</w:t>
+      </w:r>
+      <w:r>
+        <w:t>.</w:t>
+      </w:r>
+      <w:r>
+        <w:t xml:space="preserve"> This leads to </w:t>
+      </w:r>
+      <w:r>
+        <w:t xml:space="preserve">very brittle and </w:t>
+      </w:r>
+      <w:r>
+        <w:t xml:space="preserve">non-generalist </w:t>
+      </w:r>
+      <w:r>
+        <w:t>individuals</w:t>
+      </w:r>
+      <w:r>
+        <w:t xml:space="preserve"> </w:t>
+      </w:r>
+      <w:r>
+        <w:t xml:space="preserve">which wouldn’t compete well against </w:t>
+      </w:r>
+      <w:r>
+        <w:t xml:space="preserve">other individuals trained in other environments with different </w:t>
+      </w:r>
+      <w:r>
+        <w:t>individuals</w:t>
+      </w:r>
+      <w:r>
+        <w:t>.</w:t>
+      </w:r>
+      <w:r>
+        <w:t xml:space="preserve"> Some individuals do attempt to generalise </w:t>
+      </w:r>
+      <w:r>
+        <w:t xml:space="preserve"> and increase their other </w:t>
+      </w:r>
+      <w:r>
+        <w:lastRenderedPageBreak/>
+        <w:t>dimensions</w:t>
+      </w:r>
+      <w:r>
+        <w:t xml:space="preserve"> as well, and these individuals are the ones which maintain a high subjective fitness.</w:t>
+      </w:r>
+    </w:p>
+    <w:p>
+      <w:pPr>
+        <w:keepNext/>
+      </w:pPr>
+      <w:r>
+        <w:t xml:space="preserve">One key difference </w:t>
+      </w:r>
+      <w:r>
+        <w:t xml:space="preserve">between </w:t>
+      </w:r>
+      <w:r>
+        <w:t xml:space="preserve">this implementation and the original minimal substrate paper’s implementation is that the original </w:t>
+      </w:r>
+      <w:r>
+        <w:t xml:space="preserve">had a mutation bias that causes </w:t>
+      </w:r>
+      <w:r>
+        <w:t>dimensions to naturally drift towards</w:t>
+      </w:r>
+      <w:r>
+        <w:t xml:space="preserve"> </w:t>
+      </w:r>
+      <w:r>
+        <w:t>half of the maximum scalar value.</w:t>
+      </w:r>
+      <w:r>
+        <w:t xml:space="preserve"> This is missing from my implementation </w:t>
+      </w:r>
+      <w:r>
+        <w:t>as RL doesn’t have mutation biases, as agents develop and learn differently.</w:t>
+      </w:r>
+      <w:r>
+        <w:t xml:space="preserve"> As such, </w:t>
+      </w:r>
+      <w:r>
+        <w:t xml:space="preserve">individuals do not “forget” </w:t>
+      </w:r>
+      <w:r>
+        <w:t>previously learned skills</w:t>
+      </w:r>
+      <w:r>
+        <w:t xml:space="preserve"> </w:t>
+      </w:r>
+      <w:r>
+        <w:t>(such as a dimension being increased to the maximum, but then drifting back to the midpoint of 25</w:t>
+      </w:r>
+      <w:r>
+        <w:t xml:space="preserve">). </w:t>
+      </w:r>
+      <w:r>
+        <w:t>D</w:t>
+      </w:r>
+      <w:r>
+        <w:t xml:space="preserve">espite this </w:t>
+      </w:r>
+      <w:r>
+        <w:t xml:space="preserve">difference however, the issue </w:t>
+      </w:r>
+      <w:r>
+        <w:t>of focusing can still be observed.</w:t>
+      </w:r>
+    </w:p>
+    <w:p>
+      <w:pPr>
+        <w:spacing w:after="160" w:line="259" w:lineRule="auto"/>
+        <w:jc w:val="left"/>
+      </w:pPr>
+      <w:r>
+        <w:t>(SAY SOMETHING ABOUT HOF?)</w:t>
       </w:r>
     </w:p>
     <w:p>
@@ -8291,7 +8791,7 @@
       </w:r>
     </w:p>
     <w:sectPr>
-      <w:footerReference w:type="default" r:id="rId22"/>
+      <w:footerReference w:type="default" r:id="rId23"/>
       <w:pgSz w:w="11906" w:h="16838" w:code="9"/>
       <w:pgMar w:top="1418" w:right="2268" w:bottom="2268" w:left="2268" w:header="709" w:footer="709" w:gutter="0"/>
       <w:pgNumType w:start="1"/>
@@ -8477,14 +8977,27 @@
       <w:pStyle w:val="Header"/>
       <w:jc w:val="center"/>
     </w:pPr>
-    <w:fldSimple w:instr=" STYLEREF  &quot;Heading 1&quot;  \* MERGEFORMAT ">
-      <w:r>
-        <w:rPr>
-          <w:noProof/>
-        </w:rPr>
-        <w:t>Appendix A</w:t>
-      </w:r>
-    </w:fldSimple>
+    <w:r>
+      <w:fldChar w:fldCharType="begin"/>
+    </w:r>
+    <w:r>
+      <w:instrText xml:space="preserve"> STYLEREF  "Heading 1"  \* MERGEFORMAT </w:instrText>
+    </w:r>
+    <w:r>
+      <w:fldChar w:fldCharType="separate"/>
+    </w:r>
+    <w:r>
+      <w:rPr>
+        <w:noProof/>
+      </w:rPr>
+      <w:t>Appendix A</w:t>
+    </w:r>
+    <w:r>
+      <w:rPr>
+        <w:noProof/>
+      </w:rPr>
+      <w:fldChar w:fldCharType="end"/>
+    </w:r>
   </w:p>
   <w:p/>
 </w:hdr>
@@ -8797,13 +9310,13 @@
       </w:pPr>
     </w:lvl>
   </w:abstractNum>
-  <w:num w:numId="1">
+  <w:num w:numId="1" w16cid:durableId="1391999332">
     <w:abstractNumId w:val="0"/>
   </w:num>
-  <w:num w:numId="2">
+  <w:num w:numId="2" w16cid:durableId="947542921">
     <w:abstractNumId w:val="1"/>
   </w:num>
-  <w:num w:numId="3">
+  <w:num w:numId="3" w16cid:durableId="54009713">
     <w:abstractNumId w:val="2"/>
   </w:num>
 </w:numbering>
@@ -10426,6 +10939,7 @@
     <w:rsid w:val="00BE255F"/>
     <w:rsid w:val="00BE2D21"/>
     <w:rsid w:val="00C37A54"/>
+    <w:rsid w:val="00C729C5"/>
     <w:rsid w:val="00C84AD9"/>
     <w:rsid w:val="00C94039"/>
     <w:rsid w:val="00D72FC9"/>
@@ -10435,6 +10949,7 @@
     <w:rsid w:val="00DD2C05"/>
     <w:rsid w:val="00DD68FD"/>
     <w:rsid w:val="00E20F16"/>
+    <w:rsid w:val="00E4350C"/>
     <w:rsid w:val="00EF4E21"/>
     <w:rsid w:val="00F644F3"/>
     <w:rsid w:val="00F64CE3"/>

</xml_diff>

<commit_message>
Introduction from Literature review
</commit_message>
<xml_diff>
--- a/Writeup.docx
+++ b/Writeup.docx
@@ -523,7 +523,7 @@
           <w:r>
             <w:fldChar w:fldCharType="separate"/>
           </w:r>
-          <w:hyperlink w:anchor="_Toc100135481" w:history="1">
+          <w:hyperlink w:anchor="_Toc100571105" w:history="1">
             <w:r>
               <w:rPr>
                 <w:rStyle w:val="Hyperlink"/>
@@ -550,7 +550,7 @@
                 <w:noProof/>
                 <w:webHidden/>
               </w:rPr>
-              <w:instrText xml:space="preserve"> PAGEREF _Toc100135481 \h </w:instrText>
+              <w:instrText xml:space="preserve"> PAGEREF _Toc100571105 \h </w:instrText>
             </w:r>
             <w:r>
               <w:rPr>
@@ -596,7 +596,7 @@
               <w:lang w:eastAsia="ko-KR"/>
             </w:rPr>
           </w:pPr>
-          <w:hyperlink w:anchor="_Toc100135482" w:history="1">
+          <w:hyperlink w:anchor="_Toc100571106" w:history="1">
             <w:r>
               <w:rPr>
                 <w:rStyle w:val="Hyperlink"/>
@@ -640,7 +640,7 @@
                 <w:noProof/>
                 <w:webHidden/>
               </w:rPr>
-              <w:instrText xml:space="preserve"> PAGEREF _Toc100135482 \h </w:instrText>
+              <w:instrText xml:space="preserve"> PAGEREF _Toc100571106 \h </w:instrText>
             </w:r>
             <w:r>
               <w:rPr>
@@ -686,7 +686,7 @@
               <w:lang w:eastAsia="ko-KR"/>
             </w:rPr>
           </w:pPr>
-          <w:hyperlink w:anchor="_Toc100135483" w:history="1">
+          <w:hyperlink w:anchor="_Toc100571107" w:history="1">
             <w:r>
               <w:rPr>
                 <w:rStyle w:val="Hyperlink"/>
@@ -730,7 +730,7 @@
                 <w:noProof/>
                 <w:webHidden/>
               </w:rPr>
-              <w:instrText xml:space="preserve"> PAGEREF _Toc100135483 \h </w:instrText>
+              <w:instrText xml:space="preserve"> PAGEREF _Toc100571107 \h </w:instrText>
             </w:r>
             <w:r>
               <w:rPr>
@@ -776,7 +776,7 @@
               <w:lang w:eastAsia="ko-KR"/>
             </w:rPr>
           </w:pPr>
-          <w:hyperlink w:anchor="_Toc100135484" w:history="1">
+          <w:hyperlink w:anchor="_Toc100571108" w:history="1">
             <w:r>
               <w:rPr>
                 <w:rStyle w:val="Hyperlink"/>
@@ -820,7 +820,7 @@
                 <w:noProof/>
                 <w:webHidden/>
               </w:rPr>
-              <w:instrText xml:space="preserve"> PAGEREF _Toc100135484 \h </w:instrText>
+              <w:instrText xml:space="preserve"> PAGEREF _Toc100571108 \h </w:instrText>
             </w:r>
             <w:r>
               <w:rPr>
@@ -840,7 +840,7 @@
                 <w:noProof/>
                 <w:webHidden/>
               </w:rPr>
-              <w:t>4</w:t>
+              <w:t>5</w:t>
             </w:r>
             <w:r>
               <w:rPr>
@@ -866,7 +866,7 @@
               <w:lang w:eastAsia="ko-KR"/>
             </w:rPr>
           </w:pPr>
-          <w:hyperlink w:anchor="_Toc100135485" w:history="1">
+          <w:hyperlink w:anchor="_Toc100571109" w:history="1">
             <w:r>
               <w:rPr>
                 <w:rStyle w:val="Hyperlink"/>
@@ -910,7 +910,7 @@
                 <w:noProof/>
                 <w:webHidden/>
               </w:rPr>
-              <w:instrText xml:space="preserve"> PAGEREF _Toc100135485 \h </w:instrText>
+              <w:instrText xml:space="preserve"> PAGEREF _Toc100571109 \h </w:instrText>
             </w:r>
             <w:r>
               <w:rPr>
@@ -930,7 +930,7 @@
                 <w:noProof/>
                 <w:webHidden/>
               </w:rPr>
-              <w:t>4</w:t>
+              <w:t>5</w:t>
             </w:r>
             <w:r>
               <w:rPr>
@@ -956,7 +956,7 @@
               <w:lang w:eastAsia="ko-KR"/>
             </w:rPr>
           </w:pPr>
-          <w:hyperlink w:anchor="_Toc100135486" w:history="1">
+          <w:hyperlink w:anchor="_Toc100571110" w:history="1">
             <w:r>
               <w:rPr>
                 <w:rStyle w:val="Hyperlink"/>
@@ -979,6 +979,96 @@
                 <w:rStyle w:val="Hyperlink"/>
                 <w:noProof/>
               </w:rPr>
+              <w:t>Objective fitness and subjective fitness</w:t>
+            </w:r>
+            <w:r>
+              <w:rPr>
+                <w:noProof/>
+                <w:webHidden/>
+              </w:rPr>
+              <w:tab/>
+            </w:r>
+            <w:r>
+              <w:rPr>
+                <w:noProof/>
+                <w:webHidden/>
+              </w:rPr>
+              <w:fldChar w:fldCharType="begin"/>
+            </w:r>
+            <w:r>
+              <w:rPr>
+                <w:noProof/>
+                <w:webHidden/>
+              </w:rPr>
+              <w:instrText xml:space="preserve"> PAGEREF _Toc100571110 \h </w:instrText>
+            </w:r>
+            <w:r>
+              <w:rPr>
+                <w:noProof/>
+                <w:webHidden/>
+              </w:rPr>
+            </w:r>
+            <w:r>
+              <w:rPr>
+                <w:noProof/>
+                <w:webHidden/>
+              </w:rPr>
+              <w:fldChar w:fldCharType="separate"/>
+            </w:r>
+            <w:r>
+              <w:rPr>
+                <w:noProof/>
+                <w:webHidden/>
+              </w:rPr>
+              <w:t>6</w:t>
+            </w:r>
+            <w:r>
+              <w:rPr>
+                <w:noProof/>
+                <w:webHidden/>
+              </w:rPr>
+              <w:fldChar w:fldCharType="end"/>
+            </w:r>
+          </w:hyperlink>
+        </w:p>
+        <w:p>
+          <w:pPr>
+            <w:pStyle w:val="TOC2"/>
+            <w:tabs>
+              <w:tab w:val="left" w:pos="660"/>
+              <w:tab w:val="right" w:leader="dot" w:pos="7360"/>
+            </w:tabs>
+            <w:rPr>
+              <w:rFonts w:asciiTheme="minorHAnsi" w:eastAsiaTheme="minorEastAsia" w:hAnsiTheme="minorHAnsi"/>
+              <w:b w:val="0"/>
+              <w:noProof/>
+              <w:sz w:val="22"/>
+              <w:lang w:eastAsia="ko-KR"/>
+            </w:rPr>
+          </w:pPr>
+          <w:hyperlink w:anchor="_Toc100571111" w:history="1">
+            <w:r>
+              <w:rPr>
+                <w:rStyle w:val="Hyperlink"/>
+                <w:noProof/>
+              </w:rPr>
+              <w:t>3.3</w:t>
+            </w:r>
+            <w:r>
+              <w:rPr>
+                <w:rFonts w:asciiTheme="minorHAnsi" w:eastAsiaTheme="minorEastAsia" w:hAnsiTheme="minorHAnsi"/>
+                <w:b w:val="0"/>
+                <w:noProof/>
+                <w:sz w:val="22"/>
+                <w:lang w:eastAsia="ko-KR"/>
+              </w:rPr>
+              <w:tab/>
+            </w:r>
+            <w:r>
+              <w:rPr>
+                <w:rStyle w:val="Hyperlink"/>
+                <w:noProof/>
+              </w:rPr>
               <w:t>Experimental Setup</w:t>
             </w:r>
             <w:r>
@@ -1000,7 +1090,7 @@
                 <w:noProof/>
                 <w:webHidden/>
               </w:rPr>
-              <w:instrText xml:space="preserve"> PAGEREF _Toc100135486 \h </w:instrText>
+              <w:instrText xml:space="preserve"> PAGEREF _Toc100571111 \h </w:instrText>
             </w:r>
             <w:r>
               <w:rPr>
@@ -1020,7 +1110,7 @@
                 <w:noProof/>
                 <w:webHidden/>
               </w:rPr>
-              <w:t>5</w:t>
+              <w:t>7</w:t>
             </w:r>
             <w:r>
               <w:rPr>
@@ -1046,7 +1136,7 @@
               <w:lang w:eastAsia="ko-KR"/>
             </w:rPr>
           </w:pPr>
-          <w:hyperlink w:anchor="_Toc100135487" w:history="1">
+          <w:hyperlink w:anchor="_Toc100571112" w:history="1">
             <w:r>
               <w:rPr>
                 <w:rStyle w:val="Hyperlink"/>
@@ -1090,7 +1180,7 @@
                 <w:noProof/>
                 <w:webHidden/>
               </w:rPr>
-              <w:instrText xml:space="preserve"> PAGEREF _Toc100135487 \h </w:instrText>
+              <w:instrText xml:space="preserve"> PAGEREF _Toc100571112 \h </w:instrText>
             </w:r>
             <w:r>
               <w:rPr>
@@ -1110,7 +1200,7 @@
                 <w:noProof/>
                 <w:webHidden/>
               </w:rPr>
-              <w:t>9</w:t>
+              <w:t>11</w:t>
             </w:r>
             <w:r>
               <w:rPr>
@@ -1136,7 +1226,7 @@
               <w:lang w:eastAsia="ko-KR"/>
             </w:rPr>
           </w:pPr>
-          <w:hyperlink w:anchor="_Toc100135488" w:history="1">
+          <w:hyperlink w:anchor="_Toc100571113" w:history="1">
             <w:r>
               <w:rPr>
                 <w:rStyle w:val="Hyperlink"/>
@@ -1180,7 +1270,7 @@
                 <w:noProof/>
                 <w:webHidden/>
               </w:rPr>
-              <w:instrText xml:space="preserve"> PAGEREF _Toc100135488 \h </w:instrText>
+              <w:instrText xml:space="preserve"> PAGEREF _Toc100571113 \h </w:instrText>
             </w:r>
             <w:r>
               <w:rPr>
@@ -1200,7 +1290,7 @@
                 <w:noProof/>
                 <w:webHidden/>
               </w:rPr>
-              <w:t>10</w:t>
+              <w:t>12</w:t>
             </w:r>
             <w:r>
               <w:rPr>
@@ -1226,7 +1316,7 @@
               <w:lang w:eastAsia="ko-KR"/>
             </w:rPr>
           </w:pPr>
-          <w:hyperlink w:anchor="_Toc100135489" w:history="1">
+          <w:hyperlink w:anchor="_Toc100571114" w:history="1">
             <w:r>
               <w:rPr>
                 <w:rStyle w:val="Hyperlink"/>
@@ -1270,7 +1360,7 @@
                 <w:noProof/>
                 <w:webHidden/>
               </w:rPr>
-              <w:instrText xml:space="preserve"> PAGEREF _Toc100135489 \h </w:instrText>
+              <w:instrText xml:space="preserve"> PAGEREF _Toc100571114 \h </w:instrText>
             </w:r>
             <w:r>
               <w:rPr>
@@ -1290,7 +1380,97 @@
                 <w:noProof/>
                 <w:webHidden/>
               </w:rPr>
-              <w:t>13</w:t>
+              <w:t>16</w:t>
+            </w:r>
+            <w:r>
+              <w:rPr>
+                <w:noProof/>
+                <w:webHidden/>
+              </w:rPr>
+              <w:fldChar w:fldCharType="end"/>
+            </w:r>
+          </w:hyperlink>
+        </w:p>
+        <w:p>
+          <w:pPr>
+            <w:pStyle w:val="TOC2"/>
+            <w:tabs>
+              <w:tab w:val="left" w:pos="660"/>
+              <w:tab w:val="right" w:leader="dot" w:pos="7360"/>
+            </w:tabs>
+            <w:rPr>
+              <w:rFonts w:asciiTheme="minorHAnsi" w:eastAsiaTheme="minorEastAsia" w:hAnsiTheme="minorHAnsi"/>
+              <w:b w:val="0"/>
+              <w:noProof/>
+              <w:sz w:val="22"/>
+              <w:lang w:eastAsia="ko-KR"/>
+            </w:rPr>
+          </w:pPr>
+          <w:hyperlink w:anchor="_Toc100571115" w:history="1">
+            <w:r>
+              <w:rPr>
+                <w:rStyle w:val="Hyperlink"/>
+                <w:noProof/>
+              </w:rPr>
+              <w:t>4.3</w:t>
+            </w:r>
+            <w:r>
+              <w:rPr>
+                <w:rFonts w:asciiTheme="minorHAnsi" w:eastAsiaTheme="minorEastAsia" w:hAnsiTheme="minorHAnsi"/>
+                <w:b w:val="0"/>
+                <w:noProof/>
+                <w:sz w:val="22"/>
+                <w:lang w:eastAsia="ko-KR"/>
+              </w:rPr>
+              <w:tab/>
+            </w:r>
+            <w:r>
+              <w:rPr>
+                <w:rStyle w:val="Hyperlink"/>
+                <w:noProof/>
+              </w:rPr>
+              <w:t>Experiment 3 – Relativism</w:t>
+            </w:r>
+            <w:r>
+              <w:rPr>
+                <w:noProof/>
+                <w:webHidden/>
+              </w:rPr>
+              <w:tab/>
+            </w:r>
+            <w:r>
+              <w:rPr>
+                <w:noProof/>
+                <w:webHidden/>
+              </w:rPr>
+              <w:fldChar w:fldCharType="begin"/>
+            </w:r>
+            <w:r>
+              <w:rPr>
+                <w:noProof/>
+                <w:webHidden/>
+              </w:rPr>
+              <w:instrText xml:space="preserve"> PAGEREF _Toc100571115 \h </w:instrText>
+            </w:r>
+            <w:r>
+              <w:rPr>
+                <w:noProof/>
+                <w:webHidden/>
+              </w:rPr>
+            </w:r>
+            <w:r>
+              <w:rPr>
+                <w:noProof/>
+                <w:webHidden/>
+              </w:rPr>
+              <w:fldChar w:fldCharType="separate"/>
+            </w:r>
+            <w:r>
+              <w:rPr>
+                <w:noProof/>
+                <w:webHidden/>
+              </w:rPr>
+              <w:t>18</w:t>
             </w:r>
             <w:r>
               <w:rPr>
@@ -1316,7 +1496,7 @@
               <w:lang w:eastAsia="ko-KR"/>
             </w:rPr>
           </w:pPr>
-          <w:hyperlink w:anchor="_Toc100135490" w:history="1">
+          <w:hyperlink w:anchor="_Toc100571116" w:history="1">
             <w:r>
               <w:rPr>
                 <w:rStyle w:val="Hyperlink"/>
@@ -1360,7 +1540,7 @@
                 <w:noProof/>
                 <w:webHidden/>
               </w:rPr>
-              <w:instrText xml:space="preserve"> PAGEREF _Toc100135490 \h </w:instrText>
+              <w:instrText xml:space="preserve"> PAGEREF _Toc100571116 \h </w:instrText>
             </w:r>
             <w:r>
               <w:rPr>
@@ -1380,7 +1560,7 @@
                 <w:noProof/>
                 <w:webHidden/>
               </w:rPr>
-              <w:t>17</w:t>
+              <w:t>21</w:t>
             </w:r>
             <w:r>
               <w:rPr>
@@ -1405,7 +1585,7 @@
               <w:lang w:eastAsia="ko-KR"/>
             </w:rPr>
           </w:pPr>
-          <w:hyperlink w:anchor="_Toc100135491" w:history="1">
+          <w:hyperlink w:anchor="_Toc100571117" w:history="1">
             <w:r>
               <w:rPr>
                 <w:rStyle w:val="Hyperlink"/>
@@ -1432,7 +1612,7 @@
                 <w:noProof/>
                 <w:webHidden/>
               </w:rPr>
-              <w:instrText xml:space="preserve"> PAGEREF _Toc100135491 \h </w:instrText>
+              <w:instrText xml:space="preserve"> PAGEREF _Toc100571117 \h </w:instrText>
             </w:r>
             <w:r>
               <w:rPr>
@@ -1452,7 +1632,7 @@
                 <w:noProof/>
                 <w:webHidden/>
               </w:rPr>
-              <w:t>18</w:t>
+              <w:t>22</w:t>
             </w:r>
             <w:r>
               <w:rPr>
@@ -1477,7 +1657,7 @@
               <w:lang w:eastAsia="ko-KR"/>
             </w:rPr>
           </w:pPr>
-          <w:hyperlink w:anchor="_Toc100135492" w:history="1">
+          <w:hyperlink w:anchor="_Toc100571118" w:history="1">
             <w:r>
               <w:rPr>
                 <w:rStyle w:val="Hyperlink"/>
@@ -1504,7 +1684,7 @@
                 <w:noProof/>
                 <w:webHidden/>
               </w:rPr>
-              <w:instrText xml:space="preserve"> PAGEREF _Toc100135492 \h </w:instrText>
+              <w:instrText xml:space="preserve"> PAGEREF _Toc100571118 \h </w:instrText>
             </w:r>
             <w:r>
               <w:rPr>
@@ -1524,7 +1704,7 @@
                 <w:noProof/>
                 <w:webHidden/>
               </w:rPr>
-              <w:t>19</w:t>
+              <w:t>23</w:t>
             </w:r>
             <w:r>
               <w:rPr>
@@ -1549,7 +1729,7 @@
               <w:lang w:eastAsia="ko-KR"/>
             </w:rPr>
           </w:pPr>
-          <w:hyperlink w:anchor="_Toc100135493" w:history="1">
+          <w:hyperlink w:anchor="_Toc100571119" w:history="1">
             <w:r>
               <w:rPr>
                 <w:rStyle w:val="Hyperlink"/>
@@ -1577,7 +1757,7 @@
                 <w:noProof/>
                 <w:webHidden/>
               </w:rPr>
-              <w:instrText xml:space="preserve"> PAGEREF _Toc100135493 \h </w:instrText>
+              <w:instrText xml:space="preserve"> PAGEREF _Toc100571119 \h </w:instrText>
             </w:r>
             <w:r>
               <w:rPr>
@@ -1597,7 +1777,7 @@
                 <w:noProof/>
                 <w:webHidden/>
               </w:rPr>
-              <w:t>20</w:t>
+              <w:t>24</w:t>
             </w:r>
             <w:r>
               <w:rPr>
@@ -1631,266 +1811,40 @@
     </w:p>
     <w:p>
       <w:pPr>
-        <w:pStyle w:val="TOCTitles"/>
-      </w:pPr>
-      <w:r>
-        <w:lastRenderedPageBreak/>
-        <w:t>Table of Fi</w:t>
-      </w:r>
-      <w:r>
-        <w:t>gures</w:t>
-      </w:r>
-    </w:p>
-    <w:p>
-      <w:pPr>
-        <w:jc w:val="center"/>
-        <w:rPr>
-          <w:rStyle w:val="IntenseReference"/>
-        </w:rPr>
-      </w:pPr>
-    </w:p>
-    <w:p>
-      <w:pPr>
-        <w:pStyle w:val="TableofFigures"/>
-        <w:tabs>
-          <w:tab w:val="right" w:leader="dot" w:pos="7360"/>
-        </w:tabs>
-      </w:pPr>
-      <w:fldSimple w:instr=" TOC \h \z \c &quot;Figure&quot; ">
-        <w:hyperlink r:id="rId11" w:anchor="_Toc525300866" w:history="1">
-          <w:r>
-            <w:rPr>
-              <w:rStyle w:val="Hyperlink"/>
-              <w:b/>
-              <w:noProof/>
-            </w:rPr>
-            <w:t>Figure 1.</w:t>
-          </w:r>
-          <w:r>
-            <w:rPr>
-              <w:rStyle w:val="Hyperlink"/>
-              <w:b/>
-              <w:noProof/>
-            </w:rPr>
-            <w:t>000</w:t>
-          </w:r>
-          <w:r>
-            <w:rPr>
-              <w:rStyle w:val="Hyperlink"/>
-              <w:b/>
-              <w:noProof/>
-            </w:rPr>
-            <w:t>1</w:t>
-          </w:r>
-          <w:r>
-            <w:rPr>
-              <w:rStyle w:val="Hyperlink"/>
-              <w:noProof/>
-            </w:rPr>
-            <w:t>: A figure containing UoY logo and its caption.</w:t>
-          </w:r>
-          <w:r>
-            <w:rPr>
-              <w:noProof/>
-              <w:webHidden/>
-            </w:rPr>
-            <w:tab/>
-          </w:r>
-          <w:r>
-            <w:rPr>
-              <w:noProof/>
-              <w:webHidden/>
-            </w:rPr>
-            <w:fldChar w:fldCharType="begin"/>
-          </w:r>
-          <w:r>
-            <w:rPr>
-              <w:noProof/>
-              <w:webHidden/>
-            </w:rPr>
-            <w:instrText xml:space="preserve"> PAGEREF _Toc525300866 \h </w:instrText>
-          </w:r>
-          <w:r>
-            <w:rPr>
-              <w:noProof/>
-              <w:webHidden/>
-            </w:rPr>
-          </w:r>
-          <w:r>
-            <w:rPr>
-              <w:noProof/>
-              <w:webHidden/>
-            </w:rPr>
-            <w:fldChar w:fldCharType="separate"/>
-          </w:r>
-          <w:r>
-            <w:rPr>
-              <w:noProof/>
-              <w:webHidden/>
-            </w:rPr>
-            <w:t>2</w:t>
-          </w:r>
-          <w:r>
-            <w:rPr>
-              <w:noProof/>
-              <w:webHidden/>
-            </w:rPr>
-            <w:fldChar w:fldCharType="end"/>
-          </w:r>
-        </w:hyperlink>
-      </w:fldSimple>
-    </w:p>
-    <w:p/>
-    <w:p>
-      <w:pPr>
-        <w:spacing w:line="259" w:lineRule="auto"/>
-        <w:jc w:val="left"/>
-      </w:pPr>
-      <w:r>
-        <w:br w:type="page"/>
-      </w:r>
-    </w:p>
-    <w:p>
-      <w:pPr>
-        <w:pStyle w:val="TOCTitles"/>
-      </w:pPr>
-      <w:r>
-        <w:lastRenderedPageBreak/>
-        <w:t>Table of Tables</w:t>
-      </w:r>
-    </w:p>
-    <w:p>
-      <w:pPr>
-        <w:rPr>
-          <w:rStyle w:val="IntenseReference"/>
-        </w:rPr>
-      </w:pPr>
-    </w:p>
-    <w:p>
-      <w:pPr>
-        <w:pStyle w:val="TableofFigures"/>
-        <w:tabs>
-          <w:tab w:val="right" w:leader="dot" w:pos="7360"/>
-        </w:tabs>
-      </w:pPr>
-      <w:r>
-        <w:fldChar w:fldCharType="begin"/>
-      </w:r>
-      <w:r>
-        <w:instrText xml:space="preserve"> TOC \h \z \c "Table" </w:instrText>
-      </w:r>
-      <w:r>
-        <w:fldChar w:fldCharType="separate"/>
-      </w:r>
-      <w:hyperlink w:anchor="_Toc525300873" w:history="1">
-        <w:r>
-          <w:rPr>
-            <w:rStyle w:val="Hyperlink"/>
-            <w:b/>
-            <w:noProof/>
-          </w:rPr>
-          <w:t>Table 1.1</w:t>
-        </w:r>
-        <w:r>
-          <w:rPr>
-            <w:rStyle w:val="Hyperlink"/>
-            <w:noProof/>
-          </w:rPr>
-          <w:t>: A table with its caption.</w:t>
-        </w:r>
-        <w:r>
-          <w:rPr>
-            <w:noProof/>
-            <w:webHidden/>
-          </w:rPr>
-          <w:tab/>
-        </w:r>
-        <w:r>
-          <w:rPr>
-            <w:noProof/>
-            <w:webHidden/>
-          </w:rPr>
-          <w:fldChar w:fldCharType="begin"/>
-        </w:r>
-        <w:r>
-          <w:rPr>
-            <w:noProof/>
-            <w:webHidden/>
-          </w:rPr>
-          <w:instrText xml:space="preserve"> PAGEREF _Toc525300873 \h </w:instrText>
-        </w:r>
-        <w:r>
-          <w:rPr>
-            <w:noProof/>
-            <w:webHidden/>
-          </w:rPr>
-        </w:r>
-        <w:r>
-          <w:rPr>
-            <w:noProof/>
-            <w:webHidden/>
-          </w:rPr>
-          <w:fldChar w:fldCharType="separate"/>
-        </w:r>
-        <w:r>
-          <w:rPr>
-            <w:noProof/>
-            <w:webHidden/>
-          </w:rPr>
-          <w:t>2</w:t>
-        </w:r>
-        <w:r>
-          <w:rPr>
-            <w:noProof/>
-            <w:webHidden/>
-          </w:rPr>
-          <w:fldChar w:fldCharType="end"/>
-        </w:r>
-      </w:hyperlink>
-      <w:r>
-        <w:rPr>
-          <w:noProof/>
-        </w:rPr>
-        <w:fldChar w:fldCharType="end"/>
-      </w:r>
-    </w:p>
-    <w:p>
-      <w:pPr>
-        <w:spacing w:after="160" w:line="259" w:lineRule="auto"/>
-        <w:jc w:val="left"/>
-      </w:pPr>
-      <w:r>
-        <w:br w:type="page"/>
-      </w:r>
-    </w:p>
-    <w:p>
-      <w:pPr>
         <w:pStyle w:val="Heading1"/>
         <w:numPr>
           <w:ilvl w:val="0"/>
           <w:numId w:val="0"/>
         </w:numPr>
         <w:ind w:left="431"/>
+      </w:pPr>
+      <w:bookmarkStart w:id="0" w:name="_Toc100571105"/>
+      <w:r>
+        <w:lastRenderedPageBreak/>
+        <w:t>Executive Summary</w:t>
+      </w:r>
+      <w:bookmarkEnd w:id="0"/>
+    </w:p>
+    <w:p/>
+    <w:p>
+      <w:pPr>
         <w:sectPr>
-          <w:headerReference w:type="default" r:id="rId12"/>
+          <w:headerReference w:type="default" r:id="rId11"/>
           <w:pgSz w:w="11906" w:h="16838" w:code="9"/>
           <w:pgMar w:top="1418" w:right="2268" w:bottom="2268" w:left="2268" w:header="709" w:footer="709" w:gutter="0"/>
           <w:cols w:space="708"/>
           <w:docGrid w:linePitch="360"/>
         </w:sectPr>
       </w:pPr>
-      <w:bookmarkStart w:id="0" w:name="_Toc100135481"/>
-      <w:r>
-        <w:lastRenderedPageBreak/>
-        <w:t>Executive Summary</w:t>
-      </w:r>
-      <w:bookmarkEnd w:id="0"/>
+      <w:r>
+        <w:t>ABSTRACT HERE</w:t>
+      </w:r>
     </w:p>
     <w:p>
       <w:pPr>
         <w:pStyle w:val="Heading1"/>
       </w:pPr>
-      <w:bookmarkStart w:id="1" w:name="_Toc100135482"/>
+      <w:bookmarkStart w:id="1" w:name="_Toc100571106"/>
       <w:r>
         <w:lastRenderedPageBreak/>
         <w:t>Introduction</w:t>
@@ -1898,19 +1852,15 @@
       <w:bookmarkEnd w:id="1"/>
     </w:p>
     <w:p>
-      <w:r>
-        <w:t>(COPIED PARAGRAPHS)</w:t>
-      </w:r>
-    </w:p>
-    <w:p>
-      <w:r>
-        <w:t>There are two other types of Machine Learning, unsupervised and supervised learning. Unsupervised learning uses data which hasn’t yet been classified and first must be clustered and categorised, whereas supervised learning uses data which has already been classified by a human. With respect to RL, these two concepts can be used in the “bootstrapping” phase of RL, when the original agents are set up. For example, the first agents may learn from supervised and curated examples and then transition to RL.</w:t>
+      <w:bookmarkStart w:id="2" w:name="_Toc100571107"/>
+      <w:r>
+        <w:t>Reinforcement Learning (RL) is a method of machine learning that maximises an agent’s objective function’s performance within an environment, by learning the optimal parameters for the agent within that environment.</w:t>
       </w:r>
       <w:r>
         <w:fldChar w:fldCharType="begin" w:fldLock="1"/>
       </w:r>
       <w:r>
-        <w:instrText>ADDIN paperpile_citation &lt;clusterId&gt;N379T636P127N741&lt;/clusterId&gt;&lt;metadata&gt;&lt;citation&gt;&lt;id&gt;07af7b9c-7269-42f0-95c8-f20ab87a9baf&lt;/id&gt;&lt;/citation&gt;&lt;/metadata&gt;&lt;data&gt;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&lt;/data&gt; \* MERGEFORMAT</w:instrText>
+        <w:instrText>ADDIN paperpile_citation &lt;clusterId&gt;Q456E734A294Y828&lt;/clusterId&gt;&lt;metadata&gt;&lt;citation&gt;&lt;id&gt;49a8847b-1231-47e7-a934-f97d00ad316c&lt;/id&gt;&lt;/citation&gt;&lt;/metadata&gt;&lt;data&gt;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&lt;/data&gt; \* MERGEFORMAT</w:instrText>
       </w:r>
       <w:r>
         <w:fldChar w:fldCharType="separate"/>
@@ -1919,6 +1869,439 @@
         <w:rPr>
           <w:noProof/>
         </w:rPr>
+        <w:t>[1]</w:t>
+      </w:r>
+      <w:r>
+        <w:fldChar w:fldCharType="end"/>
+      </w:r>
+      <w:r>
+        <w:t xml:space="preserve"> The environment includes everything outside the agent and is usually presented in the form of a Markov Decision Process (MDP). An MDP takes 5 inputs; the finite state space S, the finite action space A, the transition function T : S x A x S -&gt; [0,1], the reward function R : S x A x S -&gt; R and the discount factor γ </w:t>
+      </w:r>
+      <w:r>
+        <w:rPr>
+          <w:rFonts w:ascii="Cambria Math" w:hAnsi="Cambria Math" w:cs="Cambria Math"/>
+        </w:rPr>
+        <w:t>∈</w:t>
+      </w:r>
+      <w:r>
+        <w:t xml:space="preserve"> [0,1].</w:t>
+      </w:r>
+      <w:r>
+        <w:fldChar w:fldCharType="begin" w:fldLock="1"/>
+      </w:r>
+      <w:r>
+        <w:instrText>ADDIN paperpile_citation &lt;clusterId&gt;E146S496H786L417&lt;/clusterId&gt;&lt;metadata&gt;&lt;citation&gt;&lt;id&gt;8a8b9cfb-e428-466c-b1f6-217afdb39e4a&lt;/id&gt;&lt;/citation&gt;&lt;/metadata&gt;&lt;data&gt;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&lt;/data&gt; \* MERGEFORMAT</w:instrText>
+      </w:r>
+      <w:r>
+        <w:fldChar w:fldCharType="separate"/>
+      </w:r>
+      <w:r>
+        <w:rPr>
+          <w:noProof/>
+        </w:rPr>
+        <w:t>[2]</w:t>
+      </w:r>
+      <w:r>
+        <w:fldChar w:fldCharType="end"/>
+      </w:r>
+      <w:r>
+        <w:t xml:space="preserve"> An MDP attempts to find a policy π, a function that fully defines the action of an agent whilst in a specific state, that maximises the reward/fitness function.</w:t>
+      </w:r>
+    </w:p>
+    <w:p>
+      <w:r>
+        <w:t>However, most MDPs used in RL find a stationary policy, a policy that is independent of time. This is a key weakness when they are applied to a non-stationary environment; an environment which changes over time, because now the expected value for each stationary policy can vary.</w:t>
+      </w:r>
+      <w:r>
+        <w:fldChar w:fldCharType="begin" w:fldLock="1"/>
+      </w:r>
+      <w:r>
+        <w:instrText>ADDIN paperpile_citation &lt;clusterId&gt;N343U499Q781N574&lt;/clusterId&gt;&lt;metadata&gt;&lt;citation&gt;&lt;id&gt;39a8ca5f-bf29-4fb9-89bf-604c53b4c846&lt;/id&gt;&lt;/citation&gt;&lt;/metadata&gt;&lt;data&gt;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&lt;/data&gt; \* MERGEFORMAT</w:instrText>
+      </w:r>
+      <w:r>
+        <w:fldChar w:fldCharType="separate"/>
+      </w:r>
+      <w:r>
+        <w:rPr>
+          <w:noProof/>
+        </w:rPr>
+        <w:t>[3]</w:t>
+      </w:r>
+      <w:r>
+        <w:fldChar w:fldCharType="end"/>
+      </w:r>
+      <w:r>
+        <w:t xml:space="preserve"> One such example of a non-stationary problem is the simple two player game of Rock-Paper-Scissors, played in a repeated format. Here, two agents will play against one another and attempt to maximise the number of times they win. An ideal policy would learn their opponent’s preference and attempt to counter that by changing its own policy, which prompts the opponent to adjust accordingly, introducing non-stationarity due to changing behaviours.</w:t>
+      </w:r>
+      <w:r>
+        <w:fldChar w:fldCharType="begin" w:fldLock="1"/>
+      </w:r>
+      <w:r>
+        <w:instrText>ADDIN paperpile_citation &lt;clusterId&gt;L368Z628O919S739&lt;/clusterId&gt;&lt;metadata&gt;&lt;citation&gt;&lt;id&gt;d0ca153b-a6dc-417e-b61d-b497762e512c&lt;/id&gt;&lt;/citation&gt;&lt;/metadata&gt;&lt;data&gt;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&lt;/data&gt; \* MERGEFORMAT</w:instrText>
+      </w:r>
+      <w:r>
+        <w:fldChar w:fldCharType="separate"/>
+      </w:r>
+      <w:r>
+        <w:rPr>
+          <w:noProof/>
+        </w:rPr>
+        <w:t>[4]</w:t>
+      </w:r>
+      <w:r>
+        <w:fldChar w:fldCharType="end"/>
+      </w:r>
+    </w:p>
+    <w:p>
+      <w:r>
+        <w:t xml:space="preserve">One such area that where non-stationarity might be introduced into problems is in competitive multi-agent environments. In a single agent environment, there is only a single agent operating in that environment, whereas in a multi-agent environment, multiple agents may be operating and competing within the environment. A popular method of training agents in a competitive multi-agent environment is through competitive self-play RL. </w:t>
+      </w:r>
+    </w:p>
+    <w:p>
+      <w:r>
+        <w:t>Competitive self-play RL is a type of multi agent RL (MARL) that has an agent play against another agent or agents, or a copy of itself, and judging its fitness off its performances in the matches. The environment for each “match” would be the opposing agent or agents and any other variables</w:t>
+      </w:r>
+      <w:r>
+        <w:fldChar w:fldCharType="begin" w:fldLock="1"/>
+      </w:r>
+      <w:r>
+        <w:instrText>ADDIN paperpile_citation &lt;clusterId&gt;D998R958N649K161&lt;/clusterId&gt;&lt;metadata&gt;&lt;citation&gt;&lt;id&gt;2b65a726-f96f-47ff-82a5-980fa46466e6&lt;/id&gt;&lt;/citation&gt;&lt;/metadata&gt;&lt;data&gt;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&lt;/data&gt; \* MERGEFORMAT</w:instrText>
+      </w:r>
+      <w:r>
+        <w:fldChar w:fldCharType="separate"/>
+      </w:r>
+      <w:r>
+        <w:rPr>
+          <w:noProof/>
+        </w:rPr>
+        <w:t>[5]</w:t>
+      </w:r>
+      <w:r>
+        <w:fldChar w:fldCharType="end"/>
+      </w:r>
+      <w:r>
+        <w:t>. As described above, non-stationarity is evident as agents build up a type of “memory” as they play against other agents and attempt one-up each other.</w:t>
+      </w:r>
+    </w:p>
+    <w:p>
+      <w:r>
+        <w:t xml:space="preserve">There exists a separate and much older area of machine learning known as Competitive Coevolution, hereby referred to as Coevolution, that has remained largely ignored by RL research. Coevolution is a </w:t>
+      </w:r>
+      <w:r>
+        <w:lastRenderedPageBreak/>
+        <w:t xml:space="preserve">type of Evolutionary Algorithm (EA) which was first introduced in 1990 </w:t>
+      </w:r>
+      <w:r>
+        <w:fldChar w:fldCharType="begin" w:fldLock="1"/>
+      </w:r>
+      <w:r>
+        <w:instrText>ADDIN paperpile_citation &lt;clusterId&gt;R427F577B867Y578&lt;/clusterId&gt;&lt;metadata&gt;&lt;citation&gt;&lt;id&gt;f234a83b-48f1-4447-95ef-42dd3c59aeba&lt;/id&gt;&lt;/citation&gt;&lt;/metadata&gt;&lt;data&gt;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&lt;/data&gt; \* MERGEFORMAT</w:instrText>
+      </w:r>
+      <w:r>
+        <w:fldChar w:fldCharType="separate"/>
+      </w:r>
+      <w:r>
+        <w:rPr>
+          <w:noProof/>
+        </w:rPr>
+        <w:t>[6]</w:t>
+      </w:r>
+      <w:r>
+        <w:fldChar w:fldCharType="end"/>
+      </w:r>
+      <w:r>
+        <w:t xml:space="preserve"> that tasks individuals within a population of agents to compete against each other, thereby measuring their performance with respect to the rest of the population.</w:t>
+      </w:r>
+      <w:r>
+        <w:fldChar w:fldCharType="begin" w:fldLock="1"/>
+      </w:r>
+      <w:r>
+        <w:instrText>ADDIN paperpile_citation &lt;clusterId&gt;C632Q688F179C793&lt;/clusterId&gt;&lt;metadata&gt;&lt;citation&gt;&lt;id&gt;f4e51c18-b55b-440e-9470-21929a89674a&lt;/id&gt;&lt;/citation&gt;&lt;/metadata&gt;&lt;data&gt;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&lt;/data&gt; \* MERGEFORMAT</w:instrText>
+      </w:r>
+      <w:r>
+        <w:fldChar w:fldCharType="separate"/>
+      </w:r>
+      <w:r>
+        <w:rPr>
+          <w:noProof/>
+        </w:rPr>
+        <w:t>[7]</w:t>
+      </w:r>
+      <w:r>
+        <w:fldChar w:fldCharType="end"/>
+      </w:r>
+      <w:r>
+        <w:t xml:space="preserve"> As in other EAs, agents from the population will then be selected, mutated and cross-bred to produce new “offspring” agents for the next generation. The general aim of Coevolution is to create an “arms-race”, whereby agents in a population will progressively one-up the others, producing an adaptive gradient that is difficult to engineer manually.</w:t>
+      </w:r>
+      <w:r>
+        <w:fldChar w:fldCharType="begin" w:fldLock="1"/>
+      </w:r>
+      <w:r>
+        <w:instrText>ADDIN paperpile_citation &lt;clusterId&gt;T565H622W913A726&lt;/clusterId&gt;&lt;metadata&gt;&lt;citation&gt;&lt;id&gt;6ed870b3-d563-42a2-8484-6a9a1f439530&lt;/id&gt;&lt;/citation&gt;&lt;/metadata&gt;&lt;data&gt;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&lt;/data&gt; \* MERGEFORMAT</w:instrText>
+      </w:r>
+      <w:r>
+        <w:fldChar w:fldCharType="separate"/>
+      </w:r>
+      <w:r>
+        <w:rPr>
+          <w:noProof/>
+        </w:rPr>
+        <w:t>[8]</w:t>
+      </w:r>
+      <w:r>
+        <w:fldChar w:fldCharType="end"/>
+      </w:r>
+      <w:r>
+        <w:t xml:space="preserve"> </w:t>
+      </w:r>
+    </w:p>
+    <w:p>
+      <w:r>
+        <w:t xml:space="preserve">The similarities between Coevolutionary algorithms and competitive self-play RL are self-evident; each creates an optimal agent through iterative generations and evaluates agents by having them compete against other agents. Coevolution however holds an innate advantage over RL in non-stationary environments as Evolutionary Strategies do not rely on stationary transition probabilities, whereas MDP-based RL methods do. </w:t>
+      </w:r>
+      <w:r>
+        <w:fldChar w:fldCharType="begin" w:fldLock="1"/>
+      </w:r>
+      <w:r>
+        <w:instrText>ADDIN paperpile_citation &lt;clusterId&gt;R454Y512U992R685&lt;/clusterId&gt;&lt;metadata&gt;&lt;citation&gt;&lt;id&gt;26db9b61-180c-4112-be1b-b6ee2f87b20f&lt;/id&gt;&lt;/citation&gt;&lt;/metadata&gt;&lt;data&gt;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&lt;/data&gt; \* MERGEFORMAT</w:instrText>
+      </w:r>
+      <w:r>
+        <w:fldChar w:fldCharType="separate"/>
+      </w:r>
+      <w:r>
+        <w:rPr>
+          <w:noProof/>
+        </w:rPr>
+        <w:t>[9]</w:t>
+      </w:r>
+      <w:r>
+        <w:fldChar w:fldCharType="end"/>
+      </w:r>
+      <w:r>
+        <w:t xml:space="preserve"> </w:t>
+      </w:r>
+    </w:p>
+    <w:p>
+      <w:r>
+        <w:t>Research has been done into the co-application of MARL and Coevolution with a view to create scalable learning techniques.</w:t>
+      </w:r>
+      <w:r>
+        <w:fldChar w:fldCharType="begin" w:fldLock="1"/>
+      </w:r>
+      <w:r>
+        <w:instrText>ADDIN paperpile_citation &lt;clusterId&gt;N648B996Q486U191&lt;/clusterId&gt;&lt;metadata&gt;&lt;citation&gt;&lt;id&gt;26db9b61-180c-4112-be1b-b6ee2f87b20f&lt;/id&gt;&lt;/citation&gt;&lt;/metadata&gt;&lt;data&gt;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&lt;/data&gt; \* MERGEFORMAT</w:instrText>
+      </w:r>
+      <w:r>
+        <w:fldChar w:fldCharType="separate"/>
+      </w:r>
+      <w:r>
+        <w:rPr>
+          <w:noProof/>
+        </w:rPr>
+        <w:t>[9]</w:t>
+      </w:r>
+      <w:r>
+        <w:fldChar w:fldCharType="end"/>
+      </w:r>
+      <w:r>
+        <w:t xml:space="preserve"> The paper used Atari games as a benchmark for their Coevolutionary Algorithms and compared them against a Deep-Q Network (DQN) variant which learns with RL. Their results showed that the Coevolutionary algorithms can be superior to the DQN on several of the games and hypothesised that the multi-agent aspect of the problems introduced non-stationarity, which as mentioned above is no issue for Evolutionary Strategies but can cause problems for MDP based solutions like DQNs</w:t>
+      </w:r>
+      <w:r>
+        <w:t xml:space="preserve">. </w:t>
+      </w:r>
+    </w:p>
+    <w:p>
+      <w:r>
+        <w:t xml:space="preserve">This leads to the conclusion </w:t>
+      </w:r>
+      <w:r>
+        <w:t xml:space="preserve">that there </w:t>
+      </w:r>
+      <w:r>
+        <w:t xml:space="preserve">are some advantages for Coevolutionary learning over </w:t>
+      </w:r>
+      <w:r>
+        <w:t>RL</w:t>
+      </w:r>
+      <w:r>
+        <w:t xml:space="preserve"> in certain environments. </w:t>
+      </w:r>
+      <w:r>
+        <w:t xml:space="preserve">However, the method of Coevolution </w:t>
+      </w:r>
+      <w:r>
+        <w:t>can also introduce more problems than it solves</w:t>
+      </w:r>
+      <w:r>
+        <w:t>.</w:t>
+      </w:r>
+      <w:r>
+        <w:t xml:space="preserve"> </w:t>
+      </w:r>
+      <w:r>
+        <w:t>Here I shall outline 3 major problems</w:t>
+      </w:r>
+      <w:r>
+        <w:t xml:space="preserve"> that exist in Coevolutionary learning techniques.</w:t>
+      </w:r>
+    </w:p>
+    <w:p>
+      <w:r>
+        <w:t>The first is</w:t>
+      </w:r>
+      <w:r>
+        <w:t xml:space="preserve"> the problem of relativism</w:t>
+      </w:r>
+      <w:r>
+        <w:t xml:space="preserve"> which introduces</w:t>
+      </w:r>
+      <w:r>
+        <w:t xml:space="preserve"> </w:t>
+      </w:r>
+      <w:r>
+        <w:t>c</w:t>
+      </w:r>
+      <w:r>
+        <w:t>ycling, whereby the agents may cycle over and over through a set of “optimal” agent types which lack transitivity, e.g. A&lt;B&lt;C, but C&lt;A, leading to a cycle over these 3 types without any progress.</w:t>
+      </w:r>
+      <w:r>
+        <w:t xml:space="preserve"> </w:t>
+      </w:r>
+      <w:r>
+        <w:t xml:space="preserve">This problem </w:t>
+      </w:r>
+      <w:r>
+        <w:t>breaks the adaptive gradient</w:t>
+      </w:r>
+      <w:r>
+        <w:t xml:space="preserve"> and is a result of the </w:t>
+      </w:r>
+      <w:r>
+        <w:t xml:space="preserve">measure of the agents </w:t>
+      </w:r>
+      <w:r>
+        <w:t xml:space="preserve">only being relevant to the </w:t>
+      </w:r>
+      <w:r>
+        <w:t>other agents in the environment</w:t>
+      </w:r>
+      <w:r>
+        <w:t xml:space="preserve"> </w:t>
+      </w:r>
+      <w:r>
+        <w:t xml:space="preserve">and </w:t>
+      </w:r>
+      <w:r>
+        <w:t xml:space="preserve">not </w:t>
+      </w:r>
+      <w:r>
+        <w:t xml:space="preserve">against any overarching </w:t>
+      </w:r>
+      <w:r>
+        <w:t>objective or goal.</w:t>
+      </w:r>
+      <w:r>
+        <w:t xml:space="preserve"> </w:t>
+      </w:r>
+    </w:p>
+    <w:p>
+      <w:r>
+        <w:t xml:space="preserve">Another problem is a loss of gradient called </w:t>
+      </w:r>
+      <w:r>
+        <w:t>d</w:t>
+      </w:r>
+      <w:r>
+        <w:t>isengagement where one set of the population may dominate all others, thereby rendering it impossible for any meaningful change to be measured. Disengagement</w:t>
+      </w:r>
+      <w:r>
+        <w:t xml:space="preserve"> (also called </w:t>
+      </w:r>
+      <w:r>
+        <w:t>disconnection</w:t>
+      </w:r>
+      <w:r>
+        <w:t>)</w:t>
+      </w:r>
+      <w:r>
+        <w:t xml:space="preserve"> occurs in Coevolution the Coevolutionary system decouples; when each population no longer </w:t>
+      </w:r>
+      <w:r>
+        <w:lastRenderedPageBreak/>
+        <w:t>“perturbs the other”, which results in the loss of feedback between the populations and the inability to compare populations’ fitness against one another.</w:t>
+      </w:r>
+      <w:r>
+        <w:fldChar w:fldCharType="begin" w:fldLock="1"/>
+      </w:r>
+      <w:r>
+        <w:instrText>ADDIN paperpile_citation &lt;clusterId&gt;D862R922N313K133&lt;/clusterId&gt;&lt;metadata&gt;&lt;citation&gt;&lt;id&gt;627ec1b9-9650-4463-8714-c0b17c0b7222&lt;/id&gt;&lt;/citation&gt;&lt;/metadata&gt;&lt;data&gt;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&lt;/data&gt; \* MERGEFORMAT</w:instrText>
+      </w:r>
+      <w:r>
+        <w:fldChar w:fldCharType="separate"/>
+      </w:r>
+      <w:r>
+        <w:rPr>
+          <w:noProof/>
+        </w:rPr>
+        <w:t>[10]</w:t>
+      </w:r>
+      <w:r>
+        <w:fldChar w:fldCharType="end"/>
+      </w:r>
+      <w:r>
+        <w:t xml:space="preserve"> </w:t>
+      </w:r>
+      <w:r>
+        <w:t xml:space="preserve">This may occur </w:t>
+      </w:r>
+      <w:r>
+        <w:t xml:space="preserve">in asymmetrical </w:t>
+      </w:r>
+      <w:r>
+        <w:t>environments,</w:t>
+      </w:r>
+      <w:r>
+        <w:t xml:space="preserve"> for example it may be easier for prey to evade a predator than it is for the predator to catch the prey</w:t>
+      </w:r>
+      <w:r>
+        <w:t xml:space="preserve">, or in symmetrical environments, if one </w:t>
+      </w:r>
+      <w:r>
+        <w:t xml:space="preserve">population has </w:t>
+      </w:r>
+      <w:r>
+        <w:t xml:space="preserve">learnt </w:t>
+      </w:r>
+      <w:r>
+        <w:t xml:space="preserve">techniques </w:t>
+      </w:r>
+      <w:r>
+        <w:t>that dominate the competition.</w:t>
+      </w:r>
+    </w:p>
+    <w:p>
+      <w:r>
+        <w:t>Lastly is a loss of focus</w:t>
+      </w:r>
+      <w:r>
+        <w:t xml:space="preserve"> called focusing</w:t>
+      </w:r>
+      <w:r>
+        <w:t>, where agents may focus entirely on an opponent’s weakness thereby leading to agents which don’t play to win the game, but to win against that specific opponent, creating weak, non-adaptive agents when challenged by other opponents.</w:t>
+      </w:r>
+      <w:r>
+        <w:fldChar w:fldCharType="begin" w:fldLock="1"/>
+      </w:r>
+      <w:r>
+        <w:instrText>ADDIN paperpile_citation &lt;clusterId&gt;V935J983Y473C166&lt;/clusterId&gt;&lt;metadata&gt;&lt;citation&gt;&lt;id&gt;e6768237-0ac9-4c2c-abe8-818148adde63&lt;/id&gt;&lt;/citation&gt;&lt;/metadata&gt;&lt;data&gt;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&lt;/data&gt; \* MERGEFORMAT</w:instrText>
+      </w:r>
+      <w:r>
+        <w:fldChar w:fldCharType="separate"/>
+      </w:r>
+      <w:r>
+        <w:rPr>
+          <w:noProof/>
+        </w:rPr>
         <w:t>[11]</w:t>
       </w:r>
       <w:r>
@@ -1927,13 +2310,43 @@
     </w:p>
     <w:p>
       <w:r>
-        <w:t xml:space="preserve">In my research of Reinforcement Learning and Coevolutionary literature, only 4 of the 21 papers mentioned both types of machine learning </w:t>
+        <w:t>There lies the motivation for this paper; do RL techniques hold advantages over Coevolutionary techniques by avoiding these 3 pitfalls</w:t>
+      </w:r>
+      <w:r>
+        <w:t>?</w:t>
+      </w:r>
+      <w:r>
+        <w:t xml:space="preserve"> </w:t>
+      </w:r>
+      <w:r>
+        <w:t>In order to investigate this</w:t>
+      </w:r>
+      <w:r>
+        <w:t>,</w:t>
+      </w:r>
+      <w:r>
+        <w:t xml:space="preserve"> I will</w:t>
+      </w:r>
+      <w:r>
+        <w:t xml:space="preserve"> </w:t>
+      </w:r>
+      <w:r>
+        <w:t xml:space="preserve">be </w:t>
+      </w:r>
+      <w:r>
+        <w:t xml:space="preserve">using </w:t>
+      </w:r>
+      <w:r>
+        <w:t xml:space="preserve">a </w:t>
+      </w:r>
+      <w:r>
+        <w:t>coevolutionary paper</w:t>
       </w:r>
       <w:r>
         <w:fldChar w:fldCharType="begin" w:fldLock="1"/>
       </w:r>
       <w:r>
-        <w:instrText>ADDIN paperpile_citation &lt;clusterId&gt;V613J963Y453C174&lt;/clusterId&gt;&lt;metadata&gt;&lt;citation&gt;&lt;id&gt;bddb2401-5c05-468f-8de6-9598965d1fe3&lt;/id&gt;&lt;/citation&gt;&lt;/metadata&gt;&lt;data&gt;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&lt;/data&gt; \* MERGEFORMAT</w:instrText>
+        <w:instrText>ADDIN paperpile_citation &lt;clusterId&gt;Z751M711I281G812&lt;/clusterId&gt;&lt;metadata&gt;&lt;citation&gt;&lt;id&gt;e6768237-0ac9-4c2c-abe8-818148adde63&lt;/id&gt;&lt;/citation&gt;&lt;/metadata&gt;&lt;data&gt;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&lt;/data&gt; \* MERGEFORMAT</w:instrText>
       </w:r>
       <w:r>
         <w:fldChar w:fldCharType="separate"/>
@@ -1942,457 +2355,122 @@
         <w:rPr>
           <w:noProof/>
         </w:rPr>
-        <w:t>[12]</w:t>
+        <w:t>[11]</w:t>
       </w:r>
       <w:r>
         <w:fldChar w:fldCharType="end"/>
       </w:r>
       <w:r>
+        <w:t xml:space="preserve"> which </w:t>
+      </w:r>
+      <w:r>
+        <w:t xml:space="preserve">both </w:t>
+      </w:r>
+      <w:r>
+        <w:t>examined</w:t>
+      </w:r>
+      <w:r>
+        <w:t xml:space="preserve"> and outlined</w:t>
+      </w:r>
+      <w:r>
+        <w:t xml:space="preserve"> the 3 problems from above in a Coevolutionary </w:t>
+      </w:r>
+      <w:r>
+        <w:t xml:space="preserve">context. </w:t>
+      </w:r>
+      <w:r>
+        <w:t xml:space="preserve">I will </w:t>
+      </w:r>
+      <w:r>
+        <w:t xml:space="preserve">then </w:t>
+      </w:r>
+      <w:r>
+        <w:t xml:space="preserve">use the same environment that they introduced, </w:t>
+      </w:r>
+      <w:r>
+        <w:t xml:space="preserve">a minimal substrate, </w:t>
+      </w:r>
+      <w:r>
+        <w:t>but</w:t>
+      </w:r>
+      <w:r>
         <w:t xml:space="preserve"> </w:t>
       </w:r>
       <w:r>
-        <w:fldChar w:fldCharType="begin" w:fldLock="1"/>
-      </w:r>
-      <w:r>
-        <w:instrText>ADDIN paperpile_citation &lt;clusterId&gt;F416T763I154N877&lt;/clusterId&gt;&lt;metadata&gt;&lt;citation&gt;&lt;id&gt;733d97d6-78d0-4bed-86a5-75d810a4fc46&lt;/id&gt;&lt;/citation&gt;&lt;/metadata&gt;&lt;data&gt;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&lt;/data&gt; \* MERGEFORMAT</w:instrText>
-      </w:r>
-      <w:r>
-        <w:fldChar w:fldCharType="separate"/>
-      </w:r>
-      <w:r>
-        <w:rPr>
-          <w:noProof/>
-        </w:rPr>
-        <w:t>[13]</w:t>
-      </w:r>
-      <w:r>
-        <w:fldChar w:fldCharType="end"/>
-      </w:r>
-      <w:r>
-        <w:t>, and of those only two applied coevolutionary principles to Reinforcement Learning.</w:t>
-      </w:r>
-      <w:r>
-        <w:rPr>
-          <w:rStyle w:val="FootnoteReference"/>
-        </w:rPr>
+        <w:t>instead</w:t>
+      </w:r>
+      <w:r>
+        <w:t xml:space="preserve"> apply a RL technique</w:t>
+      </w:r>
+      <w:r>
         <w:t xml:space="preserve"> </w:t>
       </w:r>
       <w:r>
-        <w:fldChar w:fldCharType="begin" w:fldLock="1"/>
-      </w:r>
-      <w:r>
-        <w:instrText>ADDIN paperpile_citation &lt;clusterId&gt;F773T131P421M114&lt;/clusterId&gt;&lt;metadata&gt;&lt;citation&gt;&lt;id&gt;239344a0-57fc-4903-9ba3-f6a675c4b7f4&lt;/id&gt;&lt;/citation&gt;&lt;citation&gt;&lt;id&gt;26db9b61-180c-4112-be1b-b6ee2f87b20f&lt;/id&gt;&lt;/citation&gt;&lt;/metadata&gt;&lt;data&gt;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&lt;/data&gt; \* MERGEFORMAT</w:instrText>
-      </w:r>
-      <w:r>
-        <w:fldChar w:fldCharType="separate"/>
-      </w:r>
-      <w:r>
-        <w:rPr>
-          <w:noProof/>
-        </w:rPr>
-        <w:t>[9], [14]</w:t>
-      </w:r>
-      <w:r>
-        <w:fldChar w:fldCharType="end"/>
-      </w:r>
-      <w:r>
-        <w:t xml:space="preserve"> Little research has been made into the vast amount of research into coevolutionary learning and applying it to much younger field of Reinforcement Learning. This is what this paper will attempt to examine. </w:t>
-      </w:r>
-    </w:p>
-    <w:p>
-      <w:r>
-        <w:t>One of the RL journals I read used League training, a MARL algorithm “designed to address the cycles commonly encountered during self-play training” by creating a Hall of Fame, a collection of previous agents from past generations to compete against the current generation, thereby reducing the chance of a cycle.</w:t>
-      </w:r>
-      <w:r>
-        <w:fldChar w:fldCharType="begin" w:fldLock="1"/>
-      </w:r>
-      <w:r>
-        <w:instrText>ADDIN paperpile_citation &lt;clusterId&gt;P159D117Z587W211&lt;/clusterId&gt;&lt;metadata&gt;&lt;citation&gt;&lt;id&gt;07af7b9c-7269-42f0-95c8-f20ab87a9baf&lt;/id&gt;&lt;/citation&gt;&lt;/metadata&gt;&lt;data&gt;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&lt;/data&gt; \* MERGEFORMAT</w:instrText>
-      </w:r>
-      <w:r>
-        <w:fldChar w:fldCharType="separate"/>
-      </w:r>
-      <w:r>
-        <w:rPr>
-          <w:noProof/>
-        </w:rPr>
-        <w:t>[11]</w:t>
-      </w:r>
-      <w:r>
-        <w:fldChar w:fldCharType="end"/>
-      </w:r>
-      <w:r>
-        <w:t xml:space="preserve"> This problem has also been investigated and solved in Coevolution, providing evidence that some of the problems in Coevolution are also present in RL. However, no reference was made to research into Coevolutionary algorithms and their solution to the problem in that journal, implying that the fields of research are operating in parallel to each other.</w:t>
-      </w:r>
-    </w:p>
-    <w:p>
-      <w:r>
-        <w:t>DISCUSS</w:t>
-      </w:r>
-      <w:r>
-        <w:t xml:space="preserve"> LOSS OF GRADIENT, LOSS OF FOCUS AND</w:t>
-      </w:r>
-      <w:r>
-        <w:t xml:space="preserve"> RELATIVISM</w:t>
-      </w:r>
-    </w:p>
+        <w:t xml:space="preserve">to the </w:t>
+      </w:r>
+      <w:r>
+        <w:t xml:space="preserve">agents that </w:t>
+      </w:r>
+      <w:r>
+        <w:t>compete within</w:t>
+      </w:r>
+      <w:r>
+        <w:t xml:space="preserve"> the</w:t>
+      </w:r>
+      <w:r>
+        <w:t xml:space="preserve"> </w:t>
+      </w:r>
+      <w:r>
+        <w:t xml:space="preserve">minimal substrate </w:t>
+      </w:r>
+      <w:r>
+        <w:t>environment.</w:t>
+      </w:r>
+      <w:r>
+        <w:t xml:space="preserve"> Finally, I will </w:t>
+      </w:r>
+      <w:r>
+        <w:t xml:space="preserve">examine the results and see whether they </w:t>
+      </w:r>
+      <w:r>
+        <w:t xml:space="preserve">provide evidence </w:t>
+      </w:r>
+      <w:r>
+        <w:t>that</w:t>
+      </w:r>
+      <w:r>
+        <w:t xml:space="preserve"> the</w:t>
+      </w:r>
+      <w:r>
+        <w:t xml:space="preserve"> 3 </w:t>
+      </w:r>
+      <w:r>
+        <w:t xml:space="preserve">problems </w:t>
+      </w:r>
+      <w:r>
+        <w:t>also</w:t>
+      </w:r>
+      <w:r>
+        <w:t xml:space="preserve"> manifest</w:t>
+      </w:r>
+      <w:r>
+        <w:t xml:space="preserve"> </w:t>
+      </w:r>
+      <w:r>
+        <w:t>in RL</w:t>
+      </w:r>
+      <w:r>
+        <w:t>.</w:t>
+      </w:r>
+      <w:bookmarkEnd w:id="2"/>
+    </w:p>
+    <w:p/>
+    <w:p/>
     <w:p>
       <w:pPr>
         <w:pStyle w:val="Heading1"/>
       </w:pPr>
-      <w:bookmarkStart w:id="2" w:name="_Toc100135483"/>
-      <w:r>
-        <w:lastRenderedPageBreak/>
-        <w:t>Literature Review</w:t>
-      </w:r>
-      <w:bookmarkEnd w:id="2"/>
-    </w:p>
-    <w:p>
-      <w:r>
-        <w:t>Reinforcement Learning (RL) is a method of machine learning that maximises an agent’s Objective Function performance within an environment, by learning the optimal parameters for the agent within that environment.</w:t>
-      </w:r>
-      <w:r>
-        <w:fldChar w:fldCharType="begin" w:fldLock="1"/>
-      </w:r>
-      <w:r>
-        <w:instrText>ADDIN paperpile_citation &lt;clusterId&gt;Q456E734A294Y828&lt;/clusterId&gt;&lt;metadata&gt;&lt;citation&gt;&lt;id&gt;49a8847b-1231-47e7-a934-f97d00ad316c&lt;/id&gt;&lt;/citation&gt;&lt;/metadata&gt;&lt;data&gt;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&lt;/data&gt; \* MERGEFORMAT</w:instrText>
-      </w:r>
-      <w:r>
-        <w:fldChar w:fldCharType="separate"/>
-      </w:r>
-      <w:r>
-        <w:rPr>
-          <w:noProof/>
-        </w:rPr>
-        <w:t>[1]</w:t>
-      </w:r>
-      <w:r>
-        <w:fldChar w:fldCharType="end"/>
-      </w:r>
-      <w:r>
-        <w:t xml:space="preserve"> The environment includes everything outside the agent. A RL environment is usually presented in the form of a Markov Decision Process (MDP). A MDP takes 5 inputs; the finite state space S, the finite action space A, the transition function T : S x A x S -&gt; [0,1], the reward function R : S x A x S -&gt; R and the discount factor γ </w:t>
-      </w:r>
-      <w:r>
-        <w:rPr>
-          <w:rFonts w:ascii="Cambria Math" w:hAnsi="Cambria Math" w:cs="Cambria Math"/>
-        </w:rPr>
-        <w:t>∈</w:t>
-      </w:r>
-      <w:r>
-        <w:t xml:space="preserve"> [0,1].</w:t>
-      </w:r>
-      <w:r>
-        <w:fldChar w:fldCharType="begin" w:fldLock="1"/>
-      </w:r>
-      <w:r>
-        <w:instrText>ADDIN paperpile_citation &lt;clusterId&gt;E146S496H786L417&lt;/clusterId&gt;&lt;metadata&gt;&lt;citation&gt;&lt;id&gt;8a8b9cfb-e428-466c-b1f6-217afdb39e4a&lt;/id&gt;&lt;/citation&gt;&lt;/metadata&gt;&lt;data&gt;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&lt;/data&gt; \* MERGEFORMAT</w:instrText>
-      </w:r>
-      <w:r>
-        <w:fldChar w:fldCharType="separate"/>
-      </w:r>
-      <w:r>
-        <w:rPr>
-          <w:noProof/>
-        </w:rPr>
-        <w:t>[2]</w:t>
-      </w:r>
-      <w:r>
-        <w:fldChar w:fldCharType="end"/>
-      </w:r>
-      <w:r>
-        <w:t xml:space="preserve"> An MDP attempts to find a policy π, a function that fully defines the action of an agent whilst in a specific state, that maximises the reward/fitness function.</w:t>
-      </w:r>
-    </w:p>
-    <w:p>
-      <w:r>
-        <w:t>However, most MDPs used in RL find a stationary policy, a policy that is independent of time. This is a key weakness when they are applied to a non-stationary environment; an environment which changes over time, because now the expected value for each stationary policy can vary.</w:t>
-      </w:r>
-      <w:r>
-        <w:fldChar w:fldCharType="begin" w:fldLock="1"/>
-      </w:r>
-      <w:r>
-        <w:instrText>ADDIN paperpile_citation &lt;clusterId&gt;N343U499Q781N574&lt;/clusterId&gt;&lt;metadata&gt;&lt;citation&gt;&lt;id&gt;39a8ca5f-bf29-4fb9-89bf-604c53b4c846&lt;/id&gt;&lt;/citation&gt;&lt;/metadata&gt;&lt;data&gt;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&lt;/data&gt; \* MERGEFORMAT</w:instrText>
-      </w:r>
-      <w:r>
-        <w:fldChar w:fldCharType="separate"/>
-      </w:r>
-      <w:r>
-        <w:rPr>
-          <w:noProof/>
-        </w:rPr>
-        <w:t>[3]</w:t>
-      </w:r>
-      <w:r>
-        <w:fldChar w:fldCharType="end"/>
-      </w:r>
-      <w:r>
-        <w:t xml:space="preserve"> One such example of a non-stationary problem is the simple two player game of Rock-Paper-Scissors, played in a repeated format. Here, two agents will play against one another and attempt to maximise the number of times they win. An ideal policy would learn their opponent’s preference and attempt to counter that by changing its own policy, which prompts the opponent to adjust accordingly, introducing non-stationarity due to changing behaviours.</w:t>
-      </w:r>
-      <w:r>
-        <w:fldChar w:fldCharType="begin" w:fldLock="1"/>
-      </w:r>
-      <w:r>
-        <w:instrText>ADDIN paperpile_citation &lt;clusterId&gt;L368Z628O919S739&lt;/clusterId&gt;&lt;metadata&gt;&lt;citation&gt;&lt;id&gt;d0ca153b-a6dc-417e-b61d-b497762e512c&lt;/id&gt;&lt;/citation&gt;&lt;/metadata&gt;&lt;data&gt;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&lt;/data&gt; \* MERGEFORMAT</w:instrText>
-      </w:r>
-      <w:r>
-        <w:fldChar w:fldCharType="separate"/>
-      </w:r>
-      <w:r>
-        <w:rPr>
-          <w:noProof/>
-        </w:rPr>
-        <w:t>[4]</w:t>
-      </w:r>
-      <w:r>
-        <w:fldChar w:fldCharType="end"/>
-      </w:r>
-    </w:p>
-    <w:p>
-      <w:r>
-        <w:t xml:space="preserve">One such area that where non-stationarity might be introduced into problems is in competitive multi-agent environments. In a single agent environment, there is only a single agent operating in that environment, whereas in a multi-agent environment, multiple agents may be operating and competing within the environment. A popular method of training agents in a competitive multi-agent environment is through competitive self-play RL. </w:t>
-      </w:r>
-    </w:p>
-    <w:p>
-      <w:r>
-        <w:t>Competitive self-play RL is a type of multi agent RL (MARL) that has an agent play against another agent or agents, or a copy of itself, and judging its fitness off its performances in the matches. The environment for each “match” would be the opposing agent or agents and any other variables</w:t>
-      </w:r>
-      <w:r>
-        <w:fldChar w:fldCharType="begin" w:fldLock="1"/>
-      </w:r>
-      <w:r>
-        <w:instrText>ADDIN paperpile_citation &lt;clusterId&gt;D998R958N649K161&lt;/clusterId&gt;&lt;metadata&gt;&lt;citation&gt;&lt;id&gt;2b65a726-f96f-47ff-82a5-980fa46466e6&lt;/id&gt;&lt;/citation&gt;&lt;/metadata&gt;&lt;data&gt;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&lt;/data&gt; \* MERGEFORMAT</w:instrText>
-      </w:r>
-      <w:r>
-        <w:fldChar w:fldCharType="separate"/>
-      </w:r>
-      <w:r>
-        <w:rPr>
-          <w:noProof/>
-        </w:rPr>
-        <w:t>[5]</w:t>
-      </w:r>
-      <w:r>
-        <w:fldChar w:fldCharType="end"/>
-      </w:r>
-      <w:r>
-        <w:t>. As described above, non-stationarity is evident as agents build up a type of “memory” as they play against other agents and attempt one-up each other.</w:t>
-      </w:r>
-    </w:p>
-    <w:p>
-      <w:r>
-        <w:t xml:space="preserve">There exists a separate and much older area of machine learning known as Competitive Coevolution, hereby referred to as Coevolution, that has remained largely ignored by RL research. Coevolution is a type of Evolutionary Algorithm (EA) which was first introduced in 1990 </w:t>
-      </w:r>
-      <w:r>
-        <w:fldChar w:fldCharType="begin" w:fldLock="1"/>
-      </w:r>
-      <w:r>
-        <w:instrText>ADDIN paperpile_citation &lt;clusterId&gt;R427F577B867Y578&lt;/clusterId&gt;&lt;metadata&gt;&lt;citation&gt;&lt;id&gt;f234a83b-48f1-4447-95ef-42dd3c59aeba&lt;/id&gt;&lt;/citation&gt;&lt;/metadata&gt;&lt;data&gt;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&lt;/data&gt; \* MERGEFORMAT</w:instrText>
-      </w:r>
-      <w:r>
-        <w:fldChar w:fldCharType="separate"/>
-      </w:r>
-      <w:r>
-        <w:rPr>
-          <w:noProof/>
-        </w:rPr>
-        <w:t>[11]</w:t>
-      </w:r>
-      <w:r>
-        <w:fldChar w:fldCharType="end"/>
-      </w:r>
-      <w:r>
-        <w:t xml:space="preserve"> that tasks individuals within a population of agents to compete </w:t>
-      </w:r>
-      <w:r>
-        <w:lastRenderedPageBreak/>
-        <w:t>against each other, thereby measuring their performance with respect to the rest of the population.</w:t>
-      </w:r>
-      <w:r>
-        <w:fldChar w:fldCharType="begin" w:fldLock="1"/>
-      </w:r>
-      <w:r>
-        <w:instrText>ADDIN paperpile_citation &lt;clusterId&gt;C632Q688F179C793&lt;/clusterId&gt;&lt;metadata&gt;&lt;citation&gt;&lt;id&gt;f4e51c18-b55b-440e-9470-21929a89674a&lt;/id&gt;&lt;/citation&gt;&lt;/metadata&gt;&lt;data&gt;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&lt;/data&gt; \* MERGEFORMAT</w:instrText>
-      </w:r>
-      <w:r>
-        <w:fldChar w:fldCharType="separate"/>
-      </w:r>
-      <w:r>
-        <w:rPr>
-          <w:noProof/>
-        </w:rPr>
-        <w:t>[12]</w:t>
-      </w:r>
-      <w:r>
-        <w:fldChar w:fldCharType="end"/>
-      </w:r>
-      <w:r>
-        <w:t xml:space="preserve"> As in other EAs, agents from the population will then be selected, mutated and cross-bred to produce new “offspring” agents for the next generation. The general aim of Coevolution is to create an “arms-race”, whereby agents in a population will progressively one-up the others, producing an adaptive gradient that is difficult to engineer manually.</w:t>
-      </w:r>
-      <w:r>
-        <w:fldChar w:fldCharType="begin" w:fldLock="1"/>
-      </w:r>
-      <w:r>
-        <w:instrText>ADDIN paperpile_citation &lt;clusterId&gt;T565H622W913A726&lt;/clusterId&gt;&lt;metadata&gt;&lt;citation&gt;&lt;id&gt;6ed870b3-d563-42a2-8484-6a9a1f439530&lt;/id&gt;&lt;/citation&gt;&lt;/metadata&gt;&lt;data&gt;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&lt;/data&gt; \* MERGEFORMAT</w:instrText>
-      </w:r>
-      <w:r>
-        <w:fldChar w:fldCharType="separate"/>
-      </w:r>
-      <w:r>
-        <w:rPr>
-          <w:noProof/>
-        </w:rPr>
-        <w:t>[13]</w:t>
-      </w:r>
-      <w:r>
-        <w:fldChar w:fldCharType="end"/>
-      </w:r>
-      <w:r>
-        <w:t xml:space="preserve"> </w:t>
-      </w:r>
-    </w:p>
-    <w:p>
-      <w:r>
-        <w:t xml:space="preserve">The similarities between Coevolutionary algorithms and competitive self-play RL are self-evident; each creates an optimal agent through iterative generations and evaluates agents by having them compete against other agents. Coevolution however holds an innate advantage over RL in non-stationary environments as Evolutionary Strategies do not rely on stationary transition probabilities, whereas MDP-based RL methods do. </w:t>
-      </w:r>
-      <w:r>
-        <w:fldChar w:fldCharType="begin" w:fldLock="1"/>
-      </w:r>
-      <w:r>
-        <w:instrText>ADDIN paperpile_citation &lt;clusterId&gt;R454Y512U992R685&lt;/clusterId&gt;&lt;metadata&gt;&lt;citation&gt;&lt;id&gt;26db9b61-180c-4112-be1b-b6ee2f87b20f&lt;/id&gt;&lt;/citation&gt;&lt;/metadata&gt;&lt;data&gt;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&lt;/data&gt; \* MERGEFORMAT</w:instrText>
-      </w:r>
-      <w:r>
-        <w:fldChar w:fldCharType="separate"/>
-      </w:r>
-      <w:r>
-        <w:rPr>
-          <w:noProof/>
-        </w:rPr>
-        <w:t>[9]</w:t>
-      </w:r>
-      <w:r>
-        <w:fldChar w:fldCharType="end"/>
-      </w:r>
-    </w:p>
-    <w:p>
-      <w:r>
-        <w:t>Research has also been done into the co-application of MARL and Coevolution with a view to create scalable learning techniques.</w:t>
-      </w:r>
-      <w:r>
-        <w:fldChar w:fldCharType="begin" w:fldLock="1"/>
-      </w:r>
-      <w:r>
-        <w:instrText>ADDIN paperpile_citation &lt;clusterId&gt;N648B996Q486U191&lt;/clusterId&gt;&lt;metadata&gt;&lt;citation&gt;&lt;id&gt;26db9b61-180c-4112-be1b-b6ee2f87b20f&lt;/id&gt;&lt;/citation&gt;&lt;/metadata&gt;&lt;data&gt;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&lt;/data&gt; \* MERGEFORMAT</w:instrText>
-      </w:r>
-      <w:r>
-        <w:fldChar w:fldCharType="separate"/>
-      </w:r>
-      <w:r>
-        <w:rPr>
-          <w:noProof/>
-        </w:rPr>
-        <w:t>[9]</w:t>
-      </w:r>
-      <w:r>
-        <w:fldChar w:fldCharType="end"/>
-      </w:r>
-      <w:r>
-        <w:t xml:space="preserve"> The paper used Atari games as a benchmark for their Coevolutionary Algorithms and compared them against a Deep-Q Network (DQN) variant which learns with RL. Their results showed that the Coevolutionary algorithms can be superior to the DQN on several of the games, and hypothesised that the multi-agent aspect of the problems introduced non-stationarity, which as mentioned above is no issue for Evolutionary Strategies but can cause problems for MDP based solutions like DQNs.</w:t>
-      </w:r>
-    </w:p>
-    <w:p>
-      <w:r>
-        <w:t xml:space="preserve">However, the method of Coevolution introduces 3 well researched and largely solved problems. </w:t>
-      </w:r>
-    </w:p>
-    <w:p>
-      <w:r>
-        <w:t xml:space="preserve">The first is Cycling, whereby the agents may cycle over and over through a set of “optimal” agent types which lack transitivity, e.g. A&lt;B&lt;C, but C&lt;A, leading to a cycle over these 3 types without any progress. </w:t>
-      </w:r>
-    </w:p>
-    <w:p>
-      <w:r>
-        <w:t>Another problem is a loss of gradient called Disengagement where one set of the population may dominate all others, thereby rendering it impossible for any meaningful change to be measured</w:t>
-      </w:r>
-      <w:r>
-        <w:t>. Disengagement/</w:t>
-      </w:r>
-      <w:r>
-        <w:t xml:space="preserve"> </w:t>
-      </w:r>
-      <w:r>
-        <w:t>disconnection occurs in Coevolution the Coevolutionary system decouples; when each population no longer “perturbs the other”, which results in the loss of feedback between the populations and the inability to compare populations’ fitness against one another.</w:t>
-      </w:r>
-      <w:r>
-        <w:fldChar w:fldCharType="begin" w:fldLock="1"/>
-      </w:r>
-      <w:r>
-        <w:instrText>ADDIN paperpile_citation &lt;clusterId&gt;D862R922N313K133&lt;/clusterId&gt;&lt;metadata&gt;&lt;citation&gt;&lt;id&gt;627ec1b9-9650-4463-8714-c0b17c0b7222&lt;/id&gt;&lt;/citation&gt;&lt;/metadata&gt;&lt;data&gt;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&lt;/data&gt; \* MERGEFORMAT</w:instrText>
-      </w:r>
-      <w:r>
-        <w:fldChar w:fldCharType="separate"/>
-      </w:r>
-      <w:r>
-        <w:rPr>
-          <w:noProof/>
-        </w:rPr>
-        <w:t>[16]</w:t>
-      </w:r>
-      <w:r>
-        <w:fldChar w:fldCharType="end"/>
-      </w:r>
-      <w:r>
-        <w:t xml:space="preserve">. </w:t>
-      </w:r>
-    </w:p>
-    <w:p>
-      <w:r>
-        <w:t>Lastly is a loss of focus</w:t>
-      </w:r>
-      <w:r>
-        <w:t xml:space="preserve"> called </w:t>
-      </w:r>
-      <w:r>
-        <w:t>F</w:t>
-      </w:r>
-      <w:r>
-        <w:t>ocusing</w:t>
-      </w:r>
-      <w:r>
-        <w:t xml:space="preserve">, where agents may focus entirely on an opponent’s weakness thereby leading to agents which don’t play to win the game, but to win against that specific opponent, </w:t>
-      </w:r>
-      <w:r>
-        <w:lastRenderedPageBreak/>
-        <w:t>creating weak, non-adaptive agents when challenged by other opponents.</w:t>
-      </w:r>
-      <w:r>
-        <w:fldChar w:fldCharType="begin" w:fldLock="1"/>
-      </w:r>
-      <w:r>
-        <w:instrText>ADDIN paperpile_citation &lt;clusterId&gt;V935J983Y473C166&lt;/clusterId&gt;&lt;metadata&gt;&lt;citation&gt;&lt;id&gt;e6768237-0ac9-4c2c-abe8-818148adde63&lt;/id&gt;&lt;/citation&gt;&lt;/metadata&gt;&lt;data&gt;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&lt;/data&gt; \* MERGEFORMAT</w:instrText>
-      </w:r>
-      <w:r>
-        <w:fldChar w:fldCharType="separate"/>
-      </w:r>
-      <w:r>
-        <w:rPr>
-          <w:noProof/>
-        </w:rPr>
-        <w:t>[14]</w:t>
-      </w:r>
-      <w:r>
-        <w:fldChar w:fldCharType="end"/>
-      </w:r>
-    </w:p>
-    <w:p>
-      <w:r>
-        <w:t>There lies the motivation for this paper; can Coevolutionary techniques be applied to RL to better solve non-stationary problems, does the combination succumb to the same problems that Coevolutionary algorithmic learning experiences and do the existing solutions for Coevolution solve any of those problems.</w:t>
-      </w:r>
-    </w:p>
-    <w:p>
-      <w:pPr>
-        <w:pStyle w:val="Heading1"/>
-      </w:pPr>
-      <w:bookmarkStart w:id="3" w:name="_Toc100135484"/>
+      <w:bookmarkStart w:id="3" w:name="_Toc100571108"/>
       <w:r>
         <w:lastRenderedPageBreak/>
         <w:t>Methodology</w:t>
@@ -2403,7 +2481,7 @@
       <w:pPr>
         <w:pStyle w:val="Heading2"/>
       </w:pPr>
-      <w:bookmarkStart w:id="4" w:name="_Toc100135485"/>
+      <w:bookmarkStart w:id="4" w:name="_Toc100571109"/>
       <w:r>
         <w:t>The Minimal Substrate</w:t>
       </w:r>
@@ -2429,7 +2507,7 @@
         <w:rPr>
           <w:noProof/>
         </w:rPr>
-        <w:t>[14]</w:t>
+        <w:t>[11]</w:t>
       </w:r>
       <w:r>
         <w:fldChar w:fldCharType="end"/>
@@ -2937,7 +3015,21 @@
         <w:rPr>
           <w:rFonts w:eastAsiaTheme="minorEastAsia"/>
         </w:rPr>
-        <w:t xml:space="preserve"> reduce both agents to a single dimension and compare them, e.g. </w:t>
+        <w:t xml:space="preserve"> reduce both agents to a single dimension and compare them, </w:t>
+      </w:r>
+      <w:proofErr w:type="gramStart"/>
+      <w:r>
+        <w:rPr>
+          <w:rFonts w:eastAsiaTheme="minorEastAsia"/>
+        </w:rPr>
+        <w:t>e.g.</w:t>
+      </w:r>
+      <w:proofErr w:type="gramEnd"/>
+      <w:r>
+        <w:rPr>
+          <w:rFonts w:eastAsiaTheme="minorEastAsia"/>
+        </w:rPr>
+        <w:t xml:space="preserve"> </w:t>
       </w:r>
       <m:oMath>
         <m:r>
@@ -3178,6 +3270,7 @@
           <w:rFonts w:eastAsiaTheme="minorEastAsia"/>
         </w:rPr>
       </w:pPr>
+      <w:proofErr w:type="gramStart"/>
       <w:r>
         <w:rPr>
           <w:rFonts w:eastAsiaTheme="minorEastAsia"/>
@@ -3190,6 +3283,7 @@
         </w:rPr>
         <w:t>here</w:t>
       </w:r>
+      <w:proofErr w:type="gramEnd"/>
     </w:p>
     <w:p>
       <w:pPr>
@@ -3890,7 +3984,7 @@
           <w:rFonts w:eastAsiaTheme="minorEastAsia"/>
           <w:noProof/>
         </w:rPr>
-        <w:t>[15]</w:t>
+        <w:t>[13]</w:t>
       </w:r>
       <w:r>
         <w:rPr>
@@ -4066,12 +4160,14 @@
           <w:rFonts w:eastAsiaTheme="minorEastAsia"/>
         </w:rPr>
       </w:pPr>
+      <w:proofErr w:type="gramStart"/>
       <w:r>
         <w:rPr>
           <w:rFonts w:eastAsiaTheme="minorEastAsia"/>
         </w:rPr>
         <w:t>where</w:t>
       </w:r>
+      <w:proofErr w:type="gramEnd"/>
     </w:p>
     <w:p>
       <w:pPr>
@@ -4783,11 +4879,19 @@
         </w:rPr>
         <w:t xml:space="preserve">. </w:t>
       </w:r>
-      <w:r>
-        <w:rPr>
-          <w:rFonts w:eastAsiaTheme="minorEastAsia"/>
-        </w:rPr>
-        <w:t xml:space="preserve">Overall however, </w:t>
+      <w:proofErr w:type="gramStart"/>
+      <w:r>
+        <w:rPr>
+          <w:rFonts w:eastAsiaTheme="minorEastAsia"/>
+        </w:rPr>
+        <w:t>Overall</w:t>
+      </w:r>
+      <w:proofErr w:type="gramEnd"/>
+      <w:r>
+        <w:rPr>
+          <w:rFonts w:eastAsiaTheme="minorEastAsia"/>
+        </w:rPr>
+        <w:t xml:space="preserve"> however, </w:t>
       </w:r>
       <w:r>
         <w:rPr>
@@ -4812,9 +4916,11 @@
       <w:pPr>
         <w:pStyle w:val="Heading2"/>
       </w:pPr>
+      <w:bookmarkStart w:id="5" w:name="_Toc100571110"/>
       <w:r>
         <w:t>Objective fitness and subjective fitness</w:t>
       </w:r>
+      <w:bookmarkEnd w:id="5"/>
     </w:p>
     <w:p>
       <w:r>
@@ -4938,12 +5044,12 @@
       <w:pPr>
         <w:pStyle w:val="Heading2"/>
       </w:pPr>
-      <w:bookmarkStart w:id="5" w:name="_Toc100135486"/>
+      <w:bookmarkStart w:id="6" w:name="_Toc100571111"/>
       <w:r>
         <w:lastRenderedPageBreak/>
         <w:t>Experimental Setup</w:t>
       </w:r>
-      <w:bookmarkEnd w:id="5"/>
+      <w:bookmarkEnd w:id="6"/>
     </w:p>
     <w:p>
       <w:r>
@@ -4952,8 +5058,13 @@
       <w:r>
         <w:t xml:space="preserve">there are several </w:t>
       </w:r>
-      <w:r>
-        <w:t xml:space="preserve">representation and RL setup </w:t>
+      <w:proofErr w:type="gramStart"/>
+      <w:r>
+        <w:t>representation</w:t>
+      </w:r>
+      <w:proofErr w:type="gramEnd"/>
+      <w:r>
+        <w:t xml:space="preserve"> and RL setup </w:t>
       </w:r>
       <w:r>
         <w:t>decisions to be made.</w:t>
@@ -5103,7 +5214,15 @@
     </w:p>
     <w:p>
       <w:r>
-        <w:t xml:space="preserve">The Environment class also makes use of OpenAI’s gym module’s Discrete </w:t>
+        <w:t xml:space="preserve">The Environment class also makes use of </w:t>
+      </w:r>
+      <w:proofErr w:type="spellStart"/>
+      <w:r>
+        <w:t>OpenAI’s</w:t>
+      </w:r>
+      <w:proofErr w:type="spellEnd"/>
+      <w:r>
+        <w:t xml:space="preserve"> gym module’s Discrete </w:t>
       </w:r>
       <w:r>
         <w:t>class for representing the observation space and action space.</w:t>
@@ -5162,21 +5281,27 @@
       <w:r>
         <w:t xml:space="preserve"> greater than the evaluated agent in dimension </w:t>
       </w:r>
+      <w:proofErr w:type="spellStart"/>
       <w:r>
         <w:t>i</w:t>
       </w:r>
+      <w:proofErr w:type="spellEnd"/>
       <w:r>
         <w:t xml:space="preserve">, how many are equal in dimension </w:t>
       </w:r>
+      <w:proofErr w:type="spellStart"/>
       <w:r>
         <w:t>i</w:t>
       </w:r>
+      <w:proofErr w:type="spellEnd"/>
       <w:r>
         <w:t xml:space="preserve">, less than in dimension </w:t>
       </w:r>
+      <w:proofErr w:type="spellStart"/>
       <w:r>
         <w:t>i</w:t>
       </w:r>
+      <w:proofErr w:type="spellEnd"/>
       <w:r>
         <w:t>, etc</w:t>
       </w:r>
@@ -5193,7 +5318,15 @@
         <w:t xml:space="preserve"> The state is then the index of whichever one of these numbers is greatest</w:t>
       </w:r>
       <w:r>
-        <w:t xml:space="preserve">: e.g. </w:t>
+        <w:t xml:space="preserve">: </w:t>
+      </w:r>
+      <w:proofErr w:type="gramStart"/>
+      <w:r>
+        <w:t>e.g.</w:t>
+      </w:r>
+      <w:proofErr w:type="gramEnd"/>
+      <w:r>
+        <w:t xml:space="preserve"> </w:t>
       </w:r>
       <w:r>
         <w:t xml:space="preserve">if most less than the agent in dimension </w:t>
@@ -5234,7 +5367,15 @@
         <w:t xml:space="preserve"> </w:t>
       </w:r>
       <w:r>
-        <w:t>uses the original minimal substrate paper’s scalar representation; the scalar in each dimension was represented as a “fixed length binary string and the value they represent is given by the unitation of the string” where the string length was 100. This choice was so that there was a biased mutation, i.e. instead of simply using an integer representation, where mutation may only increase or decrease by a set amount, with no bias either way, whereas by using a binary string representation gives a mutation bias; a string with half 0’s or more is more likely to increase, and a string with half 1’s or more is more likely to decrease. This mutation bias is important in real applications of more complex problems and shall be used for this design.</w:t>
+        <w:t xml:space="preserve">uses the original minimal substrate paper’s scalar representation; the scalar in each dimension was represented as a “fixed length binary string and the value they represent is given by the </w:t>
+      </w:r>
+      <w:proofErr w:type="spellStart"/>
+      <w:r>
+        <w:t>unitation</w:t>
+      </w:r>
+      <w:proofErr w:type="spellEnd"/>
+      <w:r>
+        <w:t xml:space="preserve"> of the string” where the string length was 100. This choice was so that there was a biased mutation, i.e. instead of simply using an integer representation, where mutation may only increase or decrease by a set amount, with no bias either way, whereas by using a binary string representation gives a mutation bias; a string with half 0’s or more is more likely to increase, and a string with half 1’s or more is more likely to decrease. This mutation bias is important in real applications of more complex problems and shall be used for this design.</w:t>
       </w:r>
       <w:r>
         <w:t xml:space="preserve"> </w:t>
@@ -5263,9 +5404,11 @@
       <w:r>
         <w:t xml:space="preserve"> flip a bit at a random index in dimension </w:t>
       </w:r>
+      <w:proofErr w:type="spellStart"/>
       <w:r>
         <w:t>i</w:t>
       </w:r>
+      <w:proofErr w:type="spellEnd"/>
       <w:r>
         <w:t xml:space="preserve"> or take no action</w:t>
       </w:r>
@@ -5332,15 +5475,19 @@
       <w:r>
         <w:t xml:space="preserve">increase dimension </w:t>
       </w:r>
+      <w:proofErr w:type="spellStart"/>
       <w:r>
         <w:t>i</w:t>
       </w:r>
+      <w:proofErr w:type="spellEnd"/>
       <w:r>
         <w:t xml:space="preserve"> by a scalar Z, decrease dimension </w:t>
       </w:r>
+      <w:proofErr w:type="spellStart"/>
       <w:r>
         <w:t>i</w:t>
       </w:r>
+      <w:proofErr w:type="spellEnd"/>
       <w:r>
         <w:t xml:space="preserve"> by Z etc for all dimensions. </w:t>
       </w:r>
@@ -5668,7 +5815,15 @@
         <w:t xml:space="preserve">After the step method is complete, it will return the list of </w:t>
       </w:r>
       <w:r>
-        <w:t xml:space="preserve">observations, rewards and the done flag. </w:t>
+        <w:t xml:space="preserve">observations, </w:t>
+      </w:r>
+      <w:proofErr w:type="gramStart"/>
+      <w:r>
+        <w:t>rewards</w:t>
+      </w:r>
+      <w:proofErr w:type="gramEnd"/>
+      <w:r>
+        <w:t xml:space="preserve"> and the done flag. </w:t>
       </w:r>
       <w:r>
         <w:t xml:space="preserve">When the reset method is called, it will calculate and return an observation list as well; this is the </w:t>
@@ -5762,7 +5917,15 @@
         <w:t xml:space="preserve"> </w:t>
       </w:r>
       <w:r>
-        <w:t>For the ith agent, the Q-value for action A whilst in state S will be at index [i][S][A].</w:t>
+        <w:t>For the ith agent, the Q-value for action A whilst in state S will be at index [</w:t>
+      </w:r>
+      <w:proofErr w:type="spellStart"/>
+      <w:r>
+        <w:t>i</w:t>
+      </w:r>
+      <w:proofErr w:type="spellEnd"/>
+      <w:r>
+        <w:t>][S][A].</w:t>
       </w:r>
       <w:r>
         <w:t xml:space="preserve"> </w:t>
@@ -5780,7 +5943,15 @@
         <w:t xml:space="preserve"> and done at initialisation.</w:t>
       </w:r>
       <w:r>
-        <w:t xml:space="preserve"> I also chose hyperparameters of: 0.1 for the learning rate </w:t>
+        <w:t xml:space="preserve"> I also chose hyperparameters </w:t>
+      </w:r>
+      <w:proofErr w:type="gramStart"/>
+      <w:r>
+        <w:t>of:</w:t>
+      </w:r>
+      <w:proofErr w:type="gramEnd"/>
+      <w:r>
+        <w:t xml:space="preserve"> 0.1 for the learning rate </w:t>
       </w:r>
       <w:r>
         <w:rPr>
@@ -5820,7 +5991,15 @@
         <w:t xml:space="preserve"> for M iterations</w:t>
       </w:r>
       <w:r>
-        <w:t xml:space="preserve">. At the start of each iteration it resets the environment and sets the current state to the returned observation. The environment then loops through until the max generation is reached. At each cycle </w:t>
+        <w:t xml:space="preserve">. At the start of each </w:t>
+      </w:r>
+      <w:proofErr w:type="gramStart"/>
+      <w:r>
+        <w:t>iteration</w:t>
+      </w:r>
+      <w:proofErr w:type="gramEnd"/>
+      <w:r>
+        <w:t xml:space="preserve"> it resets the environment and sets the current state to the returned observation. The environment then loops through until the max generation is reached. At each cycle </w:t>
       </w:r>
       <w:r>
         <w:t>of the loop,</w:t>
@@ -5841,7 +6020,21 @@
         <w:rPr>
           <w:rFonts w:cs="Helvetica"/>
         </w:rPr>
-        <w:t>, otherwise, so long as the Q values are not all 0 at index [i][S]</w:t>
+        <w:t>, otherwise, so long as the Q values are not all 0 at index [</w:t>
+      </w:r>
+      <w:proofErr w:type="spellStart"/>
+      <w:r>
+        <w:rPr>
+          <w:rFonts w:cs="Helvetica"/>
+        </w:rPr>
+        <w:t>i</w:t>
+      </w:r>
+      <w:proofErr w:type="spellEnd"/>
+      <w:r>
+        <w:rPr>
+          <w:rFonts w:cs="Helvetica"/>
+        </w:rPr>
+        <w:t>][S]</w:t>
       </w:r>
       <w:r>
         <w:rPr>
@@ -5952,12 +6145,14 @@
           <w:rFonts w:eastAsiaTheme="minorEastAsia"/>
         </w:rPr>
       </w:pPr>
+      <w:proofErr w:type="gramStart"/>
       <w:r>
         <w:rPr>
           <w:rFonts w:eastAsiaTheme="minorEastAsia"/>
         </w:rPr>
         <w:t>Where</w:t>
       </w:r>
+      <w:proofErr w:type="gramEnd"/>
     </w:p>
     <w:p>
       <w:pPr>
@@ -6052,7 +6247,21 @@
         <w:rPr>
           <w:rFonts w:eastAsiaTheme="minorEastAsia"/>
         </w:rPr>
-        <w:t xml:space="preserve"> [i]</w:t>
+        <w:t xml:space="preserve"> [</w:t>
+      </w:r>
+      <w:proofErr w:type="spellStart"/>
+      <w:r>
+        <w:rPr>
+          <w:rFonts w:eastAsiaTheme="minorEastAsia"/>
+        </w:rPr>
+        <w:t>i</w:t>
+      </w:r>
+      <w:proofErr w:type="spellEnd"/>
+      <w:r>
+        <w:rPr>
+          <w:rFonts w:eastAsiaTheme="minorEastAsia"/>
+        </w:rPr>
+        <w:t>]</w:t>
       </w:r>
       <w:r>
         <w:rPr>
@@ -6089,13 +6298,13 @@
         <w:rPr>
           <w:rFonts w:eastAsiaTheme="minorEastAsia"/>
         </w:rPr>
-        <w:t>My implementation</w:t>
-      </w:r>
-      <w:r>
-        <w:rPr>
-          <w:rFonts w:eastAsiaTheme="minorEastAsia"/>
-        </w:rPr>
-        <w:t xml:space="preserve"> and source code</w:t>
+        <w:t>My</w:t>
+      </w:r>
+      <w:r>
+        <w:rPr>
+          <w:rFonts w:eastAsiaTheme="minorEastAsia"/>
+        </w:rPr>
+        <w:t xml:space="preserve"> source code</w:t>
       </w:r>
       <w:r>
         <w:rPr>
@@ -6139,12 +6348,12 @@
       <w:pPr>
         <w:pStyle w:val="Heading1"/>
       </w:pPr>
-      <w:bookmarkStart w:id="6" w:name="_Toc100135487"/>
+      <w:bookmarkStart w:id="7" w:name="_Toc100571112"/>
       <w:r>
         <w:lastRenderedPageBreak/>
         <w:t>Experiments and Results</w:t>
       </w:r>
-      <w:bookmarkEnd w:id="6"/>
+      <w:bookmarkEnd w:id="7"/>
     </w:p>
     <w:p>
       <w:pPr>
@@ -6185,7 +6394,7 @@
                     <pic:cNvPicPr/>
                   </pic:nvPicPr>
                   <pic:blipFill>
-                    <a:blip r:embed="rId13"/>
+                    <a:blip r:embed="rId12"/>
                     <a:stretch>
                       <a:fillRect/>
                     </a:stretch>
@@ -6482,7 +6691,7 @@
                     <pic:cNvPicPr/>
                   </pic:nvPicPr>
                   <pic:blipFill rotWithShape="1">
-                    <a:blip r:embed="rId14"/>
+                    <a:blip r:embed="rId13"/>
                     <a:srcRect b="2618"/>
                     <a:stretch/>
                   </pic:blipFill>
@@ -6562,11 +6771,11 @@
       <w:pPr>
         <w:pStyle w:val="Heading2"/>
       </w:pPr>
-      <w:bookmarkStart w:id="7" w:name="_Toc100135488"/>
+      <w:bookmarkStart w:id="8" w:name="_Toc100571113"/>
       <w:r>
         <w:t>Experiment 1 – Loss of gradient</w:t>
       </w:r>
-      <w:bookmarkEnd w:id="7"/>
+      <w:bookmarkEnd w:id="8"/>
       <w:r>
         <w:t xml:space="preserve"> </w:t>
       </w:r>
@@ -6639,7 +6848,15 @@
         <w:t xml:space="preserve">best </w:t>
       </w:r>
       <w:r>
-        <w:t>individuals with a high objective performance, i.e. the</w:t>
+        <w:t xml:space="preserve">individuals with a high objective performance, </w:t>
+      </w:r>
+      <w:proofErr w:type="gramStart"/>
+      <w:r>
+        <w:t>i.e.</w:t>
+      </w:r>
+      <w:proofErr w:type="gramEnd"/>
+      <w:r>
+        <w:t xml:space="preserve"> the</w:t>
       </w:r>
       <w:r>
         <w:t xml:space="preserve"> highest</w:t>
@@ -6702,7 +6919,7 @@
                     <pic:cNvPicPr/>
                   </pic:nvPicPr>
                   <pic:blipFill>
-                    <a:blip r:embed="rId13"/>
+                    <a:blip r:embed="rId12"/>
                     <a:stretch>
                       <a:fillRect/>
                     </a:stretch>
@@ -6792,7 +7009,7 @@
                     <pic:cNvPicPr/>
                   </pic:nvPicPr>
                   <pic:blipFill>
-                    <a:blip r:embed="rId15"/>
+                    <a:blip r:embed="rId14"/>
                     <a:stretch>
                       <a:fillRect/>
                     </a:stretch>
@@ -7069,6 +7286,121 @@
                 <pic:pic xmlns:pic="http://schemas.openxmlformats.org/drawingml/2006/picture">
                   <pic:nvPicPr>
                     <pic:cNvPr id="16" name="Picture 16" descr="Chart, line chart&#10;&#10;Description automatically generated"/>
+                    <pic:cNvPicPr/>
+                  </pic:nvPicPr>
+                  <pic:blipFill>
+                    <a:blip r:embed="rId15"/>
+                    <a:stretch>
+                      <a:fillRect/>
+                    </a:stretch>
+                  </pic:blipFill>
+                  <pic:spPr>
+                    <a:xfrm>
+                      <a:off x="0" y="0"/>
+                      <a:ext cx="4679950" cy="2254250"/>
+                    </a:xfrm>
+                    <a:prstGeom prst="rect">
+                      <a:avLst/>
+                    </a:prstGeom>
+                  </pic:spPr>
+                </pic:pic>
+              </a:graphicData>
+            </a:graphic>
+          </wp:inline>
+        </w:drawing>
+      </w:r>
+    </w:p>
+    <w:p>
+      <w:pPr>
+        <w:pStyle w:val="Caption"/>
+      </w:pPr>
+      <w:r>
+        <w:t xml:space="preserve">Figure </w:t>
+      </w:r>
+      <w:r>
+        <w:fldChar w:fldCharType="begin"/>
+      </w:r>
+      <w:r>
+        <w:instrText xml:space="preserve"> SEQ Figure \* ARABIC </w:instrText>
+      </w:r>
+      <w:r>
+        <w:fldChar w:fldCharType="separate"/>
+      </w:r>
+      <w:r>
+        <w:rPr>
+          <w:noProof/>
+        </w:rPr>
+        <w:t>5</w:t>
+      </w:r>
+      <w:r>
+        <w:rPr>
+          <w:noProof/>
+        </w:rPr>
+        <w:fldChar w:fldCharType="end"/>
+      </w:r>
+      <w:r>
+        <w:t xml:space="preserve"> - Average Subjective and Objective </w:t>
+      </w:r>
+      <w:r>
+        <w:t>F</w:t>
+      </w:r>
+      <w:r>
+        <w:t>itness over all iterations</w:t>
+      </w:r>
+      <w:r>
+        <w:t xml:space="preserve"> and individuals</w:t>
+      </w:r>
+      <w:r>
+        <w:t>, for two populations</w:t>
+      </w:r>
+      <w:r>
+        <w:t xml:space="preserve"> using Design C with Equation 1</w:t>
+      </w:r>
+    </w:p>
+    <w:p>
+      <w:r>
+        <w:t xml:space="preserve">Figure </w:t>
+      </w:r>
+      <w:r>
+        <w:t>5</w:t>
+      </w:r>
+      <w:r>
+        <w:t xml:space="preserve"> again shows that after the average scalar value </w:t>
+      </w:r>
+      <w:r>
+        <w:t>hit its maximum at around generation 80</w:t>
+      </w:r>
+      <w:r>
+        <w:t>, the subjective reward did not vary significantly.</w:t>
+      </w:r>
+    </w:p>
+    <w:p>
+      <w:r>
+        <w:t>Finally, I ran Design B again for 50 iterations but with only 2 individuals.</w:t>
+      </w:r>
+    </w:p>
+    <w:p>
+      <w:pPr>
+        <w:pStyle w:val="Caption"/>
+        <w:keepNext/>
+      </w:pPr>
+      <w:r>
+        <w:rPr>
+          <w:noProof/>
+        </w:rPr>
+        <w:drawing>
+          <wp:inline distT="0" distB="0" distL="0" distR="0" wp14:anchorId="15F6AC17" wp14:editId="7401B61F">
+            <wp:extent cx="4679950" cy="2254250"/>
+            <wp:effectExtent l="0" t="0" r="6350" b="0"/>
+            <wp:docPr id="22" name="Picture 22" descr="Chart, line chart&#10;&#10;Description automatically generated"/>
+            <wp:cNvGraphicFramePr>
+              <a:graphicFrameLocks xmlns:a="http://schemas.openxmlformats.org/drawingml/2006/main" noChangeAspect="1"/>
+            </wp:cNvGraphicFramePr>
+            <a:graphic xmlns:a="http://schemas.openxmlformats.org/drawingml/2006/main">
+              <a:graphicData uri="http://schemas.openxmlformats.org/drawingml/2006/picture">
+                <pic:pic xmlns:pic="http://schemas.openxmlformats.org/drawingml/2006/picture">
+                  <pic:nvPicPr>
+                    <pic:cNvPr id="22" name="Picture 22" descr="Chart, line chart&#10;&#10;Description automatically generated"/>
                     <pic:cNvPicPr/>
                   </pic:nvPicPr>
                   <pic:blipFill>
@@ -7113,7 +7445,7 @@
         <w:rPr>
           <w:noProof/>
         </w:rPr>
-        <w:t>5</w:t>
+        <w:t>6</w:t>
       </w:r>
       <w:r>
         <w:rPr>
@@ -7122,22 +7454,13 @@
         <w:fldChar w:fldCharType="end"/>
       </w:r>
       <w:r>
-        <w:t xml:space="preserve"> - Average Subjective and Objective </w:t>
-      </w:r>
-      <w:r>
-        <w:t>F</w:t>
-      </w:r>
-      <w:r>
-        <w:t>itness over all iterations</w:t>
-      </w:r>
-      <w:r>
-        <w:t xml:space="preserve"> and individuals</w:t>
-      </w:r>
-      <w:r>
-        <w:t>, for two populations</w:t>
-      </w:r>
-      <w:r>
-        <w:t xml:space="preserve"> using Design C with Equation 1</w:t>
+        <w:t xml:space="preserve"> - Average Subjective and Objective Fitness over all iterations for Design B using Equation 1 and </w:t>
+      </w:r>
+      <w:r>
+        <w:t xml:space="preserve">only </w:t>
+      </w:r>
+      <w:r>
+        <w:t>2 individuals</w:t>
       </w:r>
     </w:p>
     <w:p>
@@ -7145,37 +7468,44 @@
         <w:t xml:space="preserve">Figure </w:t>
       </w:r>
       <w:r>
-        <w:t>5</w:t>
-      </w:r>
-      <w:r>
-        <w:t xml:space="preserve"> again shows that after the average scalar value </w:t>
-      </w:r>
-      <w:r>
-        <w:t>hit its maximum at around generation 80</w:t>
-      </w:r>
-      <w:r>
-        <w:t>, the subjective reward did not vary significantly.</w:t>
-      </w:r>
-    </w:p>
-    <w:p>
-      <w:r>
-        <w:t>Finally, I ran Design B again for 50 iterations but with only 2 individuals.</w:t>
-      </w:r>
-    </w:p>
-    <w:p>
-      <w:pPr>
-        <w:pStyle w:val="Caption"/>
+        <w:t>6</w:t>
+      </w:r>
+      <w:r>
+        <w:t xml:space="preserve"> shows a different result, here the teal individual dominated the red individual, and teal climbed to ~80 for its scalar value whereas red maxed at ~40. The subjective rewards graph also shows that the reward for teal was 1 – the reward for red, and vice versa. Taking this plot at face-value gives the wrong conclusion however, and instead plot</w:t>
+      </w:r>
+      <w:r>
+        <w:t>s</w:t>
+      </w:r>
+      <w:r>
+        <w:t xml:space="preserve"> of single iteration</w:t>
+      </w:r>
+      <w:r>
+        <w:t>s</w:t>
+      </w:r>
+      <w:r>
+        <w:t xml:space="preserve"> </w:t>
+      </w:r>
+      <w:r>
+        <w:t>are</w:t>
+      </w:r>
+      <w:r>
+        <w:t xml:space="preserve"> required.</w:t>
+      </w:r>
+    </w:p>
+    <w:p>
+      <w:pPr>
         <w:keepNext/>
       </w:pPr>
       <w:r>
         <w:rPr>
           <w:noProof/>
         </w:rPr>
+        <w:lastRenderedPageBreak/>
         <w:drawing>
-          <wp:inline distT="0" distB="0" distL="0" distR="0" wp14:anchorId="15F6AC17" wp14:editId="7401B61F">
+          <wp:inline distT="0" distB="0" distL="0" distR="0" wp14:anchorId="7F54FB39" wp14:editId="5C77D425">
             <wp:extent cx="4679950" cy="2254250"/>
             <wp:effectExtent l="0" t="0" r="6350" b="0"/>
-            <wp:docPr id="22" name="Picture 22" descr="Chart, line chart&#10;&#10;Description automatically generated"/>
+            <wp:docPr id="23" name="Picture 23" descr="Chart, line chart&#10;&#10;Description automatically generated"/>
             <wp:cNvGraphicFramePr>
               <a:graphicFrameLocks xmlns:a="http://schemas.openxmlformats.org/drawingml/2006/main" noChangeAspect="1"/>
             </wp:cNvGraphicFramePr>
@@ -7183,7 +7513,7 @@
               <a:graphicData uri="http://schemas.openxmlformats.org/drawingml/2006/picture">
                 <pic:pic xmlns:pic="http://schemas.openxmlformats.org/drawingml/2006/picture">
                   <pic:nvPicPr>
-                    <pic:cNvPr id="22" name="Picture 22" descr="Chart, line chart&#10;&#10;Description automatically generated"/>
+                    <pic:cNvPr id="23" name="Picture 23" descr="Chart, line chart&#10;&#10;Description automatically generated"/>
                     <pic:cNvPicPr/>
                   </pic:nvPicPr>
                   <pic:blipFill>
@@ -7211,119 +7541,6 @@
     <w:p>
       <w:pPr>
         <w:pStyle w:val="Caption"/>
-      </w:pPr>
-      <w:r>
-        <w:t xml:space="preserve">Figure </w:t>
-      </w:r>
-      <w:r>
-        <w:fldChar w:fldCharType="begin"/>
-      </w:r>
-      <w:r>
-        <w:instrText xml:space="preserve"> SEQ Figure \* ARABIC </w:instrText>
-      </w:r>
-      <w:r>
-        <w:fldChar w:fldCharType="separate"/>
-      </w:r>
-      <w:r>
-        <w:rPr>
-          <w:noProof/>
-        </w:rPr>
-        <w:t>6</w:t>
-      </w:r>
-      <w:r>
-        <w:rPr>
-          <w:noProof/>
-        </w:rPr>
-        <w:fldChar w:fldCharType="end"/>
-      </w:r>
-      <w:r>
-        <w:t xml:space="preserve"> - Average Subjective and Objective Fitness over all iterations for Design B using Equation 1 and </w:t>
-      </w:r>
-      <w:r>
-        <w:t xml:space="preserve">only </w:t>
-      </w:r>
-      <w:r>
-        <w:t>2 individuals</w:t>
-      </w:r>
-    </w:p>
-    <w:p>
-      <w:r>
-        <w:t xml:space="preserve">Figure </w:t>
-      </w:r>
-      <w:r>
-        <w:t>6</w:t>
-      </w:r>
-      <w:r>
-        <w:t xml:space="preserve"> shows a different result, here the teal individual dominated the red individual, and teal climbed to ~80 for its scalar value whereas red maxed at ~40. The subjective rewards graph also shows that the reward for teal was 1 – the reward for red, and vice versa. Taking this plot at face-value gives the wrong conclusion however, and instead plot</w:t>
-      </w:r>
-      <w:r>
-        <w:t>s</w:t>
-      </w:r>
-      <w:r>
-        <w:t xml:space="preserve"> of single iteration</w:t>
-      </w:r>
-      <w:r>
-        <w:t>s</w:t>
-      </w:r>
-      <w:r>
-        <w:t xml:space="preserve"> </w:t>
-      </w:r>
-      <w:r>
-        <w:t>are</w:t>
-      </w:r>
-      <w:r>
-        <w:t xml:space="preserve"> required.</w:t>
-      </w:r>
-    </w:p>
-    <w:p>
-      <w:pPr>
-        <w:keepNext/>
-      </w:pPr>
-      <w:r>
-        <w:rPr>
-          <w:noProof/>
-        </w:rPr>
-        <w:lastRenderedPageBreak/>
-        <w:drawing>
-          <wp:inline distT="0" distB="0" distL="0" distR="0" wp14:anchorId="7F54FB39" wp14:editId="5C77D425">
-            <wp:extent cx="4679950" cy="2254250"/>
-            <wp:effectExtent l="0" t="0" r="6350" b="0"/>
-            <wp:docPr id="23" name="Picture 23" descr="Chart, line chart&#10;&#10;Description automatically generated"/>
-            <wp:cNvGraphicFramePr>
-              <a:graphicFrameLocks xmlns:a="http://schemas.openxmlformats.org/drawingml/2006/main" noChangeAspect="1"/>
-            </wp:cNvGraphicFramePr>
-            <a:graphic xmlns:a="http://schemas.openxmlformats.org/drawingml/2006/main">
-              <a:graphicData uri="http://schemas.openxmlformats.org/drawingml/2006/picture">
-                <pic:pic xmlns:pic="http://schemas.openxmlformats.org/drawingml/2006/picture">
-                  <pic:nvPicPr>
-                    <pic:cNvPr id="23" name="Picture 23" descr="Chart, line chart&#10;&#10;Description automatically generated"/>
-                    <pic:cNvPicPr/>
-                  </pic:nvPicPr>
-                  <pic:blipFill>
-                    <a:blip r:embed="rId18"/>
-                    <a:stretch>
-                      <a:fillRect/>
-                    </a:stretch>
-                  </pic:blipFill>
-                  <pic:spPr>
-                    <a:xfrm>
-                      <a:off x="0" y="0"/>
-                      <a:ext cx="4679950" cy="2254250"/>
-                    </a:xfrm>
-                    <a:prstGeom prst="rect">
-                      <a:avLst/>
-                    </a:prstGeom>
-                  </pic:spPr>
-                </pic:pic>
-              </a:graphicData>
-            </a:graphic>
-          </wp:inline>
-        </w:drawing>
-      </w:r>
-    </w:p>
-    <w:p>
-      <w:pPr>
-        <w:pStyle w:val="Caption"/>
         <w:rPr>
           <w:i w:val="0"/>
           <w:iCs w:val="0"/>
@@ -7396,7 +7613,7 @@
                     <pic:cNvPicPr/>
                   </pic:nvPicPr>
                   <pic:blipFill>
-                    <a:blip r:embed="rId19"/>
+                    <a:blip r:embed="rId18"/>
                     <a:stretch>
                       <a:fillRect/>
                     </a:stretch>
@@ -7616,7 +7833,7 @@
         <w:rPr>
           <w:noProof/>
         </w:rPr>
-        <w:t>[15]</w:t>
+        <w:t>[13]</w:t>
       </w:r>
       <w:r>
         <w:fldChar w:fldCharType="end"/>
@@ -7714,11 +7931,14 @@
       <w:pPr>
         <w:pStyle w:val="Heading2"/>
       </w:pPr>
-      <w:bookmarkStart w:id="8" w:name="_Toc100135489"/>
-      <w:r>
-        <w:t>Experiment 2 – Focusing</w:t>
-      </w:r>
-      <w:bookmarkEnd w:id="8"/>
+      <w:bookmarkStart w:id="9" w:name="_Toc100571114"/>
+      <w:r>
+        <w:t xml:space="preserve">Experiment 2 – </w:t>
+      </w:r>
+      <w:bookmarkEnd w:id="9"/>
+      <w:r>
+        <w:t>Focussing</w:t>
+      </w:r>
     </w:p>
     <w:p>
       <w:r>
@@ -7740,7 +7960,16 @@
         <w:t>.</w:t>
       </w:r>
       <w:r>
-        <w:t xml:space="preserve"> The purpose of this experiment is to demonstrate the problem of focusing. </w:t>
+        <w:t xml:space="preserve"> The purpose of this experiment is to demonstrate the problem of </w:t>
+      </w:r>
+      <w:r>
+        <w:t>a loss of focus</w:t>
+      </w:r>
+      <w:r>
+        <w:t xml:space="preserve"> and over focusing on weaknesses in opponents</w:t>
+      </w:r>
+      <w:r>
+        <w:t xml:space="preserve">. </w:t>
       </w:r>
     </w:p>
     <w:p>
@@ -7811,7 +8040,7 @@
                     <pic:cNvPicPr/>
                   </pic:nvPicPr>
                   <pic:blipFill>
-                    <a:blip r:embed="rId20"/>
+                    <a:blip r:embed="rId19"/>
                     <a:stretch>
                       <a:fillRect/>
                     </a:stretch>
@@ -7964,7 +8193,7 @@
                     <pic:cNvPicPr/>
                   </pic:nvPicPr>
                   <pic:blipFill>
-                    <a:blip r:embed="rId21"/>
+                    <a:blip r:embed="rId20"/>
                     <a:stretch>
                       <a:fillRect/>
                     </a:stretch>
@@ -8040,7 +8269,7 @@
                     <pic:cNvPicPr/>
                   </pic:nvPicPr>
                   <pic:blipFill>
-                    <a:blip r:embed="rId22"/>
+                    <a:blip r:embed="rId21"/>
                     <a:stretch>
                       <a:fillRect/>
                     </a:stretch>
@@ -8314,7 +8543,7 @@
         <w:rPr>
           <w:noProof/>
         </w:rPr>
-        <w:t>[1]</w:t>
+        <w:t>[12]</w:t>
       </w:r>
       <w:r>
         <w:fldChar w:fldCharType="end"/>
@@ -8402,9 +8631,11 @@
       <w:pPr>
         <w:pStyle w:val="Heading2"/>
       </w:pPr>
+      <w:bookmarkStart w:id="10" w:name="_Toc100571115"/>
       <w:r>
         <w:t>Experiment 3 – Relativism</w:t>
       </w:r>
+      <w:bookmarkEnd w:id="10"/>
     </w:p>
     <w:p>
       <w:r>
@@ -8447,11 +8678,287 @@
         <w:jc w:val="left"/>
       </w:pPr>
       <w:r>
+        <w:rPr>
+          <w:noProof/>
+        </w:rPr>
         <w:drawing>
           <wp:inline distT="0" distB="0" distL="0" distR="0" wp14:anchorId="47A9AA7F" wp14:editId="6D92D029">
             <wp:extent cx="4679950" cy="2249805"/>
             <wp:effectExtent l="0" t="0" r="6350" b="0"/>
             <wp:docPr id="7" name="Picture 7"/>
+            <wp:cNvGraphicFramePr>
+              <a:graphicFrameLocks xmlns:a="http://schemas.openxmlformats.org/drawingml/2006/main" noChangeAspect="1"/>
+            </wp:cNvGraphicFramePr>
+            <a:graphic xmlns:a="http://schemas.openxmlformats.org/drawingml/2006/main">
+              <a:graphicData uri="http://schemas.openxmlformats.org/drawingml/2006/picture">
+                <pic:pic xmlns:pic="http://schemas.openxmlformats.org/drawingml/2006/picture">
+                  <pic:nvPicPr>
+                    <pic:cNvPr id="1" name=""/>
+                    <pic:cNvPicPr/>
+                  </pic:nvPicPr>
+                  <pic:blipFill>
+                    <a:blip r:embed="rId22"/>
+                    <a:stretch>
+                      <a:fillRect/>
+                    </a:stretch>
+                  </pic:blipFill>
+                  <pic:spPr>
+                    <a:xfrm>
+                      <a:off x="0" y="0"/>
+                      <a:ext cx="4679950" cy="2249805"/>
+                    </a:xfrm>
+                    <a:prstGeom prst="rect">
+                      <a:avLst/>
+                    </a:prstGeom>
+                  </pic:spPr>
+                </pic:pic>
+              </a:graphicData>
+            </a:graphic>
+          </wp:inline>
+        </w:drawing>
+      </w:r>
+    </w:p>
+    <w:p>
+      <w:pPr>
+        <w:pStyle w:val="Caption"/>
+        <w:jc w:val="left"/>
+      </w:pPr>
+      <w:r>
+        <w:t xml:space="preserve">Figure </w:t>
+      </w:r>
+      <w:r>
+        <w:fldChar w:fldCharType="begin"/>
+      </w:r>
+      <w:r>
+        <w:instrText xml:space="preserve"> SEQ Figure \* ARABIC </w:instrText>
+      </w:r>
+      <w:r>
+        <w:fldChar w:fldCharType="separate"/>
+      </w:r>
+      <w:r>
+        <w:rPr>
+          <w:noProof/>
+        </w:rPr>
+        <w:t>12</w:t>
+      </w:r>
+      <w:r>
+        <w:rPr>
+          <w:noProof/>
+        </w:rPr>
+        <w:fldChar w:fldCharType="end"/>
+      </w:r>
+      <w:r>
+        <w:t xml:space="preserve"> </w:t>
+      </w:r>
+      <w:r>
+        <w:t xml:space="preserve">- Subjective and Objective Fitness </w:t>
+      </w:r>
+      <w:r>
+        <w:t xml:space="preserve">of the final </w:t>
+      </w:r>
+      <w:r>
+        <w:t>iteration</w:t>
+      </w:r>
+      <w:r>
+        <w:t xml:space="preserve"> for Design B with Equation </w:t>
+      </w:r>
+      <w:r>
+        <w:t>3</w:t>
+      </w:r>
+    </w:p>
+    <w:p/>
+    <w:p>
+      <w:r>
+        <w:lastRenderedPageBreak/>
+        <w:t xml:space="preserve">Most individuals increased their objective fitness over time in a gradual curve, </w:t>
+      </w:r>
+      <w:r>
+        <w:t xml:space="preserve">top right’s blue individual is a good example of </w:t>
+      </w:r>
+      <w:r>
+        <w:t xml:space="preserve">one such individual which increased </w:t>
+      </w:r>
+      <w:r>
+        <w:t xml:space="preserve">both dimensions to high scalar values and was both subjectively and objectively </w:t>
+      </w:r>
+      <w:r>
+        <w:t>a good individual.</w:t>
+      </w:r>
+      <w:r>
+        <w:t xml:space="preserve"> Other individuals, such as row 3/4 column 4’s red individual began to decrease its objective fitness around generation 60</w:t>
+      </w:r>
+      <w:r>
+        <w:t xml:space="preserve"> and </w:t>
+      </w:r>
+      <w:r>
+        <w:t xml:space="preserve">its subjective </w:t>
+      </w:r>
+      <w:r>
+        <w:t>fitness</w:t>
+      </w:r>
+      <w:r>
+        <w:t xml:space="preserve"> </w:t>
+      </w:r>
+      <w:r>
+        <w:t>spiked massively to 20.</w:t>
+      </w:r>
+      <w:r>
+        <w:t xml:space="preserve"> Several other individuals also expressed this behaviour of </w:t>
+      </w:r>
+      <w:r>
+        <w:t xml:space="preserve">decreasing their objective </w:t>
+      </w:r>
+      <w:r>
+        <w:t>fitness and being rewarded with a higher subjective fitness.</w:t>
+      </w:r>
+      <w:r>
+        <w:t xml:space="preserve"> This is a good example of </w:t>
+      </w:r>
+      <w:r>
+        <w:t xml:space="preserve">both loss of focus and </w:t>
+      </w:r>
+      <w:r>
+        <w:t xml:space="preserve">relativism as defined by the original minimal substrate </w:t>
+      </w:r>
+      <w:r>
+        <w:t xml:space="preserve">paper, </w:t>
+      </w:r>
+      <w:r>
+        <w:t xml:space="preserve">these individuals have </w:t>
+      </w:r>
+      <w:r>
+        <w:t xml:space="preserve">focused on the weaknesses of </w:t>
+      </w:r>
+      <w:r>
+        <w:t>other individuals</w:t>
+      </w:r>
+      <w:r>
+        <w:t xml:space="preserve"> (failing to increase both scalar values)</w:t>
+      </w:r>
+      <w:r>
+        <w:t xml:space="preserve">, </w:t>
+      </w:r>
+      <w:r>
+        <w:t xml:space="preserve">and as the </w:t>
+      </w:r>
+      <w:r>
+        <w:t>reward</w:t>
+      </w:r>
+      <w:r>
+        <w:t xml:space="preserve"> of the individuals is </w:t>
+      </w:r>
+      <w:r>
+        <w:t>defined in comparison to other individuals</w:t>
+      </w:r>
+      <w:r>
+        <w:t>, they have introduced variation that has lowered the overall standard of play</w:t>
+      </w:r>
+      <w:r>
+        <w:t xml:space="preserve"> and subverted the game</w:t>
+      </w:r>
+      <w:r>
+        <w:t xml:space="preserve">, whilst also guaranteeing that those individuals that have decreased their scalar values will maintain low </w:t>
+      </w:r>
+      <w:r>
+        <w:t>scalar values and not seek to improve.</w:t>
+      </w:r>
+    </w:p>
+    <w:p>
+      <w:r>
+        <w:t xml:space="preserve">To further investigate </w:t>
+      </w:r>
+      <w:r>
+        <w:t>th</w:t>
+      </w:r>
+      <w:r>
+        <w:t>is</w:t>
+      </w:r>
+      <w:r>
+        <w:t>,</w:t>
+      </w:r>
+      <w:r>
+        <w:t xml:space="preserve"> I loaded the Q</w:t>
+      </w:r>
+      <w:r>
+        <w:t xml:space="preserve"> table</w:t>
+      </w:r>
+      <w:r>
+        <w:t xml:space="preserve"> generated </w:t>
+      </w:r>
+      <w:r>
+        <w:t>from Figure 12’s Q network</w:t>
+      </w:r>
+      <w:r>
+        <w:t xml:space="preserve"> into a new network</w:t>
+      </w:r>
+      <w:r>
+        <w:t xml:space="preserve"> which </w:t>
+      </w:r>
+      <w:r>
+        <w:t>I</w:t>
+      </w:r>
+      <w:r>
+        <w:t xml:space="preserve"> then</w:t>
+      </w:r>
+      <w:r>
+        <w:t xml:space="preserve"> tested </w:t>
+      </w:r>
+      <w:r>
+        <w:t xml:space="preserve">in an </w:t>
+      </w:r>
+      <w:r>
+        <w:t>environment</w:t>
+      </w:r>
+      <w:r>
+        <w:t xml:space="preserve"> where all the parameters were identical</w:t>
+      </w:r>
+      <w:r>
+        <w:t xml:space="preserve">, but </w:t>
+      </w:r>
+      <w:r>
+        <w:t xml:space="preserve">instead </w:t>
+      </w:r>
+      <w:r>
+        <w:t xml:space="preserve">ran </w:t>
+      </w:r>
+      <w:r>
+        <w:t>for</w:t>
+      </w:r>
+      <w:r>
+        <w:t xml:space="preserve"> 300 </w:t>
+      </w:r>
+      <w:r>
+        <w:t>generations</w:t>
+      </w:r>
+      <w:r>
+        <w:t>, and for only a single “iteration”</w:t>
+      </w:r>
+      <w:r>
+        <w:t xml:space="preserve"> (</w:t>
+      </w:r>
+      <w:r>
+        <w:t>as there is no additional training being done to the Q network</w:t>
+      </w:r>
+      <w:r>
+        <w:t>)</w:t>
+      </w:r>
+      <w:r>
+        <w:t>.</w:t>
+      </w:r>
+    </w:p>
+    <w:p>
+      <w:pPr>
+        <w:keepNext/>
+      </w:pPr>
+      <w:r>
+        <w:rPr>
+          <w:noProof/>
+        </w:rPr>
+        <w:drawing>
+          <wp:inline distT="0" distB="0" distL="0" distR="0" wp14:anchorId="093EB9BC" wp14:editId="22928F61">
+            <wp:extent cx="4679950" cy="2337435"/>
+            <wp:effectExtent l="0" t="0" r="6350" b="5715"/>
+            <wp:docPr id="6" name="Picture 6"/>
             <wp:cNvGraphicFramePr>
               <a:graphicFrameLocks xmlns:a="http://schemas.openxmlformats.org/drawingml/2006/main" noChangeAspect="1"/>
             </wp:cNvGraphicFramePr>
@@ -8471,279 +8978,6 @@
                   <pic:spPr>
                     <a:xfrm>
                       <a:off x="0" y="0"/>
-                      <a:ext cx="4679950" cy="2249805"/>
-                    </a:xfrm>
-                    <a:prstGeom prst="rect">
-                      <a:avLst/>
-                    </a:prstGeom>
-                  </pic:spPr>
-                </pic:pic>
-              </a:graphicData>
-            </a:graphic>
-          </wp:inline>
-        </w:drawing>
-      </w:r>
-    </w:p>
-    <w:p>
-      <w:pPr>
-        <w:pStyle w:val="Caption"/>
-        <w:jc w:val="left"/>
-      </w:pPr>
-      <w:r>
-        <w:t xml:space="preserve">Figure </w:t>
-      </w:r>
-      <w:r>
-        <w:fldChar w:fldCharType="begin"/>
-      </w:r>
-      <w:r>
-        <w:instrText xml:space="preserve"> SEQ Figure \* ARABIC </w:instrText>
-      </w:r>
-      <w:r>
-        <w:fldChar w:fldCharType="separate"/>
-      </w:r>
-      <w:r>
-        <w:rPr>
-          <w:noProof/>
-        </w:rPr>
-        <w:t>12</w:t>
-      </w:r>
-      <w:r>
-        <w:rPr>
-          <w:noProof/>
-        </w:rPr>
-        <w:fldChar w:fldCharType="end"/>
-      </w:r>
-      <w:r>
-        <w:t xml:space="preserve"> </w:t>
-      </w:r>
-      <w:r>
-        <w:t xml:space="preserve">- Subjective and Objective Fitness </w:t>
-      </w:r>
-      <w:r>
-        <w:t xml:space="preserve">of the final </w:t>
-      </w:r>
-      <w:r>
-        <w:t>iteration</w:t>
-      </w:r>
-      <w:r>
-        <w:t xml:space="preserve"> for Design B with Equation </w:t>
-      </w:r>
-      <w:r>
-        <w:t>3</w:t>
-      </w:r>
-    </w:p>
-    <w:p/>
-    <w:p>
-      <w:r>
-        <w:lastRenderedPageBreak/>
-        <w:t xml:space="preserve">Most individuals increased their objective fitness over time in a gradual curve, </w:t>
-      </w:r>
-      <w:r>
-        <w:t xml:space="preserve">top right’s blue individual is a good example of </w:t>
-      </w:r>
-      <w:r>
-        <w:t xml:space="preserve">one such individual which increased </w:t>
-      </w:r>
-      <w:r>
-        <w:t xml:space="preserve">both dimensions to high scalar values and was both subjectively and objectively </w:t>
-      </w:r>
-      <w:r>
-        <w:t>a good individual.</w:t>
-      </w:r>
-      <w:r>
-        <w:t xml:space="preserve"> Other individuals, such as row 3/4 column 4’s red individual began to decrease its objective fitness around generation 60</w:t>
-      </w:r>
-      <w:r>
-        <w:t xml:space="preserve"> and </w:t>
-      </w:r>
-      <w:r>
-        <w:t xml:space="preserve">its subjective </w:t>
-      </w:r>
-      <w:r>
-        <w:t>fitness</w:t>
-      </w:r>
-      <w:r>
-        <w:t xml:space="preserve"> </w:t>
-      </w:r>
-      <w:r>
-        <w:t>spiked massively to 20.</w:t>
-      </w:r>
-      <w:r>
-        <w:t xml:space="preserve"> Several other individuals also expressed this behaviour of </w:t>
-      </w:r>
-      <w:r>
-        <w:t xml:space="preserve">decreasing their objective </w:t>
-      </w:r>
-      <w:r>
-        <w:t>fitness and being rewarded with a higher subjective fitness.</w:t>
-      </w:r>
-      <w:r>
-        <w:t xml:space="preserve"> This is a good example of </w:t>
-      </w:r>
-      <w:r>
-        <w:t xml:space="preserve">both loss of focus and </w:t>
-      </w:r>
-      <w:r>
-        <w:t xml:space="preserve">relativism as defined by the original minimal substrate </w:t>
-      </w:r>
-      <w:r>
-        <w:t xml:space="preserve">paper, </w:t>
-      </w:r>
-      <w:r>
-        <w:t xml:space="preserve">these individuals have </w:t>
-      </w:r>
-      <w:r>
-        <w:t xml:space="preserve">focused on the weaknesses of </w:t>
-      </w:r>
-      <w:r>
-        <w:t>other individuals</w:t>
-      </w:r>
-      <w:r>
-        <w:t xml:space="preserve"> </w:t>
-      </w:r>
-      <w:r>
-        <w:t>(failing to increase both scalar values)</w:t>
-      </w:r>
-      <w:r>
-        <w:t xml:space="preserve">, </w:t>
-      </w:r>
-      <w:r>
-        <w:t xml:space="preserve">and as the </w:t>
-      </w:r>
-      <w:r>
-        <w:t>reward</w:t>
-      </w:r>
-      <w:r>
-        <w:t xml:space="preserve"> of the individuals is </w:t>
-      </w:r>
-      <w:r>
-        <w:t>defined in comparison to other individuals</w:t>
-      </w:r>
-      <w:r>
-        <w:t>, they have introduced variation that has lowered the overall standard of play</w:t>
-      </w:r>
-      <w:r>
-        <w:t xml:space="preserve"> and subverted the game</w:t>
-      </w:r>
-      <w:r>
-        <w:t xml:space="preserve">, whilst also guaranteeing that those individuals that have decreased their scalar values will maintain low </w:t>
-      </w:r>
-      <w:r>
-        <w:t>scalar values and not seek to improve.</w:t>
-      </w:r>
-    </w:p>
-    <w:p>
-      <w:r>
-        <w:t xml:space="preserve">To further investigate </w:t>
-      </w:r>
-      <w:r>
-        <w:t>th</w:t>
-      </w:r>
-      <w:r>
-        <w:t>is</w:t>
-      </w:r>
-      <w:r>
-        <w:t>,</w:t>
-      </w:r>
-      <w:r>
-        <w:t xml:space="preserve"> I loaded the Q</w:t>
-      </w:r>
-      <w:r>
-        <w:t xml:space="preserve"> table</w:t>
-      </w:r>
-      <w:r>
-        <w:t xml:space="preserve"> generated </w:t>
-      </w:r>
-      <w:r>
-        <w:t>from Figure 12’s Q network</w:t>
-      </w:r>
-      <w:r>
-        <w:t xml:space="preserve"> into a new network</w:t>
-      </w:r>
-      <w:r>
-        <w:t xml:space="preserve"> which </w:t>
-      </w:r>
-      <w:r>
-        <w:t>I</w:t>
-      </w:r>
-      <w:r>
-        <w:t xml:space="preserve"> then</w:t>
-      </w:r>
-      <w:r>
-        <w:t xml:space="preserve"> tested </w:t>
-      </w:r>
-      <w:r>
-        <w:t xml:space="preserve">in an </w:t>
-      </w:r>
-      <w:r>
-        <w:t>environment</w:t>
-      </w:r>
-      <w:r>
-        <w:t xml:space="preserve"> where all the parameters were identical</w:t>
-      </w:r>
-      <w:r>
-        <w:t xml:space="preserve">, but </w:t>
-      </w:r>
-      <w:r>
-        <w:t xml:space="preserve">instead </w:t>
-      </w:r>
-      <w:r>
-        <w:t xml:space="preserve">ran </w:t>
-      </w:r>
-      <w:r>
-        <w:t>for</w:t>
-      </w:r>
-      <w:r>
-        <w:t xml:space="preserve"> 300 </w:t>
-      </w:r>
-      <w:r>
-        <w:t>generations</w:t>
-      </w:r>
-      <w:r>
-        <w:t>, and for only a single “iteration”</w:t>
-      </w:r>
-      <w:r>
-        <w:t xml:space="preserve"> (</w:t>
-      </w:r>
-      <w:r>
-        <w:t>as there is no additional training being done to the Q network</w:t>
-      </w:r>
-      <w:r>
-        <w:t>)</w:t>
-      </w:r>
-      <w:r>
-        <w:t>.</w:t>
-      </w:r>
-    </w:p>
-    <w:p>
-      <w:pPr>
-        <w:keepNext/>
-      </w:pPr>
-      <w:r>
-        <w:drawing>
-          <wp:inline distT="0" distB="0" distL="0" distR="0" wp14:anchorId="093EB9BC" wp14:editId="22928F61">
-            <wp:extent cx="4679950" cy="2337435"/>
-            <wp:effectExtent l="0" t="0" r="6350" b="5715"/>
-            <wp:docPr id="6" name="Picture 6"/>
-            <wp:cNvGraphicFramePr>
-              <a:graphicFrameLocks xmlns:a="http://schemas.openxmlformats.org/drawingml/2006/main" noChangeAspect="1"/>
-            </wp:cNvGraphicFramePr>
-            <a:graphic xmlns:a="http://schemas.openxmlformats.org/drawingml/2006/main">
-              <a:graphicData uri="http://schemas.openxmlformats.org/drawingml/2006/picture">
-                <pic:pic xmlns:pic="http://schemas.openxmlformats.org/drawingml/2006/picture">
-                  <pic:nvPicPr>
-                    <pic:cNvPr id="1" name=""/>
-                    <pic:cNvPicPr/>
-                  </pic:nvPicPr>
-                  <pic:blipFill>
-                    <a:blip r:embed="rId24"/>
-                    <a:stretch>
-                      <a:fillRect/>
-                    </a:stretch>
-                  </pic:blipFill>
-                  <pic:spPr>
-                    <a:xfrm>
-                      <a:off x="0" y="0"/>
                       <a:ext cx="4679950" cy="2337435"/>
                     </a:xfrm>
                     <a:prstGeom prst="rect">
@@ -8931,10 +9165,7 @@
         <w:t xml:space="preserve"> </w:t>
       </w:r>
       <w:r>
-        <w:t>Th</w:t>
-      </w:r>
-      <w:r>
-        <w:t>is a</w:t>
+        <w:t>This a</w:t>
       </w:r>
       <w:r>
         <w:t xml:space="preserve">gain </w:t>
@@ -9117,9 +9348,11 @@
       <w:r>
         <w:t xml:space="preserve"> </w:t>
       </w:r>
+      <w:proofErr w:type="gramStart"/>
       <w:r>
         <w:t>and</w:t>
       </w:r>
+      <w:proofErr w:type="gramEnd"/>
       <w:r>
         <w:t xml:space="preserve"> their state becomes whichever </w:t>
       </w:r>
@@ -9224,19 +9457,64 @@
       <w:pPr>
         <w:pStyle w:val="Heading1"/>
       </w:pPr>
-      <w:bookmarkStart w:id="9" w:name="_Toc100135490"/>
+      <w:bookmarkStart w:id="11" w:name="_Toc100571116"/>
       <w:r>
         <w:lastRenderedPageBreak/>
         <w:t>Conclusion</w:t>
       </w:r>
-      <w:bookmarkEnd w:id="9"/>
-    </w:p>
-    <w:p>
-      <w:r>
-        <w:t xml:space="preserve">Lorem ipsum dolor sit amet, consectetur adipiscing elit. </w:t>
-      </w:r>
-      <w:r>
-        <w:t xml:space="preserve">Pellentesque </w:t>
+      <w:bookmarkEnd w:id="11"/>
+    </w:p>
+    <w:p>
+      <w:r>
+        <w:t xml:space="preserve">Lorem ipsum </w:t>
+      </w:r>
+      <w:proofErr w:type="spellStart"/>
+      <w:r>
+        <w:t>dolor</w:t>
+      </w:r>
+      <w:proofErr w:type="spellEnd"/>
+      <w:r>
+        <w:t xml:space="preserve"> sit </w:t>
+      </w:r>
+      <w:proofErr w:type="spellStart"/>
+      <w:r>
+        <w:t>amet</w:t>
+      </w:r>
+      <w:proofErr w:type="spellEnd"/>
+      <w:r>
+        <w:t xml:space="preserve">, </w:t>
+      </w:r>
+      <w:proofErr w:type="spellStart"/>
+      <w:r>
+        <w:t>consectetur</w:t>
+      </w:r>
+      <w:proofErr w:type="spellEnd"/>
+      <w:r>
+        <w:t xml:space="preserve"> </w:t>
+      </w:r>
+      <w:proofErr w:type="spellStart"/>
+      <w:r>
+        <w:t>adipiscing</w:t>
+      </w:r>
+      <w:proofErr w:type="spellEnd"/>
+      <w:r>
+        <w:t xml:space="preserve"> </w:t>
+      </w:r>
+      <w:proofErr w:type="spellStart"/>
+      <w:r>
+        <w:t>elit</w:t>
+      </w:r>
+      <w:proofErr w:type="spellEnd"/>
+      <w:r>
+        <w:t xml:space="preserve">. </w:t>
+      </w:r>
+      <w:proofErr w:type="spellStart"/>
+      <w:r>
+        <w:t>Pellentesque</w:t>
+      </w:r>
+      <w:proofErr w:type="spellEnd"/>
+      <w:r>
+        <w:t xml:space="preserve"> </w:t>
       </w:r>
     </w:p>
     <w:p>
@@ -9248,52 +9526,7 @@
         <w:br w:type="page"/>
       </w:r>
     </w:p>
-    <w:p>
-      <w:pPr>
-        <w:pStyle w:val="Heading1"/>
-        <w:numPr>
-          <w:ilvl w:val="0"/>
-          <w:numId w:val="0"/>
-        </w:numPr>
-      </w:pPr>
-      <w:bookmarkStart w:id="10" w:name="_Toc100135491"/>
-      <w:r>
-        <w:lastRenderedPageBreak/>
-        <w:t>Appendix A</w:t>
-      </w:r>
-      <w:bookmarkEnd w:id="10"/>
-    </w:p>
-    <w:p>
-      <w:r>
-        <w:t>Delete as necessary.</w:t>
-      </w:r>
-    </w:p>
-    <w:p>
-      <w:r>
-        <w:t>Fusce congue mauris leo, nec sagittis justo convallis quis. Maecenas varius tellus vel nulla facilisis accumsan. Nunc in facilisis nulla. Suspendisse ac molestie ante. Duis vulputate sit amet tellus eget efficitur. Cras ut dolor at dolor molestie dignissim. Proin eu massa dapibus, feugiat quam auctor, porttitor urna. Integer porttitor, libero a egestas lacinia, neque leo luctus elit, id iaculis leo quam porta est. Integer ut porttitor tortor.</w:t>
-      </w:r>
-    </w:p>
-    <w:p>
-      <w:pPr>
-        <w:pStyle w:val="Heading1"/>
-        <w:numPr>
-          <w:ilvl w:val="0"/>
-          <w:numId w:val="0"/>
-        </w:numPr>
-      </w:pPr>
-      <w:bookmarkStart w:id="11" w:name="_Toc100135492"/>
-      <w:r>
-        <w:lastRenderedPageBreak/>
-        <w:t>Appendix B</w:t>
-      </w:r>
-      <w:bookmarkEnd w:id="11"/>
-    </w:p>
-    <w:p>
-      <w:r>
-        <w:t>Donec felis sem, consectetur eu cursus ac, auctor sollicitudin velit. Sed hendrerit, metus et gravida vulputate, urna lacus facilisis neque, sed accumsan tellus nibh vel metus. Ut tempus felis neque, vitae rutrum ligula tristique sit amet. Morbi nec dui lectus. Ut fringilla orci in faucibus sodales. Integer dolor arcu, pellentesque a blandit non, volutpat vitae sem. Curabitur sit amet nunc tincidunt, mollis purus in, luctus eros.</w:t>
-      </w:r>
-    </w:p>
-    <w:bookmarkStart w:id="12" w:name="_Toc100135493" w:displacedByCustomXml="next"/>
+    <w:bookmarkStart w:id="12" w:name="_Toc100571119" w:displacedByCustomXml="next"/>
     <w:sdt>
       <w:sdtPr>
         <w:rPr>
@@ -9373,7 +9606,7 @@
           <w:noProof/>
         </w:rPr>
         <w:tab/>
-        <w:t xml:space="preserve">O. Vinyals </w:t>
+        <w:t xml:space="preserve">J. Oh </w:t>
       </w:r>
       <w:r>
         <w:rPr>
@@ -9386,20 +9619,20 @@
         <w:rPr>
           <w:noProof/>
         </w:rPr>
-        <w:t xml:space="preserve">, “Grandmaster level in StarCraft II using multi-agent reinforcement learning,” </w:t>
+        <w:t xml:space="preserve">, “Discovering Reinforcement Learning Algorithms,” </w:t>
       </w:r>
       <w:r>
         <w:rPr>
           <w:i/>
           <w:noProof/>
         </w:rPr>
-        <w:t>Nature</w:t>
+        <w:t>arXiv [cs.LG]</w:t>
       </w:r>
       <w:r>
         <w:rPr>
           <w:noProof/>
         </w:rPr>
-        <w:t>, vol. 575, no. 7782, pp. 350–354, Nov. 2019.</w:t>
+        <w:t>, 17-Jul-2020.</w:t>
       </w:r>
     </w:p>
     <w:p>
@@ -9424,20 +9657,20 @@
           <w:noProof/>
         </w:rPr>
         <w:tab/>
-        <w:t xml:space="preserve">T. P. Runarsson and S. M. Lucas, “Coevolution versus self-play temporal difference learning for acquiring position evaluation in small-board go,” </w:t>
+        <w:t xml:space="preserve">V. Francois-Lavet, P. Henderson, R. Islam, M. G. Bellemare, and J. Pineau, “An Introduction to Deep Reinforcement Learning,” </w:t>
       </w:r>
       <w:r>
         <w:rPr>
           <w:i/>
           <w:noProof/>
         </w:rPr>
-        <w:t>IEEE Trans. Evol. Comput.</w:t>
+        <w:t>arXiv [cs.LG]</w:t>
       </w:r>
       <w:r>
         <w:rPr>
           <w:noProof/>
         </w:rPr>
-        <w:t>, vol. 9, no. 6, pp. 628–640, Dec. 2005.</w:t>
+        <w:t>, 30-Nov-2018.</w:t>
       </w:r>
     </w:p>
     <w:p>
@@ -9462,20 +9695,7 @@
           <w:noProof/>
         </w:rPr>
         <w:tab/>
-        <w:t xml:space="preserve">K. Chellapilla and D. B. Fogel, “Evolving neural networks to play checkers without relying on expert knowledge,” </w:t>
-      </w:r>
-      <w:r>
-        <w:rPr>
-          <w:i/>
-          <w:noProof/>
-        </w:rPr>
-        <w:t>IEEE Trans. Neural Netw.</w:t>
-      </w:r>
-      <w:r>
-        <w:rPr>
-          <w:noProof/>
-        </w:rPr>
-        <w:t>, vol. 10, no. 6, pp. 1382–1391, 1999.</w:t>
+        <w:t>E. Lecarpentier and E. Rachelson, “Non-Stationary Markov Decision Processes a Worst-Case Approach using Model-Based Reinforcement Learning.”</w:t>
       </w:r>
     </w:p>
     <w:p>
@@ -9500,20 +9720,20 @@
           <w:noProof/>
         </w:rPr>
         <w:tab/>
-        <w:t xml:space="preserve">A. Kianercy and A. Galstyan, “Coevolutionary networks of reinforcement-learning agents,” </w:t>
+        <w:t xml:space="preserve">G. Papoudakis, F. Christianos, A. Rahman, and S. V. Albrecht, “Dealing with Non-Stationarity in Multi-Agent Deep Reinforcement Learning,” </w:t>
       </w:r>
       <w:r>
         <w:rPr>
           <w:i/>
           <w:noProof/>
         </w:rPr>
-        <w:t>Phys. Rev. E Stat. Nonlin. Soft Matter Phys.</w:t>
+        <w:t>arXiv [cs.LG]</w:t>
       </w:r>
       <w:r>
         <w:rPr>
           <w:noProof/>
         </w:rPr>
-        <w:t>, vol. 88, no. 1, p. 012815, Jul. 2013.</w:t>
+        <w:t>, 11-Jun-2019.</w:t>
       </w:r>
     </w:p>
     <w:p>
@@ -9538,20 +9758,7 @@
           <w:noProof/>
         </w:rPr>
         <w:tab/>
-        <w:t xml:space="preserve">D. Klijn and A. E. Eiben, “A coevolutionary approach to deep multi-agent reinforcement learning,” </w:t>
-      </w:r>
-      <w:r>
-        <w:rPr>
-          <w:i/>
-          <w:noProof/>
-        </w:rPr>
-        <w:t>arXiv [cs.NE]</w:t>
-      </w:r>
-      <w:r>
-        <w:rPr>
-          <w:noProof/>
-        </w:rPr>
-        <w:t>, 12-Apr-2021.</w:t>
+        <w:t>S. Devlin, “Potential-Based Reward Shaping for Knowledge-Based, Multi-Agent Reinforcement Learning.pdf,” 2013.</w:t>
       </w:r>
     </w:p>
     <w:p>
@@ -9576,33 +9783,20 @@
           <w:noProof/>
         </w:rPr>
         <w:tab/>
-        <w:t xml:space="preserve">J. Oh </w:t>
+        <w:t xml:space="preserve">W. Daniel HILLIS, “Co-evolving parasites improve simulated evolution as an optimization procedure,” </w:t>
       </w:r>
       <w:r>
         <w:rPr>
           <w:i/>
           <w:noProof/>
         </w:rPr>
-        <w:t>et al.</w:t>
+        <w:t>Physica D</w:t>
       </w:r>
       <w:r>
         <w:rPr>
           <w:noProof/>
         </w:rPr>
-        <w:t xml:space="preserve">, “Discovering Reinforcement Learning Algorithms,” </w:t>
-      </w:r>
-      <w:r>
-        <w:rPr>
-          <w:i/>
-          <w:noProof/>
-        </w:rPr>
-        <w:t>arXiv [cs.LG]</w:t>
-      </w:r>
-      <w:r>
-        <w:rPr>
-          <w:noProof/>
-        </w:rPr>
-        <w:t>, 17-Jul-2020.</w:t>
+        <w:t>, vol. 42, no. 1–3, pp. 228–234, 1990.</w:t>
       </w:r>
     </w:p>
     <w:p>
@@ -9627,20 +9821,7 @@
           <w:noProof/>
         </w:rPr>
         <w:tab/>
-        <w:t xml:space="preserve">V. Francois-Lavet, P. Henderson, R. Islam, M. G. Bellemare, and J. Pineau, “An Introduction to Deep Reinforcement Learning,” </w:t>
-      </w:r>
-      <w:r>
-        <w:rPr>
-          <w:i/>
-          <w:noProof/>
-        </w:rPr>
-        <w:t>arXiv [cs.LG]</w:t>
-      </w:r>
-      <w:r>
-        <w:rPr>
-          <w:noProof/>
-        </w:rPr>
-        <w:t>, 30-Nov-2018.</w:t>
+        <w:t>E. De Jong E Popovici A Bucci R Wiegand, “Coevolutionary Principles.pdf,” 2012.</w:t>
       </w:r>
     </w:p>
     <w:p>
@@ -9665,7 +9846,20 @@
           <w:noProof/>
         </w:rPr>
         <w:tab/>
-        <w:t>E. Lecarpentier and E. Rachelson, “Non-Stationary Markov Decision Processes a Worst-Case Approach using Model-Based Reinforcement Learning.”</w:t>
+        <w:t xml:space="preserve">T. G. Tan, J. Teo, and H. K. Lau, “Competitive Coevolution with K-Random Opponents for Pareto Multiobjective Optimization,” </w:t>
+      </w:r>
+      <w:r>
+        <w:rPr>
+          <w:i/>
+          <w:noProof/>
+        </w:rPr>
+        <w:t>Third International Conference on Natural Computation (ICNC 2007)</w:t>
+      </w:r>
+      <w:r>
+        <w:rPr>
+          <w:noProof/>
+        </w:rPr>
+        <w:t>. 2007.</w:t>
       </w:r>
     </w:p>
     <w:p>
@@ -9690,20 +9884,20 @@
           <w:noProof/>
         </w:rPr>
         <w:tab/>
-        <w:t xml:space="preserve">G. Papoudakis, F. Christianos, A. Rahman, and S. V. Albrecht, “Dealing with Non-Stationarity in Multi-Agent Deep Reinforcement Learning,” </w:t>
+        <w:t xml:space="preserve">D. Klijn and A. E. Eiben, “A coevolutionary approach to deep multi-agent reinforcement learning,” </w:t>
       </w:r>
       <w:r>
         <w:rPr>
           <w:i/>
           <w:noProof/>
         </w:rPr>
-        <w:t>arXiv [cs.LG]</w:t>
+        <w:t>arXiv [cs.NE]</w:t>
       </w:r>
       <w:r>
         <w:rPr>
           <w:noProof/>
         </w:rPr>
-        <w:t>, 11-Jun-2019.</w:t>
+        <w:t>, 12-Apr-2021.</w:t>
       </w:r>
     </w:p>
     <w:p>
@@ -9728,7 +9922,20 @@
           <w:noProof/>
         </w:rPr>
         <w:tab/>
-        <w:t>S. Devlin, “Potential-Based Reward Shaping for Knowledge-Based, Multi-Agent Reinforcement Learning.pdf,” 2013.</w:t>
+        <w:t xml:space="preserve">J. Cartlidge and S. Bullock, “Combating coevolutionary disengagement by reducing parasite virulence,” </w:t>
+      </w:r>
+      <w:r>
+        <w:rPr>
+          <w:i/>
+          <w:noProof/>
+        </w:rPr>
+        <w:t>Evol. Comput.</w:t>
+      </w:r>
+      <w:r>
+        <w:rPr>
+          <w:noProof/>
+        </w:rPr>
+        <w:t>, vol. 12, no. 2, pp. 193–222, Summer 2004.</w:t>
       </w:r>
     </w:p>
     <w:p>
@@ -9753,20 +9960,7 @@
           <w:noProof/>
         </w:rPr>
         <w:tab/>
-        <w:t xml:space="preserve">W. Daniel HILLIS, “Co-evolving parasites improve simulated evolution as an optimization procedure,” </w:t>
-      </w:r>
-      <w:r>
-        <w:rPr>
-          <w:i/>
-          <w:noProof/>
-        </w:rPr>
-        <w:t>Physica D</w:t>
-      </w:r>
-      <w:r>
-        <w:rPr>
-          <w:noProof/>
-        </w:rPr>
-        <w:t>, vol. 42, no. 1–3, pp. 228–234, 1990.</w:t>
+        <w:t>R. A. Watson and J. B. Pollack, “Coevolutionary Dynamics in a Minimal Substrate,” 2002.</w:t>
       </w:r>
     </w:p>
     <w:p>
@@ -9791,7 +9985,33 @@
           <w:noProof/>
         </w:rPr>
         <w:tab/>
-        <w:t>E. De Jong E Popovici A Bucci R Wiegand, “Coevolutionary Principles.pdf,” 2012.</w:t>
+        <w:t xml:space="preserve">O. Vinyals </w:t>
+      </w:r>
+      <w:r>
+        <w:rPr>
+          <w:i/>
+          <w:noProof/>
+        </w:rPr>
+        <w:t>et al.</w:t>
+      </w:r>
+      <w:r>
+        <w:rPr>
+          <w:noProof/>
+        </w:rPr>
+        <w:t xml:space="preserve">, “Grandmaster level in StarCraft II using multi-agent reinforcement learning,” </w:t>
+      </w:r>
+      <w:r>
+        <w:rPr>
+          <w:i/>
+          <w:noProof/>
+        </w:rPr>
+        <w:t>Nature</w:t>
+      </w:r>
+      <w:r>
+        <w:rPr>
+          <w:noProof/>
+        </w:rPr>
+        <w:t>, vol. 575, no. 7782, pp. 350–354, Nov. 2019.</w:t>
       </w:r>
     </w:p>
     <w:p>
@@ -9801,132 +10021,31 @@
         </w:tabs>
         <w:spacing w:after="0"/>
         <w:ind w:left="480" w:hanging="480"/>
+      </w:pPr>
+      <w:r>
         <w:rPr>
           <w:noProof/>
         </w:rPr>
-      </w:pPr>
+        <w:t>[13]</w:t>
+      </w:r>
       <w:r>
         <w:rPr>
           <w:noProof/>
         </w:rPr>
-        <w:t>[13]</w:t>
-      </w:r>
-      <w:r>
-        <w:rPr>
-          <w:noProof/>
-        </w:rPr>
         <w:tab/>
-        <w:t xml:space="preserve">T. G. Tan, J. Teo, and H. K. Lau, “Competitive Coevolution with K-Random Opponents for Pareto Multiobjective Optimization,” </w:t>
+        <w:t xml:space="preserve">D. Cliff and G. F. Miller, “Tracking the red queen: Measurements of adaptive progress in co-evolutionary simulations,” </w:t>
       </w:r>
       <w:r>
         <w:rPr>
           <w:i/>
           <w:noProof/>
         </w:rPr>
-        <w:t>Third International Conference on Natural Computation (ICNC 2007)</w:t>
+        <w:t>Advances in Artificial Life</w:t>
       </w:r>
       <w:r>
         <w:rPr>
           <w:noProof/>
         </w:rPr>
-        <w:t>. 2007.</w:t>
-      </w:r>
-    </w:p>
-    <w:p>
-      <w:pPr>
-        <w:tabs>
-          <w:tab w:val="left" w:pos="480"/>
-        </w:tabs>
-        <w:spacing w:after="0"/>
-        <w:ind w:left="480" w:hanging="480"/>
-        <w:rPr>
-          <w:noProof/>
-        </w:rPr>
-      </w:pPr>
-      <w:r>
-        <w:rPr>
-          <w:noProof/>
-        </w:rPr>
-        <w:t>[14]</w:t>
-      </w:r>
-      <w:r>
-        <w:rPr>
-          <w:noProof/>
-        </w:rPr>
-        <w:tab/>
-        <w:t xml:space="preserve">J. Cartlidge and S. Bullock, “Combating coevolutionary disengagement by reducing parasite virulence,” </w:t>
-      </w:r>
-      <w:r>
-        <w:rPr>
-          <w:i/>
-          <w:noProof/>
-        </w:rPr>
-        <w:t>Evol. Comput.</w:t>
-      </w:r>
-      <w:r>
-        <w:rPr>
-          <w:noProof/>
-        </w:rPr>
-        <w:t>, vol. 12, no. 2, pp. 193–222, Summer 2004.</w:t>
-      </w:r>
-    </w:p>
-    <w:p>
-      <w:pPr>
-        <w:tabs>
-          <w:tab w:val="left" w:pos="480"/>
-        </w:tabs>
-        <w:spacing w:after="0"/>
-        <w:ind w:left="480" w:hanging="480"/>
-        <w:rPr>
-          <w:noProof/>
-        </w:rPr>
-      </w:pPr>
-      <w:r>
-        <w:rPr>
-          <w:noProof/>
-        </w:rPr>
-        <w:t>[15]</w:t>
-      </w:r>
-      <w:r>
-        <w:rPr>
-          <w:noProof/>
-        </w:rPr>
-        <w:tab/>
-        <w:t>R. A. Watson and J. B. Pollack, “Coevolutionary Dynamics in a Minimal Substrate,” 2002.</w:t>
-      </w:r>
-    </w:p>
-    <w:p>
-      <w:pPr>
-        <w:tabs>
-          <w:tab w:val="left" w:pos="480"/>
-        </w:tabs>
-        <w:spacing w:after="0"/>
-        <w:ind w:left="480" w:hanging="480"/>
-      </w:pPr>
-      <w:r>
-        <w:rPr>
-          <w:noProof/>
-        </w:rPr>
-        <w:t>[16]</w:t>
-      </w:r>
-      <w:r>
-        <w:rPr>
-          <w:noProof/>
-        </w:rPr>
-        <w:tab/>
-        <w:t xml:space="preserve">D. Cliff and G. F. Miller, “Tracking the red queen: Measurements of adaptive progress in co-evolutionary simulations,” </w:t>
-      </w:r>
-      <w:r>
-        <w:rPr>
-          <w:i/>
-          <w:noProof/>
-        </w:rPr>
-        <w:t>Advances in Artificial Life</w:t>
-      </w:r>
-      <w:r>
-        <w:rPr>
-          <w:noProof/>
-        </w:rPr>
         <w:t>. pp. 200–218, 1995.</w:t>
       </w:r>
       <w:r>
@@ -9934,7 +10053,7 @@
       </w:r>
     </w:p>
     <w:sectPr>
-      <w:footerReference w:type="default" r:id="rId25"/>
+      <w:footerReference w:type="default" r:id="rId24"/>
       <w:pgSz w:w="11906" w:h="16838" w:code="9"/>
       <w:pgMar w:top="1418" w:right="2268" w:bottom="2268" w:left="2268" w:header="709" w:footer="709" w:gutter="0"/>
       <w:pgNumType w:start="1"/>
@@ -10164,7 +10283,7 @@
       <w:rPr>
         <w:noProof/>
       </w:rPr>
-      <w:t>Bibliography</w:t>
+      <w:t>Experiments and Results</w:t>
     </w:r>
     <w:r>
       <w:rPr>
@@ -11152,7 +11271,6 @@
   <w:style w:type="character" w:default="1" w:styleId="DefaultParagraphFont">
     <w:name w:val="Default Paragraph Font"/>
     <w:uiPriority w:val="1"/>
-    <w:semiHidden/>
     <w:unhideWhenUsed/>
   </w:style>
   <w:style w:type="table" w:default="1" w:styleId="TableNormal">
@@ -12086,6 +12204,7 @@
     <w:rsid w:val="00414749"/>
     <w:rsid w:val="004A273F"/>
     <w:rsid w:val="004B0151"/>
+    <w:rsid w:val="004B52AF"/>
     <w:rsid w:val="005519C8"/>
     <w:rsid w:val="00571D52"/>
     <w:rsid w:val="005B4398"/>
@@ -12094,6 +12213,7 @@
     <w:rsid w:val="00676EF1"/>
     <w:rsid w:val="00687691"/>
     <w:rsid w:val="006A199C"/>
+    <w:rsid w:val="006C4258"/>
     <w:rsid w:val="00764B89"/>
     <w:rsid w:val="00774EF3"/>
     <w:rsid w:val="007848DB"/>

</xml_diff>